<commit_message>
[Orcamento Pessoal] - Inserindo logica de gravacao e indexacao
</commit_message>
<xml_diff>
--- a/PASSO A PASSO.docx
+++ b/PASSO A PASSO.docx
@@ -1812,40 +1812,226 @@
           <w:rFonts w:ascii="Bahnschrift SemiBold Condensed" w:hAnsi="Bahnschrift SemiBold Condensed"/>
           <w:b/>
         </w:rPr>
-        <w:t>, toda vez que enviamos dados, eles sobrepõem um ao outro ao invés de adicionar mais um, devemos mudar isso.</w:t>
-      </w:r>
-    </w:p>
-    <w:p>
-      <w:pPr>
-        <w:spacing w:after="0"/>
-        <w:rPr>
-          <w:rFonts w:ascii="Bahnschrift SemiBold Condensed" w:hAnsi="Bahnschrift SemiBold Condensed"/>
-          <w:b/>
-        </w:rPr>
-      </w:pPr>
-    </w:p>
-    <w:p>
-      <w:pPr>
-        <w:spacing w:after="0"/>
-        <w:rPr>
-          <w:rFonts w:ascii="Bahnschrift SemiBold Condensed" w:hAnsi="Bahnschrift SemiBold Condensed"/>
-          <w:b/>
-        </w:rPr>
-      </w:pPr>
-    </w:p>
-    <w:p>
-      <w:pPr>
-        <w:spacing w:after="0"/>
-        <w:rPr>
-          <w:rFonts w:ascii="Bahnschrift SemiBold Condensed" w:hAnsi="Bahnschrift SemiBold Condensed"/>
-          <w:b/>
-        </w:rPr>
-      </w:pPr>
-      <w:r>
-        <w:rPr>
-          <w:rFonts w:ascii="Bahnschrift SemiBold Condensed" w:hAnsi="Bahnschrift SemiBold Condensed"/>
-          <w:b/>
-        </w:rPr>
+        <w:t>, toda vez que enviamos dados, eles sobrepõem um ao outro ao invés de adicionar mais um, devemos mudar isso</w:t>
+      </w:r>
+      <w:r>
+        <w:rPr>
+          <w:rFonts w:ascii="Bahnschrift SemiBold Condensed" w:hAnsi="Bahnschrift SemiBold Condensed"/>
+          <w:b/>
+        </w:rPr>
+        <w:t xml:space="preserve"> com a inserção de uma lógica</w:t>
+      </w:r>
+      <w:r>
+        <w:rPr>
+          <w:rFonts w:ascii="Bahnschrift SemiBold Condensed" w:hAnsi="Bahnschrift SemiBold Condensed"/>
+          <w:b/>
+        </w:rPr>
+        <w:t>.</w:t>
+      </w:r>
+    </w:p>
+    <w:p>
+      <w:pPr>
+        <w:spacing w:after="0"/>
+        <w:rPr>
+          <w:rFonts w:ascii="Bahnschrift SemiBold Condensed" w:hAnsi="Bahnschrift SemiBold Condensed"/>
+          <w:b/>
+        </w:rPr>
+      </w:pPr>
+    </w:p>
+    <w:p>
+      <w:pPr>
+        <w:spacing w:after="0"/>
+        <w:rPr>
+          <w:rFonts w:ascii="Bahnschrift SemiBold Condensed" w:hAnsi="Bahnschrift SemiBold Condensed"/>
+          <w:b/>
+        </w:rPr>
+      </w:pPr>
+    </w:p>
+    <w:p>
+      <w:pPr>
+        <w:spacing w:after="0"/>
+        <w:rPr>
+          <w:rFonts w:ascii="Bahnschrift SemiBold Condensed" w:hAnsi="Bahnschrift SemiBold Condensed"/>
+          <w:b/>
+        </w:rPr>
+      </w:pPr>
+    </w:p>
+    <w:p>
+      <w:pPr>
+        <w:spacing w:after="0"/>
+        <w:rPr>
+          <w:rFonts w:ascii="Bahnschrift SemiBold Condensed" w:hAnsi="Bahnschrift SemiBold Condensed"/>
+          <w:b/>
+        </w:rPr>
+      </w:pPr>
+    </w:p>
+    <w:p>
+      <w:pPr>
+        <w:spacing w:after="0"/>
+        <w:rPr>
+          <w:rFonts w:ascii="Bahnschrift SemiBold Condensed" w:hAnsi="Bahnschrift SemiBold Condensed"/>
+          <w:b/>
+        </w:rPr>
+      </w:pPr>
+    </w:p>
+    <w:p>
+      <w:pPr>
+        <w:spacing w:after="0"/>
+        <w:rPr>
+          <w:rFonts w:ascii="Bahnschrift SemiBold Condensed" w:hAnsi="Bahnschrift SemiBold Condensed"/>
+          <w:b/>
+        </w:rPr>
+      </w:pPr>
+    </w:p>
+    <w:p>
+      <w:pPr>
+        <w:spacing w:after="0"/>
+        <w:rPr>
+          <w:rFonts w:ascii="Bahnschrift SemiBold Condensed" w:hAnsi="Bahnschrift SemiBold Condensed"/>
+          <w:b/>
+        </w:rPr>
+      </w:pPr>
+    </w:p>
+    <w:p>
+      <w:pPr>
+        <w:spacing w:after="0"/>
+        <w:rPr>
+          <w:rFonts w:ascii="Bahnschrift SemiBold Condensed" w:hAnsi="Bahnschrift SemiBold Condensed"/>
+          <w:b/>
+        </w:rPr>
+      </w:pPr>
+    </w:p>
+    <w:p>
+      <w:pPr>
+        <w:spacing w:after="0"/>
+        <w:rPr>
+          <w:rFonts w:ascii="Bahnschrift SemiBold Condensed" w:hAnsi="Bahnschrift SemiBold Condensed"/>
+          <w:b/>
+        </w:rPr>
+      </w:pPr>
+    </w:p>
+    <w:p>
+      <w:pPr>
+        <w:spacing w:after="0"/>
+        <w:rPr>
+          <w:rFonts w:ascii="Bahnschrift SemiBold Condensed" w:hAnsi="Bahnschrift SemiBold Condensed"/>
+          <w:b/>
+        </w:rPr>
+      </w:pPr>
+    </w:p>
+    <w:p>
+      <w:pPr>
+        <w:spacing w:after="0"/>
+        <w:rPr>
+          <w:rFonts w:ascii="Bahnschrift SemiBold Condensed" w:hAnsi="Bahnschrift SemiBold Condensed"/>
+          <w:b/>
+        </w:rPr>
+      </w:pPr>
+    </w:p>
+    <w:p>
+      <w:pPr>
+        <w:spacing w:after="0"/>
+        <w:rPr>
+          <w:rFonts w:ascii="Bahnschrift SemiBold Condensed" w:hAnsi="Bahnschrift SemiBold Condensed"/>
+          <w:b/>
+        </w:rPr>
+      </w:pPr>
+    </w:p>
+    <w:p>
+      <w:pPr>
+        <w:spacing w:after="0"/>
+        <w:rPr>
+          <w:rFonts w:ascii="Bahnschrift SemiBold Condensed" w:hAnsi="Bahnschrift SemiBold Condensed"/>
+          <w:b/>
+        </w:rPr>
+      </w:pPr>
+    </w:p>
+    <w:p>
+      <w:pPr>
+        <w:spacing w:after="0"/>
+        <w:rPr>
+          <w:rFonts w:ascii="Bahnschrift SemiBold Condensed" w:hAnsi="Bahnschrift SemiBold Condensed"/>
+          <w:b/>
+        </w:rPr>
+      </w:pPr>
+    </w:p>
+    <w:p>
+      <w:pPr>
+        <w:spacing w:after="0"/>
+        <w:rPr>
+          <w:rFonts w:ascii="Bahnschrift SemiBold Condensed" w:hAnsi="Bahnschrift SemiBold Condensed"/>
+          <w:b/>
+        </w:rPr>
+      </w:pPr>
+    </w:p>
+    <w:p>
+      <w:pPr>
+        <w:spacing w:after="0"/>
+        <w:rPr>
+          <w:rFonts w:ascii="Bahnschrift SemiBold Condensed" w:hAnsi="Bahnschrift SemiBold Condensed"/>
+          <w:b/>
+        </w:rPr>
+      </w:pPr>
+    </w:p>
+    <w:p>
+      <w:pPr>
+        <w:spacing w:after="0"/>
+        <w:rPr>
+          <w:rFonts w:ascii="Bahnschrift SemiBold Condensed" w:hAnsi="Bahnschrift SemiBold Condensed"/>
+          <w:b/>
+        </w:rPr>
+      </w:pPr>
+    </w:p>
+    <w:p>
+      <w:pPr>
+        <w:spacing w:after="0"/>
+        <w:rPr>
+          <w:rFonts w:ascii="Bahnschrift SemiBold Condensed" w:hAnsi="Bahnschrift SemiBold Condensed"/>
+          <w:b/>
+        </w:rPr>
+      </w:pPr>
+    </w:p>
+    <w:p>
+      <w:pPr>
+        <w:spacing w:after="0"/>
+        <w:rPr>
+          <w:rFonts w:ascii="Bahnschrift SemiBold Condensed" w:hAnsi="Bahnschrift SemiBold Condensed"/>
+          <w:b/>
+        </w:rPr>
+      </w:pPr>
+    </w:p>
+    <w:p>
+      <w:pPr>
+        <w:spacing w:after="0"/>
+        <w:rPr>
+          <w:rFonts w:ascii="Bahnschrift SemiBold Condensed" w:hAnsi="Bahnschrift SemiBold Condensed"/>
+          <w:b/>
+        </w:rPr>
+      </w:pPr>
+    </w:p>
+    <w:p>
+      <w:pPr>
+        <w:spacing w:after="0"/>
+        <w:rPr>
+          <w:rFonts w:ascii="Bahnschrift SemiBold Condensed" w:hAnsi="Bahnschrift SemiBold Condensed"/>
+          <w:b/>
+        </w:rPr>
+      </w:pPr>
+    </w:p>
+    <w:p>
+      <w:pPr>
+        <w:spacing w:after="0"/>
+        <w:rPr>
+          <w:rFonts w:ascii="Bahnschrift SemiBold Condensed" w:hAnsi="Bahnschrift SemiBold Condensed"/>
+          <w:b/>
+        </w:rPr>
+      </w:pPr>
+      <w:r>
+        <w:rPr>
+          <w:rFonts w:ascii="Bahnschrift SemiBold Condensed" w:hAnsi="Bahnschrift SemiBold Condensed"/>
+          <w:b/>
+        </w:rPr>
+        <w:lastRenderedPageBreak/>
         <w:t xml:space="preserve">4º Iremos </w:t>
       </w:r>
     </w:p>
@@ -1863,119 +2049,1413 @@
           <w:rFonts w:ascii="Bahnschrift SemiBold Condensed" w:hAnsi="Bahnschrift SemiBold Condensed"/>
           <w:b/>
         </w:rPr>
-        <w:t xml:space="preserve">Iremos implementar um objeto </w:t>
+        <w:t>Iremos implementar um objeto Bd que recebe a função gravar agora, e inserimos um índice dinamico</w:t>
+      </w:r>
+    </w:p>
+    <w:p>
+      <w:pPr>
+        <w:spacing w:after="0"/>
+        <w:rPr>
+          <w:rFonts w:ascii="Bahnschrift SemiBold Condensed" w:hAnsi="Bahnschrift SemiBold Condensed"/>
+          <w:b/>
+        </w:rPr>
+      </w:pPr>
+    </w:p>
+    <w:p>
+      <w:pPr>
+        <w:spacing w:after="0"/>
+        <w:rPr>
+          <w:rFonts w:ascii="Bahnschrift SemiBold Condensed" w:hAnsi="Bahnschrift SemiBold Condensed"/>
+          <w:b/>
+        </w:rPr>
+      </w:pPr>
+    </w:p>
+    <w:p>
+      <w:pPr>
+        <w:spacing w:after="0"/>
+        <w:rPr>
+          <w:rFonts w:ascii="Bahnschrift SemiBold Condensed" w:hAnsi="Bahnschrift SemiBold Condensed"/>
+          <w:b/>
+          <w:highlight w:val="cyan"/>
+        </w:rPr>
+      </w:pPr>
+      <w:proofErr w:type="gramStart"/>
+      <w:r>
+        <w:rPr>
+          <w:rFonts w:ascii="Bahnschrift SemiBold Condensed" w:hAnsi="Bahnschrift SemiBold Condensed"/>
+          <w:b/>
+          <w:highlight w:val="cyan"/>
+        </w:rPr>
+        <w:t>class</w:t>
+      </w:r>
+      <w:proofErr w:type="gramEnd"/>
+      <w:r>
+        <w:rPr>
+          <w:rFonts w:ascii="Bahnschrift SemiBold Condensed" w:hAnsi="Bahnschrift SemiBold Condensed"/>
+          <w:b/>
+          <w:highlight w:val="cyan"/>
+        </w:rPr>
+        <w:t xml:space="preserve"> Bd{</w:t>
+      </w:r>
+    </w:p>
+    <w:p>
+      <w:pPr>
+        <w:spacing w:after="0"/>
+        <w:rPr>
+          <w:rFonts w:ascii="Bahnschrift SemiBold Condensed" w:hAnsi="Bahnschrift SemiBold Condensed"/>
+          <w:b/>
+          <w:highlight w:val="cyan"/>
+        </w:rPr>
+      </w:pPr>
+      <w:r>
+        <w:rPr>
+          <w:rFonts w:ascii="Bahnschrift SemiBold Condensed" w:hAnsi="Bahnschrift SemiBold Condensed"/>
+          <w:b/>
+          <w:highlight w:val="cyan"/>
+        </w:rPr>
+        <w:tab/>
+      </w:r>
+      <w:proofErr w:type="gramStart"/>
+      <w:r>
+        <w:rPr>
+          <w:rFonts w:ascii="Bahnschrift SemiBold Condensed" w:hAnsi="Bahnschrift SemiBold Condensed"/>
+          <w:b/>
+          <w:highlight w:val="cyan"/>
+        </w:rPr>
+        <w:t>constructor</w:t>
+      </w:r>
+      <w:proofErr w:type="gramEnd"/>
+      <w:r>
+        <w:rPr>
+          <w:rFonts w:ascii="Bahnschrift SemiBold Condensed" w:hAnsi="Bahnschrift SemiBold Condensed"/>
+          <w:b/>
+          <w:highlight w:val="cyan"/>
+        </w:rPr>
+        <w:t>() {</w:t>
+      </w:r>
+    </w:p>
+    <w:p>
+      <w:pPr>
+        <w:spacing w:after="0"/>
+        <w:rPr>
+          <w:rFonts w:ascii="Bahnschrift SemiBold Condensed" w:hAnsi="Bahnschrift SemiBold Condensed"/>
+          <w:b/>
+          <w:highlight w:val="cyan"/>
+        </w:rPr>
+      </w:pPr>
+      <w:r>
+        <w:rPr>
+          <w:rFonts w:ascii="Bahnschrift SemiBold Condensed" w:hAnsi="Bahnschrift SemiBold Condensed"/>
+          <w:b/>
+          <w:highlight w:val="cyan"/>
+        </w:rPr>
+        <w:tab/>
+      </w:r>
+      <w:r>
+        <w:rPr>
+          <w:rFonts w:ascii="Bahnschrift SemiBold Condensed" w:hAnsi="Bahnschrift SemiBold Condensed"/>
+          <w:b/>
+          <w:highlight w:val="cyan"/>
+        </w:rPr>
+        <w:tab/>
+      </w:r>
+      <w:proofErr w:type="gramStart"/>
+      <w:r>
+        <w:rPr>
+          <w:rFonts w:ascii="Bahnschrift SemiBold Condensed" w:hAnsi="Bahnschrift SemiBold Condensed"/>
+          <w:b/>
+          <w:highlight w:val="cyan"/>
+        </w:rPr>
+        <w:t>let</w:t>
+      </w:r>
+      <w:proofErr w:type="gramEnd"/>
+      <w:r>
+        <w:rPr>
+          <w:rFonts w:ascii="Bahnschrift SemiBold Condensed" w:hAnsi="Bahnschrift SemiBold Condensed"/>
+          <w:b/>
+          <w:highlight w:val="cyan"/>
+        </w:rPr>
+        <w:t xml:space="preserve"> id = localStorage.getItem('id')</w:t>
+      </w:r>
+    </w:p>
+    <w:p>
+      <w:pPr>
+        <w:spacing w:after="0"/>
+        <w:rPr>
+          <w:rFonts w:ascii="Bahnschrift SemiBold Condensed" w:hAnsi="Bahnschrift SemiBold Condensed"/>
+          <w:b/>
+          <w:highlight w:val="cyan"/>
+        </w:rPr>
+      </w:pPr>
+      <w:r>
+        <w:rPr>
+          <w:rFonts w:ascii="Bahnschrift SemiBold Condensed" w:hAnsi="Bahnschrift SemiBold Condensed"/>
+          <w:b/>
+          <w:highlight w:val="cyan"/>
+        </w:rPr>
+        <w:tab/>
+      </w:r>
+      <w:r>
+        <w:rPr>
+          <w:rFonts w:ascii="Bahnschrift SemiBold Condensed" w:hAnsi="Bahnschrift SemiBold Condensed"/>
+          <w:b/>
+          <w:highlight w:val="cyan"/>
+        </w:rPr>
+        <w:tab/>
       </w:r>
       <w:proofErr w:type="spellStart"/>
-      <w:r>
-        <w:rPr>
-          <w:rFonts w:ascii="Bahnschrift SemiBold Condensed" w:hAnsi="Bahnschrift SemiBold Condensed"/>
-          <w:b/>
-        </w:rPr>
-        <w:t>Bd</w:t>
+      <w:proofErr w:type="gramStart"/>
+      <w:r>
+        <w:rPr>
+          <w:rFonts w:ascii="Bahnschrift SemiBold Condensed" w:hAnsi="Bahnschrift SemiBold Condensed"/>
+          <w:b/>
+          <w:highlight w:val="cyan"/>
+        </w:rPr>
+        <w:t>if</w:t>
       </w:r>
       <w:proofErr w:type="spellEnd"/>
-      <w:r>
-        <w:rPr>
-          <w:rFonts w:ascii="Bahnschrift SemiBold Condensed" w:hAnsi="Bahnschrift SemiBold Condensed"/>
-          <w:b/>
-        </w:rPr>
-        <w:t xml:space="preserve"> que recebe a função gravar agora, e inserimos um índice dinamico</w:t>
-      </w:r>
-    </w:p>
-    <w:p>
-      <w:pPr>
-        <w:spacing w:after="0"/>
-        <w:rPr>
-          <w:rFonts w:ascii="Bahnschrift SemiBold Condensed" w:hAnsi="Bahnschrift SemiBold Condensed"/>
-          <w:b/>
-        </w:rPr>
-      </w:pPr>
-    </w:p>
-    <w:p>
-      <w:pPr>
-        <w:spacing w:after="0"/>
-        <w:rPr>
-          <w:rFonts w:ascii="Bahnschrift SemiBold Condensed" w:hAnsi="Bahnschrift SemiBold Condensed"/>
-          <w:b/>
-        </w:rPr>
-      </w:pPr>
-    </w:p>
-    <w:p>
-      <w:pPr>
-        <w:spacing w:after="0"/>
-        <w:rPr>
-          <w:rFonts w:ascii="Bahnschrift SemiBold Condensed" w:hAnsi="Bahnschrift SemiBold Condensed"/>
-          <w:b/>
-        </w:rPr>
-      </w:pPr>
-    </w:p>
-    <w:p>
-      <w:pPr>
-        <w:spacing w:after="0"/>
-        <w:rPr>
-          <w:rFonts w:ascii="Bahnschrift SemiBold Condensed" w:hAnsi="Bahnschrift SemiBold Condensed"/>
-          <w:b/>
-        </w:rPr>
-      </w:pPr>
-    </w:p>
-    <w:p>
-      <w:pPr>
-        <w:spacing w:after="0"/>
-        <w:rPr>
-          <w:rFonts w:ascii="Bahnschrift SemiBold Condensed" w:hAnsi="Bahnschrift SemiBold Condensed"/>
-          <w:b/>
-        </w:rPr>
-      </w:pPr>
-    </w:p>
-    <w:p>
-      <w:pPr>
-        <w:spacing w:after="0"/>
-        <w:rPr>
-          <w:rFonts w:ascii="Bahnschrift SemiBold Condensed" w:hAnsi="Bahnschrift SemiBold Condensed"/>
-          <w:b/>
-        </w:rPr>
-      </w:pPr>
-    </w:p>
-    <w:p>
-      <w:pPr>
-        <w:spacing w:after="0"/>
-        <w:rPr>
-          <w:rFonts w:ascii="Bahnschrift SemiBold Condensed" w:hAnsi="Bahnschrift SemiBold Condensed"/>
-          <w:b/>
-        </w:rPr>
-      </w:pPr>
-    </w:p>
-    <w:p>
-      <w:pPr>
-        <w:spacing w:after="0"/>
-        <w:rPr>
-          <w:rFonts w:ascii="Bahnschrift SemiBold Condensed" w:hAnsi="Bahnschrift SemiBold Condensed"/>
-          <w:b/>
-        </w:rPr>
-      </w:pPr>
-    </w:p>
-    <w:p>
-      <w:pPr>
-        <w:spacing w:after="0"/>
-        <w:rPr>
-          <w:rFonts w:ascii="Bahnschrift SemiBold Condensed" w:hAnsi="Bahnschrift SemiBold Condensed"/>
-          <w:b/>
-        </w:rPr>
-      </w:pPr>
-    </w:p>
-    <w:p>
-      <w:pPr>
-        <w:spacing w:after="0"/>
-        <w:rPr>
-          <w:rFonts w:ascii="Bahnschrift SemiBold Condensed" w:hAnsi="Bahnschrift SemiBold Condensed"/>
-          <w:b/>
-        </w:rPr>
-      </w:pPr>
-      <w:r>
-        <w:rPr>
-          <w:rFonts w:ascii="Bahnschrift SemiBold Condensed" w:hAnsi="Bahnschrift SemiBold Condensed"/>
-          <w:b/>
-        </w:rPr>
+      <w:proofErr w:type="gramEnd"/>
+      <w:r>
+        <w:rPr>
+          <w:rFonts w:ascii="Bahnschrift SemiBold Condensed" w:hAnsi="Bahnschrift SemiBold Condensed"/>
+          <w:b/>
+          <w:highlight w:val="cyan"/>
+        </w:rPr>
+        <w:t xml:space="preserve">(id === </w:t>
+      </w:r>
+      <w:proofErr w:type="spellStart"/>
+      <w:r>
+        <w:rPr>
+          <w:rFonts w:ascii="Bahnschrift SemiBold Condensed" w:hAnsi="Bahnschrift SemiBold Condensed"/>
+          <w:b/>
+          <w:highlight w:val="cyan"/>
+        </w:rPr>
+        <w:t>null</w:t>
+      </w:r>
+      <w:proofErr w:type="spellEnd"/>
+      <w:r>
+        <w:rPr>
+          <w:rFonts w:ascii="Bahnschrift SemiBold Condensed" w:hAnsi="Bahnschrift SemiBold Condensed"/>
+          <w:b/>
+          <w:highlight w:val="cyan"/>
+        </w:rPr>
+        <w:t>) {</w:t>
+      </w:r>
+    </w:p>
+    <w:p>
+      <w:pPr>
+        <w:spacing w:after="0"/>
+        <w:rPr>
+          <w:rFonts w:ascii="Bahnschrift SemiBold Condensed" w:hAnsi="Bahnschrift SemiBold Condensed"/>
+          <w:b/>
+          <w:highlight w:val="cyan"/>
+        </w:rPr>
+      </w:pPr>
+      <w:r>
+        <w:rPr>
+          <w:rFonts w:ascii="Bahnschrift SemiBold Condensed" w:hAnsi="Bahnschrift SemiBold Condensed"/>
+          <w:b/>
+          <w:highlight w:val="cyan"/>
+        </w:rPr>
+        <w:tab/>
+      </w:r>
+      <w:r>
+        <w:rPr>
+          <w:rFonts w:ascii="Bahnschrift SemiBold Condensed" w:hAnsi="Bahnschrift SemiBold Condensed"/>
+          <w:b/>
+          <w:highlight w:val="cyan"/>
+        </w:rPr>
+        <w:tab/>
+      </w:r>
+      <w:r>
+        <w:rPr>
+          <w:rFonts w:ascii="Bahnschrift SemiBold Condensed" w:hAnsi="Bahnschrift SemiBold Condensed"/>
+          <w:b/>
+          <w:highlight w:val="cyan"/>
+        </w:rPr>
+        <w:tab/>
+      </w:r>
+      <w:proofErr w:type="gramStart"/>
+      <w:r>
+        <w:rPr>
+          <w:rFonts w:ascii="Bahnschrift SemiBold Condensed" w:hAnsi="Bahnschrift SemiBold Condensed"/>
+          <w:b/>
+          <w:highlight w:val="cyan"/>
+        </w:rPr>
+        <w:t>localStorage</w:t>
+      </w:r>
+      <w:proofErr w:type="gramEnd"/>
+      <w:r>
+        <w:rPr>
+          <w:rFonts w:ascii="Bahnschrift SemiBold Condensed" w:hAnsi="Bahnschrift SemiBold Condensed"/>
+          <w:b/>
+          <w:highlight w:val="cyan"/>
+        </w:rPr>
+        <w:t>.setItem('id', 0)</w:t>
+      </w:r>
+    </w:p>
+    <w:p>
+      <w:pPr>
+        <w:spacing w:after="0"/>
+        <w:rPr>
+          <w:rFonts w:ascii="Bahnschrift SemiBold Condensed" w:hAnsi="Bahnschrift SemiBold Condensed"/>
+          <w:b/>
+          <w:highlight w:val="cyan"/>
+        </w:rPr>
+      </w:pPr>
+      <w:r>
+        <w:rPr>
+          <w:rFonts w:ascii="Bahnschrift SemiBold Condensed" w:hAnsi="Bahnschrift SemiBold Condensed"/>
+          <w:b/>
+          <w:highlight w:val="cyan"/>
+        </w:rPr>
+        <w:tab/>
+      </w:r>
+      <w:r>
+        <w:rPr>
+          <w:rFonts w:ascii="Bahnschrift SemiBold Condensed" w:hAnsi="Bahnschrift SemiBold Condensed"/>
+          <w:b/>
+          <w:highlight w:val="cyan"/>
+        </w:rPr>
+        <w:tab/>
+      </w:r>
+      <w:proofErr w:type="gramStart"/>
+      <w:r>
+        <w:rPr>
+          <w:rFonts w:ascii="Bahnschrift SemiBold Condensed" w:hAnsi="Bahnschrift SemiBold Condensed"/>
+          <w:b/>
+          <w:highlight w:val="cyan"/>
+        </w:rPr>
+        <w:t>}</w:t>
+      </w:r>
+      <w:proofErr w:type="gramEnd"/>
+    </w:p>
+    <w:p>
+      <w:pPr>
+        <w:spacing w:after="0"/>
+        <w:rPr>
+          <w:rFonts w:ascii="Bahnschrift SemiBold Condensed" w:hAnsi="Bahnschrift SemiBold Condensed"/>
+          <w:b/>
+          <w:highlight w:val="cyan"/>
+        </w:rPr>
+      </w:pPr>
+      <w:r>
+        <w:rPr>
+          <w:rFonts w:ascii="Bahnschrift SemiBold Condensed" w:hAnsi="Bahnschrift SemiBold Condensed"/>
+          <w:b/>
+          <w:highlight w:val="cyan"/>
+        </w:rPr>
+        <w:tab/>
+      </w:r>
+      <w:proofErr w:type="gramStart"/>
+      <w:r>
+        <w:rPr>
+          <w:rFonts w:ascii="Bahnschrift SemiBold Condensed" w:hAnsi="Bahnschrift SemiBold Condensed"/>
+          <w:b/>
+          <w:highlight w:val="cyan"/>
+        </w:rPr>
+        <w:t>}</w:t>
+      </w:r>
+      <w:proofErr w:type="gramEnd"/>
+    </w:p>
+    <w:p>
+      <w:pPr>
+        <w:spacing w:after="0"/>
+        <w:rPr>
+          <w:rFonts w:ascii="Bahnschrift SemiBold Condensed" w:hAnsi="Bahnschrift SemiBold Condensed"/>
+          <w:b/>
+          <w:highlight w:val="cyan"/>
+        </w:rPr>
+      </w:pPr>
+    </w:p>
+    <w:p>
+      <w:pPr>
+        <w:spacing w:after="0"/>
+        <w:rPr>
+          <w:rFonts w:ascii="Bahnschrift SemiBold Condensed" w:hAnsi="Bahnschrift SemiBold Condensed"/>
+          <w:b/>
+          <w:highlight w:val="cyan"/>
+        </w:rPr>
+      </w:pPr>
+      <w:r>
+        <w:rPr>
+          <w:rFonts w:ascii="Bahnschrift SemiBold Condensed" w:hAnsi="Bahnschrift SemiBold Condensed"/>
+          <w:b/>
+          <w:highlight w:val="cyan"/>
+        </w:rPr>
+        <w:tab/>
+      </w:r>
+      <w:proofErr w:type="gramStart"/>
+      <w:r>
+        <w:rPr>
+          <w:rFonts w:ascii="Bahnschrift SemiBold Condensed" w:hAnsi="Bahnschrift SemiBold Condensed"/>
+          <w:b/>
+          <w:highlight w:val="cyan"/>
+        </w:rPr>
+        <w:t>getProximoId</w:t>
+      </w:r>
+      <w:proofErr w:type="gramEnd"/>
+      <w:r>
+        <w:rPr>
+          <w:rFonts w:ascii="Bahnschrift SemiBold Condensed" w:hAnsi="Bahnschrift SemiBold Condensed"/>
+          <w:b/>
+          <w:highlight w:val="cyan"/>
+        </w:rPr>
+        <w:t>() {</w:t>
+      </w:r>
+    </w:p>
+    <w:p>
+      <w:pPr>
+        <w:spacing w:after="0"/>
+        <w:rPr>
+          <w:rFonts w:ascii="Bahnschrift SemiBold Condensed" w:hAnsi="Bahnschrift SemiBold Condensed"/>
+          <w:b/>
+          <w:highlight w:val="cyan"/>
+        </w:rPr>
+      </w:pPr>
+      <w:r>
+        <w:rPr>
+          <w:rFonts w:ascii="Bahnschrift SemiBold Condensed" w:hAnsi="Bahnschrift SemiBold Condensed"/>
+          <w:b/>
+          <w:highlight w:val="cyan"/>
+        </w:rPr>
+        <w:tab/>
+      </w:r>
+      <w:r>
+        <w:rPr>
+          <w:rFonts w:ascii="Bahnschrift SemiBold Condensed" w:hAnsi="Bahnschrift SemiBold Condensed"/>
+          <w:b/>
+          <w:highlight w:val="cyan"/>
+        </w:rPr>
+        <w:tab/>
+      </w:r>
+      <w:proofErr w:type="gramStart"/>
+      <w:r>
+        <w:rPr>
+          <w:rFonts w:ascii="Bahnschrift SemiBold Condensed" w:hAnsi="Bahnschrift SemiBold Condensed"/>
+          <w:b/>
+          <w:highlight w:val="cyan"/>
+        </w:rPr>
+        <w:t>let</w:t>
+      </w:r>
+      <w:proofErr w:type="gramEnd"/>
+      <w:r>
+        <w:rPr>
+          <w:rFonts w:ascii="Bahnschrift SemiBold Condensed" w:hAnsi="Bahnschrift SemiBold Condensed"/>
+          <w:b/>
+          <w:highlight w:val="cyan"/>
+        </w:rPr>
+        <w:t xml:space="preserve"> proximoId = localStorage.getItem('id')</w:t>
+      </w:r>
+    </w:p>
+    <w:p>
+      <w:pPr>
+        <w:spacing w:after="0"/>
+        <w:rPr>
+          <w:rFonts w:ascii="Bahnschrift SemiBold Condensed" w:hAnsi="Bahnschrift SemiBold Condensed"/>
+          <w:b/>
+          <w:highlight w:val="cyan"/>
+        </w:rPr>
+      </w:pPr>
+      <w:r>
+        <w:rPr>
+          <w:rFonts w:ascii="Bahnschrift SemiBold Condensed" w:hAnsi="Bahnschrift SemiBold Condensed"/>
+          <w:b/>
+          <w:highlight w:val="cyan"/>
+        </w:rPr>
+        <w:tab/>
+      </w:r>
+      <w:r>
+        <w:rPr>
+          <w:rFonts w:ascii="Bahnschrift SemiBold Condensed" w:hAnsi="Bahnschrift SemiBold Condensed"/>
+          <w:b/>
+          <w:highlight w:val="cyan"/>
+        </w:rPr>
+        <w:tab/>
+      </w:r>
+      <w:proofErr w:type="gramStart"/>
+      <w:r>
+        <w:rPr>
+          <w:rFonts w:ascii="Bahnschrift SemiBold Condensed" w:hAnsi="Bahnschrift SemiBold Condensed"/>
+          <w:b/>
+          <w:highlight w:val="cyan"/>
+        </w:rPr>
+        <w:t>return</w:t>
+      </w:r>
+      <w:proofErr w:type="gramEnd"/>
+      <w:r>
+        <w:rPr>
+          <w:rFonts w:ascii="Bahnschrift SemiBold Condensed" w:hAnsi="Bahnschrift SemiBold Condensed"/>
+          <w:b/>
+          <w:highlight w:val="cyan"/>
+        </w:rPr>
+        <w:t xml:space="preserve"> parseInt(proximoId) + 1</w:t>
+      </w:r>
+    </w:p>
+    <w:p>
+      <w:pPr>
+        <w:spacing w:after="0"/>
+        <w:rPr>
+          <w:rFonts w:ascii="Bahnschrift SemiBold Condensed" w:hAnsi="Bahnschrift SemiBold Condensed"/>
+          <w:b/>
+          <w:highlight w:val="cyan"/>
+        </w:rPr>
+      </w:pPr>
+      <w:r>
+        <w:rPr>
+          <w:rFonts w:ascii="Bahnschrift SemiBold Condensed" w:hAnsi="Bahnschrift SemiBold Condensed"/>
+          <w:b/>
+          <w:highlight w:val="cyan"/>
+        </w:rPr>
+        <w:tab/>
+      </w:r>
+      <w:proofErr w:type="gramStart"/>
+      <w:r>
+        <w:rPr>
+          <w:rFonts w:ascii="Bahnschrift SemiBold Condensed" w:hAnsi="Bahnschrift SemiBold Condensed"/>
+          <w:b/>
+          <w:highlight w:val="cyan"/>
+        </w:rPr>
+        <w:t>}</w:t>
+      </w:r>
+      <w:proofErr w:type="gramEnd"/>
+    </w:p>
+    <w:p>
+      <w:pPr>
+        <w:spacing w:after="0"/>
+        <w:rPr>
+          <w:rFonts w:ascii="Bahnschrift SemiBold Condensed" w:hAnsi="Bahnschrift SemiBold Condensed"/>
+          <w:b/>
+          <w:highlight w:val="cyan"/>
+        </w:rPr>
+      </w:pPr>
+    </w:p>
+    <w:p>
+      <w:pPr>
+        <w:spacing w:after="0"/>
+        <w:rPr>
+          <w:rFonts w:ascii="Bahnschrift SemiBold Condensed" w:hAnsi="Bahnschrift SemiBold Condensed"/>
+          <w:b/>
+          <w:highlight w:val="cyan"/>
+        </w:rPr>
+      </w:pPr>
+      <w:r>
+        <w:rPr>
+          <w:rFonts w:ascii="Bahnschrift SemiBold Condensed" w:hAnsi="Bahnschrift SemiBold Condensed"/>
+          <w:b/>
+          <w:highlight w:val="cyan"/>
+        </w:rPr>
+        <w:tab/>
+      </w:r>
+      <w:proofErr w:type="gramStart"/>
+      <w:r>
+        <w:rPr>
+          <w:rFonts w:ascii="Bahnschrift SemiBold Condensed" w:hAnsi="Bahnschrift SemiBold Condensed"/>
+          <w:b/>
+          <w:highlight w:val="cyan"/>
+        </w:rPr>
+        <w:t>gravar</w:t>
+      </w:r>
+      <w:proofErr w:type="gramEnd"/>
+      <w:r>
+        <w:rPr>
+          <w:rFonts w:ascii="Bahnschrift SemiBold Condensed" w:hAnsi="Bahnschrift SemiBold Condensed"/>
+          <w:b/>
+          <w:highlight w:val="cyan"/>
+        </w:rPr>
+        <w:t>(d) {</w:t>
+      </w:r>
+    </w:p>
+    <w:p>
+      <w:pPr>
+        <w:spacing w:after="0"/>
+        <w:rPr>
+          <w:rFonts w:ascii="Bahnschrift SemiBold Condensed" w:hAnsi="Bahnschrift SemiBold Condensed"/>
+          <w:b/>
+          <w:highlight w:val="cyan"/>
+        </w:rPr>
+      </w:pPr>
+      <w:r>
+        <w:rPr>
+          <w:rFonts w:ascii="Bahnschrift SemiBold Condensed" w:hAnsi="Bahnschrift SemiBold Condensed"/>
+          <w:b/>
+          <w:highlight w:val="cyan"/>
+        </w:rPr>
+        <w:tab/>
+      </w:r>
+      <w:r>
+        <w:rPr>
+          <w:rFonts w:ascii="Bahnschrift SemiBold Condensed" w:hAnsi="Bahnschrift SemiBold Condensed"/>
+          <w:b/>
+          <w:highlight w:val="cyan"/>
+        </w:rPr>
+        <w:tab/>
+      </w:r>
+      <w:proofErr w:type="gramStart"/>
+      <w:r>
+        <w:rPr>
+          <w:rFonts w:ascii="Bahnschrift SemiBold Condensed" w:hAnsi="Bahnschrift SemiBold Condensed"/>
+          <w:b/>
+          <w:highlight w:val="cyan"/>
+        </w:rPr>
+        <w:t>let</w:t>
+      </w:r>
+      <w:proofErr w:type="gramEnd"/>
+      <w:r>
+        <w:rPr>
+          <w:rFonts w:ascii="Bahnschrift SemiBold Condensed" w:hAnsi="Bahnschrift SemiBold Condensed"/>
+          <w:b/>
+          <w:highlight w:val="cyan"/>
+        </w:rPr>
+        <w:t xml:space="preserve"> id = this.getProximoId()</w:t>
+      </w:r>
+    </w:p>
+    <w:p>
+      <w:pPr>
+        <w:spacing w:after="0"/>
+        <w:rPr>
+          <w:rFonts w:ascii="Bahnschrift SemiBold Condensed" w:hAnsi="Bahnschrift SemiBold Condensed"/>
+          <w:b/>
+          <w:highlight w:val="cyan"/>
+        </w:rPr>
+      </w:pPr>
+    </w:p>
+    <w:p>
+      <w:pPr>
+        <w:spacing w:after="0"/>
+        <w:rPr>
+          <w:rFonts w:ascii="Bahnschrift SemiBold Condensed" w:hAnsi="Bahnschrift SemiBold Condensed"/>
+          <w:b/>
+          <w:highlight w:val="cyan"/>
+        </w:rPr>
+      </w:pPr>
+      <w:r>
+        <w:rPr>
+          <w:rFonts w:ascii="Bahnschrift SemiBold Condensed" w:hAnsi="Bahnschrift SemiBold Condensed"/>
+          <w:b/>
+          <w:highlight w:val="cyan"/>
+        </w:rPr>
+        <w:tab/>
+      </w:r>
+      <w:r>
+        <w:rPr>
+          <w:rFonts w:ascii="Bahnschrift SemiBold Condensed" w:hAnsi="Bahnschrift SemiBold Condensed"/>
+          <w:b/>
+          <w:highlight w:val="cyan"/>
+        </w:rPr>
+        <w:tab/>
+      </w:r>
+      <w:proofErr w:type="gramStart"/>
+      <w:r>
+        <w:rPr>
+          <w:rFonts w:ascii="Bahnschrift SemiBold Condensed" w:hAnsi="Bahnschrift SemiBold Condensed"/>
+          <w:b/>
+          <w:highlight w:val="cyan"/>
+        </w:rPr>
+        <w:t>localStorage</w:t>
+      </w:r>
+      <w:proofErr w:type="gramEnd"/>
+      <w:r>
+        <w:rPr>
+          <w:rFonts w:ascii="Bahnschrift SemiBold Condensed" w:hAnsi="Bahnschrift SemiBold Condensed"/>
+          <w:b/>
+          <w:highlight w:val="cyan"/>
+        </w:rPr>
+        <w:t>.setItem(id, JSON.</w:t>
+      </w:r>
+      <w:proofErr w:type="spellStart"/>
+      <w:r>
+        <w:rPr>
+          <w:rFonts w:ascii="Bahnschrift SemiBold Condensed" w:hAnsi="Bahnschrift SemiBold Condensed"/>
+          <w:b/>
+          <w:highlight w:val="cyan"/>
+        </w:rPr>
+        <w:t>stringify</w:t>
+      </w:r>
+      <w:proofErr w:type="spellEnd"/>
+      <w:r>
+        <w:rPr>
+          <w:rFonts w:ascii="Bahnschrift SemiBold Condensed" w:hAnsi="Bahnschrift SemiBold Condensed"/>
+          <w:b/>
+          <w:highlight w:val="cyan"/>
+        </w:rPr>
+        <w:t>(d))</w:t>
+      </w:r>
+    </w:p>
+    <w:p>
+      <w:pPr>
+        <w:spacing w:after="0"/>
+        <w:rPr>
+          <w:rFonts w:ascii="Bahnschrift SemiBold Condensed" w:hAnsi="Bahnschrift SemiBold Condensed"/>
+          <w:b/>
+          <w:highlight w:val="cyan"/>
+        </w:rPr>
+      </w:pPr>
+      <w:r>
+        <w:rPr>
+          <w:rFonts w:ascii="Bahnschrift SemiBold Condensed" w:hAnsi="Bahnschrift SemiBold Condensed"/>
+          <w:b/>
+          <w:highlight w:val="cyan"/>
+        </w:rPr>
+        <w:tab/>
+      </w:r>
+      <w:r>
+        <w:rPr>
+          <w:rFonts w:ascii="Bahnschrift SemiBold Condensed" w:hAnsi="Bahnschrift SemiBold Condensed"/>
+          <w:b/>
+          <w:highlight w:val="cyan"/>
+        </w:rPr>
+        <w:tab/>
+      </w:r>
+      <w:proofErr w:type="gramStart"/>
+      <w:r>
+        <w:rPr>
+          <w:rFonts w:ascii="Bahnschrift SemiBold Condensed" w:hAnsi="Bahnschrift SemiBold Condensed"/>
+          <w:b/>
+          <w:highlight w:val="cyan"/>
+        </w:rPr>
+        <w:t>localStorage</w:t>
+      </w:r>
+      <w:proofErr w:type="gramEnd"/>
+      <w:r>
+        <w:rPr>
+          <w:rFonts w:ascii="Bahnschrift SemiBold Condensed" w:hAnsi="Bahnschrift SemiBold Condensed"/>
+          <w:b/>
+          <w:highlight w:val="cyan"/>
+        </w:rPr>
+        <w:t>.setItem('id', id)</w:t>
+      </w:r>
+    </w:p>
+    <w:p>
+      <w:pPr>
+        <w:spacing w:after="0"/>
+        <w:rPr>
+          <w:rFonts w:ascii="Bahnschrift SemiBold Condensed" w:hAnsi="Bahnschrift SemiBold Condensed"/>
+          <w:b/>
+          <w:highlight w:val="cyan"/>
+        </w:rPr>
+      </w:pPr>
+      <w:r>
+        <w:rPr>
+          <w:rFonts w:ascii="Bahnschrift SemiBold Condensed" w:hAnsi="Bahnschrift SemiBold Condensed"/>
+          <w:b/>
+          <w:highlight w:val="cyan"/>
+        </w:rPr>
+        <w:tab/>
+      </w:r>
+      <w:proofErr w:type="gramStart"/>
+      <w:r>
+        <w:rPr>
+          <w:rFonts w:ascii="Bahnschrift SemiBold Condensed" w:hAnsi="Bahnschrift SemiBold Condensed"/>
+          <w:b/>
+          <w:highlight w:val="cyan"/>
+        </w:rPr>
+        <w:t>}</w:t>
+      </w:r>
+      <w:proofErr w:type="gramEnd"/>
+    </w:p>
+    <w:p>
+      <w:pPr>
+        <w:spacing w:after="0"/>
+        <w:rPr>
+          <w:rFonts w:ascii="Bahnschrift SemiBold Condensed" w:hAnsi="Bahnschrift SemiBold Condensed"/>
+          <w:b/>
+          <w:highlight w:val="cyan"/>
+        </w:rPr>
+      </w:pPr>
+      <w:proofErr w:type="gramStart"/>
+      <w:r>
+        <w:rPr>
+          <w:rFonts w:ascii="Bahnschrift SemiBold Condensed" w:hAnsi="Bahnschrift SemiBold Condensed"/>
+          <w:b/>
+          <w:highlight w:val="cyan"/>
+        </w:rPr>
+        <w:t>}</w:t>
+      </w:r>
+      <w:proofErr w:type="gramEnd"/>
+    </w:p>
+    <w:p>
+      <w:pPr>
+        <w:spacing w:after="0"/>
+        <w:rPr>
+          <w:rFonts w:ascii="Bahnschrift SemiBold Condensed" w:hAnsi="Bahnschrift SemiBold Condensed"/>
+          <w:b/>
+          <w:highlight w:val="cyan"/>
+        </w:rPr>
+      </w:pPr>
+    </w:p>
+    <w:p>
+      <w:pPr>
+        <w:spacing w:after="0"/>
+        <w:rPr>
+          <w:rFonts w:ascii="Bahnschrift SemiBold Condensed" w:hAnsi="Bahnschrift SemiBold Condensed"/>
+          <w:b/>
+        </w:rPr>
+      </w:pPr>
+      <w:proofErr w:type="gramStart"/>
+      <w:r>
+        <w:rPr>
+          <w:rFonts w:ascii="Bahnschrift SemiBold Condensed" w:hAnsi="Bahnschrift SemiBold Condensed"/>
+          <w:b/>
+          <w:highlight w:val="cyan"/>
+        </w:rPr>
+        <w:t>let</w:t>
+      </w:r>
+      <w:proofErr w:type="gramEnd"/>
+      <w:r>
+        <w:rPr>
+          <w:rFonts w:ascii="Bahnschrift SemiBold Condensed" w:hAnsi="Bahnschrift SemiBold Condensed"/>
+          <w:b/>
+          <w:highlight w:val="cyan"/>
+        </w:rPr>
+        <w:t xml:space="preserve"> bd = new Bd()</w:t>
+      </w:r>
+    </w:p>
+    <w:p>
+      <w:pPr>
+        <w:spacing w:after="0"/>
+        <w:rPr>
+          <w:rFonts w:ascii="Bahnschrift SemiBold Condensed" w:hAnsi="Bahnschrift SemiBold Condensed"/>
+          <w:b/>
+        </w:rPr>
+      </w:pPr>
+    </w:p>
+    <w:p>
+      <w:pPr>
+        <w:spacing w:after="0"/>
+        <w:rPr>
+          <w:rFonts w:ascii="Bahnschrift SemiBold Condensed" w:hAnsi="Bahnschrift SemiBold Condensed"/>
+          <w:b/>
+        </w:rPr>
+      </w:pPr>
+      <w:r>
+        <w:rPr>
+          <w:rFonts w:ascii="Bahnschrift SemiBold Condensed" w:hAnsi="Bahnschrift SemiBold Condensed"/>
+          <w:b/>
+        </w:rPr>
+        <w:t xml:space="preserve">Foi </w:t>
+      </w:r>
+      <w:proofErr w:type="gramStart"/>
+      <w:r>
+        <w:rPr>
+          <w:rFonts w:ascii="Bahnschrift SemiBold Condensed" w:hAnsi="Bahnschrift SemiBold Condensed"/>
+          <w:b/>
+        </w:rPr>
+        <w:t>construído uma lógica de gravação onde se recebe uma lógica de indexação de id e um código onde se converte strings para JSON</w:t>
+      </w:r>
+      <w:proofErr w:type="gramEnd"/>
+      <w:r>
+        <w:rPr>
+          <w:rFonts w:ascii="Bahnschrift SemiBold Condensed" w:hAnsi="Bahnschrift SemiBold Condensed"/>
+          <w:b/>
+        </w:rPr>
+        <w:t xml:space="preserve"> e após isso atualiza.  Depois disso foi criado a lógica de indexação</w:t>
+      </w:r>
+      <w:r>
+        <w:rPr>
+          <w:rFonts w:ascii="Bahnschrift SemiBold Condensed" w:hAnsi="Bahnschrift SemiBold Condensed"/>
+          <w:b/>
+        </w:rPr>
+        <w:t xml:space="preserve"> “</w:t>
+      </w:r>
+      <w:proofErr w:type="gramStart"/>
+      <w:r>
+        <w:rPr>
+          <w:rFonts w:ascii="Bahnschrift SemiBold Condensed" w:hAnsi="Bahnschrift SemiBold Condensed"/>
+          <w:b/>
+        </w:rPr>
+        <w:t>getProximoId</w:t>
+      </w:r>
+      <w:proofErr w:type="gramEnd"/>
+      <w:r>
+        <w:rPr>
+          <w:rFonts w:ascii="Bahnschrift SemiBold Condensed" w:hAnsi="Bahnschrift SemiBold Condensed"/>
+          <w:b/>
+        </w:rPr>
+        <w:t>”</w:t>
+      </w:r>
+    </w:p>
+    <w:p>
+      <w:pPr>
+        <w:spacing w:after="0"/>
+        <w:rPr>
+          <w:rFonts w:ascii="Bahnschrift SemiBold Condensed" w:hAnsi="Bahnschrift SemiBold Condensed"/>
+          <w:b/>
+        </w:rPr>
+      </w:pPr>
+    </w:p>
+    <w:p>
+      <w:pPr>
+        <w:spacing w:after="0"/>
+        <w:rPr>
+          <w:rFonts w:ascii="Bahnschrift SemiBold Condensed" w:hAnsi="Bahnschrift SemiBold Condensed"/>
+          <w:b/>
+        </w:rPr>
+      </w:pPr>
+    </w:p>
+    <w:p>
+      <w:pPr>
+        <w:spacing w:after="0"/>
+        <w:rPr>
+          <w:rFonts w:ascii="Bahnschrift SemiBold Condensed" w:hAnsi="Bahnschrift SemiBold Condensed"/>
+          <w:b/>
+        </w:rPr>
+      </w:pPr>
+    </w:p>
+    <w:p>
+      <w:pPr>
+        <w:spacing w:after="0"/>
+        <w:rPr>
+          <w:rFonts w:ascii="Bahnschrift SemiBold Condensed" w:hAnsi="Bahnschrift SemiBold Condensed"/>
+          <w:b/>
+        </w:rPr>
+      </w:pPr>
+    </w:p>
+    <w:p>
+      <w:pPr>
+        <w:spacing w:after="0"/>
+        <w:rPr>
+          <w:rFonts w:ascii="Bahnschrift SemiBold Condensed" w:hAnsi="Bahnschrift SemiBold Condensed"/>
+          <w:b/>
+        </w:rPr>
+      </w:pPr>
+    </w:p>
+    <w:p>
+      <w:pPr>
+        <w:spacing w:after="0"/>
+        <w:rPr>
+          <w:rFonts w:ascii="Bahnschrift SemiBold Condensed" w:hAnsi="Bahnschrift SemiBold Condensed"/>
+          <w:b/>
+        </w:rPr>
+      </w:pPr>
+    </w:p>
+    <w:p>
+      <w:pPr>
+        <w:spacing w:after="0"/>
+        <w:rPr>
+          <w:rFonts w:ascii="Bahnschrift SemiBold Condensed" w:hAnsi="Bahnschrift SemiBold Condensed"/>
+          <w:b/>
+        </w:rPr>
+      </w:pPr>
+    </w:p>
+    <w:p>
+      <w:pPr>
+        <w:spacing w:after="0"/>
+        <w:rPr>
+          <w:rFonts w:ascii="Bahnschrift SemiBold Condensed" w:hAnsi="Bahnschrift SemiBold Condensed"/>
+          <w:b/>
+        </w:rPr>
+      </w:pPr>
+    </w:p>
+    <w:p>
+      <w:pPr>
+        <w:spacing w:after="0"/>
+        <w:rPr>
+          <w:rFonts w:ascii="Bahnschrift SemiBold Condensed" w:hAnsi="Bahnschrift SemiBold Condensed"/>
+          <w:b/>
+        </w:rPr>
+      </w:pPr>
+    </w:p>
+    <w:p>
+      <w:pPr>
+        <w:spacing w:after="0"/>
+        <w:rPr>
+          <w:rFonts w:ascii="Bahnschrift SemiBold Condensed" w:hAnsi="Bahnschrift SemiBold Condensed"/>
+          <w:b/>
+        </w:rPr>
+      </w:pPr>
+    </w:p>
+    <w:p>
+      <w:pPr>
+        <w:spacing w:after="0"/>
+        <w:rPr>
+          <w:rFonts w:ascii="Bahnschrift SemiBold Condensed" w:hAnsi="Bahnschrift SemiBold Condensed"/>
+          <w:b/>
+        </w:rPr>
+      </w:pPr>
+    </w:p>
+    <w:p>
+      <w:pPr>
+        <w:spacing w:after="0"/>
+        <w:rPr>
+          <w:rFonts w:ascii="Bahnschrift SemiBold Condensed" w:hAnsi="Bahnschrift SemiBold Condensed"/>
+          <w:b/>
+        </w:rPr>
+      </w:pPr>
+    </w:p>
+    <w:p>
+      <w:pPr>
+        <w:spacing w:after="0"/>
+        <w:rPr>
+          <w:rFonts w:ascii="Bahnschrift SemiBold Condensed" w:hAnsi="Bahnschrift SemiBold Condensed"/>
+          <w:b/>
+        </w:rPr>
+      </w:pPr>
+    </w:p>
+    <w:p>
+      <w:pPr>
+        <w:spacing w:after="0"/>
+        <w:rPr>
+          <w:rFonts w:ascii="Bahnschrift SemiBold Condensed" w:hAnsi="Bahnschrift SemiBold Condensed"/>
+          <w:b/>
+        </w:rPr>
+      </w:pPr>
+    </w:p>
+    <w:p>
+      <w:pPr>
+        <w:spacing w:after="0"/>
+        <w:rPr>
+          <w:rFonts w:ascii="Bahnschrift SemiBold Condensed" w:hAnsi="Bahnschrift SemiBold Condensed"/>
+          <w:b/>
+        </w:rPr>
+      </w:pPr>
+    </w:p>
+    <w:p>
+      <w:pPr>
+        <w:spacing w:after="0"/>
+        <w:rPr>
+          <w:rFonts w:ascii="Bahnschrift SemiBold Condensed" w:hAnsi="Bahnschrift SemiBold Condensed"/>
+          <w:b/>
+        </w:rPr>
+      </w:pPr>
+    </w:p>
+    <w:p>
+      <w:pPr>
+        <w:spacing w:after="0"/>
+        <w:rPr>
+          <w:rFonts w:ascii="Bahnschrift SemiBold Condensed" w:hAnsi="Bahnschrift SemiBold Condensed"/>
+          <w:b/>
+        </w:rPr>
+      </w:pPr>
+    </w:p>
+    <w:p>
+      <w:pPr>
+        <w:spacing w:after="0"/>
+        <w:rPr>
+          <w:rFonts w:ascii="Bahnschrift SemiBold Condensed" w:hAnsi="Bahnschrift SemiBold Condensed"/>
+          <w:b/>
+        </w:rPr>
+      </w:pPr>
+    </w:p>
+    <w:p>
+      <w:pPr>
+        <w:spacing w:after="0"/>
+        <w:rPr>
+          <w:rFonts w:ascii="Bahnschrift SemiBold Condensed" w:hAnsi="Bahnschrift SemiBold Condensed"/>
+          <w:b/>
+        </w:rPr>
+      </w:pPr>
+    </w:p>
+    <w:p>
+      <w:pPr>
+        <w:spacing w:after="0"/>
+        <w:rPr>
+          <w:rFonts w:ascii="Bahnschrift SemiBold Condensed" w:hAnsi="Bahnschrift SemiBold Condensed"/>
+          <w:b/>
+        </w:rPr>
+      </w:pPr>
+    </w:p>
+    <w:p>
+      <w:pPr>
+        <w:spacing w:after="0"/>
+        <w:rPr>
+          <w:rFonts w:ascii="Bahnschrift SemiBold Condensed" w:hAnsi="Bahnschrift SemiBold Condensed"/>
+          <w:b/>
+        </w:rPr>
+      </w:pPr>
+    </w:p>
+    <w:p>
+      <w:pPr>
+        <w:spacing w:after="0"/>
+        <w:rPr>
+          <w:rFonts w:ascii="Bahnschrift SemiBold Condensed" w:hAnsi="Bahnschrift SemiBold Condensed"/>
+          <w:b/>
+        </w:rPr>
+      </w:pPr>
+    </w:p>
+    <w:p>
+      <w:pPr>
+        <w:spacing w:after="0"/>
+        <w:rPr>
+          <w:rFonts w:ascii="Bahnschrift SemiBold Condensed" w:hAnsi="Bahnschrift SemiBold Condensed"/>
+          <w:b/>
+        </w:rPr>
+      </w:pPr>
+    </w:p>
+    <w:p>
+      <w:pPr>
+        <w:spacing w:after="0"/>
+        <w:rPr>
+          <w:rFonts w:ascii="Bahnschrift SemiBold Condensed" w:hAnsi="Bahnschrift SemiBold Condensed"/>
+          <w:b/>
+        </w:rPr>
+      </w:pPr>
+    </w:p>
+    <w:p>
+      <w:pPr>
+        <w:spacing w:after="0"/>
+        <w:rPr>
+          <w:rFonts w:ascii="Bahnschrift SemiBold Condensed" w:hAnsi="Bahnschrift SemiBold Condensed"/>
+          <w:b/>
+        </w:rPr>
+      </w:pPr>
+    </w:p>
+    <w:p>
+      <w:pPr>
+        <w:spacing w:after="0"/>
+        <w:rPr>
+          <w:rFonts w:ascii="Bahnschrift SemiBold Condensed" w:hAnsi="Bahnschrift SemiBold Condensed"/>
+          <w:b/>
+        </w:rPr>
+      </w:pPr>
+    </w:p>
+    <w:p>
+      <w:pPr>
+        <w:spacing w:after="0"/>
+        <w:rPr>
+          <w:rFonts w:ascii="Bahnschrift SemiBold Condensed" w:hAnsi="Bahnschrift SemiBold Condensed"/>
+          <w:b/>
+        </w:rPr>
+      </w:pPr>
+    </w:p>
+    <w:p>
+      <w:pPr>
+        <w:spacing w:after="0"/>
+        <w:rPr>
+          <w:rFonts w:ascii="Bahnschrift SemiBold Condensed" w:hAnsi="Bahnschrift SemiBold Condensed"/>
+          <w:b/>
+        </w:rPr>
+      </w:pPr>
+    </w:p>
+    <w:p>
+      <w:pPr>
+        <w:spacing w:after="0"/>
+        <w:rPr>
+          <w:rFonts w:ascii="Bahnschrift SemiBold Condensed" w:hAnsi="Bahnschrift SemiBold Condensed"/>
+          <w:b/>
+        </w:rPr>
+      </w:pPr>
+    </w:p>
+    <w:p>
+      <w:pPr>
+        <w:spacing w:after="0"/>
+        <w:rPr>
+          <w:rFonts w:ascii="Bahnschrift SemiBold Condensed" w:hAnsi="Bahnschrift SemiBold Condensed"/>
+          <w:b/>
+        </w:rPr>
+      </w:pPr>
+    </w:p>
+    <w:p>
+      <w:pPr>
+        <w:spacing w:after="0"/>
+        <w:rPr>
+          <w:rFonts w:ascii="Bahnschrift SemiBold Condensed" w:hAnsi="Bahnschrift SemiBold Condensed"/>
+          <w:b/>
+        </w:rPr>
+      </w:pPr>
+    </w:p>
+    <w:p>
+      <w:pPr>
+        <w:spacing w:after="0"/>
+        <w:rPr>
+          <w:rFonts w:ascii="Bahnschrift SemiBold Condensed" w:hAnsi="Bahnschrift SemiBold Condensed"/>
+          <w:b/>
+        </w:rPr>
+      </w:pPr>
+    </w:p>
+    <w:p>
+      <w:pPr>
+        <w:spacing w:after="0"/>
+        <w:rPr>
+          <w:rFonts w:ascii="Bahnschrift SemiBold Condensed" w:hAnsi="Bahnschrift SemiBold Condensed"/>
+          <w:b/>
+        </w:rPr>
+      </w:pPr>
+    </w:p>
+    <w:p>
+      <w:pPr>
+        <w:spacing w:after="0"/>
+        <w:rPr>
+          <w:rFonts w:ascii="Bahnschrift SemiBold Condensed" w:hAnsi="Bahnschrift SemiBold Condensed"/>
+          <w:b/>
+        </w:rPr>
+      </w:pPr>
+    </w:p>
+    <w:p>
+      <w:pPr>
+        <w:spacing w:after="0"/>
+        <w:rPr>
+          <w:rFonts w:ascii="Bahnschrift SemiBold Condensed" w:hAnsi="Bahnschrift SemiBold Condensed"/>
+          <w:b/>
+        </w:rPr>
+      </w:pPr>
+    </w:p>
+    <w:p>
+      <w:pPr>
+        <w:spacing w:after="0"/>
+        <w:rPr>
+          <w:rFonts w:ascii="Bahnschrift SemiBold Condensed" w:hAnsi="Bahnschrift SemiBold Condensed"/>
+          <w:b/>
+        </w:rPr>
+      </w:pPr>
+    </w:p>
+    <w:p>
+      <w:pPr>
+        <w:spacing w:after="0"/>
+        <w:rPr>
+          <w:rFonts w:ascii="Bahnschrift SemiBold Condensed" w:hAnsi="Bahnschrift SemiBold Condensed"/>
+          <w:b/>
+        </w:rPr>
+      </w:pPr>
+    </w:p>
+    <w:p>
+      <w:pPr>
+        <w:spacing w:after="0"/>
+        <w:rPr>
+          <w:rFonts w:ascii="Bahnschrift SemiBold Condensed" w:hAnsi="Bahnschrift SemiBold Condensed"/>
+          <w:b/>
+        </w:rPr>
+      </w:pPr>
+    </w:p>
+    <w:p>
+      <w:pPr>
+        <w:spacing w:after="0"/>
+        <w:rPr>
+          <w:rFonts w:ascii="Bahnschrift SemiBold Condensed" w:hAnsi="Bahnschrift SemiBold Condensed"/>
+          <w:b/>
+        </w:rPr>
+      </w:pPr>
+    </w:p>
+    <w:p>
+      <w:pPr>
+        <w:spacing w:after="0"/>
+        <w:rPr>
+          <w:rFonts w:ascii="Bahnschrift SemiBold Condensed" w:hAnsi="Bahnschrift SemiBold Condensed"/>
+          <w:b/>
+        </w:rPr>
+      </w:pPr>
+    </w:p>
+    <w:p>
+      <w:pPr>
+        <w:spacing w:after="0"/>
+        <w:rPr>
+          <w:rFonts w:ascii="Bahnschrift SemiBold Condensed" w:hAnsi="Bahnschrift SemiBold Condensed"/>
+          <w:b/>
+        </w:rPr>
+      </w:pPr>
+    </w:p>
+    <w:p>
+      <w:pPr>
+        <w:spacing w:after="0"/>
+        <w:rPr>
+          <w:rFonts w:ascii="Bahnschrift SemiBold Condensed" w:hAnsi="Bahnschrift SemiBold Condensed"/>
+          <w:b/>
+        </w:rPr>
+      </w:pPr>
+    </w:p>
+    <w:p>
+      <w:pPr>
+        <w:spacing w:after="0"/>
+        <w:rPr>
+          <w:rFonts w:ascii="Bahnschrift SemiBold Condensed" w:hAnsi="Bahnschrift SemiBold Condensed"/>
+          <w:b/>
+        </w:rPr>
+      </w:pPr>
+    </w:p>
+    <w:p>
+      <w:pPr>
+        <w:spacing w:after="0"/>
+        <w:rPr>
+          <w:rFonts w:ascii="Bahnschrift SemiBold Condensed" w:hAnsi="Bahnschrift SemiBold Condensed"/>
+          <w:b/>
+        </w:rPr>
+      </w:pPr>
+    </w:p>
+    <w:p>
+      <w:pPr>
+        <w:spacing w:after="0"/>
+        <w:rPr>
+          <w:rFonts w:ascii="Bahnschrift SemiBold Condensed" w:hAnsi="Bahnschrift SemiBold Condensed"/>
+          <w:b/>
+        </w:rPr>
+      </w:pPr>
+    </w:p>
+    <w:p>
+      <w:pPr>
+        <w:spacing w:after="0"/>
+        <w:rPr>
+          <w:rFonts w:ascii="Bahnschrift SemiBold Condensed" w:hAnsi="Bahnschrift SemiBold Condensed"/>
+          <w:b/>
+        </w:rPr>
+      </w:pPr>
+    </w:p>
+    <w:p>
+      <w:pPr>
+        <w:spacing w:after="0"/>
+        <w:rPr>
+          <w:rFonts w:ascii="Bahnschrift SemiBold Condensed" w:hAnsi="Bahnschrift SemiBold Condensed"/>
+          <w:b/>
+        </w:rPr>
+      </w:pPr>
+    </w:p>
+    <w:p>
+      <w:pPr>
+        <w:spacing w:after="0"/>
+        <w:rPr>
+          <w:rFonts w:ascii="Bahnschrift SemiBold Condensed" w:hAnsi="Bahnschrift SemiBold Condensed"/>
+          <w:b/>
+        </w:rPr>
+      </w:pPr>
+    </w:p>
+    <w:p>
+      <w:pPr>
+        <w:spacing w:after="0"/>
+        <w:rPr>
+          <w:rFonts w:ascii="Bahnschrift SemiBold Condensed" w:hAnsi="Bahnschrift SemiBold Condensed"/>
+          <w:b/>
+        </w:rPr>
+      </w:pPr>
+    </w:p>
+    <w:p>
+      <w:pPr>
+        <w:spacing w:after="0"/>
+        <w:rPr>
+          <w:rFonts w:ascii="Bahnschrift SemiBold Condensed" w:hAnsi="Bahnschrift SemiBold Condensed"/>
+          <w:b/>
+        </w:rPr>
+      </w:pPr>
+    </w:p>
+    <w:p>
+      <w:pPr>
+        <w:spacing w:after="0"/>
+        <w:rPr>
+          <w:rFonts w:ascii="Bahnschrift SemiBold Condensed" w:hAnsi="Bahnschrift SemiBold Condensed"/>
+          <w:b/>
+        </w:rPr>
+      </w:pPr>
+    </w:p>
+    <w:p>
+      <w:pPr>
+        <w:spacing w:after="0"/>
+        <w:rPr>
+          <w:rFonts w:ascii="Bahnschrift SemiBold Condensed" w:hAnsi="Bahnschrift SemiBold Condensed"/>
+          <w:b/>
+        </w:rPr>
+      </w:pPr>
+    </w:p>
+    <w:p>
+      <w:pPr>
+        <w:spacing w:after="0"/>
+        <w:rPr>
+          <w:rFonts w:ascii="Bahnschrift SemiBold Condensed" w:hAnsi="Bahnschrift SemiBold Condensed"/>
+          <w:b/>
+        </w:rPr>
+      </w:pPr>
+    </w:p>
+    <w:p>
+      <w:pPr>
+        <w:spacing w:after="0"/>
+        <w:rPr>
+          <w:rFonts w:ascii="Bahnschrift SemiBold Condensed" w:hAnsi="Bahnschrift SemiBold Condensed"/>
+          <w:b/>
+        </w:rPr>
+      </w:pPr>
+    </w:p>
+    <w:p>
+      <w:pPr>
+        <w:spacing w:after="0"/>
+        <w:rPr>
+          <w:rFonts w:ascii="Bahnschrift SemiBold Condensed" w:hAnsi="Bahnschrift SemiBold Condensed"/>
+          <w:b/>
+        </w:rPr>
+      </w:pPr>
+    </w:p>
+    <w:p>
+      <w:pPr>
+        <w:spacing w:after="0"/>
+        <w:rPr>
+          <w:rFonts w:ascii="Bahnschrift SemiBold Condensed" w:hAnsi="Bahnschrift SemiBold Condensed"/>
+          <w:b/>
+        </w:rPr>
+      </w:pPr>
+    </w:p>
+    <w:p>
+      <w:pPr>
+        <w:spacing w:after="0"/>
+        <w:rPr>
+          <w:rFonts w:ascii="Bahnschrift SemiBold Condensed" w:hAnsi="Bahnschrift SemiBold Condensed"/>
+          <w:b/>
+        </w:rPr>
+      </w:pPr>
+    </w:p>
+    <w:p>
+      <w:pPr>
+        <w:spacing w:after="0"/>
+        <w:rPr>
+          <w:rFonts w:ascii="Bahnschrift SemiBold Condensed" w:hAnsi="Bahnschrift SemiBold Condensed"/>
+          <w:b/>
+        </w:rPr>
+      </w:pPr>
+    </w:p>
+    <w:p>
+      <w:pPr>
+        <w:spacing w:after="0"/>
+        <w:rPr>
+          <w:rFonts w:ascii="Bahnschrift SemiBold Condensed" w:hAnsi="Bahnschrift SemiBold Condensed"/>
+          <w:b/>
+        </w:rPr>
+      </w:pPr>
+    </w:p>
+    <w:p>
+      <w:pPr>
+        <w:spacing w:after="0"/>
+        <w:rPr>
+          <w:rFonts w:ascii="Bahnschrift SemiBold Condensed" w:hAnsi="Bahnschrift SemiBold Condensed"/>
+          <w:b/>
+        </w:rPr>
+      </w:pPr>
+    </w:p>
+    <w:p>
+      <w:pPr>
+        <w:spacing w:after="0"/>
+        <w:rPr>
+          <w:rFonts w:ascii="Bahnschrift SemiBold Condensed" w:hAnsi="Bahnschrift SemiBold Condensed"/>
+          <w:b/>
+        </w:rPr>
+      </w:pPr>
+    </w:p>
+    <w:p>
+      <w:pPr>
+        <w:spacing w:after="0"/>
+        <w:rPr>
+          <w:rFonts w:ascii="Bahnschrift SemiBold Condensed" w:hAnsi="Bahnschrift SemiBold Condensed"/>
+          <w:b/>
+        </w:rPr>
+      </w:pPr>
+    </w:p>
+    <w:p>
+      <w:pPr>
+        <w:spacing w:after="0"/>
+        <w:rPr>
+          <w:rFonts w:ascii="Bahnschrift SemiBold Condensed" w:hAnsi="Bahnschrift SemiBold Condensed"/>
+          <w:b/>
+        </w:rPr>
+      </w:pPr>
+    </w:p>
+    <w:p>
+      <w:pPr>
+        <w:spacing w:after="0"/>
+        <w:rPr>
+          <w:rFonts w:ascii="Bahnschrift SemiBold Condensed" w:hAnsi="Bahnschrift SemiBold Condensed"/>
+          <w:b/>
+        </w:rPr>
+      </w:pPr>
+      <w:r>
+        <w:rPr>
+          <w:rFonts w:ascii="Bahnschrift SemiBold Condensed" w:hAnsi="Bahnschrift SemiBold Condensed"/>
+          <w:b/>
+        </w:rPr>
+        <w:lastRenderedPageBreak/>
         <w:t xml:space="preserve">//Formas de armazenamento de Dados em Browers </w:t>
       </w:r>
     </w:p>

</xml_diff>

<commit_message>
[Orcamento Pessoal] - Inserindo uma validacao e um feedback para os dados
</commit_message>
<xml_diff>
--- a/PASSO A PASSO.docx
+++ b/PASSO A PASSO.docx
@@ -2221,7 +2221,429 @@
           <w:b/>
           <w:highlight w:val="cyan"/>
         </w:rPr>
-        <w:t xml:space="preserve">(id === </w:t>
+        <w:t>(id === null) {</w:t>
+      </w:r>
+    </w:p>
+    <w:p>
+      <w:pPr>
+        <w:spacing w:after="0"/>
+        <w:rPr>
+          <w:rFonts w:ascii="Bahnschrift SemiBold Condensed" w:hAnsi="Bahnschrift SemiBold Condensed"/>
+          <w:b/>
+          <w:highlight w:val="cyan"/>
+        </w:rPr>
+      </w:pPr>
+      <w:r>
+        <w:rPr>
+          <w:rFonts w:ascii="Bahnschrift SemiBold Condensed" w:hAnsi="Bahnschrift SemiBold Condensed"/>
+          <w:b/>
+          <w:highlight w:val="cyan"/>
+        </w:rPr>
+        <w:tab/>
+      </w:r>
+      <w:r>
+        <w:rPr>
+          <w:rFonts w:ascii="Bahnschrift SemiBold Condensed" w:hAnsi="Bahnschrift SemiBold Condensed"/>
+          <w:b/>
+          <w:highlight w:val="cyan"/>
+        </w:rPr>
+        <w:tab/>
+      </w:r>
+      <w:r>
+        <w:rPr>
+          <w:rFonts w:ascii="Bahnschrift SemiBold Condensed" w:hAnsi="Bahnschrift SemiBold Condensed"/>
+          <w:b/>
+          <w:highlight w:val="cyan"/>
+        </w:rPr>
+        <w:tab/>
+      </w:r>
+      <w:proofErr w:type="gramStart"/>
+      <w:r>
+        <w:rPr>
+          <w:rFonts w:ascii="Bahnschrift SemiBold Condensed" w:hAnsi="Bahnschrift SemiBold Condensed"/>
+          <w:b/>
+          <w:highlight w:val="cyan"/>
+        </w:rPr>
+        <w:t>localStorage</w:t>
+      </w:r>
+      <w:proofErr w:type="gramEnd"/>
+      <w:r>
+        <w:rPr>
+          <w:rFonts w:ascii="Bahnschrift SemiBold Condensed" w:hAnsi="Bahnschrift SemiBold Condensed"/>
+          <w:b/>
+          <w:highlight w:val="cyan"/>
+        </w:rPr>
+        <w:t>.setItem('id', 0)</w:t>
+      </w:r>
+    </w:p>
+    <w:p>
+      <w:pPr>
+        <w:spacing w:after="0"/>
+        <w:rPr>
+          <w:rFonts w:ascii="Bahnschrift SemiBold Condensed" w:hAnsi="Bahnschrift SemiBold Condensed"/>
+          <w:b/>
+          <w:highlight w:val="cyan"/>
+        </w:rPr>
+      </w:pPr>
+      <w:r>
+        <w:rPr>
+          <w:rFonts w:ascii="Bahnschrift SemiBold Condensed" w:hAnsi="Bahnschrift SemiBold Condensed"/>
+          <w:b/>
+          <w:highlight w:val="cyan"/>
+        </w:rPr>
+        <w:tab/>
+      </w:r>
+      <w:r>
+        <w:rPr>
+          <w:rFonts w:ascii="Bahnschrift SemiBold Condensed" w:hAnsi="Bahnschrift SemiBold Condensed"/>
+          <w:b/>
+          <w:highlight w:val="cyan"/>
+        </w:rPr>
+        <w:tab/>
+      </w:r>
+      <w:proofErr w:type="gramStart"/>
+      <w:r>
+        <w:rPr>
+          <w:rFonts w:ascii="Bahnschrift SemiBold Condensed" w:hAnsi="Bahnschrift SemiBold Condensed"/>
+          <w:b/>
+          <w:highlight w:val="cyan"/>
+        </w:rPr>
+        <w:t>}</w:t>
+      </w:r>
+      <w:proofErr w:type="gramEnd"/>
+    </w:p>
+    <w:p>
+      <w:pPr>
+        <w:spacing w:after="0"/>
+        <w:rPr>
+          <w:rFonts w:ascii="Bahnschrift SemiBold Condensed" w:hAnsi="Bahnschrift SemiBold Condensed"/>
+          <w:b/>
+          <w:highlight w:val="cyan"/>
+        </w:rPr>
+      </w:pPr>
+      <w:r>
+        <w:rPr>
+          <w:rFonts w:ascii="Bahnschrift SemiBold Condensed" w:hAnsi="Bahnschrift SemiBold Condensed"/>
+          <w:b/>
+          <w:highlight w:val="cyan"/>
+        </w:rPr>
+        <w:tab/>
+      </w:r>
+      <w:proofErr w:type="gramStart"/>
+      <w:r>
+        <w:rPr>
+          <w:rFonts w:ascii="Bahnschrift SemiBold Condensed" w:hAnsi="Bahnschrift SemiBold Condensed"/>
+          <w:b/>
+          <w:highlight w:val="cyan"/>
+        </w:rPr>
+        <w:t>}</w:t>
+      </w:r>
+      <w:proofErr w:type="gramEnd"/>
+    </w:p>
+    <w:p>
+      <w:pPr>
+        <w:spacing w:after="0"/>
+        <w:rPr>
+          <w:rFonts w:ascii="Bahnschrift SemiBold Condensed" w:hAnsi="Bahnschrift SemiBold Condensed"/>
+          <w:b/>
+          <w:highlight w:val="cyan"/>
+        </w:rPr>
+      </w:pPr>
+    </w:p>
+    <w:p>
+      <w:pPr>
+        <w:spacing w:after="0"/>
+        <w:rPr>
+          <w:rFonts w:ascii="Bahnschrift SemiBold Condensed" w:hAnsi="Bahnschrift SemiBold Condensed"/>
+          <w:b/>
+          <w:highlight w:val="cyan"/>
+        </w:rPr>
+      </w:pPr>
+      <w:r>
+        <w:rPr>
+          <w:rFonts w:ascii="Bahnschrift SemiBold Condensed" w:hAnsi="Bahnschrift SemiBold Condensed"/>
+          <w:b/>
+          <w:highlight w:val="cyan"/>
+        </w:rPr>
+        <w:tab/>
+      </w:r>
+      <w:proofErr w:type="gramStart"/>
+      <w:r>
+        <w:rPr>
+          <w:rFonts w:ascii="Bahnschrift SemiBold Condensed" w:hAnsi="Bahnschrift SemiBold Condensed"/>
+          <w:b/>
+          <w:highlight w:val="cyan"/>
+        </w:rPr>
+        <w:t>getProximoId</w:t>
+      </w:r>
+      <w:proofErr w:type="gramEnd"/>
+      <w:r>
+        <w:rPr>
+          <w:rFonts w:ascii="Bahnschrift SemiBold Condensed" w:hAnsi="Bahnschrift SemiBold Condensed"/>
+          <w:b/>
+          <w:highlight w:val="cyan"/>
+        </w:rPr>
+        <w:t>() {</w:t>
+      </w:r>
+    </w:p>
+    <w:p>
+      <w:pPr>
+        <w:spacing w:after="0"/>
+        <w:rPr>
+          <w:rFonts w:ascii="Bahnschrift SemiBold Condensed" w:hAnsi="Bahnschrift SemiBold Condensed"/>
+          <w:b/>
+          <w:highlight w:val="cyan"/>
+        </w:rPr>
+      </w:pPr>
+      <w:r>
+        <w:rPr>
+          <w:rFonts w:ascii="Bahnschrift SemiBold Condensed" w:hAnsi="Bahnschrift SemiBold Condensed"/>
+          <w:b/>
+          <w:highlight w:val="cyan"/>
+        </w:rPr>
+        <w:tab/>
+      </w:r>
+      <w:r>
+        <w:rPr>
+          <w:rFonts w:ascii="Bahnschrift SemiBold Condensed" w:hAnsi="Bahnschrift SemiBold Condensed"/>
+          <w:b/>
+          <w:highlight w:val="cyan"/>
+        </w:rPr>
+        <w:tab/>
+      </w:r>
+      <w:proofErr w:type="gramStart"/>
+      <w:r>
+        <w:rPr>
+          <w:rFonts w:ascii="Bahnschrift SemiBold Condensed" w:hAnsi="Bahnschrift SemiBold Condensed"/>
+          <w:b/>
+          <w:highlight w:val="cyan"/>
+        </w:rPr>
+        <w:t>let</w:t>
+      </w:r>
+      <w:proofErr w:type="gramEnd"/>
+      <w:r>
+        <w:rPr>
+          <w:rFonts w:ascii="Bahnschrift SemiBold Condensed" w:hAnsi="Bahnschrift SemiBold Condensed"/>
+          <w:b/>
+          <w:highlight w:val="cyan"/>
+        </w:rPr>
+        <w:t xml:space="preserve"> proximoId = localStorage.getItem('id')</w:t>
+      </w:r>
+    </w:p>
+    <w:p>
+      <w:pPr>
+        <w:spacing w:after="0"/>
+        <w:rPr>
+          <w:rFonts w:ascii="Bahnschrift SemiBold Condensed" w:hAnsi="Bahnschrift SemiBold Condensed"/>
+          <w:b/>
+          <w:highlight w:val="cyan"/>
+        </w:rPr>
+      </w:pPr>
+      <w:r>
+        <w:rPr>
+          <w:rFonts w:ascii="Bahnschrift SemiBold Condensed" w:hAnsi="Bahnschrift SemiBold Condensed"/>
+          <w:b/>
+          <w:highlight w:val="cyan"/>
+        </w:rPr>
+        <w:tab/>
+      </w:r>
+      <w:r>
+        <w:rPr>
+          <w:rFonts w:ascii="Bahnschrift SemiBold Condensed" w:hAnsi="Bahnschrift SemiBold Condensed"/>
+          <w:b/>
+          <w:highlight w:val="cyan"/>
+        </w:rPr>
+        <w:tab/>
+      </w:r>
+      <w:proofErr w:type="gramStart"/>
+      <w:r>
+        <w:rPr>
+          <w:rFonts w:ascii="Bahnschrift SemiBold Condensed" w:hAnsi="Bahnschrift SemiBold Condensed"/>
+          <w:b/>
+          <w:highlight w:val="cyan"/>
+        </w:rPr>
+        <w:t>return</w:t>
+      </w:r>
+      <w:proofErr w:type="gramEnd"/>
+      <w:r>
+        <w:rPr>
+          <w:rFonts w:ascii="Bahnschrift SemiBold Condensed" w:hAnsi="Bahnschrift SemiBold Condensed"/>
+          <w:b/>
+          <w:highlight w:val="cyan"/>
+        </w:rPr>
+        <w:t xml:space="preserve"> parseInt(proximoId) + 1</w:t>
+      </w:r>
+    </w:p>
+    <w:p>
+      <w:pPr>
+        <w:spacing w:after="0"/>
+        <w:rPr>
+          <w:rFonts w:ascii="Bahnschrift SemiBold Condensed" w:hAnsi="Bahnschrift SemiBold Condensed"/>
+          <w:b/>
+          <w:highlight w:val="cyan"/>
+        </w:rPr>
+      </w:pPr>
+      <w:r>
+        <w:rPr>
+          <w:rFonts w:ascii="Bahnschrift SemiBold Condensed" w:hAnsi="Bahnschrift SemiBold Condensed"/>
+          <w:b/>
+          <w:highlight w:val="cyan"/>
+        </w:rPr>
+        <w:tab/>
+      </w:r>
+      <w:proofErr w:type="gramStart"/>
+      <w:r>
+        <w:rPr>
+          <w:rFonts w:ascii="Bahnschrift SemiBold Condensed" w:hAnsi="Bahnschrift SemiBold Condensed"/>
+          <w:b/>
+          <w:highlight w:val="cyan"/>
+        </w:rPr>
+        <w:t>}</w:t>
+      </w:r>
+      <w:proofErr w:type="gramEnd"/>
+    </w:p>
+    <w:p>
+      <w:pPr>
+        <w:spacing w:after="0"/>
+        <w:rPr>
+          <w:rFonts w:ascii="Bahnschrift SemiBold Condensed" w:hAnsi="Bahnschrift SemiBold Condensed"/>
+          <w:b/>
+          <w:highlight w:val="cyan"/>
+        </w:rPr>
+      </w:pPr>
+    </w:p>
+    <w:p>
+      <w:pPr>
+        <w:spacing w:after="0"/>
+        <w:rPr>
+          <w:rFonts w:ascii="Bahnschrift SemiBold Condensed" w:hAnsi="Bahnschrift SemiBold Condensed"/>
+          <w:b/>
+          <w:highlight w:val="cyan"/>
+        </w:rPr>
+      </w:pPr>
+      <w:r>
+        <w:rPr>
+          <w:rFonts w:ascii="Bahnschrift SemiBold Condensed" w:hAnsi="Bahnschrift SemiBold Condensed"/>
+          <w:b/>
+          <w:highlight w:val="cyan"/>
+        </w:rPr>
+        <w:tab/>
+      </w:r>
+      <w:proofErr w:type="gramStart"/>
+      <w:r>
+        <w:rPr>
+          <w:rFonts w:ascii="Bahnschrift SemiBold Condensed" w:hAnsi="Bahnschrift SemiBold Condensed"/>
+          <w:b/>
+          <w:highlight w:val="cyan"/>
+        </w:rPr>
+        <w:t>gravar</w:t>
+      </w:r>
+      <w:proofErr w:type="gramEnd"/>
+      <w:r>
+        <w:rPr>
+          <w:rFonts w:ascii="Bahnschrift SemiBold Condensed" w:hAnsi="Bahnschrift SemiBold Condensed"/>
+          <w:b/>
+          <w:highlight w:val="cyan"/>
+        </w:rPr>
+        <w:t>(d) {</w:t>
+      </w:r>
+    </w:p>
+    <w:p>
+      <w:pPr>
+        <w:spacing w:after="0"/>
+        <w:rPr>
+          <w:rFonts w:ascii="Bahnschrift SemiBold Condensed" w:hAnsi="Bahnschrift SemiBold Condensed"/>
+          <w:b/>
+          <w:highlight w:val="cyan"/>
+        </w:rPr>
+      </w:pPr>
+      <w:r>
+        <w:rPr>
+          <w:rFonts w:ascii="Bahnschrift SemiBold Condensed" w:hAnsi="Bahnschrift SemiBold Condensed"/>
+          <w:b/>
+          <w:highlight w:val="cyan"/>
+        </w:rPr>
+        <w:tab/>
+      </w:r>
+      <w:r>
+        <w:rPr>
+          <w:rFonts w:ascii="Bahnschrift SemiBold Condensed" w:hAnsi="Bahnschrift SemiBold Condensed"/>
+          <w:b/>
+          <w:highlight w:val="cyan"/>
+        </w:rPr>
+        <w:tab/>
+      </w:r>
+      <w:proofErr w:type="gramStart"/>
+      <w:r>
+        <w:rPr>
+          <w:rFonts w:ascii="Bahnschrift SemiBold Condensed" w:hAnsi="Bahnschrift SemiBold Condensed"/>
+          <w:b/>
+          <w:highlight w:val="cyan"/>
+        </w:rPr>
+        <w:t>let</w:t>
+      </w:r>
+      <w:proofErr w:type="gramEnd"/>
+      <w:r>
+        <w:rPr>
+          <w:rFonts w:ascii="Bahnschrift SemiBold Condensed" w:hAnsi="Bahnschrift SemiBold Condensed"/>
+          <w:b/>
+          <w:highlight w:val="cyan"/>
+        </w:rPr>
+        <w:t xml:space="preserve"> id = this.getProximoId()</w:t>
+      </w:r>
+    </w:p>
+    <w:p>
+      <w:pPr>
+        <w:spacing w:after="0"/>
+        <w:rPr>
+          <w:rFonts w:ascii="Bahnschrift SemiBold Condensed" w:hAnsi="Bahnschrift SemiBold Condensed"/>
+          <w:b/>
+          <w:highlight w:val="cyan"/>
+        </w:rPr>
+      </w:pPr>
+    </w:p>
+    <w:p>
+      <w:pPr>
+        <w:spacing w:after="0"/>
+        <w:rPr>
+          <w:rFonts w:ascii="Bahnschrift SemiBold Condensed" w:hAnsi="Bahnschrift SemiBold Condensed"/>
+          <w:b/>
+          <w:highlight w:val="cyan"/>
+        </w:rPr>
+      </w:pPr>
+      <w:r>
+        <w:rPr>
+          <w:rFonts w:ascii="Bahnschrift SemiBold Condensed" w:hAnsi="Bahnschrift SemiBold Condensed"/>
+          <w:b/>
+          <w:highlight w:val="cyan"/>
+        </w:rPr>
+        <w:tab/>
+      </w:r>
+      <w:r>
+        <w:rPr>
+          <w:rFonts w:ascii="Bahnschrift SemiBold Condensed" w:hAnsi="Bahnschrift SemiBold Condensed"/>
+          <w:b/>
+          <w:highlight w:val="cyan"/>
+        </w:rPr>
+        <w:tab/>
+      </w:r>
+      <w:proofErr w:type="gramStart"/>
+      <w:r>
+        <w:rPr>
+          <w:rFonts w:ascii="Bahnschrift SemiBold Condensed" w:hAnsi="Bahnschrift SemiBold Condensed"/>
+          <w:b/>
+          <w:highlight w:val="cyan"/>
+        </w:rPr>
+        <w:t>localStorage</w:t>
+      </w:r>
+      <w:proofErr w:type="gramEnd"/>
+      <w:r>
+        <w:rPr>
+          <w:rFonts w:ascii="Bahnschrift SemiBold Condensed" w:hAnsi="Bahnschrift SemiBold Condensed"/>
+          <w:b/>
+          <w:highlight w:val="cyan"/>
+        </w:rPr>
+        <w:t>.setItem(id, JSON.</w:t>
       </w:r>
       <w:proofErr w:type="spellStart"/>
       <w:r>
@@ -2230,7 +2652,7 @@
           <w:b/>
           <w:highlight w:val="cyan"/>
         </w:rPr>
-        <w:t>null</w:t>
+        <w:t>stringify</w:t>
       </w:r>
       <w:proofErr w:type="spellEnd"/>
       <w:r>
@@ -2239,26 +2661,18 @@
           <w:b/>
           <w:highlight w:val="cyan"/>
         </w:rPr>
-        <w:t>) {</w:t>
-      </w:r>
-    </w:p>
-    <w:p>
-      <w:pPr>
-        <w:spacing w:after="0"/>
-        <w:rPr>
-          <w:rFonts w:ascii="Bahnschrift SemiBold Condensed" w:hAnsi="Bahnschrift SemiBold Condensed"/>
-          <w:b/>
-          <w:highlight w:val="cyan"/>
-        </w:rPr>
-      </w:pPr>
-      <w:r>
-        <w:rPr>
-          <w:rFonts w:ascii="Bahnschrift SemiBold Condensed" w:hAnsi="Bahnschrift SemiBold Condensed"/>
-          <w:b/>
-          <w:highlight w:val="cyan"/>
-        </w:rPr>
-        <w:tab/>
-      </w:r>
+        <w:t>(d))</w:t>
+      </w:r>
+    </w:p>
+    <w:p>
+      <w:pPr>
+        <w:spacing w:after="0"/>
+        <w:rPr>
+          <w:rFonts w:ascii="Bahnschrift SemiBold Condensed" w:hAnsi="Bahnschrift SemiBold Condensed"/>
+          <w:b/>
+          <w:highlight w:val="cyan"/>
+        </w:rPr>
+      </w:pPr>
       <w:r>
         <w:rPr>
           <w:rFonts w:ascii="Bahnschrift SemiBold Condensed" w:hAnsi="Bahnschrift SemiBold Condensed"/>
@@ -2291,26 +2705,18 @@
           <w:b/>
           <w:highlight w:val="cyan"/>
         </w:rPr>
-        <w:t>.setItem('id', 0)</w:t>
-      </w:r>
-    </w:p>
-    <w:p>
-      <w:pPr>
-        <w:spacing w:after="0"/>
-        <w:rPr>
-          <w:rFonts w:ascii="Bahnschrift SemiBold Condensed" w:hAnsi="Bahnschrift SemiBold Condensed"/>
-          <w:b/>
-          <w:highlight w:val="cyan"/>
-        </w:rPr>
-      </w:pPr>
-      <w:r>
-        <w:rPr>
-          <w:rFonts w:ascii="Bahnschrift SemiBold Condensed" w:hAnsi="Bahnschrift SemiBold Condensed"/>
-          <w:b/>
-          <w:highlight w:val="cyan"/>
-        </w:rPr>
-        <w:tab/>
-      </w:r>
+        <w:t>.setItem('id', id)</w:t>
+      </w:r>
+    </w:p>
+    <w:p>
+      <w:pPr>
+        <w:spacing w:after="0"/>
+        <w:rPr>
+          <w:rFonts w:ascii="Bahnschrift SemiBold Condensed" w:hAnsi="Bahnschrift SemiBold Condensed"/>
+          <w:b/>
+          <w:highlight w:val="cyan"/>
+        </w:rPr>
+      </w:pPr>
       <w:r>
         <w:rPr>
           <w:rFonts w:ascii="Bahnschrift SemiBold Condensed" w:hAnsi="Bahnschrift SemiBold Condensed"/>
@@ -2339,14 +2745,6 @@
           <w:highlight w:val="cyan"/>
         </w:rPr>
       </w:pPr>
-      <w:r>
-        <w:rPr>
-          <w:rFonts w:ascii="Bahnschrift SemiBold Condensed" w:hAnsi="Bahnschrift SemiBold Condensed"/>
-          <w:b/>
-          <w:highlight w:val="cyan"/>
-        </w:rPr>
-        <w:tab/>
-      </w:r>
       <w:proofErr w:type="gramStart"/>
       <w:r>
         <w:rPr>
@@ -2374,23 +2772,79 @@
         <w:rPr>
           <w:rFonts w:ascii="Bahnschrift SemiBold Condensed" w:hAnsi="Bahnschrift SemiBold Condensed"/>
           <w:b/>
-          <w:highlight w:val="cyan"/>
-        </w:rPr>
-      </w:pPr>
-      <w:r>
-        <w:rPr>
-          <w:rFonts w:ascii="Bahnschrift SemiBold Condensed" w:hAnsi="Bahnschrift SemiBold Condensed"/>
-          <w:b/>
-          <w:highlight w:val="cyan"/>
-        </w:rPr>
-        <w:tab/>
-      </w:r>
-      <w:proofErr w:type="gramStart"/>
-      <w:r>
-        <w:rPr>
-          <w:rFonts w:ascii="Bahnschrift SemiBold Condensed" w:hAnsi="Bahnschrift SemiBold Condensed"/>
-          <w:b/>
-          <w:highlight w:val="cyan"/>
+        </w:rPr>
+      </w:pPr>
+      <w:proofErr w:type="gramStart"/>
+      <w:r>
+        <w:rPr>
+          <w:rFonts w:ascii="Bahnschrift SemiBold Condensed" w:hAnsi="Bahnschrift SemiBold Condensed"/>
+          <w:b/>
+          <w:highlight w:val="cyan"/>
+        </w:rPr>
+        <w:t>let</w:t>
+      </w:r>
+      <w:proofErr w:type="gramEnd"/>
+      <w:r>
+        <w:rPr>
+          <w:rFonts w:ascii="Bahnschrift SemiBold Condensed" w:hAnsi="Bahnschrift SemiBold Condensed"/>
+          <w:b/>
+          <w:highlight w:val="cyan"/>
+        </w:rPr>
+        <w:t xml:space="preserve"> bd = new Bd()</w:t>
+      </w:r>
+    </w:p>
+    <w:p>
+      <w:pPr>
+        <w:spacing w:after="0"/>
+        <w:rPr>
+          <w:rFonts w:ascii="Bahnschrift SemiBold Condensed" w:hAnsi="Bahnschrift SemiBold Condensed"/>
+          <w:b/>
+        </w:rPr>
+      </w:pPr>
+    </w:p>
+    <w:p>
+      <w:pPr>
+        <w:spacing w:after="0"/>
+        <w:rPr>
+          <w:rFonts w:ascii="Bahnschrift SemiBold Condensed" w:hAnsi="Bahnschrift SemiBold Condensed"/>
+          <w:b/>
+        </w:rPr>
+      </w:pPr>
+      <w:r>
+        <w:rPr>
+          <w:rFonts w:ascii="Bahnschrift SemiBold Condensed" w:hAnsi="Bahnschrift SemiBold Condensed"/>
+          <w:b/>
+        </w:rPr>
+        <w:t xml:space="preserve">Foi </w:t>
+      </w:r>
+      <w:proofErr w:type="gramStart"/>
+      <w:r>
+        <w:rPr>
+          <w:rFonts w:ascii="Bahnschrift SemiBold Condensed" w:hAnsi="Bahnschrift SemiBold Condensed"/>
+          <w:b/>
+        </w:rPr>
+        <w:t>construído uma lógica de gravação onde se recebe uma lógica de indexação de id e um código onde se converte strings para JSON</w:t>
+      </w:r>
+      <w:proofErr w:type="gramEnd"/>
+      <w:r>
+        <w:rPr>
+          <w:rFonts w:ascii="Bahnschrift SemiBold Condensed" w:hAnsi="Bahnschrift SemiBold Condensed"/>
+          <w:b/>
+        </w:rPr>
+        <w:t xml:space="preserve"> e após isso atualiza.  Depois disso foi criado a lógica de indexação</w:t>
+      </w:r>
+      <w:r>
+        <w:rPr>
+          <w:rFonts w:ascii="Bahnschrift SemiBold Condensed" w:hAnsi="Bahnschrift SemiBold Condensed"/>
+          <w:b/>
+        </w:rPr>
+        <w:t xml:space="preserve"> “</w:t>
+      </w:r>
+      <w:proofErr w:type="gramStart"/>
+      <w:r>
+        <w:rPr>
+          <w:rFonts w:ascii="Bahnschrift SemiBold Condensed" w:hAnsi="Bahnschrift SemiBold Condensed"/>
+          <w:b/>
         </w:rPr>
         <w:t>getProximoId</w:t>
       </w:r>
@@ -2399,28 +2853,1145 @@
         <w:rPr>
           <w:rFonts w:ascii="Bahnschrift SemiBold Condensed" w:hAnsi="Bahnschrift SemiBold Condensed"/>
           <w:b/>
-          <w:highlight w:val="cyan"/>
-        </w:rPr>
-        <w:t>() {</w:t>
-      </w:r>
-    </w:p>
-    <w:p>
-      <w:pPr>
-        <w:spacing w:after="0"/>
-        <w:rPr>
-          <w:rFonts w:ascii="Bahnschrift SemiBold Condensed" w:hAnsi="Bahnschrift SemiBold Condensed"/>
-          <w:b/>
-          <w:highlight w:val="cyan"/>
-        </w:rPr>
-      </w:pPr>
-      <w:r>
-        <w:rPr>
-          <w:rFonts w:ascii="Bahnschrift SemiBold Condensed" w:hAnsi="Bahnschrift SemiBold Condensed"/>
-          <w:b/>
-          <w:highlight w:val="cyan"/>
-        </w:rPr>
-        <w:tab/>
-      </w:r>
+        </w:rPr>
+        <w:t>”</w:t>
+      </w:r>
+    </w:p>
+    <w:p>
+      <w:pPr>
+        <w:spacing w:after="0"/>
+        <w:rPr>
+          <w:rFonts w:ascii="Bahnschrift SemiBold Condensed" w:hAnsi="Bahnschrift SemiBold Condensed"/>
+          <w:b/>
+        </w:rPr>
+      </w:pPr>
+    </w:p>
+    <w:p>
+      <w:pPr>
+        <w:spacing w:after="0"/>
+        <w:rPr>
+          <w:rFonts w:ascii="Bahnschrift SemiBold Condensed" w:hAnsi="Bahnschrift SemiBold Condensed"/>
+          <w:b/>
+        </w:rPr>
+      </w:pPr>
+    </w:p>
+    <w:p>
+      <w:pPr>
+        <w:spacing w:after="0"/>
+        <w:rPr>
+          <w:rFonts w:ascii="Bahnschrift SemiBold Condensed" w:hAnsi="Bahnschrift SemiBold Condensed"/>
+          <w:b/>
+        </w:rPr>
+      </w:pPr>
+    </w:p>
+    <w:p>
+      <w:pPr>
+        <w:spacing w:after="0"/>
+        <w:rPr>
+          <w:rFonts w:ascii="Bahnschrift SemiBold Condensed" w:hAnsi="Bahnschrift SemiBold Condensed"/>
+          <w:b/>
+        </w:rPr>
+      </w:pPr>
+    </w:p>
+    <w:p>
+      <w:pPr>
+        <w:spacing w:after="0"/>
+        <w:rPr>
+          <w:rFonts w:ascii="Bahnschrift SemiBold Condensed" w:hAnsi="Bahnschrift SemiBold Condensed"/>
+          <w:b/>
+        </w:rPr>
+      </w:pPr>
+    </w:p>
+    <w:p>
+      <w:pPr>
+        <w:spacing w:after="0"/>
+        <w:rPr>
+          <w:rFonts w:ascii="Bahnschrift SemiBold Condensed" w:hAnsi="Bahnschrift SemiBold Condensed"/>
+          <w:b/>
+        </w:rPr>
+      </w:pPr>
+    </w:p>
+    <w:p>
+      <w:pPr>
+        <w:spacing w:after="0"/>
+        <w:rPr>
+          <w:rFonts w:ascii="Bahnschrift SemiBold Condensed" w:hAnsi="Bahnschrift SemiBold Condensed"/>
+          <w:b/>
+        </w:rPr>
+      </w:pPr>
+    </w:p>
+    <w:p>
+      <w:pPr>
+        <w:spacing w:after="0"/>
+        <w:rPr>
+          <w:rFonts w:ascii="Bahnschrift SemiBold Condensed" w:hAnsi="Bahnschrift SemiBold Condensed"/>
+          <w:b/>
+        </w:rPr>
+      </w:pPr>
+    </w:p>
+    <w:p>
+      <w:pPr>
+        <w:spacing w:after="0"/>
+        <w:rPr>
+          <w:rFonts w:ascii="Bahnschrift SemiBold Condensed" w:hAnsi="Bahnschrift SemiBold Condensed"/>
+          <w:b/>
+        </w:rPr>
+      </w:pPr>
+    </w:p>
+    <w:p>
+      <w:pPr>
+        <w:spacing w:after="0"/>
+        <w:rPr>
+          <w:rFonts w:ascii="Bahnschrift SemiBold Condensed" w:hAnsi="Bahnschrift SemiBold Condensed"/>
+          <w:b/>
+        </w:rPr>
+      </w:pPr>
+    </w:p>
+    <w:p>
+      <w:pPr>
+        <w:spacing w:after="0"/>
+        <w:rPr>
+          <w:rFonts w:ascii="Bahnschrift SemiBold Condensed" w:hAnsi="Bahnschrift SemiBold Condensed"/>
+          <w:b/>
+        </w:rPr>
+      </w:pPr>
+    </w:p>
+    <w:p>
+      <w:pPr>
+        <w:spacing w:after="0"/>
+        <w:rPr>
+          <w:rFonts w:ascii="Bahnschrift SemiBold Condensed" w:hAnsi="Bahnschrift SemiBold Condensed"/>
+          <w:b/>
+        </w:rPr>
+      </w:pPr>
+    </w:p>
+    <w:p>
+      <w:pPr>
+        <w:spacing w:after="0"/>
+        <w:rPr>
+          <w:rFonts w:ascii="Bahnschrift SemiBold Condensed" w:hAnsi="Bahnschrift SemiBold Condensed"/>
+          <w:b/>
+        </w:rPr>
+      </w:pPr>
+    </w:p>
+    <w:p>
+      <w:pPr>
+        <w:spacing w:after="0"/>
+        <w:rPr>
+          <w:rFonts w:ascii="Bahnschrift SemiBold Condensed" w:hAnsi="Bahnschrift SemiBold Condensed"/>
+          <w:b/>
+        </w:rPr>
+      </w:pPr>
+    </w:p>
+    <w:p>
+      <w:pPr>
+        <w:spacing w:after="0"/>
+        <w:rPr>
+          <w:rFonts w:ascii="Bahnschrift SemiBold Condensed" w:hAnsi="Bahnschrift SemiBold Condensed"/>
+          <w:b/>
+        </w:rPr>
+      </w:pPr>
+    </w:p>
+    <w:p>
+      <w:pPr>
+        <w:spacing w:after="0"/>
+        <w:rPr>
+          <w:rFonts w:ascii="Bahnschrift SemiBold Condensed" w:hAnsi="Bahnschrift SemiBold Condensed"/>
+          <w:b/>
+        </w:rPr>
+      </w:pPr>
+    </w:p>
+    <w:p>
+      <w:pPr>
+        <w:spacing w:after="0"/>
+        <w:rPr>
+          <w:rFonts w:ascii="Bahnschrift SemiBold Condensed" w:hAnsi="Bahnschrift SemiBold Condensed"/>
+          <w:b/>
+        </w:rPr>
+      </w:pPr>
+      <w:r>
+        <w:rPr>
+          <w:rFonts w:ascii="Bahnschrift SemiBold Condensed" w:hAnsi="Bahnschrift SemiBold Condensed"/>
+          <w:b/>
+        </w:rPr>
+        <w:t xml:space="preserve">I – Retorna os índices de um determinado </w:t>
+      </w:r>
+      <w:proofErr w:type="spellStart"/>
+      <w:proofErr w:type="gramStart"/>
+      <w:r>
+        <w:rPr>
+          <w:rFonts w:ascii="Bahnschrift SemiBold Condensed" w:hAnsi="Bahnschrift SemiBold Condensed"/>
+          <w:b/>
+        </w:rPr>
+        <w:t>Array</w:t>
+      </w:r>
+      <w:proofErr w:type="spellEnd"/>
+      <w:r>
+        <w:rPr>
+          <w:rFonts w:ascii="Bahnschrift SemiBold Condensed" w:hAnsi="Bahnschrift SemiBold Condensed"/>
+          <w:b/>
+        </w:rPr>
+        <w:t>(</w:t>
+      </w:r>
+      <w:proofErr w:type="gramEnd"/>
+      <w:r>
+        <w:rPr>
+          <w:rFonts w:ascii="Bahnschrift SemiBold Condensed" w:hAnsi="Bahnschrift SemiBold Condensed"/>
+          <w:b/>
+        </w:rPr>
+        <w:t xml:space="preserve">) ou os </w:t>
+      </w:r>
+      <w:proofErr w:type="spellStart"/>
+      <w:r>
+        <w:rPr>
+          <w:rFonts w:ascii="Bahnschrift SemiBold Condensed" w:hAnsi="Bahnschrift SemiBold Condensed"/>
+          <w:b/>
+        </w:rPr>
+        <w:t>atribustos</w:t>
+      </w:r>
+      <w:proofErr w:type="spellEnd"/>
+      <w:r>
+        <w:rPr>
+          <w:rFonts w:ascii="Bahnschrift SemiBold Condensed" w:hAnsi="Bahnschrift SemiBold Condensed"/>
+          <w:b/>
+        </w:rPr>
+        <w:t xml:space="preserve"> de um determinado objeto.</w:t>
+      </w:r>
+    </w:p>
+    <w:p>
+      <w:pPr>
+        <w:spacing w:after="0"/>
+        <w:rPr>
+          <w:rFonts w:ascii="Bahnschrift SemiBold Condensed" w:hAnsi="Bahnschrift SemiBold Condensed"/>
+          <w:b/>
+        </w:rPr>
+      </w:pPr>
+      <w:r>
+        <w:rPr>
+          <w:rFonts w:ascii="Bahnschrift SemiBold Condensed" w:hAnsi="Bahnschrift SemiBold Condensed"/>
+          <w:b/>
+        </w:rPr>
+        <w:lastRenderedPageBreak/>
+        <w:t xml:space="preserve">5º Iremos </w:t>
+      </w:r>
+      <w:proofErr w:type="gramStart"/>
+      <w:r>
+        <w:rPr>
+          <w:rFonts w:ascii="Bahnschrift SemiBold Condensed" w:hAnsi="Bahnschrift SemiBold Condensed"/>
+          <w:b/>
+        </w:rPr>
+        <w:t>implementar</w:t>
+      </w:r>
+      <w:proofErr w:type="gramEnd"/>
+      <w:r>
+        <w:rPr>
+          <w:rFonts w:ascii="Bahnschrift SemiBold Condensed" w:hAnsi="Bahnschrift SemiBold Condensed"/>
+          <w:b/>
+        </w:rPr>
+        <w:t xml:space="preserve"> uma lógica para validação das informações inseridas</w:t>
+      </w:r>
+    </w:p>
+    <w:p>
+      <w:pPr>
+        <w:spacing w:after="0"/>
+        <w:rPr>
+          <w:rFonts w:ascii="Bahnschrift SemiBold Condensed" w:hAnsi="Bahnschrift SemiBold Condensed"/>
+          <w:b/>
+        </w:rPr>
+      </w:pPr>
+      <w:r>
+        <w:rPr>
+          <w:rFonts w:ascii="Bahnschrift SemiBold Condensed" w:hAnsi="Bahnschrift SemiBold Condensed"/>
+          <w:b/>
+        </w:rPr>
+        <w:t xml:space="preserve">Foi </w:t>
+      </w:r>
+      <w:proofErr w:type="gramStart"/>
+      <w:r>
+        <w:rPr>
+          <w:rFonts w:ascii="Bahnschrift SemiBold Condensed" w:hAnsi="Bahnschrift SemiBold Condensed"/>
+          <w:b/>
+        </w:rPr>
+        <w:t>inserido dentro da Class “Despesa”</w:t>
+      </w:r>
+      <w:proofErr w:type="gramEnd"/>
+      <w:r>
+        <w:rPr>
+          <w:rFonts w:ascii="Bahnschrift SemiBold Condensed" w:hAnsi="Bahnschrift SemiBold Condensed"/>
+          <w:b/>
+        </w:rPr>
+        <w:t xml:space="preserve"> uma função que contem uma lógica para identificar se dentre as informações enviadas pelo usuário contem algum campo undefined, null ou vazio.</w:t>
+      </w:r>
+    </w:p>
+    <w:p>
+      <w:pPr>
+        <w:spacing w:after="0"/>
+        <w:rPr>
+          <w:rFonts w:ascii="Bahnschrift SemiBold Condensed" w:hAnsi="Bahnschrift SemiBold Condensed"/>
+          <w:b/>
+        </w:rPr>
+      </w:pPr>
+    </w:p>
+    <w:p>
+      <w:pPr>
+        <w:spacing w:after="0"/>
+        <w:rPr>
+          <w:rFonts w:ascii="Bahnschrift SemiBold Condensed" w:hAnsi="Bahnschrift SemiBold Condensed"/>
+          <w:b/>
+          <w:highlight w:val="cyan"/>
+        </w:rPr>
+      </w:pPr>
+      <w:proofErr w:type="gramStart"/>
+      <w:r>
+        <w:rPr>
+          <w:rFonts w:ascii="Bahnschrift SemiBold Condensed" w:hAnsi="Bahnschrift SemiBold Condensed"/>
+          <w:b/>
+          <w:highlight w:val="cyan"/>
+        </w:rPr>
+        <w:t>class</w:t>
+      </w:r>
+      <w:proofErr w:type="gramEnd"/>
+      <w:r>
+        <w:rPr>
+          <w:rFonts w:ascii="Bahnschrift SemiBold Condensed" w:hAnsi="Bahnschrift SemiBold Condensed"/>
+          <w:b/>
+          <w:highlight w:val="cyan"/>
+        </w:rPr>
+        <w:t xml:space="preserve"> Despesa{</w:t>
+      </w:r>
+    </w:p>
+    <w:p>
+      <w:pPr>
+        <w:spacing w:after="0"/>
+        <w:rPr>
+          <w:rFonts w:ascii="Bahnschrift SemiBold Condensed" w:hAnsi="Bahnschrift SemiBold Condensed"/>
+          <w:b/>
+          <w:highlight w:val="cyan"/>
+        </w:rPr>
+      </w:pPr>
+      <w:r>
+        <w:rPr>
+          <w:rFonts w:ascii="Bahnschrift SemiBold Condensed" w:hAnsi="Bahnschrift SemiBold Condensed"/>
+          <w:b/>
+          <w:highlight w:val="cyan"/>
+        </w:rPr>
+        <w:tab/>
+      </w:r>
+      <w:proofErr w:type="gramStart"/>
+      <w:r>
+        <w:rPr>
+          <w:rFonts w:ascii="Bahnschrift SemiBold Condensed" w:hAnsi="Bahnschrift SemiBold Condensed"/>
+          <w:b/>
+          <w:highlight w:val="cyan"/>
+        </w:rPr>
+        <w:t>constructor</w:t>
+      </w:r>
+      <w:proofErr w:type="gramEnd"/>
+      <w:r>
+        <w:rPr>
+          <w:rFonts w:ascii="Bahnschrift SemiBold Condensed" w:hAnsi="Bahnschrift SemiBold Condensed"/>
+          <w:b/>
+          <w:highlight w:val="cyan"/>
+        </w:rPr>
+        <w:t>(ano, mes, dia, tipo, descricao, valor){</w:t>
+      </w:r>
+    </w:p>
+    <w:p>
+      <w:pPr>
+        <w:spacing w:after="0"/>
+        <w:rPr>
+          <w:rFonts w:ascii="Bahnschrift SemiBold Condensed" w:hAnsi="Bahnschrift SemiBold Condensed"/>
+          <w:b/>
+          <w:highlight w:val="cyan"/>
+        </w:rPr>
+      </w:pPr>
+      <w:r>
+        <w:rPr>
+          <w:rFonts w:ascii="Bahnschrift SemiBold Condensed" w:hAnsi="Bahnschrift SemiBold Condensed"/>
+          <w:b/>
+          <w:highlight w:val="cyan"/>
+        </w:rPr>
+        <w:tab/>
+      </w:r>
+      <w:r>
+        <w:rPr>
+          <w:rFonts w:ascii="Bahnschrift SemiBold Condensed" w:hAnsi="Bahnschrift SemiBold Condensed"/>
+          <w:b/>
+          <w:highlight w:val="cyan"/>
+        </w:rPr>
+        <w:tab/>
+      </w:r>
+      <w:proofErr w:type="gramStart"/>
+      <w:r>
+        <w:rPr>
+          <w:rFonts w:ascii="Bahnschrift SemiBold Condensed" w:hAnsi="Bahnschrift SemiBold Condensed"/>
+          <w:b/>
+          <w:highlight w:val="cyan"/>
+        </w:rPr>
+        <w:t>this</w:t>
+      </w:r>
+      <w:proofErr w:type="gramEnd"/>
+      <w:r>
+        <w:rPr>
+          <w:rFonts w:ascii="Bahnschrift SemiBold Condensed" w:hAnsi="Bahnschrift SemiBold Condensed"/>
+          <w:b/>
+          <w:highlight w:val="cyan"/>
+        </w:rPr>
+        <w:t>.ano = ano</w:t>
+      </w:r>
+    </w:p>
+    <w:p>
+      <w:pPr>
+        <w:spacing w:after="0"/>
+        <w:rPr>
+          <w:rFonts w:ascii="Bahnschrift SemiBold Condensed" w:hAnsi="Bahnschrift SemiBold Condensed"/>
+          <w:b/>
+          <w:highlight w:val="cyan"/>
+        </w:rPr>
+      </w:pPr>
+      <w:r>
+        <w:rPr>
+          <w:rFonts w:ascii="Bahnschrift SemiBold Condensed" w:hAnsi="Bahnschrift SemiBold Condensed"/>
+          <w:b/>
+          <w:highlight w:val="cyan"/>
+        </w:rPr>
+        <w:tab/>
+      </w:r>
+      <w:r>
+        <w:rPr>
+          <w:rFonts w:ascii="Bahnschrift SemiBold Condensed" w:hAnsi="Bahnschrift SemiBold Condensed"/>
+          <w:b/>
+          <w:highlight w:val="cyan"/>
+        </w:rPr>
+        <w:tab/>
+      </w:r>
+      <w:proofErr w:type="gramStart"/>
+      <w:r>
+        <w:rPr>
+          <w:rFonts w:ascii="Bahnschrift SemiBold Condensed" w:hAnsi="Bahnschrift SemiBold Condensed"/>
+          <w:b/>
+          <w:highlight w:val="cyan"/>
+        </w:rPr>
+        <w:t>this</w:t>
+      </w:r>
+      <w:proofErr w:type="gramEnd"/>
+      <w:r>
+        <w:rPr>
+          <w:rFonts w:ascii="Bahnschrift SemiBold Condensed" w:hAnsi="Bahnschrift SemiBold Condensed"/>
+          <w:b/>
+          <w:highlight w:val="cyan"/>
+        </w:rPr>
+        <w:t>.mes = mes</w:t>
+      </w:r>
+    </w:p>
+    <w:p>
+      <w:pPr>
+        <w:spacing w:after="0"/>
+        <w:rPr>
+          <w:rFonts w:ascii="Bahnschrift SemiBold Condensed" w:hAnsi="Bahnschrift SemiBold Condensed"/>
+          <w:b/>
+          <w:highlight w:val="cyan"/>
+        </w:rPr>
+      </w:pPr>
+      <w:r>
+        <w:rPr>
+          <w:rFonts w:ascii="Bahnschrift SemiBold Condensed" w:hAnsi="Bahnschrift SemiBold Condensed"/>
+          <w:b/>
+          <w:highlight w:val="cyan"/>
+        </w:rPr>
+        <w:tab/>
+      </w:r>
+      <w:r>
+        <w:rPr>
+          <w:rFonts w:ascii="Bahnschrift SemiBold Condensed" w:hAnsi="Bahnschrift SemiBold Condensed"/>
+          <w:b/>
+          <w:highlight w:val="cyan"/>
+        </w:rPr>
+        <w:tab/>
+      </w:r>
+      <w:proofErr w:type="gramStart"/>
+      <w:r>
+        <w:rPr>
+          <w:rFonts w:ascii="Bahnschrift SemiBold Condensed" w:hAnsi="Bahnschrift SemiBold Condensed"/>
+          <w:b/>
+          <w:highlight w:val="cyan"/>
+        </w:rPr>
+        <w:t>this</w:t>
+      </w:r>
+      <w:proofErr w:type="gramEnd"/>
+      <w:r>
+        <w:rPr>
+          <w:rFonts w:ascii="Bahnschrift SemiBold Condensed" w:hAnsi="Bahnschrift SemiBold Condensed"/>
+          <w:b/>
+          <w:highlight w:val="cyan"/>
+        </w:rPr>
+        <w:t>.dia = dia</w:t>
+      </w:r>
+    </w:p>
+    <w:p>
+      <w:pPr>
+        <w:spacing w:after="0"/>
+        <w:rPr>
+          <w:rFonts w:ascii="Bahnschrift SemiBold Condensed" w:hAnsi="Bahnschrift SemiBold Condensed"/>
+          <w:b/>
+          <w:highlight w:val="cyan"/>
+        </w:rPr>
+      </w:pPr>
+      <w:r>
+        <w:rPr>
+          <w:rFonts w:ascii="Bahnschrift SemiBold Condensed" w:hAnsi="Bahnschrift SemiBold Condensed"/>
+          <w:b/>
+          <w:highlight w:val="cyan"/>
+        </w:rPr>
+        <w:tab/>
+      </w:r>
+      <w:r>
+        <w:rPr>
+          <w:rFonts w:ascii="Bahnschrift SemiBold Condensed" w:hAnsi="Bahnschrift SemiBold Condensed"/>
+          <w:b/>
+          <w:highlight w:val="cyan"/>
+        </w:rPr>
+        <w:tab/>
+      </w:r>
+      <w:proofErr w:type="gramStart"/>
+      <w:r>
+        <w:rPr>
+          <w:rFonts w:ascii="Bahnschrift SemiBold Condensed" w:hAnsi="Bahnschrift SemiBold Condensed"/>
+          <w:b/>
+          <w:highlight w:val="cyan"/>
+        </w:rPr>
+        <w:t>this</w:t>
+      </w:r>
+      <w:proofErr w:type="gramEnd"/>
+      <w:r>
+        <w:rPr>
+          <w:rFonts w:ascii="Bahnschrift SemiBold Condensed" w:hAnsi="Bahnschrift SemiBold Condensed"/>
+          <w:b/>
+          <w:highlight w:val="cyan"/>
+        </w:rPr>
+        <w:t>.tipo = dia</w:t>
+      </w:r>
+    </w:p>
+    <w:p>
+      <w:pPr>
+        <w:spacing w:after="0"/>
+        <w:rPr>
+          <w:rFonts w:ascii="Bahnschrift SemiBold Condensed" w:hAnsi="Bahnschrift SemiBold Condensed"/>
+          <w:b/>
+          <w:highlight w:val="cyan"/>
+        </w:rPr>
+      </w:pPr>
+      <w:r>
+        <w:rPr>
+          <w:rFonts w:ascii="Bahnschrift SemiBold Condensed" w:hAnsi="Bahnschrift SemiBold Condensed"/>
+          <w:b/>
+          <w:highlight w:val="cyan"/>
+        </w:rPr>
+        <w:tab/>
+      </w:r>
+      <w:r>
+        <w:rPr>
+          <w:rFonts w:ascii="Bahnschrift SemiBold Condensed" w:hAnsi="Bahnschrift SemiBold Condensed"/>
+          <w:b/>
+          <w:highlight w:val="cyan"/>
+        </w:rPr>
+        <w:tab/>
+      </w:r>
+      <w:proofErr w:type="gramStart"/>
+      <w:r>
+        <w:rPr>
+          <w:rFonts w:ascii="Bahnschrift SemiBold Condensed" w:hAnsi="Bahnschrift SemiBold Condensed"/>
+          <w:b/>
+          <w:highlight w:val="cyan"/>
+        </w:rPr>
+        <w:t>this</w:t>
+      </w:r>
+      <w:proofErr w:type="gramEnd"/>
+      <w:r>
+        <w:rPr>
+          <w:rFonts w:ascii="Bahnschrift SemiBold Condensed" w:hAnsi="Bahnschrift SemiBold Condensed"/>
+          <w:b/>
+          <w:highlight w:val="cyan"/>
+        </w:rPr>
+        <w:t>.descricao = descricao</w:t>
+      </w:r>
+    </w:p>
+    <w:p>
+      <w:pPr>
+        <w:spacing w:after="0"/>
+        <w:rPr>
+          <w:rFonts w:ascii="Bahnschrift SemiBold Condensed" w:hAnsi="Bahnschrift SemiBold Condensed"/>
+          <w:b/>
+          <w:highlight w:val="cyan"/>
+        </w:rPr>
+      </w:pPr>
+      <w:r>
+        <w:rPr>
+          <w:rFonts w:ascii="Bahnschrift SemiBold Condensed" w:hAnsi="Bahnschrift SemiBold Condensed"/>
+          <w:b/>
+          <w:highlight w:val="cyan"/>
+        </w:rPr>
+        <w:tab/>
+      </w:r>
+      <w:r>
+        <w:rPr>
+          <w:rFonts w:ascii="Bahnschrift SemiBold Condensed" w:hAnsi="Bahnschrift SemiBold Condensed"/>
+          <w:b/>
+          <w:highlight w:val="cyan"/>
+        </w:rPr>
+        <w:tab/>
+      </w:r>
+      <w:proofErr w:type="gramStart"/>
+      <w:r>
+        <w:rPr>
+          <w:rFonts w:ascii="Bahnschrift SemiBold Condensed" w:hAnsi="Bahnschrift SemiBold Condensed"/>
+          <w:b/>
+          <w:highlight w:val="cyan"/>
+        </w:rPr>
+        <w:t>this</w:t>
+      </w:r>
+      <w:proofErr w:type="gramEnd"/>
+      <w:r>
+        <w:rPr>
+          <w:rFonts w:ascii="Bahnschrift SemiBold Condensed" w:hAnsi="Bahnschrift SemiBold Condensed"/>
+          <w:b/>
+          <w:highlight w:val="cyan"/>
+        </w:rPr>
+        <w:t>.valor = valor</w:t>
+      </w:r>
+    </w:p>
+    <w:p>
+      <w:pPr>
+        <w:spacing w:after="0"/>
+        <w:rPr>
+          <w:rFonts w:ascii="Bahnschrift SemiBold Condensed" w:hAnsi="Bahnschrift SemiBold Condensed"/>
+          <w:b/>
+          <w:highlight w:val="cyan"/>
+        </w:rPr>
+      </w:pPr>
+      <w:r>
+        <w:rPr>
+          <w:rFonts w:ascii="Bahnschrift SemiBold Condensed" w:hAnsi="Bahnschrift SemiBold Condensed"/>
+          <w:b/>
+          <w:highlight w:val="cyan"/>
+        </w:rPr>
+        <w:tab/>
+      </w:r>
+      <w:proofErr w:type="gramStart"/>
+      <w:r>
+        <w:rPr>
+          <w:rFonts w:ascii="Bahnschrift SemiBold Condensed" w:hAnsi="Bahnschrift SemiBold Condensed"/>
+          <w:b/>
+          <w:highlight w:val="cyan"/>
+        </w:rPr>
+        <w:t>}</w:t>
+      </w:r>
+      <w:proofErr w:type="gramEnd"/>
+    </w:p>
+    <w:p>
+      <w:pPr>
+        <w:spacing w:after="0"/>
+        <w:rPr>
+          <w:rFonts w:ascii="Bahnschrift SemiBold Condensed" w:hAnsi="Bahnschrift SemiBold Condensed"/>
+          <w:b/>
+          <w:highlight w:val="cyan"/>
+        </w:rPr>
+      </w:pPr>
+    </w:p>
+    <w:p>
+      <w:pPr>
+        <w:spacing w:after="0"/>
+        <w:rPr>
+          <w:rFonts w:ascii="Bahnschrift SemiBold Condensed" w:hAnsi="Bahnschrift SemiBold Condensed"/>
+          <w:b/>
+          <w:highlight w:val="cyan"/>
+        </w:rPr>
+      </w:pPr>
+      <w:r>
+        <w:rPr>
+          <w:rFonts w:ascii="Bahnschrift SemiBold Condensed" w:hAnsi="Bahnschrift SemiBold Condensed"/>
+          <w:b/>
+          <w:highlight w:val="cyan"/>
+        </w:rPr>
+        <w:tab/>
+      </w:r>
+      <w:proofErr w:type="spellStart"/>
+      <w:proofErr w:type="gramStart"/>
+      <w:r>
+        <w:rPr>
+          <w:rFonts w:ascii="Bahnschrift SemiBold Condensed" w:hAnsi="Bahnschrift SemiBold Condensed"/>
+          <w:b/>
+          <w:highlight w:val="cyan"/>
+        </w:rPr>
+        <w:t>validarDados</w:t>
+      </w:r>
+      <w:proofErr w:type="spellEnd"/>
+      <w:proofErr w:type="gramEnd"/>
+      <w:r>
+        <w:rPr>
+          <w:rFonts w:ascii="Bahnschrift SemiBold Condensed" w:hAnsi="Bahnschrift SemiBold Condensed"/>
+          <w:b/>
+          <w:highlight w:val="cyan"/>
+        </w:rPr>
+        <w:t>(){</w:t>
+      </w:r>
+    </w:p>
+    <w:p>
+      <w:pPr>
+        <w:spacing w:after="0"/>
+        <w:rPr>
+          <w:rFonts w:ascii="Bahnschrift SemiBold Condensed" w:hAnsi="Bahnschrift SemiBold Condensed"/>
+          <w:b/>
+          <w:highlight w:val="cyan"/>
+        </w:rPr>
+      </w:pPr>
+      <w:r>
+        <w:rPr>
+          <w:rFonts w:ascii="Bahnschrift SemiBold Condensed" w:hAnsi="Bahnschrift SemiBold Condensed"/>
+          <w:b/>
+          <w:highlight w:val="cyan"/>
+        </w:rPr>
+        <w:tab/>
+      </w:r>
+      <w:r>
+        <w:rPr>
+          <w:rFonts w:ascii="Bahnschrift SemiBold Condensed" w:hAnsi="Bahnschrift SemiBold Condensed"/>
+          <w:b/>
+          <w:highlight w:val="cyan"/>
+        </w:rPr>
+        <w:tab/>
+      </w:r>
+      <w:proofErr w:type="gramStart"/>
+      <w:r>
+        <w:rPr>
+          <w:rFonts w:ascii="Bahnschrift SemiBold Condensed" w:hAnsi="Bahnschrift SemiBold Condensed"/>
+          <w:b/>
+          <w:highlight w:val="cyan"/>
+        </w:rPr>
+        <w:t>for</w:t>
+      </w:r>
+      <w:proofErr w:type="gramEnd"/>
+      <w:r>
+        <w:rPr>
+          <w:rFonts w:ascii="Bahnschrift SemiBold Condensed" w:hAnsi="Bahnschrift SemiBold Condensed"/>
+          <w:b/>
+          <w:highlight w:val="cyan"/>
+        </w:rPr>
+        <w:t>(let i in this){</w:t>
+      </w:r>
+    </w:p>
+    <w:p>
+      <w:pPr>
+        <w:spacing w:after="0"/>
+        <w:rPr>
+          <w:rFonts w:ascii="Bahnschrift SemiBold Condensed" w:hAnsi="Bahnschrift SemiBold Condensed"/>
+          <w:b/>
+          <w:highlight w:val="cyan"/>
+        </w:rPr>
+      </w:pPr>
+      <w:r>
+        <w:rPr>
+          <w:rFonts w:ascii="Bahnschrift SemiBold Condensed" w:hAnsi="Bahnschrift SemiBold Condensed"/>
+          <w:b/>
+          <w:highlight w:val="cyan"/>
+        </w:rPr>
+        <w:tab/>
+      </w:r>
+      <w:r>
+        <w:rPr>
+          <w:rFonts w:ascii="Bahnschrift SemiBold Condensed" w:hAnsi="Bahnschrift SemiBold Condensed"/>
+          <w:b/>
+          <w:highlight w:val="cyan"/>
+        </w:rPr>
+        <w:tab/>
+      </w:r>
+      <w:r>
+        <w:rPr>
+          <w:rFonts w:ascii="Bahnschrift SemiBold Condensed" w:hAnsi="Bahnschrift SemiBold Condensed"/>
+          <w:b/>
+          <w:highlight w:val="cyan"/>
+        </w:rPr>
+        <w:tab/>
+      </w:r>
+      <w:proofErr w:type="spellStart"/>
+      <w:proofErr w:type="gramStart"/>
+      <w:r>
+        <w:rPr>
+          <w:rFonts w:ascii="Bahnschrift SemiBold Condensed" w:hAnsi="Bahnschrift SemiBold Condensed"/>
+          <w:b/>
+          <w:highlight w:val="cyan"/>
+        </w:rPr>
+        <w:t>if</w:t>
+      </w:r>
+      <w:proofErr w:type="spellEnd"/>
+      <w:proofErr w:type="gramEnd"/>
+      <w:r>
+        <w:rPr>
+          <w:rFonts w:ascii="Bahnschrift SemiBold Condensed" w:hAnsi="Bahnschrift SemiBold Condensed"/>
+          <w:b/>
+          <w:highlight w:val="cyan"/>
+        </w:rPr>
+        <w:t>(this[i] == undefined || this[i] == '' || this[i] == null){</w:t>
+      </w:r>
+    </w:p>
+    <w:p>
+      <w:pPr>
+        <w:spacing w:after="0"/>
+        <w:rPr>
+          <w:rFonts w:ascii="Bahnschrift SemiBold Condensed" w:hAnsi="Bahnschrift SemiBold Condensed"/>
+          <w:b/>
+          <w:highlight w:val="cyan"/>
+        </w:rPr>
+      </w:pPr>
+      <w:r>
+        <w:rPr>
+          <w:rFonts w:ascii="Bahnschrift SemiBold Condensed" w:hAnsi="Bahnschrift SemiBold Condensed"/>
+          <w:b/>
+          <w:highlight w:val="cyan"/>
+        </w:rPr>
+        <w:tab/>
+      </w:r>
+      <w:r>
+        <w:rPr>
+          <w:rFonts w:ascii="Bahnschrift SemiBold Condensed" w:hAnsi="Bahnschrift SemiBold Condensed"/>
+          <w:b/>
+          <w:highlight w:val="cyan"/>
+        </w:rPr>
+        <w:tab/>
+      </w:r>
+      <w:r>
+        <w:rPr>
+          <w:rFonts w:ascii="Bahnschrift SemiBold Condensed" w:hAnsi="Bahnschrift SemiBold Condensed"/>
+          <w:b/>
+          <w:highlight w:val="cyan"/>
+        </w:rPr>
+        <w:tab/>
+      </w:r>
+      <w:r>
+        <w:rPr>
+          <w:rFonts w:ascii="Bahnschrift SemiBold Condensed" w:hAnsi="Bahnschrift SemiBold Condensed"/>
+          <w:b/>
+          <w:highlight w:val="cyan"/>
+        </w:rPr>
+        <w:tab/>
+      </w:r>
+      <w:proofErr w:type="gramStart"/>
+      <w:r>
+        <w:rPr>
+          <w:rFonts w:ascii="Bahnschrift SemiBold Condensed" w:hAnsi="Bahnschrift SemiBold Condensed"/>
+          <w:b/>
+          <w:highlight w:val="cyan"/>
+        </w:rPr>
+        <w:t>return</w:t>
+      </w:r>
+      <w:proofErr w:type="gramEnd"/>
+      <w:r>
+        <w:rPr>
+          <w:rFonts w:ascii="Bahnschrift SemiBold Condensed" w:hAnsi="Bahnschrift SemiBold Condensed"/>
+          <w:b/>
+          <w:highlight w:val="cyan"/>
+        </w:rPr>
+        <w:t xml:space="preserve"> </w:t>
+      </w:r>
+      <w:proofErr w:type="spellStart"/>
+      <w:r>
+        <w:rPr>
+          <w:rFonts w:ascii="Bahnschrift SemiBold Condensed" w:hAnsi="Bahnschrift SemiBold Condensed"/>
+          <w:b/>
+          <w:highlight w:val="cyan"/>
+        </w:rPr>
+        <w:t>false</w:t>
+      </w:r>
+      <w:proofErr w:type="spellEnd"/>
+    </w:p>
+    <w:p>
+      <w:pPr>
+        <w:spacing w:after="0"/>
+        <w:rPr>
+          <w:rFonts w:ascii="Bahnschrift SemiBold Condensed" w:hAnsi="Bahnschrift SemiBold Condensed"/>
+          <w:b/>
+          <w:highlight w:val="cyan"/>
+        </w:rPr>
+      </w:pPr>
+      <w:r>
+        <w:rPr>
+          <w:rFonts w:ascii="Bahnschrift SemiBold Condensed" w:hAnsi="Bahnschrift SemiBold Condensed"/>
+          <w:b/>
+          <w:highlight w:val="cyan"/>
+        </w:rPr>
+        <w:tab/>
+      </w:r>
+      <w:r>
+        <w:rPr>
+          <w:rFonts w:ascii="Bahnschrift SemiBold Condensed" w:hAnsi="Bahnschrift SemiBold Condensed"/>
+          <w:b/>
+          <w:highlight w:val="cyan"/>
+        </w:rPr>
+        <w:tab/>
+      </w:r>
+      <w:r>
+        <w:rPr>
+          <w:rFonts w:ascii="Bahnschrift SemiBold Condensed" w:hAnsi="Bahnschrift SemiBold Condensed"/>
+          <w:b/>
+          <w:highlight w:val="cyan"/>
+        </w:rPr>
+        <w:tab/>
+      </w:r>
+      <w:proofErr w:type="gramStart"/>
+      <w:r>
+        <w:rPr>
+          <w:rFonts w:ascii="Bahnschrift SemiBold Condensed" w:hAnsi="Bahnschrift SemiBold Condensed"/>
+          <w:b/>
+          <w:highlight w:val="cyan"/>
+        </w:rPr>
+        <w:t>}</w:t>
+      </w:r>
+      <w:proofErr w:type="gramEnd"/>
+    </w:p>
+    <w:p>
+      <w:pPr>
+        <w:spacing w:after="0"/>
+        <w:rPr>
+          <w:rFonts w:ascii="Bahnschrift SemiBold Condensed" w:hAnsi="Bahnschrift SemiBold Condensed"/>
+          <w:b/>
+          <w:highlight w:val="cyan"/>
+        </w:rPr>
+      </w:pPr>
+      <w:r>
+        <w:rPr>
+          <w:rFonts w:ascii="Bahnschrift SemiBold Condensed" w:hAnsi="Bahnschrift SemiBold Condensed"/>
+          <w:b/>
+          <w:highlight w:val="cyan"/>
+        </w:rPr>
+        <w:tab/>
+      </w:r>
+      <w:r>
+        <w:rPr>
+          <w:rFonts w:ascii="Bahnschrift SemiBold Condensed" w:hAnsi="Bahnschrift SemiBold Condensed"/>
+          <w:b/>
+          <w:highlight w:val="cyan"/>
+        </w:rPr>
+        <w:tab/>
+      </w:r>
+      <w:proofErr w:type="gramStart"/>
+      <w:r>
+        <w:rPr>
+          <w:rFonts w:ascii="Bahnschrift SemiBold Condensed" w:hAnsi="Bahnschrift SemiBold Condensed"/>
+          <w:b/>
+          <w:highlight w:val="cyan"/>
+        </w:rPr>
+        <w:t>}</w:t>
+      </w:r>
+      <w:proofErr w:type="gramEnd"/>
+    </w:p>
+    <w:p>
+      <w:pPr>
+        <w:spacing w:after="0"/>
+        <w:rPr>
+          <w:rFonts w:ascii="Bahnschrift SemiBold Condensed" w:hAnsi="Bahnschrift SemiBold Condensed"/>
+          <w:b/>
+          <w:highlight w:val="cyan"/>
+        </w:rPr>
+      </w:pPr>
+      <w:r>
+        <w:rPr>
+          <w:rFonts w:ascii="Bahnschrift SemiBold Condensed" w:hAnsi="Bahnschrift SemiBold Condensed"/>
+          <w:b/>
+          <w:highlight w:val="cyan"/>
+        </w:rPr>
+        <w:tab/>
+      </w:r>
+      <w:r>
+        <w:rPr>
+          <w:rFonts w:ascii="Bahnschrift SemiBold Condensed" w:hAnsi="Bahnschrift SemiBold Condensed"/>
+          <w:b/>
+          <w:highlight w:val="cyan"/>
+        </w:rPr>
+        <w:tab/>
+      </w:r>
+      <w:proofErr w:type="gramStart"/>
+      <w:r>
+        <w:rPr>
+          <w:rFonts w:ascii="Bahnschrift SemiBold Condensed" w:hAnsi="Bahnschrift SemiBold Condensed"/>
+          <w:b/>
+          <w:highlight w:val="cyan"/>
+        </w:rPr>
+        <w:t>return</w:t>
+      </w:r>
+      <w:proofErr w:type="gramEnd"/>
+      <w:r>
+        <w:rPr>
+          <w:rFonts w:ascii="Bahnschrift SemiBold Condensed" w:hAnsi="Bahnschrift SemiBold Condensed"/>
+          <w:b/>
+          <w:highlight w:val="cyan"/>
+        </w:rPr>
+        <w:t xml:space="preserve"> </w:t>
+      </w:r>
+      <w:proofErr w:type="spellStart"/>
+      <w:r>
+        <w:rPr>
+          <w:rFonts w:ascii="Bahnschrift SemiBold Condensed" w:hAnsi="Bahnschrift SemiBold Condensed"/>
+          <w:b/>
+          <w:highlight w:val="cyan"/>
+        </w:rPr>
+        <w:t>true</w:t>
+      </w:r>
+      <w:proofErr w:type="spellEnd"/>
+    </w:p>
+    <w:p>
+      <w:pPr>
+        <w:spacing w:after="0"/>
+        <w:rPr>
+          <w:rFonts w:ascii="Bahnschrift SemiBold Condensed" w:hAnsi="Bahnschrift SemiBold Condensed"/>
+          <w:b/>
+          <w:highlight w:val="cyan"/>
+        </w:rPr>
+      </w:pPr>
+      <w:r>
+        <w:rPr>
+          <w:rFonts w:ascii="Bahnschrift SemiBold Condensed" w:hAnsi="Bahnschrift SemiBold Condensed"/>
+          <w:b/>
+          <w:highlight w:val="cyan"/>
+        </w:rPr>
+        <w:tab/>
+      </w:r>
+      <w:proofErr w:type="gramStart"/>
+      <w:r>
+        <w:rPr>
+          <w:rFonts w:ascii="Bahnschrift SemiBold Condensed" w:hAnsi="Bahnschrift SemiBold Condensed"/>
+          <w:b/>
+          <w:highlight w:val="cyan"/>
+        </w:rPr>
+        <w:t>}</w:t>
+      </w:r>
+      <w:proofErr w:type="gramEnd"/>
+    </w:p>
+    <w:p>
+      <w:pPr>
+        <w:spacing w:after="0"/>
+        <w:rPr>
+          <w:rFonts w:ascii="Bahnschrift SemiBold Condensed" w:hAnsi="Bahnschrift SemiBold Condensed"/>
+          <w:b/>
+        </w:rPr>
+      </w:pPr>
+      <w:proofErr w:type="gramStart"/>
+      <w:r>
+        <w:rPr>
+          <w:rFonts w:ascii="Bahnschrift SemiBold Condensed" w:hAnsi="Bahnschrift SemiBold Condensed"/>
+          <w:b/>
+          <w:highlight w:val="cyan"/>
+        </w:rPr>
+        <w:t>}</w:t>
+      </w:r>
+      <w:proofErr w:type="gramEnd"/>
+    </w:p>
+    <w:p>
+      <w:pPr>
+        <w:spacing w:after="0"/>
+        <w:rPr>
+          <w:rFonts w:ascii="Bahnschrift SemiBold Condensed" w:hAnsi="Bahnschrift SemiBold Condensed"/>
+          <w:b/>
+        </w:rPr>
+      </w:pPr>
+    </w:p>
+    <w:p>
+      <w:pPr>
+        <w:spacing w:after="0"/>
+        <w:rPr>
+          <w:rFonts w:ascii="Bahnschrift SemiBold Condensed" w:hAnsi="Bahnschrift SemiBold Condensed"/>
+          <w:b/>
+        </w:rPr>
+      </w:pPr>
+    </w:p>
+    <w:p>
+      <w:pPr>
+        <w:spacing w:after="0"/>
+        <w:rPr>
+          <w:rFonts w:ascii="Bahnschrift SemiBold Condensed" w:hAnsi="Bahnschrift SemiBold Condensed"/>
+          <w:b/>
+        </w:rPr>
+      </w:pPr>
+    </w:p>
+    <w:p>
+      <w:pPr>
+        <w:spacing w:after="0"/>
+        <w:rPr>
+          <w:rFonts w:ascii="Bahnschrift SemiBold Condensed" w:hAnsi="Bahnschrift SemiBold Condensed"/>
+          <w:b/>
+        </w:rPr>
+      </w:pPr>
+      <w:r>
+        <w:rPr>
+          <w:rFonts w:ascii="Bahnschrift SemiBold Condensed" w:hAnsi="Bahnschrift SemiBold Condensed"/>
+          <w:b/>
+        </w:rPr>
+        <w:t>Dentro da função “</w:t>
+      </w:r>
+      <w:proofErr w:type="spellStart"/>
+      <w:proofErr w:type="gramStart"/>
+      <w:r>
+        <w:rPr>
+          <w:rFonts w:ascii="Bahnschrift SemiBold Condensed" w:hAnsi="Bahnschrift SemiBold Condensed"/>
+          <w:b/>
+        </w:rPr>
+        <w:t>cadastrarDespesas</w:t>
+      </w:r>
+      <w:proofErr w:type="spellEnd"/>
+      <w:proofErr w:type="gramEnd"/>
+      <w:r>
+        <w:rPr>
+          <w:rFonts w:ascii="Bahnschrift SemiBold Condensed" w:hAnsi="Bahnschrift SemiBold Condensed"/>
+          <w:b/>
+        </w:rPr>
+        <w:t>()”  foi inserido um condicional para retornar informação para o usuário se a operação foi completa ou não, porem por enquanto está funcionando como debug.</w:t>
+      </w:r>
+    </w:p>
+    <w:p>
+      <w:pPr>
+        <w:spacing w:after="0"/>
+        <w:rPr>
+          <w:rFonts w:ascii="Bahnschrift SemiBold Condensed" w:hAnsi="Bahnschrift SemiBold Condensed"/>
+          <w:b/>
+        </w:rPr>
+      </w:pPr>
+    </w:p>
+    <w:p>
+      <w:pPr>
+        <w:spacing w:after="0"/>
+        <w:rPr>
+          <w:rFonts w:ascii="Bahnschrift SemiBold Condensed" w:hAnsi="Bahnschrift SemiBold Condensed"/>
+          <w:b/>
+          <w:highlight w:val="cyan"/>
+        </w:rPr>
+      </w:pPr>
+      <w:proofErr w:type="gramStart"/>
+      <w:r>
+        <w:rPr>
+          <w:rFonts w:ascii="Bahnschrift SemiBold Condensed" w:hAnsi="Bahnschrift SemiBold Condensed"/>
+          <w:b/>
+          <w:highlight w:val="cyan"/>
+        </w:rPr>
+        <w:t>function</w:t>
+      </w:r>
+      <w:proofErr w:type="gramEnd"/>
+      <w:r>
+        <w:rPr>
+          <w:rFonts w:ascii="Bahnschrift SemiBold Condensed" w:hAnsi="Bahnschrift SemiBold Condensed"/>
+          <w:b/>
+          <w:highlight w:val="cyan"/>
+        </w:rPr>
+        <w:t xml:space="preserve"> cadastrarDespesa() {</w:t>
+      </w:r>
+    </w:p>
+    <w:p>
+      <w:pPr>
+        <w:spacing w:after="0"/>
+        <w:rPr>
+          <w:rFonts w:ascii="Bahnschrift SemiBold Condensed" w:hAnsi="Bahnschrift SemiBold Condensed"/>
+          <w:b/>
+          <w:highlight w:val="cyan"/>
+        </w:rPr>
+      </w:pPr>
       <w:r>
         <w:rPr>
           <w:rFonts w:ascii="Bahnschrift SemiBold Condensed" w:hAnsi="Bahnschrift SemiBold Condensed"/>
@@ -2445,68 +4016,507 @@
           <w:b/>
           <w:highlight w:val="cyan"/>
         </w:rPr>
-        <w:t xml:space="preserve"> proximoId = localStorage.getItem('id')</w:t>
-      </w:r>
-    </w:p>
-    <w:p>
-      <w:pPr>
-        <w:spacing w:after="0"/>
-        <w:rPr>
-          <w:rFonts w:ascii="Bahnschrift SemiBold Condensed" w:hAnsi="Bahnschrift SemiBold Condensed"/>
-          <w:b/>
-          <w:highlight w:val="cyan"/>
-        </w:rPr>
-      </w:pPr>
-      <w:r>
-        <w:rPr>
-          <w:rFonts w:ascii="Bahnschrift SemiBold Condensed" w:hAnsi="Bahnschrift SemiBold Condensed"/>
-          <w:b/>
-          <w:highlight w:val="cyan"/>
-        </w:rPr>
-        <w:tab/>
-      </w:r>
-      <w:r>
-        <w:rPr>
-          <w:rFonts w:ascii="Bahnschrift SemiBold Condensed" w:hAnsi="Bahnschrift SemiBold Condensed"/>
-          <w:b/>
-          <w:highlight w:val="cyan"/>
-        </w:rPr>
-        <w:tab/>
-      </w:r>
-      <w:proofErr w:type="gramStart"/>
-      <w:r>
-        <w:rPr>
-          <w:rFonts w:ascii="Bahnschrift SemiBold Condensed" w:hAnsi="Bahnschrift SemiBold Condensed"/>
-          <w:b/>
-          <w:highlight w:val="cyan"/>
-        </w:rPr>
-        <w:t>return</w:t>
-      </w:r>
-      <w:proofErr w:type="gramEnd"/>
-      <w:r>
-        <w:rPr>
-          <w:rFonts w:ascii="Bahnschrift SemiBold Condensed" w:hAnsi="Bahnschrift SemiBold Condensed"/>
-          <w:b/>
-          <w:highlight w:val="cyan"/>
-        </w:rPr>
-        <w:t xml:space="preserve"> parseInt(proximoId) + 1</w:t>
-      </w:r>
-    </w:p>
-    <w:p>
-      <w:pPr>
-        <w:spacing w:after="0"/>
-        <w:rPr>
-          <w:rFonts w:ascii="Bahnschrift SemiBold Condensed" w:hAnsi="Bahnschrift SemiBold Condensed"/>
-          <w:b/>
-          <w:highlight w:val="cyan"/>
-        </w:rPr>
-      </w:pPr>
-      <w:r>
-        <w:rPr>
-          <w:rFonts w:ascii="Bahnschrift SemiBold Condensed" w:hAnsi="Bahnschrift SemiBold Condensed"/>
-          <w:b/>
-          <w:highlight w:val="cyan"/>
-        </w:rPr>
+        <w:t xml:space="preserve"> ano = document.getElementById('ano')</w:t>
+      </w:r>
+    </w:p>
+    <w:p>
+      <w:pPr>
+        <w:spacing w:after="0"/>
+        <w:rPr>
+          <w:rFonts w:ascii="Bahnschrift SemiBold Condensed" w:hAnsi="Bahnschrift SemiBold Condensed"/>
+          <w:b/>
+          <w:highlight w:val="cyan"/>
+        </w:rPr>
+      </w:pPr>
+      <w:r>
+        <w:rPr>
+          <w:rFonts w:ascii="Bahnschrift SemiBold Condensed" w:hAnsi="Bahnschrift SemiBold Condensed"/>
+          <w:b/>
+          <w:highlight w:val="cyan"/>
+        </w:rPr>
+        <w:tab/>
+      </w:r>
+      <w:proofErr w:type="gramStart"/>
+      <w:r>
+        <w:rPr>
+          <w:rFonts w:ascii="Bahnschrift SemiBold Condensed" w:hAnsi="Bahnschrift SemiBold Condensed"/>
+          <w:b/>
+          <w:highlight w:val="cyan"/>
+        </w:rPr>
+        <w:t>let</w:t>
+      </w:r>
+      <w:proofErr w:type="gramEnd"/>
+      <w:r>
+        <w:rPr>
+          <w:rFonts w:ascii="Bahnschrift SemiBold Condensed" w:hAnsi="Bahnschrift SemiBold Condensed"/>
+          <w:b/>
+          <w:highlight w:val="cyan"/>
+        </w:rPr>
+        <w:t xml:space="preserve"> mes = document.getElementById('mes')</w:t>
+      </w:r>
+    </w:p>
+    <w:p>
+      <w:pPr>
+        <w:spacing w:after="0"/>
+        <w:rPr>
+          <w:rFonts w:ascii="Bahnschrift SemiBold Condensed" w:hAnsi="Bahnschrift SemiBold Condensed"/>
+          <w:b/>
+          <w:highlight w:val="cyan"/>
+        </w:rPr>
+      </w:pPr>
+      <w:r>
+        <w:rPr>
+          <w:rFonts w:ascii="Bahnschrift SemiBold Condensed" w:hAnsi="Bahnschrift SemiBold Condensed"/>
+          <w:b/>
+          <w:highlight w:val="cyan"/>
+        </w:rPr>
+        <w:tab/>
+      </w:r>
+      <w:proofErr w:type="gramStart"/>
+      <w:r>
+        <w:rPr>
+          <w:rFonts w:ascii="Bahnschrift SemiBold Condensed" w:hAnsi="Bahnschrift SemiBold Condensed"/>
+          <w:b/>
+          <w:highlight w:val="cyan"/>
+        </w:rPr>
+        <w:t>let</w:t>
+      </w:r>
+      <w:proofErr w:type="gramEnd"/>
+      <w:r>
+        <w:rPr>
+          <w:rFonts w:ascii="Bahnschrift SemiBold Condensed" w:hAnsi="Bahnschrift SemiBold Condensed"/>
+          <w:b/>
+          <w:highlight w:val="cyan"/>
+        </w:rPr>
+        <w:t xml:space="preserve"> dia = document.getElementById('dia')</w:t>
+      </w:r>
+    </w:p>
+    <w:p>
+      <w:pPr>
+        <w:spacing w:after="0"/>
+        <w:rPr>
+          <w:rFonts w:ascii="Bahnschrift SemiBold Condensed" w:hAnsi="Bahnschrift SemiBold Condensed"/>
+          <w:b/>
+          <w:highlight w:val="cyan"/>
+        </w:rPr>
+      </w:pPr>
+      <w:r>
+        <w:rPr>
+          <w:rFonts w:ascii="Bahnschrift SemiBold Condensed" w:hAnsi="Bahnschrift SemiBold Condensed"/>
+          <w:b/>
+          <w:highlight w:val="cyan"/>
+        </w:rPr>
+        <w:tab/>
+      </w:r>
+      <w:proofErr w:type="gramStart"/>
+      <w:r>
+        <w:rPr>
+          <w:rFonts w:ascii="Bahnschrift SemiBold Condensed" w:hAnsi="Bahnschrift SemiBold Condensed"/>
+          <w:b/>
+          <w:highlight w:val="cyan"/>
+        </w:rPr>
+        <w:t>let</w:t>
+      </w:r>
+      <w:proofErr w:type="gramEnd"/>
+      <w:r>
+        <w:rPr>
+          <w:rFonts w:ascii="Bahnschrift SemiBold Condensed" w:hAnsi="Bahnschrift SemiBold Condensed"/>
+          <w:b/>
+          <w:highlight w:val="cyan"/>
+        </w:rPr>
+        <w:t xml:space="preserve"> tipo =  document.getElementById('tipo')</w:t>
+      </w:r>
+    </w:p>
+    <w:p>
+      <w:pPr>
+        <w:spacing w:after="0"/>
+        <w:rPr>
+          <w:rFonts w:ascii="Bahnschrift SemiBold Condensed" w:hAnsi="Bahnschrift SemiBold Condensed"/>
+          <w:b/>
+          <w:highlight w:val="cyan"/>
+        </w:rPr>
+      </w:pPr>
+      <w:r>
+        <w:rPr>
+          <w:rFonts w:ascii="Bahnschrift SemiBold Condensed" w:hAnsi="Bahnschrift SemiBold Condensed"/>
+          <w:b/>
+          <w:highlight w:val="cyan"/>
+        </w:rPr>
+        <w:tab/>
+      </w:r>
+      <w:proofErr w:type="gramStart"/>
+      <w:r>
+        <w:rPr>
+          <w:rFonts w:ascii="Bahnschrift SemiBold Condensed" w:hAnsi="Bahnschrift SemiBold Condensed"/>
+          <w:b/>
+          <w:highlight w:val="cyan"/>
+        </w:rPr>
+        <w:t>let</w:t>
+      </w:r>
+      <w:proofErr w:type="gramEnd"/>
+      <w:r>
+        <w:rPr>
+          <w:rFonts w:ascii="Bahnschrift SemiBold Condensed" w:hAnsi="Bahnschrift SemiBold Condensed"/>
+          <w:b/>
+          <w:highlight w:val="cyan"/>
+        </w:rPr>
+        <w:t xml:space="preserve"> descricao = document.getElementById('descricao')</w:t>
+      </w:r>
+    </w:p>
+    <w:p>
+      <w:pPr>
+        <w:spacing w:after="0"/>
+        <w:rPr>
+          <w:rFonts w:ascii="Bahnschrift SemiBold Condensed" w:hAnsi="Bahnschrift SemiBold Condensed"/>
+          <w:b/>
+          <w:highlight w:val="cyan"/>
+        </w:rPr>
+      </w:pPr>
+      <w:r>
+        <w:rPr>
+          <w:rFonts w:ascii="Bahnschrift SemiBold Condensed" w:hAnsi="Bahnschrift SemiBold Condensed"/>
+          <w:b/>
+          <w:highlight w:val="cyan"/>
+        </w:rPr>
+        <w:tab/>
+      </w:r>
+      <w:proofErr w:type="gramStart"/>
+      <w:r>
+        <w:rPr>
+          <w:rFonts w:ascii="Bahnschrift SemiBold Condensed" w:hAnsi="Bahnschrift SemiBold Condensed"/>
+          <w:b/>
+          <w:highlight w:val="cyan"/>
+        </w:rPr>
+        <w:t>let</w:t>
+      </w:r>
+      <w:proofErr w:type="gramEnd"/>
+      <w:r>
+        <w:rPr>
+          <w:rFonts w:ascii="Bahnschrift SemiBold Condensed" w:hAnsi="Bahnschrift SemiBold Condensed"/>
+          <w:b/>
+          <w:highlight w:val="cyan"/>
+        </w:rPr>
+        <w:t xml:space="preserve"> valor = document.getElementById('valor')</w:t>
+      </w:r>
+    </w:p>
+    <w:p>
+      <w:pPr>
+        <w:spacing w:after="0"/>
+        <w:rPr>
+          <w:rFonts w:ascii="Bahnschrift SemiBold Condensed" w:hAnsi="Bahnschrift SemiBold Condensed"/>
+          <w:b/>
+          <w:highlight w:val="cyan"/>
+        </w:rPr>
+      </w:pPr>
+    </w:p>
+    <w:p>
+      <w:pPr>
+        <w:spacing w:after="0"/>
+        <w:rPr>
+          <w:rFonts w:ascii="Bahnschrift SemiBold Condensed" w:hAnsi="Bahnschrift SemiBold Condensed"/>
+          <w:b/>
+          <w:highlight w:val="cyan"/>
+        </w:rPr>
+      </w:pPr>
+    </w:p>
+    <w:p>
+      <w:pPr>
+        <w:spacing w:after="0"/>
+        <w:rPr>
+          <w:rFonts w:ascii="Bahnschrift SemiBold Condensed" w:hAnsi="Bahnschrift SemiBold Condensed"/>
+          <w:b/>
+          <w:highlight w:val="cyan"/>
+        </w:rPr>
+      </w:pPr>
+      <w:r>
+        <w:rPr>
+          <w:rFonts w:ascii="Bahnschrift SemiBold Condensed" w:hAnsi="Bahnschrift SemiBold Condensed"/>
+          <w:b/>
+          <w:highlight w:val="cyan"/>
+        </w:rPr>
+        <w:tab/>
+      </w:r>
+      <w:proofErr w:type="gramStart"/>
+      <w:r>
+        <w:rPr>
+          <w:rFonts w:ascii="Bahnschrift SemiBold Condensed" w:hAnsi="Bahnschrift SemiBold Condensed"/>
+          <w:b/>
+          <w:highlight w:val="cyan"/>
+        </w:rPr>
+        <w:t>let</w:t>
+      </w:r>
+      <w:proofErr w:type="gramEnd"/>
+      <w:r>
+        <w:rPr>
+          <w:rFonts w:ascii="Bahnschrift SemiBold Condensed" w:hAnsi="Bahnschrift SemiBold Condensed"/>
+          <w:b/>
+          <w:highlight w:val="cyan"/>
+        </w:rPr>
+        <w:t xml:space="preserve"> despesa = new Despesa(ano.value, mes.value, dia.value, tipo.value, descricao.value, valor.value)</w:t>
+      </w:r>
+    </w:p>
+    <w:p>
+      <w:pPr>
+        <w:spacing w:after="0"/>
+        <w:rPr>
+          <w:rFonts w:ascii="Bahnschrift SemiBold Condensed" w:hAnsi="Bahnschrift SemiBold Condensed"/>
+          <w:b/>
+          <w:highlight w:val="cyan"/>
+        </w:rPr>
+      </w:pPr>
+    </w:p>
+    <w:p>
+      <w:pPr>
+        <w:spacing w:after="0"/>
+        <w:rPr>
+          <w:rFonts w:ascii="Bahnschrift SemiBold Condensed" w:hAnsi="Bahnschrift SemiBold Condensed"/>
+          <w:b/>
+          <w:highlight w:val="cyan"/>
+        </w:rPr>
+      </w:pPr>
+      <w:r>
+        <w:rPr>
+          <w:rFonts w:ascii="Bahnschrift SemiBold Condensed" w:hAnsi="Bahnschrift SemiBold Condensed"/>
+          <w:b/>
+          <w:highlight w:val="cyan"/>
+        </w:rPr>
+        <w:tab/>
+      </w:r>
+      <w:proofErr w:type="gramStart"/>
+      <w:r>
+        <w:rPr>
+          <w:rFonts w:ascii="Bahnschrift SemiBold Condensed" w:hAnsi="Bahnschrift SemiBold Condensed"/>
+          <w:b/>
+          <w:highlight w:val="cyan"/>
+        </w:rPr>
+        <w:t>despesa</w:t>
+      </w:r>
+      <w:proofErr w:type="gramEnd"/>
+      <w:r>
+        <w:rPr>
+          <w:rFonts w:ascii="Bahnschrift SemiBold Condensed" w:hAnsi="Bahnschrift SemiBold Condensed"/>
+          <w:b/>
+          <w:highlight w:val="cyan"/>
+        </w:rPr>
+        <w:t>.</w:t>
+      </w:r>
+      <w:proofErr w:type="spellStart"/>
+      <w:r>
+        <w:rPr>
+          <w:rFonts w:ascii="Bahnschrift SemiBold Condensed" w:hAnsi="Bahnschrift SemiBold Condensed"/>
+          <w:b/>
+          <w:highlight w:val="cyan"/>
+        </w:rPr>
+        <w:t>validarDados</w:t>
+      </w:r>
+      <w:proofErr w:type="spellEnd"/>
+      <w:r>
+        <w:rPr>
+          <w:rFonts w:ascii="Bahnschrift SemiBold Condensed" w:hAnsi="Bahnschrift SemiBold Condensed"/>
+          <w:b/>
+          <w:highlight w:val="cyan"/>
+        </w:rPr>
+        <w:t>()</w:t>
+      </w:r>
+    </w:p>
+    <w:p>
+      <w:pPr>
+        <w:spacing w:after="0"/>
+        <w:rPr>
+          <w:rFonts w:ascii="Bahnschrift SemiBold Condensed" w:hAnsi="Bahnschrift SemiBold Condensed"/>
+          <w:b/>
+          <w:highlight w:val="cyan"/>
+        </w:rPr>
+      </w:pPr>
+    </w:p>
+    <w:p>
+      <w:pPr>
+        <w:spacing w:after="0"/>
+        <w:rPr>
+          <w:rFonts w:ascii="Bahnschrift SemiBold Condensed" w:hAnsi="Bahnschrift SemiBold Condensed"/>
+          <w:b/>
+          <w:highlight w:val="cyan"/>
+        </w:rPr>
+      </w:pPr>
+      <w:r>
+        <w:rPr>
+          <w:rFonts w:ascii="Bahnschrift SemiBold Condensed" w:hAnsi="Bahnschrift SemiBold Condensed"/>
+          <w:b/>
+          <w:highlight w:val="cyan"/>
+        </w:rPr>
+        <w:tab/>
+      </w:r>
+      <w:proofErr w:type="spellStart"/>
+      <w:proofErr w:type="gramStart"/>
+      <w:r>
+        <w:rPr>
+          <w:rFonts w:ascii="Bahnschrift SemiBold Condensed" w:hAnsi="Bahnschrift SemiBold Condensed"/>
+          <w:b/>
+          <w:highlight w:val="cyan"/>
+        </w:rPr>
+        <w:t>if</w:t>
+      </w:r>
+      <w:proofErr w:type="spellEnd"/>
+      <w:proofErr w:type="gramEnd"/>
+      <w:r>
+        <w:rPr>
+          <w:rFonts w:ascii="Bahnschrift SemiBold Condensed" w:hAnsi="Bahnschrift SemiBold Condensed"/>
+          <w:b/>
+          <w:highlight w:val="cyan"/>
+        </w:rPr>
+        <w:t>(despesa.</w:t>
+      </w:r>
+      <w:proofErr w:type="spellStart"/>
+      <w:r>
+        <w:rPr>
+          <w:rFonts w:ascii="Bahnschrift SemiBold Condensed" w:hAnsi="Bahnschrift SemiBold Condensed"/>
+          <w:b/>
+          <w:highlight w:val="cyan"/>
+        </w:rPr>
+        <w:t>validarDados</w:t>
+      </w:r>
+      <w:proofErr w:type="spellEnd"/>
+      <w:r>
+        <w:rPr>
+          <w:rFonts w:ascii="Bahnschrift SemiBold Condensed" w:hAnsi="Bahnschrift SemiBold Condensed"/>
+          <w:b/>
+          <w:highlight w:val="cyan"/>
+        </w:rPr>
+        <w:t>()){</w:t>
+      </w:r>
+    </w:p>
+    <w:p>
+      <w:pPr>
+        <w:spacing w:after="0"/>
+        <w:rPr>
+          <w:rFonts w:ascii="Bahnschrift SemiBold Condensed" w:hAnsi="Bahnschrift SemiBold Condensed"/>
+          <w:b/>
+          <w:highlight w:val="cyan"/>
+        </w:rPr>
+      </w:pPr>
+      <w:r>
+        <w:rPr>
+          <w:rFonts w:ascii="Bahnschrift SemiBold Condensed" w:hAnsi="Bahnschrift SemiBold Condensed"/>
+          <w:b/>
+          <w:highlight w:val="cyan"/>
+        </w:rPr>
+        <w:tab/>
+      </w:r>
+      <w:r>
+        <w:rPr>
+          <w:rFonts w:ascii="Bahnschrift SemiBold Condensed" w:hAnsi="Bahnschrift SemiBold Condensed"/>
+          <w:b/>
+          <w:highlight w:val="cyan"/>
+        </w:rPr>
+        <w:tab/>
+        <w:t>//</w:t>
+      </w:r>
+      <w:proofErr w:type="gramStart"/>
+      <w:r>
+        <w:rPr>
+          <w:rFonts w:ascii="Bahnschrift SemiBold Condensed" w:hAnsi="Bahnschrift SemiBold Condensed"/>
+          <w:b/>
+          <w:highlight w:val="cyan"/>
+        </w:rPr>
+        <w:t>bd.</w:t>
+      </w:r>
+      <w:proofErr w:type="gramEnd"/>
+      <w:r>
+        <w:rPr>
+          <w:rFonts w:ascii="Bahnschrift SemiBold Condensed" w:hAnsi="Bahnschrift SemiBold Condensed"/>
+          <w:b/>
+          <w:highlight w:val="cyan"/>
+        </w:rPr>
+        <w:t>gravar(despesa)</w:t>
+      </w:r>
+    </w:p>
+    <w:p>
+      <w:pPr>
+        <w:spacing w:after="0"/>
+        <w:rPr>
+          <w:rFonts w:ascii="Bahnschrift SemiBold Condensed" w:hAnsi="Bahnschrift SemiBold Condensed"/>
+          <w:b/>
+          <w:highlight w:val="cyan"/>
+        </w:rPr>
+      </w:pPr>
+      <w:r>
+        <w:rPr>
+          <w:rFonts w:ascii="Bahnschrift SemiBold Condensed" w:hAnsi="Bahnschrift SemiBold Condensed"/>
+          <w:b/>
+          <w:highlight w:val="cyan"/>
+        </w:rPr>
+        <w:tab/>
+      </w:r>
+      <w:r>
+        <w:rPr>
+          <w:rFonts w:ascii="Bahnschrift SemiBold Condensed" w:hAnsi="Bahnschrift SemiBold Condensed"/>
+          <w:b/>
+          <w:highlight w:val="cyan"/>
+        </w:rPr>
+        <w:tab/>
+        <w:t>//Dialogo de Sucesso</w:t>
+      </w:r>
+    </w:p>
+    <w:p>
+      <w:pPr>
+        <w:spacing w:after="0"/>
+        <w:rPr>
+          <w:rFonts w:ascii="Bahnschrift SemiBold Condensed" w:hAnsi="Bahnschrift SemiBold Condensed"/>
+          <w:b/>
+          <w:highlight w:val="cyan"/>
+        </w:rPr>
+      </w:pPr>
+      <w:r>
+        <w:rPr>
+          <w:rFonts w:ascii="Bahnschrift SemiBold Condensed" w:hAnsi="Bahnschrift SemiBold Condensed"/>
+          <w:b/>
+          <w:highlight w:val="cyan"/>
+        </w:rPr>
+        <w:tab/>
+      </w:r>
+      <w:r>
+        <w:rPr>
+          <w:rFonts w:ascii="Bahnschrift SemiBold Condensed" w:hAnsi="Bahnschrift SemiBold Condensed"/>
+          <w:b/>
+          <w:highlight w:val="cyan"/>
+        </w:rPr>
+        <w:tab/>
+      </w:r>
+      <w:proofErr w:type="gramStart"/>
+      <w:r>
+        <w:rPr>
+          <w:rFonts w:ascii="Bahnschrift SemiBold Condensed" w:hAnsi="Bahnschrift SemiBold Condensed"/>
+          <w:b/>
+          <w:highlight w:val="cyan"/>
+        </w:rPr>
+        <w:t>console</w:t>
+      </w:r>
+      <w:proofErr w:type="gramEnd"/>
+      <w:r>
+        <w:rPr>
+          <w:rFonts w:ascii="Bahnschrift SemiBold Condensed" w:hAnsi="Bahnschrift SemiBold Condensed"/>
+          <w:b/>
+          <w:highlight w:val="cyan"/>
+        </w:rPr>
+        <w:t>.log('Dados válidos')</w:t>
+      </w:r>
+    </w:p>
+    <w:p>
+      <w:pPr>
+        <w:spacing w:after="0"/>
+        <w:rPr>
+          <w:rFonts w:ascii="Bahnschrift SemiBold Condensed" w:hAnsi="Bahnschrift SemiBold Condensed"/>
+          <w:b/>
+          <w:highlight w:val="cyan"/>
+        </w:rPr>
+      </w:pPr>
+      <w:r>
+        <w:rPr>
+          <w:rFonts w:ascii="Bahnschrift SemiBold Condensed" w:hAnsi="Bahnschrift SemiBold Condensed"/>
+          <w:b/>
+          <w:highlight w:val="cyan"/>
+        </w:rPr>
+        <w:lastRenderedPageBreak/>
         <w:tab/>
       </w:r>
       <w:proofErr w:type="gramStart"/>
@@ -2518,159 +4528,15 @@
         </w:rPr>
         <w:t>}</w:t>
       </w:r>
-      <w:proofErr w:type="gramEnd"/>
-    </w:p>
-    <w:p>
-      <w:pPr>
-        <w:spacing w:after="0"/>
-        <w:rPr>
-          <w:rFonts w:ascii="Bahnschrift SemiBold Condensed" w:hAnsi="Bahnschrift SemiBold Condensed"/>
-          <w:b/>
-          <w:highlight w:val="cyan"/>
-        </w:rPr>
-      </w:pPr>
-    </w:p>
-    <w:p>
-      <w:pPr>
-        <w:spacing w:after="0"/>
-        <w:rPr>
-          <w:rFonts w:ascii="Bahnschrift SemiBold Condensed" w:hAnsi="Bahnschrift SemiBold Condensed"/>
-          <w:b/>
-          <w:highlight w:val="cyan"/>
-        </w:rPr>
-      </w:pPr>
-      <w:r>
-        <w:rPr>
-          <w:rFonts w:ascii="Bahnschrift SemiBold Condensed" w:hAnsi="Bahnschrift SemiBold Condensed"/>
-          <w:b/>
-          <w:highlight w:val="cyan"/>
-        </w:rPr>
-        <w:tab/>
-      </w:r>
-      <w:proofErr w:type="gramStart"/>
-      <w:r>
-        <w:rPr>
-          <w:rFonts w:ascii="Bahnschrift SemiBold Condensed" w:hAnsi="Bahnschrift SemiBold Condensed"/>
-          <w:b/>
-          <w:highlight w:val="cyan"/>
-        </w:rPr>
-        <w:t>gravar</w:t>
-      </w:r>
-      <w:proofErr w:type="gramEnd"/>
-      <w:r>
-        <w:rPr>
-          <w:rFonts w:ascii="Bahnschrift SemiBold Condensed" w:hAnsi="Bahnschrift SemiBold Condensed"/>
-          <w:b/>
-          <w:highlight w:val="cyan"/>
-        </w:rPr>
-        <w:t>(d) {</w:t>
-      </w:r>
-    </w:p>
-    <w:p>
-      <w:pPr>
-        <w:spacing w:after="0"/>
-        <w:rPr>
-          <w:rFonts w:ascii="Bahnschrift SemiBold Condensed" w:hAnsi="Bahnschrift SemiBold Condensed"/>
-          <w:b/>
-          <w:highlight w:val="cyan"/>
-        </w:rPr>
-      </w:pPr>
-      <w:r>
-        <w:rPr>
-          <w:rFonts w:ascii="Bahnschrift SemiBold Condensed" w:hAnsi="Bahnschrift SemiBold Condensed"/>
-          <w:b/>
-          <w:highlight w:val="cyan"/>
-        </w:rPr>
-        <w:tab/>
-      </w:r>
-      <w:r>
-        <w:rPr>
-          <w:rFonts w:ascii="Bahnschrift SemiBold Condensed" w:hAnsi="Bahnschrift SemiBold Condensed"/>
-          <w:b/>
-          <w:highlight w:val="cyan"/>
-        </w:rPr>
-        <w:tab/>
-      </w:r>
-      <w:proofErr w:type="gramStart"/>
-      <w:r>
-        <w:rPr>
-          <w:rFonts w:ascii="Bahnschrift SemiBold Condensed" w:hAnsi="Bahnschrift SemiBold Condensed"/>
-          <w:b/>
-          <w:highlight w:val="cyan"/>
-        </w:rPr>
-        <w:t>let</w:t>
-      </w:r>
-      <w:proofErr w:type="gramEnd"/>
-      <w:r>
-        <w:rPr>
-          <w:rFonts w:ascii="Bahnschrift SemiBold Condensed" w:hAnsi="Bahnschrift SemiBold Condensed"/>
-          <w:b/>
-          <w:highlight w:val="cyan"/>
-        </w:rPr>
-        <w:t xml:space="preserve"> id = this.getProximoId()</w:t>
-      </w:r>
-    </w:p>
-    <w:p>
-      <w:pPr>
-        <w:spacing w:after="0"/>
-        <w:rPr>
-          <w:rFonts w:ascii="Bahnschrift SemiBold Condensed" w:hAnsi="Bahnschrift SemiBold Condensed"/>
-          <w:b/>
-          <w:highlight w:val="cyan"/>
-        </w:rPr>
-      </w:pPr>
-    </w:p>
-    <w:p>
-      <w:pPr>
-        <w:spacing w:after="0"/>
-        <w:rPr>
-          <w:rFonts w:ascii="Bahnschrift SemiBold Condensed" w:hAnsi="Bahnschrift SemiBold Condensed"/>
-          <w:b/>
-          <w:highlight w:val="cyan"/>
-        </w:rPr>
-      </w:pPr>
-      <w:r>
-        <w:rPr>
-          <w:rFonts w:ascii="Bahnschrift SemiBold Condensed" w:hAnsi="Bahnschrift SemiBold Condensed"/>
-          <w:b/>
-          <w:highlight w:val="cyan"/>
-        </w:rPr>
-        <w:tab/>
-      </w:r>
-      <w:r>
-        <w:rPr>
-          <w:rFonts w:ascii="Bahnschrift SemiBold Condensed" w:hAnsi="Bahnschrift SemiBold Condensed"/>
-          <w:b/>
-          <w:highlight w:val="cyan"/>
-        </w:rPr>
-        <w:tab/>
-      </w:r>
-      <w:proofErr w:type="gramStart"/>
-      <w:r>
-        <w:rPr>
-          <w:rFonts w:ascii="Bahnschrift SemiBold Condensed" w:hAnsi="Bahnschrift SemiBold Condensed"/>
-          <w:b/>
-          <w:highlight w:val="cyan"/>
-        </w:rPr>
-        <w:t>localStorage</w:t>
-      </w:r>
-      <w:proofErr w:type="gramEnd"/>
-      <w:r>
-        <w:rPr>
-          <w:rFonts w:ascii="Bahnschrift SemiBold Condensed" w:hAnsi="Bahnschrift SemiBold Condensed"/>
-          <w:b/>
-          <w:highlight w:val="cyan"/>
-        </w:rPr>
-        <w:t>.setItem(id, JSON.</w:t>
-      </w:r>
       <w:proofErr w:type="spellStart"/>
-      <w:r>
-        <w:rPr>
-          <w:rFonts w:ascii="Bahnschrift SemiBold Condensed" w:hAnsi="Bahnschrift SemiBold Condensed"/>
-          <w:b/>
-          <w:highlight w:val="cyan"/>
-        </w:rPr>
-        <w:t>stringify</w:t>
+      <w:proofErr w:type="gramEnd"/>
+      <w:r>
+        <w:rPr>
+          <w:rFonts w:ascii="Bahnschrift SemiBold Condensed" w:hAnsi="Bahnschrift SemiBold Condensed"/>
+          <w:b/>
+          <w:highlight w:val="cyan"/>
+        </w:rPr>
+        <w:t>else</w:t>
       </w:r>
       <w:proofErr w:type="spellEnd"/>
       <w:r>
@@ -2679,51 +4545,96 @@
           <w:b/>
           <w:highlight w:val="cyan"/>
         </w:rPr>
-        <w:t>(d))</w:t>
-      </w:r>
-    </w:p>
-    <w:p>
-      <w:pPr>
-        <w:spacing w:after="0"/>
-        <w:rPr>
-          <w:rFonts w:ascii="Bahnschrift SemiBold Condensed" w:hAnsi="Bahnschrift SemiBold Condensed"/>
-          <w:b/>
-          <w:highlight w:val="cyan"/>
-        </w:rPr>
-      </w:pPr>
-      <w:r>
-        <w:rPr>
-          <w:rFonts w:ascii="Bahnschrift SemiBold Condensed" w:hAnsi="Bahnschrift SemiBold Condensed"/>
-          <w:b/>
-          <w:highlight w:val="cyan"/>
-        </w:rPr>
-        <w:tab/>
-      </w:r>
-      <w:r>
-        <w:rPr>
-          <w:rFonts w:ascii="Bahnschrift SemiBold Condensed" w:hAnsi="Bahnschrift SemiBold Condensed"/>
-          <w:b/>
-          <w:highlight w:val="cyan"/>
-        </w:rPr>
-        <w:tab/>
-      </w:r>
-      <w:proofErr w:type="gramStart"/>
-      <w:r>
-        <w:rPr>
-          <w:rFonts w:ascii="Bahnschrift SemiBold Condensed" w:hAnsi="Bahnschrift SemiBold Condensed"/>
-          <w:b/>
-          <w:highlight w:val="cyan"/>
-        </w:rPr>
-        <w:t>localStorage</w:t>
-      </w:r>
-      <w:proofErr w:type="gramEnd"/>
-      <w:r>
-        <w:rPr>
-          <w:rFonts w:ascii="Bahnschrift SemiBold Condensed" w:hAnsi="Bahnschrift SemiBold Condensed"/>
-          <w:b/>
-          <w:highlight w:val="cyan"/>
-        </w:rPr>
-        <w:t>.setItem('id', id)</w:t>
+        <w:t>{</w:t>
+      </w:r>
+    </w:p>
+    <w:p>
+      <w:pPr>
+        <w:spacing w:after="0"/>
+        <w:rPr>
+          <w:rFonts w:ascii="Bahnschrift SemiBold Condensed" w:hAnsi="Bahnschrift SemiBold Condensed"/>
+          <w:b/>
+          <w:highlight w:val="cyan"/>
+        </w:rPr>
+      </w:pPr>
+      <w:r>
+        <w:rPr>
+          <w:rFonts w:ascii="Bahnschrift SemiBold Condensed" w:hAnsi="Bahnschrift SemiBold Condensed"/>
+          <w:b/>
+          <w:highlight w:val="cyan"/>
+        </w:rPr>
+        <w:tab/>
+      </w:r>
+      <w:r>
+        <w:rPr>
+          <w:rFonts w:ascii="Bahnschrift SemiBold Condensed" w:hAnsi="Bahnschrift SemiBold Condensed"/>
+          <w:b/>
+          <w:highlight w:val="cyan"/>
+        </w:rPr>
+        <w:tab/>
+        <w:t>//Dialogo de Erro</w:t>
+      </w:r>
+    </w:p>
+    <w:p>
+      <w:pPr>
+        <w:spacing w:after="0"/>
+        <w:rPr>
+          <w:rFonts w:ascii="Bahnschrift SemiBold Condensed" w:hAnsi="Bahnschrift SemiBold Condensed"/>
+          <w:b/>
+          <w:highlight w:val="cyan"/>
+        </w:rPr>
+      </w:pPr>
+      <w:r>
+        <w:rPr>
+          <w:rFonts w:ascii="Bahnschrift SemiBold Condensed" w:hAnsi="Bahnschrift SemiBold Condensed"/>
+          <w:b/>
+          <w:highlight w:val="cyan"/>
+        </w:rPr>
+        <w:tab/>
+      </w:r>
+      <w:r>
+        <w:rPr>
+          <w:rFonts w:ascii="Bahnschrift SemiBold Condensed" w:hAnsi="Bahnschrift SemiBold Condensed"/>
+          <w:b/>
+          <w:highlight w:val="cyan"/>
+        </w:rPr>
+        <w:tab/>
+      </w:r>
+      <w:proofErr w:type="gramStart"/>
+      <w:r>
+        <w:rPr>
+          <w:rFonts w:ascii="Bahnschrift SemiBold Condensed" w:hAnsi="Bahnschrift SemiBold Condensed"/>
+          <w:b/>
+          <w:highlight w:val="cyan"/>
+        </w:rPr>
+        <w:t>console</w:t>
+      </w:r>
+      <w:proofErr w:type="gramEnd"/>
+      <w:r>
+        <w:rPr>
+          <w:rFonts w:ascii="Bahnschrift SemiBold Condensed" w:hAnsi="Bahnschrift SemiBold Condensed"/>
+          <w:b/>
+          <w:highlight w:val="cyan"/>
+        </w:rPr>
+        <w:t xml:space="preserve">.log('Dados </w:t>
+      </w:r>
+      <w:proofErr w:type="spellStart"/>
+      <w:r>
+        <w:rPr>
+          <w:rFonts w:ascii="Bahnschrift SemiBold Condensed" w:hAnsi="Bahnschrift SemiBold Condensed"/>
+          <w:b/>
+          <w:highlight w:val="cyan"/>
+        </w:rPr>
+        <w:t>invalidos</w:t>
+      </w:r>
+      <w:proofErr w:type="spellEnd"/>
+      <w:r>
+        <w:rPr>
+          <w:rFonts w:ascii="Bahnschrift SemiBold Condensed" w:hAnsi="Bahnschrift SemiBold Condensed"/>
+          <w:b/>
+          <w:highlight w:val="cyan"/>
+        </w:rPr>
+        <w:t>')</w:t>
       </w:r>
     </w:p>
     <w:p>
@@ -2760,7 +4671,6 @@
         <w:rPr>
           <w:rFonts w:ascii="Bahnschrift SemiBold Condensed" w:hAnsi="Bahnschrift SemiBold Condensed"/>
           <w:b/>
-          <w:highlight w:val="cyan"/>
         </w:rPr>
       </w:pPr>
       <w:proofErr w:type="gramStart"/>
@@ -2780,682 +4690,895 @@
         <w:rPr>
           <w:rFonts w:ascii="Bahnschrift SemiBold Condensed" w:hAnsi="Bahnschrift SemiBold Condensed"/>
           <w:b/>
-          <w:highlight w:val="cyan"/>
-        </w:rPr>
-      </w:pPr>
-    </w:p>
-    <w:p>
-      <w:pPr>
-        <w:spacing w:after="0"/>
-        <w:rPr>
-          <w:rFonts w:ascii="Bahnschrift SemiBold Condensed" w:hAnsi="Bahnschrift SemiBold Condensed"/>
-          <w:b/>
-        </w:rPr>
-      </w:pPr>
-      <w:proofErr w:type="gramStart"/>
-      <w:r>
-        <w:rPr>
-          <w:rFonts w:ascii="Bahnschrift SemiBold Condensed" w:hAnsi="Bahnschrift SemiBold Condensed"/>
-          <w:b/>
-          <w:highlight w:val="cyan"/>
-        </w:rPr>
-        <w:t>let</w:t>
-      </w:r>
-      <w:proofErr w:type="gramEnd"/>
-      <w:r>
-        <w:rPr>
-          <w:rFonts w:ascii="Bahnschrift SemiBold Condensed" w:hAnsi="Bahnschrift SemiBold Condensed"/>
-          <w:b/>
-          <w:highlight w:val="cyan"/>
-        </w:rPr>
-        <w:t xml:space="preserve"> bd = new Bd()</w:t>
-      </w:r>
-    </w:p>
-    <w:p>
-      <w:pPr>
-        <w:spacing w:after="0"/>
-        <w:rPr>
-          <w:rFonts w:ascii="Bahnschrift SemiBold Condensed" w:hAnsi="Bahnschrift SemiBold Condensed"/>
-          <w:b/>
-        </w:rPr>
-      </w:pPr>
-    </w:p>
-    <w:p>
-      <w:pPr>
-        <w:spacing w:after="0"/>
-        <w:rPr>
-          <w:rFonts w:ascii="Bahnschrift SemiBold Condensed" w:hAnsi="Bahnschrift SemiBold Condensed"/>
-          <w:b/>
-        </w:rPr>
-      </w:pPr>
-      <w:r>
-        <w:rPr>
-          <w:rFonts w:ascii="Bahnschrift SemiBold Condensed" w:hAnsi="Bahnschrift SemiBold Condensed"/>
-          <w:b/>
-        </w:rPr>
-        <w:t xml:space="preserve">Foi </w:t>
-      </w:r>
-      <w:proofErr w:type="gramStart"/>
-      <w:r>
-        <w:rPr>
-          <w:rFonts w:ascii="Bahnschrift SemiBold Condensed" w:hAnsi="Bahnschrift SemiBold Condensed"/>
-          <w:b/>
-        </w:rPr>
-        <w:t>construído uma lógica de gravação onde se recebe uma lógica de indexação de id e um código onde se converte strings para JSON</w:t>
-      </w:r>
-      <w:proofErr w:type="gramEnd"/>
-      <w:r>
-        <w:rPr>
-          <w:rFonts w:ascii="Bahnschrift SemiBold Condensed" w:hAnsi="Bahnschrift SemiBold Condensed"/>
-          <w:b/>
-        </w:rPr>
-        <w:t xml:space="preserve"> e após isso atualiza.  Depois disso foi criado a lógica de indexação</w:t>
-      </w:r>
-      <w:r>
-        <w:rPr>
-          <w:rFonts w:ascii="Bahnschrift SemiBold Condensed" w:hAnsi="Bahnschrift SemiBold Condensed"/>
-          <w:b/>
-        </w:rPr>
-        <w:t xml:space="preserve"> “</w:t>
-      </w:r>
-      <w:proofErr w:type="gramStart"/>
-      <w:r>
-        <w:rPr>
-          <w:rFonts w:ascii="Bahnschrift SemiBold Condensed" w:hAnsi="Bahnschrift SemiBold Condensed"/>
-          <w:b/>
-        </w:rPr>
-        <w:t>getProximoId</w:t>
-      </w:r>
-      <w:proofErr w:type="gramEnd"/>
-      <w:r>
-        <w:rPr>
-          <w:rFonts w:ascii="Bahnschrift SemiBold Condensed" w:hAnsi="Bahnschrift SemiBold Condensed"/>
-          <w:b/>
-        </w:rPr>
-        <w:t>”</w:t>
-      </w:r>
-    </w:p>
-    <w:p>
-      <w:pPr>
-        <w:spacing w:after="0"/>
-        <w:rPr>
-          <w:rFonts w:ascii="Bahnschrift SemiBold Condensed" w:hAnsi="Bahnschrift SemiBold Condensed"/>
-          <w:b/>
-        </w:rPr>
-      </w:pPr>
-    </w:p>
-    <w:p>
-      <w:pPr>
-        <w:spacing w:after="0"/>
-        <w:rPr>
-          <w:rFonts w:ascii="Bahnschrift SemiBold Condensed" w:hAnsi="Bahnschrift SemiBold Condensed"/>
-          <w:b/>
-        </w:rPr>
-      </w:pPr>
-    </w:p>
-    <w:p>
-      <w:pPr>
-        <w:spacing w:after="0"/>
-        <w:rPr>
-          <w:rFonts w:ascii="Bahnschrift SemiBold Condensed" w:hAnsi="Bahnschrift SemiBold Condensed"/>
-          <w:b/>
-        </w:rPr>
-      </w:pPr>
-    </w:p>
-    <w:p>
-      <w:pPr>
-        <w:spacing w:after="0"/>
-        <w:rPr>
-          <w:rFonts w:ascii="Bahnschrift SemiBold Condensed" w:hAnsi="Bahnschrift SemiBold Condensed"/>
-          <w:b/>
-        </w:rPr>
-      </w:pPr>
-    </w:p>
-    <w:p>
-      <w:pPr>
-        <w:spacing w:after="0"/>
-        <w:rPr>
-          <w:rFonts w:ascii="Bahnschrift SemiBold Condensed" w:hAnsi="Bahnschrift SemiBold Condensed"/>
-          <w:b/>
-        </w:rPr>
-      </w:pPr>
-    </w:p>
-    <w:p>
-      <w:pPr>
-        <w:spacing w:after="0"/>
-        <w:rPr>
-          <w:rFonts w:ascii="Bahnschrift SemiBold Condensed" w:hAnsi="Bahnschrift SemiBold Condensed"/>
-          <w:b/>
-        </w:rPr>
-      </w:pPr>
-    </w:p>
-    <w:p>
-      <w:pPr>
-        <w:spacing w:after="0"/>
-        <w:rPr>
-          <w:rFonts w:ascii="Bahnschrift SemiBold Condensed" w:hAnsi="Bahnschrift SemiBold Condensed"/>
-          <w:b/>
-        </w:rPr>
-      </w:pPr>
-    </w:p>
-    <w:p>
-      <w:pPr>
-        <w:spacing w:after="0"/>
-        <w:rPr>
-          <w:rFonts w:ascii="Bahnschrift SemiBold Condensed" w:hAnsi="Bahnschrift SemiBold Condensed"/>
-          <w:b/>
-        </w:rPr>
-      </w:pPr>
-    </w:p>
-    <w:p>
-      <w:pPr>
-        <w:spacing w:after="0"/>
-        <w:rPr>
-          <w:rFonts w:ascii="Bahnschrift SemiBold Condensed" w:hAnsi="Bahnschrift SemiBold Condensed"/>
-          <w:b/>
-        </w:rPr>
-      </w:pPr>
-    </w:p>
-    <w:p>
-      <w:pPr>
-        <w:spacing w:after="0"/>
-        <w:rPr>
-          <w:rFonts w:ascii="Bahnschrift SemiBold Condensed" w:hAnsi="Bahnschrift SemiBold Condensed"/>
-          <w:b/>
-        </w:rPr>
-      </w:pPr>
-    </w:p>
-    <w:p>
-      <w:pPr>
-        <w:spacing w:after="0"/>
-        <w:rPr>
-          <w:rFonts w:ascii="Bahnschrift SemiBold Condensed" w:hAnsi="Bahnschrift SemiBold Condensed"/>
-          <w:b/>
-        </w:rPr>
-      </w:pPr>
-    </w:p>
-    <w:p>
-      <w:pPr>
-        <w:spacing w:after="0"/>
-        <w:rPr>
-          <w:rFonts w:ascii="Bahnschrift SemiBold Condensed" w:hAnsi="Bahnschrift SemiBold Condensed"/>
-          <w:b/>
-        </w:rPr>
-      </w:pPr>
-    </w:p>
-    <w:p>
-      <w:pPr>
-        <w:spacing w:after="0"/>
-        <w:rPr>
-          <w:rFonts w:ascii="Bahnschrift SemiBold Condensed" w:hAnsi="Bahnschrift SemiBold Condensed"/>
-          <w:b/>
-        </w:rPr>
-      </w:pPr>
-    </w:p>
-    <w:p>
-      <w:pPr>
-        <w:spacing w:after="0"/>
-        <w:rPr>
-          <w:rFonts w:ascii="Bahnschrift SemiBold Condensed" w:hAnsi="Bahnschrift SemiBold Condensed"/>
-          <w:b/>
-        </w:rPr>
-      </w:pPr>
-    </w:p>
-    <w:p>
-      <w:pPr>
-        <w:spacing w:after="0"/>
-        <w:rPr>
-          <w:rFonts w:ascii="Bahnschrift SemiBold Condensed" w:hAnsi="Bahnschrift SemiBold Condensed"/>
-          <w:b/>
-        </w:rPr>
-      </w:pPr>
-    </w:p>
-    <w:p>
-      <w:pPr>
-        <w:spacing w:after="0"/>
-        <w:rPr>
-          <w:rFonts w:ascii="Bahnschrift SemiBold Condensed" w:hAnsi="Bahnschrift SemiBold Condensed"/>
-          <w:b/>
-        </w:rPr>
-      </w:pPr>
-    </w:p>
-    <w:p>
-      <w:pPr>
-        <w:spacing w:after="0"/>
-        <w:rPr>
-          <w:rFonts w:ascii="Bahnschrift SemiBold Condensed" w:hAnsi="Bahnschrift SemiBold Condensed"/>
-          <w:b/>
-        </w:rPr>
-      </w:pPr>
-    </w:p>
-    <w:p>
-      <w:pPr>
-        <w:spacing w:after="0"/>
-        <w:rPr>
-          <w:rFonts w:ascii="Bahnschrift SemiBold Condensed" w:hAnsi="Bahnschrift SemiBold Condensed"/>
-          <w:b/>
-        </w:rPr>
-      </w:pPr>
-    </w:p>
-    <w:p>
-      <w:pPr>
-        <w:spacing w:after="0"/>
-        <w:rPr>
-          <w:rFonts w:ascii="Bahnschrift SemiBold Condensed" w:hAnsi="Bahnschrift SemiBold Condensed"/>
-          <w:b/>
-        </w:rPr>
-      </w:pPr>
-    </w:p>
-    <w:p>
-      <w:pPr>
-        <w:spacing w:after="0"/>
-        <w:rPr>
-          <w:rFonts w:ascii="Bahnschrift SemiBold Condensed" w:hAnsi="Bahnschrift SemiBold Condensed"/>
-          <w:b/>
-        </w:rPr>
-      </w:pPr>
-    </w:p>
-    <w:p>
-      <w:pPr>
-        <w:spacing w:after="0"/>
-        <w:rPr>
-          <w:rFonts w:ascii="Bahnschrift SemiBold Condensed" w:hAnsi="Bahnschrift SemiBold Condensed"/>
-          <w:b/>
-        </w:rPr>
-      </w:pPr>
-    </w:p>
-    <w:p>
-      <w:pPr>
-        <w:spacing w:after="0"/>
-        <w:rPr>
-          <w:rFonts w:ascii="Bahnschrift SemiBold Condensed" w:hAnsi="Bahnschrift SemiBold Condensed"/>
-          <w:b/>
-        </w:rPr>
-      </w:pPr>
-    </w:p>
-    <w:p>
-      <w:pPr>
-        <w:spacing w:after="0"/>
-        <w:rPr>
-          <w:rFonts w:ascii="Bahnschrift SemiBold Condensed" w:hAnsi="Bahnschrift SemiBold Condensed"/>
-          <w:b/>
-        </w:rPr>
-      </w:pPr>
-    </w:p>
-    <w:p>
-      <w:pPr>
-        <w:spacing w:after="0"/>
-        <w:rPr>
-          <w:rFonts w:ascii="Bahnschrift SemiBold Condensed" w:hAnsi="Bahnschrift SemiBold Condensed"/>
-          <w:b/>
-        </w:rPr>
-      </w:pPr>
-    </w:p>
-    <w:p>
-      <w:pPr>
-        <w:spacing w:after="0"/>
-        <w:rPr>
-          <w:rFonts w:ascii="Bahnschrift SemiBold Condensed" w:hAnsi="Bahnschrift SemiBold Condensed"/>
-          <w:b/>
-        </w:rPr>
-      </w:pPr>
-    </w:p>
-    <w:p>
-      <w:pPr>
-        <w:spacing w:after="0"/>
-        <w:rPr>
-          <w:rFonts w:ascii="Bahnschrift SemiBold Condensed" w:hAnsi="Bahnschrift SemiBold Condensed"/>
-          <w:b/>
-        </w:rPr>
-      </w:pPr>
-    </w:p>
-    <w:p>
-      <w:pPr>
-        <w:spacing w:after="0"/>
-        <w:rPr>
-          <w:rFonts w:ascii="Bahnschrift SemiBold Condensed" w:hAnsi="Bahnschrift SemiBold Condensed"/>
-          <w:b/>
-        </w:rPr>
-      </w:pPr>
-    </w:p>
-    <w:p>
-      <w:pPr>
-        <w:spacing w:after="0"/>
-        <w:rPr>
-          <w:rFonts w:ascii="Bahnschrift SemiBold Condensed" w:hAnsi="Bahnschrift SemiBold Condensed"/>
-          <w:b/>
-        </w:rPr>
-      </w:pPr>
-    </w:p>
-    <w:p>
-      <w:pPr>
-        <w:spacing w:after="0"/>
-        <w:rPr>
-          <w:rFonts w:ascii="Bahnschrift SemiBold Condensed" w:hAnsi="Bahnschrift SemiBold Condensed"/>
-          <w:b/>
-        </w:rPr>
-      </w:pPr>
-    </w:p>
-    <w:p>
-      <w:pPr>
-        <w:spacing w:after="0"/>
-        <w:rPr>
-          <w:rFonts w:ascii="Bahnschrift SemiBold Condensed" w:hAnsi="Bahnschrift SemiBold Condensed"/>
-          <w:b/>
-        </w:rPr>
-      </w:pPr>
-    </w:p>
-    <w:p>
-      <w:pPr>
-        <w:spacing w:after="0"/>
-        <w:rPr>
-          <w:rFonts w:ascii="Bahnschrift SemiBold Condensed" w:hAnsi="Bahnschrift SemiBold Condensed"/>
-          <w:b/>
-        </w:rPr>
-      </w:pPr>
-    </w:p>
-    <w:p>
-      <w:pPr>
-        <w:spacing w:after="0"/>
-        <w:rPr>
-          <w:rFonts w:ascii="Bahnschrift SemiBold Condensed" w:hAnsi="Bahnschrift SemiBold Condensed"/>
-          <w:b/>
-        </w:rPr>
-      </w:pPr>
-    </w:p>
-    <w:p>
-      <w:pPr>
-        <w:spacing w:after="0"/>
-        <w:rPr>
-          <w:rFonts w:ascii="Bahnschrift SemiBold Condensed" w:hAnsi="Bahnschrift SemiBold Condensed"/>
-          <w:b/>
-        </w:rPr>
-      </w:pPr>
-    </w:p>
-    <w:p>
-      <w:pPr>
-        <w:spacing w:after="0"/>
-        <w:rPr>
-          <w:rFonts w:ascii="Bahnschrift SemiBold Condensed" w:hAnsi="Bahnschrift SemiBold Condensed"/>
-          <w:b/>
-        </w:rPr>
-      </w:pPr>
-    </w:p>
-    <w:p>
-      <w:pPr>
-        <w:spacing w:after="0"/>
-        <w:rPr>
-          <w:rFonts w:ascii="Bahnschrift SemiBold Condensed" w:hAnsi="Bahnschrift SemiBold Condensed"/>
-          <w:b/>
-        </w:rPr>
-      </w:pPr>
-    </w:p>
-    <w:p>
-      <w:pPr>
-        <w:spacing w:after="0"/>
-        <w:rPr>
-          <w:rFonts w:ascii="Bahnschrift SemiBold Condensed" w:hAnsi="Bahnschrift SemiBold Condensed"/>
-          <w:b/>
-        </w:rPr>
-      </w:pPr>
-    </w:p>
-    <w:p>
-      <w:pPr>
-        <w:spacing w:after="0"/>
-        <w:rPr>
-          <w:rFonts w:ascii="Bahnschrift SemiBold Condensed" w:hAnsi="Bahnschrift SemiBold Condensed"/>
-          <w:b/>
-        </w:rPr>
-      </w:pPr>
-    </w:p>
-    <w:p>
-      <w:pPr>
-        <w:spacing w:after="0"/>
-        <w:rPr>
-          <w:rFonts w:ascii="Bahnschrift SemiBold Condensed" w:hAnsi="Bahnschrift SemiBold Condensed"/>
-          <w:b/>
-        </w:rPr>
-      </w:pPr>
-    </w:p>
-    <w:p>
-      <w:pPr>
-        <w:spacing w:after="0"/>
-        <w:rPr>
-          <w:rFonts w:ascii="Bahnschrift SemiBold Condensed" w:hAnsi="Bahnschrift SemiBold Condensed"/>
-          <w:b/>
-        </w:rPr>
-      </w:pPr>
-    </w:p>
-    <w:p>
-      <w:pPr>
-        <w:spacing w:after="0"/>
-        <w:rPr>
-          <w:rFonts w:ascii="Bahnschrift SemiBold Condensed" w:hAnsi="Bahnschrift SemiBold Condensed"/>
-          <w:b/>
-        </w:rPr>
-      </w:pPr>
-    </w:p>
-    <w:p>
-      <w:pPr>
-        <w:spacing w:after="0"/>
-        <w:rPr>
-          <w:rFonts w:ascii="Bahnschrift SemiBold Condensed" w:hAnsi="Bahnschrift SemiBold Condensed"/>
-          <w:b/>
-        </w:rPr>
-      </w:pPr>
-    </w:p>
-    <w:p>
-      <w:pPr>
-        <w:spacing w:after="0"/>
-        <w:rPr>
-          <w:rFonts w:ascii="Bahnschrift SemiBold Condensed" w:hAnsi="Bahnschrift SemiBold Condensed"/>
-          <w:b/>
-        </w:rPr>
-      </w:pPr>
-    </w:p>
-    <w:p>
-      <w:pPr>
-        <w:spacing w:after="0"/>
-        <w:rPr>
-          <w:rFonts w:ascii="Bahnschrift SemiBold Condensed" w:hAnsi="Bahnschrift SemiBold Condensed"/>
-          <w:b/>
-        </w:rPr>
-      </w:pPr>
-    </w:p>
-    <w:p>
-      <w:pPr>
-        <w:spacing w:after="0"/>
-        <w:rPr>
-          <w:rFonts w:ascii="Bahnschrift SemiBold Condensed" w:hAnsi="Bahnschrift SemiBold Condensed"/>
-          <w:b/>
-        </w:rPr>
-      </w:pPr>
-    </w:p>
-    <w:p>
-      <w:pPr>
-        <w:spacing w:after="0"/>
-        <w:rPr>
-          <w:rFonts w:ascii="Bahnschrift SemiBold Condensed" w:hAnsi="Bahnschrift SemiBold Condensed"/>
-          <w:b/>
-        </w:rPr>
-      </w:pPr>
-    </w:p>
-    <w:p>
-      <w:pPr>
-        <w:spacing w:after="0"/>
-        <w:rPr>
-          <w:rFonts w:ascii="Bahnschrift SemiBold Condensed" w:hAnsi="Bahnschrift SemiBold Condensed"/>
-          <w:b/>
-        </w:rPr>
-      </w:pPr>
-    </w:p>
-    <w:p>
-      <w:pPr>
-        <w:spacing w:after="0"/>
-        <w:rPr>
-          <w:rFonts w:ascii="Bahnschrift SemiBold Condensed" w:hAnsi="Bahnschrift SemiBold Condensed"/>
-          <w:b/>
-        </w:rPr>
-      </w:pPr>
-    </w:p>
-    <w:p>
-      <w:pPr>
-        <w:spacing w:after="0"/>
-        <w:rPr>
-          <w:rFonts w:ascii="Bahnschrift SemiBold Condensed" w:hAnsi="Bahnschrift SemiBold Condensed"/>
-          <w:b/>
-        </w:rPr>
-      </w:pPr>
-    </w:p>
-    <w:p>
-      <w:pPr>
-        <w:spacing w:after="0"/>
-        <w:rPr>
-          <w:rFonts w:ascii="Bahnschrift SemiBold Condensed" w:hAnsi="Bahnschrift SemiBold Condensed"/>
-          <w:b/>
-        </w:rPr>
-      </w:pPr>
-    </w:p>
-    <w:p>
-      <w:pPr>
-        <w:spacing w:after="0"/>
-        <w:rPr>
-          <w:rFonts w:ascii="Bahnschrift SemiBold Condensed" w:hAnsi="Bahnschrift SemiBold Condensed"/>
-          <w:b/>
-        </w:rPr>
-      </w:pPr>
-    </w:p>
-    <w:p>
-      <w:pPr>
-        <w:spacing w:after="0"/>
-        <w:rPr>
-          <w:rFonts w:ascii="Bahnschrift SemiBold Condensed" w:hAnsi="Bahnschrift SemiBold Condensed"/>
-          <w:b/>
-        </w:rPr>
-      </w:pPr>
-    </w:p>
-    <w:p>
-      <w:pPr>
-        <w:spacing w:after="0"/>
-        <w:rPr>
-          <w:rFonts w:ascii="Bahnschrift SemiBold Condensed" w:hAnsi="Bahnschrift SemiBold Condensed"/>
-          <w:b/>
-        </w:rPr>
-      </w:pPr>
-    </w:p>
-    <w:p>
-      <w:pPr>
-        <w:spacing w:after="0"/>
-        <w:rPr>
-          <w:rFonts w:ascii="Bahnschrift SemiBold Condensed" w:hAnsi="Bahnschrift SemiBold Condensed"/>
-          <w:b/>
-        </w:rPr>
-      </w:pPr>
-    </w:p>
-    <w:p>
-      <w:pPr>
-        <w:spacing w:after="0"/>
-        <w:rPr>
-          <w:rFonts w:ascii="Bahnschrift SemiBold Condensed" w:hAnsi="Bahnschrift SemiBold Condensed"/>
-          <w:b/>
-        </w:rPr>
-      </w:pPr>
-    </w:p>
-    <w:p>
-      <w:pPr>
-        <w:spacing w:after="0"/>
-        <w:rPr>
-          <w:rFonts w:ascii="Bahnschrift SemiBold Condensed" w:hAnsi="Bahnschrift SemiBold Condensed"/>
-          <w:b/>
-        </w:rPr>
-      </w:pPr>
-    </w:p>
-    <w:p>
-      <w:pPr>
-        <w:spacing w:after="0"/>
-        <w:rPr>
-          <w:rFonts w:ascii="Bahnschrift SemiBold Condensed" w:hAnsi="Bahnschrift SemiBold Condensed"/>
-          <w:b/>
-        </w:rPr>
-      </w:pPr>
-    </w:p>
-    <w:p>
-      <w:pPr>
-        <w:spacing w:after="0"/>
-        <w:rPr>
-          <w:rFonts w:ascii="Bahnschrift SemiBold Condensed" w:hAnsi="Bahnschrift SemiBold Condensed"/>
-          <w:b/>
-        </w:rPr>
-      </w:pPr>
-    </w:p>
-    <w:p>
-      <w:pPr>
-        <w:spacing w:after="0"/>
-        <w:rPr>
-          <w:rFonts w:ascii="Bahnschrift SemiBold Condensed" w:hAnsi="Bahnschrift SemiBold Condensed"/>
-          <w:b/>
-        </w:rPr>
-      </w:pPr>
-    </w:p>
-    <w:p>
-      <w:pPr>
-        <w:spacing w:after="0"/>
-        <w:rPr>
-          <w:rFonts w:ascii="Bahnschrift SemiBold Condensed" w:hAnsi="Bahnschrift SemiBold Condensed"/>
-          <w:b/>
-        </w:rPr>
-      </w:pPr>
-    </w:p>
-    <w:p>
-      <w:pPr>
-        <w:spacing w:after="0"/>
-        <w:rPr>
-          <w:rFonts w:ascii="Bahnschrift SemiBold Condensed" w:hAnsi="Bahnschrift SemiBold Condensed"/>
-          <w:b/>
-        </w:rPr>
-      </w:pPr>
-    </w:p>
-    <w:p>
-      <w:pPr>
-        <w:spacing w:after="0"/>
-        <w:rPr>
-          <w:rFonts w:ascii="Bahnschrift SemiBold Condensed" w:hAnsi="Bahnschrift SemiBold Condensed"/>
-          <w:b/>
-        </w:rPr>
-      </w:pPr>
-    </w:p>
-    <w:p>
-      <w:pPr>
-        <w:spacing w:after="0"/>
-        <w:rPr>
-          <w:rFonts w:ascii="Bahnschrift SemiBold Condensed" w:hAnsi="Bahnschrift SemiBold Condensed"/>
-          <w:b/>
-        </w:rPr>
-      </w:pPr>
-    </w:p>
-    <w:p>
-      <w:pPr>
-        <w:spacing w:after="0"/>
-        <w:rPr>
-          <w:rFonts w:ascii="Bahnschrift SemiBold Condensed" w:hAnsi="Bahnschrift SemiBold Condensed"/>
-          <w:b/>
-        </w:rPr>
-      </w:pPr>
-    </w:p>
-    <w:p>
-      <w:pPr>
-        <w:spacing w:after="0"/>
-        <w:rPr>
-          <w:rFonts w:ascii="Bahnschrift SemiBold Condensed" w:hAnsi="Bahnschrift SemiBold Condensed"/>
-          <w:b/>
-        </w:rPr>
-      </w:pPr>
-      <w:r>
-        <w:rPr>
-          <w:rFonts w:ascii="Bahnschrift SemiBold Condensed" w:hAnsi="Bahnschrift SemiBold Condensed"/>
-          <w:b/>
-        </w:rPr>
-        <w:lastRenderedPageBreak/>
+        </w:rPr>
+      </w:pPr>
+    </w:p>
+    <w:p>
+      <w:pPr>
+        <w:spacing w:after="0"/>
+        <w:rPr>
+          <w:rFonts w:ascii="Bahnschrift SemiBold Condensed" w:hAnsi="Bahnschrift SemiBold Condensed"/>
+          <w:b/>
+        </w:rPr>
+      </w:pPr>
+    </w:p>
+    <w:p>
+      <w:pPr>
+        <w:spacing w:after="0"/>
+        <w:rPr>
+          <w:rFonts w:ascii="Bahnschrift SemiBold Condensed" w:hAnsi="Bahnschrift SemiBold Condensed"/>
+          <w:b/>
+        </w:rPr>
+      </w:pPr>
+    </w:p>
+    <w:p>
+      <w:pPr>
+        <w:spacing w:after="0"/>
+        <w:rPr>
+          <w:rFonts w:ascii="Bahnschrift SemiBold Condensed" w:hAnsi="Bahnschrift SemiBold Condensed"/>
+          <w:b/>
+        </w:rPr>
+      </w:pPr>
+      <w:r>
+        <w:rPr>
+          <w:rFonts w:ascii="Bahnschrift SemiBold Condensed" w:hAnsi="Bahnschrift SemiBold Condensed"/>
+          <w:b/>
+        </w:rPr>
+        <w:t xml:space="preserve">5º Iremos </w:t>
+      </w:r>
+      <w:proofErr w:type="gramStart"/>
+      <w:r>
+        <w:rPr>
+          <w:rFonts w:ascii="Bahnschrift SemiBold Condensed" w:hAnsi="Bahnschrift SemiBold Condensed"/>
+          <w:b/>
+        </w:rPr>
+        <w:t>implementar</w:t>
+      </w:r>
+      <w:proofErr w:type="gramEnd"/>
+      <w:r>
+        <w:rPr>
+          <w:rFonts w:ascii="Bahnschrift SemiBold Condensed" w:hAnsi="Bahnschrift SemiBold Condensed"/>
+          <w:b/>
+        </w:rPr>
+        <w:t xml:space="preserve"> um aviso </w:t>
+      </w:r>
+    </w:p>
+    <w:p>
+      <w:pPr>
+        <w:spacing w:after="0"/>
+        <w:rPr>
+          <w:rFonts w:ascii="Bahnschrift SemiBold Condensed" w:hAnsi="Bahnschrift SemiBold Condensed"/>
+          <w:b/>
+        </w:rPr>
+      </w:pPr>
+      <w:r>
+        <w:rPr>
+          <w:rFonts w:ascii="Bahnschrift SemiBold Condensed" w:hAnsi="Bahnschrift SemiBold Condensed"/>
+          <w:b/>
+        </w:rPr>
+        <w:t>Continuaremos o passo anterior que estava em fase de Debug de criar uma condicional, e nela faremos um incremento de inserir u</w:t>
+      </w:r>
+      <w:r>
+        <w:rPr>
+          <w:rFonts w:ascii="Bahnschrift SemiBold Condensed" w:hAnsi="Bahnschrift SemiBold Condensed"/>
+          <w:b/>
+        </w:rPr>
+        <w:t>m aviso caso os dados estejam in</w:t>
+      </w:r>
+      <w:r>
+        <w:rPr>
+          <w:rFonts w:ascii="Bahnschrift SemiBold Condensed" w:hAnsi="Bahnschrift SemiBold Condensed"/>
+          <w:b/>
+        </w:rPr>
+        <w:t xml:space="preserve">completos </w:t>
+      </w:r>
+      <w:r>
+        <w:rPr>
+          <w:rFonts w:ascii="Bahnschrift SemiBold Condensed" w:hAnsi="Bahnschrift SemiBold Condensed"/>
+          <w:b/>
+        </w:rPr>
+        <w:t xml:space="preserve">e caso os dados sejam armazenados com sucesso. </w:t>
+      </w:r>
+    </w:p>
+    <w:p>
+      <w:pPr>
+        <w:spacing w:after="0"/>
+        <w:rPr>
+          <w:rFonts w:ascii="Bahnschrift SemiBold Condensed" w:hAnsi="Bahnschrift SemiBold Condensed"/>
+          <w:b/>
+        </w:rPr>
+      </w:pPr>
+    </w:p>
+    <w:p>
+      <w:pPr>
+        <w:spacing w:after="0"/>
+        <w:rPr>
+          <w:rFonts w:ascii="Bahnschrift SemiBold Condensed" w:hAnsi="Bahnschrift SemiBold Condensed"/>
+          <w:b/>
+          <w:highlight w:val="cyan"/>
+        </w:rPr>
+      </w:pPr>
+      <w:proofErr w:type="spellStart"/>
+      <w:proofErr w:type="gramStart"/>
+      <w:r>
+        <w:rPr>
+          <w:rFonts w:ascii="Bahnschrift SemiBold Condensed" w:hAnsi="Bahnschrift SemiBold Condensed"/>
+          <w:b/>
+          <w:highlight w:val="cyan"/>
+        </w:rPr>
+        <w:t>if</w:t>
+      </w:r>
+      <w:proofErr w:type="spellEnd"/>
+      <w:proofErr w:type="gramEnd"/>
+      <w:r>
+        <w:rPr>
+          <w:rFonts w:ascii="Bahnschrift SemiBold Condensed" w:hAnsi="Bahnschrift SemiBold Condensed"/>
+          <w:b/>
+          <w:highlight w:val="cyan"/>
+        </w:rPr>
+        <w:t>(despesa.</w:t>
+      </w:r>
+      <w:proofErr w:type="spellStart"/>
+      <w:r>
+        <w:rPr>
+          <w:rFonts w:ascii="Bahnschrift SemiBold Condensed" w:hAnsi="Bahnschrift SemiBold Condensed"/>
+          <w:b/>
+          <w:highlight w:val="cyan"/>
+        </w:rPr>
+        <w:t>validarDados</w:t>
+      </w:r>
+      <w:proofErr w:type="spellEnd"/>
+      <w:r>
+        <w:rPr>
+          <w:rFonts w:ascii="Bahnschrift SemiBold Condensed" w:hAnsi="Bahnschrift SemiBold Condensed"/>
+          <w:b/>
+          <w:highlight w:val="cyan"/>
+        </w:rPr>
+        <w:t>()){</w:t>
+      </w:r>
+    </w:p>
+    <w:p>
+      <w:pPr>
+        <w:spacing w:after="0"/>
+        <w:rPr>
+          <w:rFonts w:ascii="Bahnschrift SemiBold Condensed" w:hAnsi="Bahnschrift SemiBold Condensed"/>
+          <w:b/>
+          <w:highlight w:val="cyan"/>
+        </w:rPr>
+      </w:pPr>
+      <w:r>
+        <w:rPr>
+          <w:rFonts w:ascii="Bahnschrift SemiBold Condensed" w:hAnsi="Bahnschrift SemiBold Condensed"/>
+          <w:b/>
+          <w:highlight w:val="cyan"/>
+        </w:rPr>
+        <w:tab/>
+      </w:r>
+      <w:r>
+        <w:rPr>
+          <w:rFonts w:ascii="Bahnschrift SemiBold Condensed" w:hAnsi="Bahnschrift SemiBold Condensed"/>
+          <w:b/>
+          <w:highlight w:val="cyan"/>
+        </w:rPr>
+        <w:tab/>
+      </w:r>
+      <w:proofErr w:type="gramStart"/>
+      <w:r>
+        <w:rPr>
+          <w:rFonts w:ascii="Bahnschrift SemiBold Condensed" w:hAnsi="Bahnschrift SemiBold Condensed"/>
+          <w:b/>
+          <w:highlight w:val="cyan"/>
+        </w:rPr>
+        <w:t>bd</w:t>
+      </w:r>
+      <w:proofErr w:type="gramEnd"/>
+      <w:r>
+        <w:rPr>
+          <w:rFonts w:ascii="Bahnschrift SemiBold Condensed" w:hAnsi="Bahnschrift SemiBold Condensed"/>
+          <w:b/>
+          <w:highlight w:val="cyan"/>
+        </w:rPr>
+        <w:t>.gravar(despesa)</w:t>
+      </w:r>
+    </w:p>
+    <w:p>
+      <w:pPr>
+        <w:spacing w:after="0"/>
+        <w:rPr>
+          <w:rFonts w:ascii="Bahnschrift SemiBold Condensed" w:hAnsi="Bahnschrift SemiBold Condensed"/>
+          <w:b/>
+          <w:highlight w:val="cyan"/>
+        </w:rPr>
+      </w:pPr>
+      <w:r>
+        <w:rPr>
+          <w:rFonts w:ascii="Bahnschrift SemiBold Condensed" w:hAnsi="Bahnschrift SemiBold Condensed"/>
+          <w:b/>
+          <w:highlight w:val="cyan"/>
+        </w:rPr>
+        <w:tab/>
+      </w:r>
+      <w:r>
+        <w:rPr>
+          <w:rFonts w:ascii="Bahnschrift SemiBold Condensed" w:hAnsi="Bahnschrift SemiBold Condensed"/>
+          <w:b/>
+          <w:highlight w:val="cyan"/>
+        </w:rPr>
+        <w:tab/>
+        <w:t>$</w:t>
+      </w:r>
+      <w:proofErr w:type="gramStart"/>
+      <w:r>
+        <w:rPr>
+          <w:rFonts w:ascii="Bahnschrift SemiBold Condensed" w:hAnsi="Bahnschrift SemiBold Condensed"/>
+          <w:b/>
+          <w:highlight w:val="cyan"/>
+        </w:rPr>
+        <w:t>(</w:t>
+      </w:r>
+      <w:proofErr w:type="gramEnd"/>
+      <w:r>
+        <w:rPr>
+          <w:rFonts w:ascii="Bahnschrift SemiBold Condensed" w:hAnsi="Bahnschrift SemiBold Condensed"/>
+          <w:b/>
+          <w:highlight w:val="cyan"/>
+        </w:rPr>
+        <w:t>'#</w:t>
+      </w:r>
+      <w:proofErr w:type="spellStart"/>
+      <w:r>
+        <w:rPr>
+          <w:rFonts w:ascii="Bahnschrift SemiBold Condensed" w:hAnsi="Bahnschrift SemiBold Condensed"/>
+          <w:b/>
+          <w:highlight w:val="cyan"/>
+        </w:rPr>
+        <w:t>sucessoGravacao</w:t>
+      </w:r>
+      <w:proofErr w:type="spellEnd"/>
+      <w:r>
+        <w:rPr>
+          <w:rFonts w:ascii="Bahnschrift SemiBold Condensed" w:hAnsi="Bahnschrift SemiBold Condensed"/>
+          <w:b/>
+          <w:highlight w:val="cyan"/>
+        </w:rPr>
+        <w:t>').modal('show')</w:t>
+      </w:r>
+    </w:p>
+    <w:p>
+      <w:pPr>
+        <w:spacing w:after="0"/>
+        <w:rPr>
+          <w:rFonts w:ascii="Bahnschrift SemiBold Condensed" w:hAnsi="Bahnschrift SemiBold Condensed"/>
+          <w:b/>
+          <w:highlight w:val="cyan"/>
+        </w:rPr>
+      </w:pPr>
+      <w:r>
+        <w:rPr>
+          <w:rFonts w:ascii="Bahnschrift SemiBold Condensed" w:hAnsi="Bahnschrift SemiBold Condensed"/>
+          <w:b/>
+          <w:highlight w:val="cyan"/>
+        </w:rPr>
+        <w:tab/>
+      </w:r>
+      <w:proofErr w:type="gramStart"/>
+      <w:r>
+        <w:rPr>
+          <w:rFonts w:ascii="Bahnschrift SemiBold Condensed" w:hAnsi="Bahnschrift SemiBold Condensed"/>
+          <w:b/>
+          <w:highlight w:val="cyan"/>
+        </w:rPr>
+        <w:t>}</w:t>
+      </w:r>
+      <w:proofErr w:type="spellStart"/>
+      <w:proofErr w:type="gramEnd"/>
+      <w:r>
+        <w:rPr>
+          <w:rFonts w:ascii="Bahnschrift SemiBold Condensed" w:hAnsi="Bahnschrift SemiBold Condensed"/>
+          <w:b/>
+          <w:highlight w:val="cyan"/>
+        </w:rPr>
+        <w:t>else</w:t>
+      </w:r>
+      <w:proofErr w:type="spellEnd"/>
+      <w:r>
+        <w:rPr>
+          <w:rFonts w:ascii="Bahnschrift SemiBold Condensed" w:hAnsi="Bahnschrift SemiBold Condensed"/>
+          <w:b/>
+          <w:highlight w:val="cyan"/>
+        </w:rPr>
+        <w:t>{</w:t>
+      </w:r>
+    </w:p>
+    <w:p>
+      <w:pPr>
+        <w:spacing w:after="0"/>
+        <w:rPr>
+          <w:rFonts w:ascii="Bahnschrift SemiBold Condensed" w:hAnsi="Bahnschrift SemiBold Condensed"/>
+          <w:b/>
+          <w:highlight w:val="cyan"/>
+        </w:rPr>
+      </w:pPr>
+      <w:r>
+        <w:rPr>
+          <w:rFonts w:ascii="Bahnschrift SemiBold Condensed" w:hAnsi="Bahnschrift SemiBold Condensed"/>
+          <w:b/>
+          <w:highlight w:val="cyan"/>
+        </w:rPr>
+        <w:tab/>
+      </w:r>
+      <w:r>
+        <w:rPr>
+          <w:rFonts w:ascii="Bahnschrift SemiBold Condensed" w:hAnsi="Bahnschrift SemiBold Condensed"/>
+          <w:b/>
+          <w:highlight w:val="cyan"/>
+        </w:rPr>
+        <w:tab/>
+        <w:t>//Dialogo de Erro</w:t>
+      </w:r>
+    </w:p>
+    <w:p>
+      <w:pPr>
+        <w:spacing w:after="0"/>
+        <w:rPr>
+          <w:rFonts w:ascii="Bahnschrift SemiBold Condensed" w:hAnsi="Bahnschrift SemiBold Condensed"/>
+          <w:b/>
+          <w:highlight w:val="cyan"/>
+        </w:rPr>
+      </w:pPr>
+      <w:r>
+        <w:rPr>
+          <w:rFonts w:ascii="Bahnschrift SemiBold Condensed" w:hAnsi="Bahnschrift SemiBold Condensed"/>
+          <w:b/>
+          <w:highlight w:val="cyan"/>
+        </w:rPr>
+        <w:tab/>
+      </w:r>
+      <w:r>
+        <w:rPr>
+          <w:rFonts w:ascii="Bahnschrift SemiBold Condensed" w:hAnsi="Bahnschrift SemiBold Condensed"/>
+          <w:b/>
+          <w:highlight w:val="cyan"/>
+        </w:rPr>
+        <w:tab/>
+        <w:t>$</w:t>
+      </w:r>
+      <w:proofErr w:type="gramStart"/>
+      <w:r>
+        <w:rPr>
+          <w:rFonts w:ascii="Bahnschrift SemiBold Condensed" w:hAnsi="Bahnschrift SemiBold Condensed"/>
+          <w:b/>
+          <w:highlight w:val="cyan"/>
+        </w:rPr>
+        <w:t>(</w:t>
+      </w:r>
+      <w:proofErr w:type="gramEnd"/>
+      <w:r>
+        <w:rPr>
+          <w:rFonts w:ascii="Bahnschrift SemiBold Condensed" w:hAnsi="Bahnschrift SemiBold Condensed"/>
+          <w:b/>
+          <w:highlight w:val="cyan"/>
+        </w:rPr>
+        <w:t>'#</w:t>
+      </w:r>
+      <w:proofErr w:type="spellStart"/>
+      <w:r>
+        <w:rPr>
+          <w:rFonts w:ascii="Bahnschrift SemiBold Condensed" w:hAnsi="Bahnschrift SemiBold Condensed"/>
+          <w:b/>
+          <w:highlight w:val="cyan"/>
+        </w:rPr>
+        <w:t>erroGravacao</w:t>
+      </w:r>
+      <w:proofErr w:type="spellEnd"/>
+      <w:r>
+        <w:rPr>
+          <w:rFonts w:ascii="Bahnschrift SemiBold Condensed" w:hAnsi="Bahnschrift SemiBold Condensed"/>
+          <w:b/>
+          <w:highlight w:val="cyan"/>
+        </w:rPr>
+        <w:t>').modal('show')</w:t>
+      </w:r>
+    </w:p>
+    <w:p>
+      <w:pPr>
+        <w:spacing w:after="0"/>
+        <w:rPr>
+          <w:rFonts w:ascii="Bahnschrift SemiBold Condensed" w:hAnsi="Bahnschrift SemiBold Condensed"/>
+          <w:b/>
+        </w:rPr>
+      </w:pPr>
+      <w:r>
+        <w:rPr>
+          <w:rFonts w:ascii="Bahnschrift SemiBold Condensed" w:hAnsi="Bahnschrift SemiBold Condensed"/>
+          <w:b/>
+          <w:highlight w:val="cyan"/>
+        </w:rPr>
+        <w:tab/>
+      </w:r>
+      <w:proofErr w:type="gramStart"/>
+      <w:r>
+        <w:rPr>
+          <w:rFonts w:ascii="Bahnschrift SemiBold Condensed" w:hAnsi="Bahnschrift SemiBold Condensed"/>
+          <w:b/>
+          <w:highlight w:val="cyan"/>
+        </w:rPr>
+        <w:t>}</w:t>
+      </w:r>
+      <w:proofErr w:type="gramEnd"/>
+    </w:p>
+    <w:p>
+      <w:pPr>
+        <w:spacing w:after="0"/>
+        <w:rPr>
+          <w:rFonts w:ascii="Bahnschrift SemiBold Condensed" w:hAnsi="Bahnschrift SemiBold Condensed"/>
+          <w:b/>
+        </w:rPr>
+      </w:pPr>
+      <w:r>
+        <w:rPr>
+          <w:rFonts w:ascii="Bahnschrift SemiBold Condensed" w:hAnsi="Bahnschrift SemiBold Condensed"/>
+          <w:b/>
+          <w:highlight w:val="red"/>
+        </w:rPr>
+        <w:t xml:space="preserve">Esses Id que são chamados são Modais que foram inseridos no arquivo </w:t>
+      </w:r>
+      <w:proofErr w:type="gramStart"/>
+      <w:r>
+        <w:rPr>
+          <w:rFonts w:ascii="Bahnschrift SemiBold Condensed" w:hAnsi="Bahnschrift SemiBold Condensed"/>
+          <w:b/>
+          <w:highlight w:val="red"/>
+        </w:rPr>
+        <w:t>Html</w:t>
+      </w:r>
+      <w:proofErr w:type="gramEnd"/>
+    </w:p>
+    <w:p>
+      <w:pPr>
+        <w:spacing w:after="0"/>
+        <w:rPr>
+          <w:rFonts w:ascii="Bahnschrift SemiBold Condensed" w:hAnsi="Bahnschrift SemiBold Condensed"/>
+          <w:b/>
+        </w:rPr>
+      </w:pPr>
+    </w:p>
+    <w:p>
+      <w:pPr>
+        <w:spacing w:after="0"/>
+        <w:rPr>
+          <w:rFonts w:ascii="Bahnschrift SemiBold Condensed" w:hAnsi="Bahnschrift SemiBold Condensed"/>
+          <w:b/>
+        </w:rPr>
+      </w:pPr>
+    </w:p>
+    <w:p>
+      <w:pPr>
+        <w:spacing w:after="0"/>
+        <w:rPr>
+          <w:rFonts w:ascii="Bahnschrift SemiBold Condensed" w:hAnsi="Bahnschrift SemiBold Condensed"/>
+          <w:b/>
+        </w:rPr>
+      </w:pPr>
+    </w:p>
+    <w:p>
+      <w:pPr>
+        <w:spacing w:after="0"/>
+        <w:rPr>
+          <w:rFonts w:ascii="Bahnschrift SemiBold Condensed" w:hAnsi="Bahnschrift SemiBold Condensed"/>
+          <w:b/>
+        </w:rPr>
+      </w:pPr>
+    </w:p>
+    <w:p>
+      <w:pPr>
+        <w:spacing w:after="0"/>
+        <w:rPr>
+          <w:rFonts w:ascii="Bahnschrift SemiBold Condensed" w:hAnsi="Bahnschrift SemiBold Condensed"/>
+          <w:b/>
+        </w:rPr>
+      </w:pPr>
+    </w:p>
+    <w:p>
+      <w:pPr>
+        <w:spacing w:after="0"/>
+        <w:rPr>
+          <w:rFonts w:ascii="Bahnschrift SemiBold Condensed" w:hAnsi="Bahnschrift SemiBold Condensed"/>
+          <w:b/>
+        </w:rPr>
+      </w:pPr>
+    </w:p>
+    <w:p>
+      <w:pPr>
+        <w:spacing w:after="0"/>
+        <w:rPr>
+          <w:rFonts w:ascii="Bahnschrift SemiBold Condensed" w:hAnsi="Bahnschrift SemiBold Condensed"/>
+          <w:b/>
+        </w:rPr>
+      </w:pPr>
+    </w:p>
+    <w:p>
+      <w:pPr>
+        <w:spacing w:after="0"/>
+        <w:rPr>
+          <w:rFonts w:ascii="Bahnschrift SemiBold Condensed" w:hAnsi="Bahnschrift SemiBold Condensed"/>
+          <w:b/>
+        </w:rPr>
+      </w:pPr>
+    </w:p>
+    <w:p>
+      <w:pPr>
+        <w:spacing w:after="0"/>
+        <w:rPr>
+          <w:rFonts w:ascii="Bahnschrift SemiBold Condensed" w:hAnsi="Bahnschrift SemiBold Condensed"/>
+          <w:b/>
+        </w:rPr>
+      </w:pPr>
+    </w:p>
+    <w:p>
+      <w:pPr>
+        <w:spacing w:after="0"/>
+        <w:rPr>
+          <w:rFonts w:ascii="Bahnschrift SemiBold Condensed" w:hAnsi="Bahnschrift SemiBold Condensed"/>
+          <w:b/>
+        </w:rPr>
+      </w:pPr>
+    </w:p>
+    <w:p>
+      <w:pPr>
+        <w:spacing w:after="0"/>
+        <w:rPr>
+          <w:rFonts w:ascii="Bahnschrift SemiBold Condensed" w:hAnsi="Bahnschrift SemiBold Condensed"/>
+          <w:b/>
+        </w:rPr>
+      </w:pPr>
+    </w:p>
+    <w:p>
+      <w:pPr>
+        <w:spacing w:after="0"/>
+        <w:rPr>
+          <w:rFonts w:ascii="Bahnschrift SemiBold Condensed" w:hAnsi="Bahnschrift SemiBold Condensed"/>
+          <w:b/>
+        </w:rPr>
+      </w:pPr>
+    </w:p>
+    <w:p>
+      <w:pPr>
+        <w:spacing w:after="0"/>
+        <w:rPr>
+          <w:rFonts w:ascii="Bahnschrift SemiBold Condensed" w:hAnsi="Bahnschrift SemiBold Condensed"/>
+          <w:b/>
+        </w:rPr>
+      </w:pPr>
+    </w:p>
+    <w:p>
+      <w:pPr>
+        <w:spacing w:after="0"/>
+        <w:rPr>
+          <w:rFonts w:ascii="Bahnschrift SemiBold Condensed" w:hAnsi="Bahnschrift SemiBold Condensed"/>
+          <w:b/>
+        </w:rPr>
+      </w:pPr>
+    </w:p>
+    <w:p>
+      <w:pPr>
+        <w:spacing w:after="0"/>
+        <w:rPr>
+          <w:rFonts w:ascii="Bahnschrift SemiBold Condensed" w:hAnsi="Bahnschrift SemiBold Condensed"/>
+          <w:b/>
+        </w:rPr>
+      </w:pPr>
+    </w:p>
+    <w:p>
+      <w:pPr>
+        <w:spacing w:after="0"/>
+        <w:rPr>
+          <w:rFonts w:ascii="Bahnschrift SemiBold Condensed" w:hAnsi="Bahnschrift SemiBold Condensed"/>
+          <w:b/>
+        </w:rPr>
+      </w:pPr>
+    </w:p>
+    <w:p>
+      <w:pPr>
+        <w:spacing w:after="0"/>
+        <w:rPr>
+          <w:rFonts w:ascii="Bahnschrift SemiBold Condensed" w:hAnsi="Bahnschrift SemiBold Condensed"/>
+          <w:b/>
+        </w:rPr>
+      </w:pPr>
+    </w:p>
+    <w:p>
+      <w:pPr>
+        <w:spacing w:after="0"/>
+        <w:rPr>
+          <w:rFonts w:ascii="Bahnschrift SemiBold Condensed" w:hAnsi="Bahnschrift SemiBold Condensed"/>
+          <w:b/>
+        </w:rPr>
+      </w:pPr>
+    </w:p>
+    <w:p>
+      <w:pPr>
+        <w:spacing w:after="0"/>
+        <w:rPr>
+          <w:rFonts w:ascii="Bahnschrift SemiBold Condensed" w:hAnsi="Bahnschrift SemiBold Condensed"/>
+          <w:b/>
+        </w:rPr>
+      </w:pPr>
+    </w:p>
+    <w:p>
+      <w:pPr>
+        <w:spacing w:after="0"/>
+        <w:rPr>
+          <w:rFonts w:ascii="Bahnschrift SemiBold Condensed" w:hAnsi="Bahnschrift SemiBold Condensed"/>
+          <w:b/>
+        </w:rPr>
+      </w:pPr>
+    </w:p>
+    <w:p>
+      <w:pPr>
+        <w:spacing w:after="0"/>
+        <w:rPr>
+          <w:rFonts w:ascii="Bahnschrift SemiBold Condensed" w:hAnsi="Bahnschrift SemiBold Condensed"/>
+          <w:b/>
+        </w:rPr>
+      </w:pPr>
+    </w:p>
+    <w:p>
+      <w:pPr>
+        <w:spacing w:after="0"/>
+        <w:rPr>
+          <w:rFonts w:ascii="Bahnschrift SemiBold Condensed" w:hAnsi="Bahnschrift SemiBold Condensed"/>
+          <w:b/>
+        </w:rPr>
+      </w:pPr>
+    </w:p>
+    <w:p>
+      <w:pPr>
+        <w:spacing w:after="0"/>
+        <w:rPr>
+          <w:rFonts w:ascii="Bahnschrift SemiBold Condensed" w:hAnsi="Bahnschrift SemiBold Condensed"/>
+          <w:b/>
+        </w:rPr>
+      </w:pPr>
+    </w:p>
+    <w:p>
+      <w:pPr>
+        <w:spacing w:after="0"/>
+        <w:rPr>
+          <w:rFonts w:ascii="Bahnschrift SemiBold Condensed" w:hAnsi="Bahnschrift SemiBold Condensed"/>
+          <w:b/>
+        </w:rPr>
+      </w:pPr>
+    </w:p>
+    <w:p>
+      <w:pPr>
+        <w:spacing w:after="0"/>
+        <w:rPr>
+          <w:rFonts w:ascii="Bahnschrift SemiBold Condensed" w:hAnsi="Bahnschrift SemiBold Condensed"/>
+          <w:b/>
+        </w:rPr>
+      </w:pPr>
+    </w:p>
+    <w:p>
+      <w:pPr>
+        <w:spacing w:after="0"/>
+        <w:rPr>
+          <w:rFonts w:ascii="Bahnschrift SemiBold Condensed" w:hAnsi="Bahnschrift SemiBold Condensed"/>
+          <w:b/>
+        </w:rPr>
+      </w:pPr>
+    </w:p>
+    <w:p>
+      <w:pPr>
+        <w:spacing w:after="0"/>
+        <w:rPr>
+          <w:rFonts w:ascii="Bahnschrift SemiBold Condensed" w:hAnsi="Bahnschrift SemiBold Condensed"/>
+          <w:b/>
+        </w:rPr>
+      </w:pPr>
+    </w:p>
+    <w:p>
+      <w:pPr>
+        <w:spacing w:after="0"/>
+        <w:rPr>
+          <w:rFonts w:ascii="Bahnschrift SemiBold Condensed" w:hAnsi="Bahnschrift SemiBold Condensed"/>
+          <w:b/>
+        </w:rPr>
+      </w:pPr>
+    </w:p>
+    <w:p>
+      <w:pPr>
+        <w:spacing w:after="0"/>
+        <w:rPr>
+          <w:rFonts w:ascii="Bahnschrift SemiBold Condensed" w:hAnsi="Bahnschrift SemiBold Condensed"/>
+          <w:b/>
+        </w:rPr>
+      </w:pPr>
+    </w:p>
+    <w:p>
+      <w:pPr>
+        <w:spacing w:after="0"/>
+        <w:rPr>
+          <w:rFonts w:ascii="Bahnschrift SemiBold Condensed" w:hAnsi="Bahnschrift SemiBold Condensed"/>
+          <w:b/>
+        </w:rPr>
+      </w:pPr>
+    </w:p>
+    <w:p>
+      <w:pPr>
+        <w:spacing w:after="0"/>
+        <w:rPr>
+          <w:rFonts w:ascii="Bahnschrift SemiBold Condensed" w:hAnsi="Bahnschrift SemiBold Condensed"/>
+          <w:b/>
+        </w:rPr>
+      </w:pPr>
+    </w:p>
+    <w:p>
+      <w:pPr>
+        <w:spacing w:after="0"/>
+        <w:rPr>
+          <w:rFonts w:ascii="Bahnschrift SemiBold Condensed" w:hAnsi="Bahnschrift SemiBold Condensed"/>
+          <w:b/>
+        </w:rPr>
+      </w:pPr>
+    </w:p>
+    <w:p>
+      <w:pPr>
+        <w:spacing w:after="0"/>
+        <w:rPr>
+          <w:rFonts w:ascii="Bahnschrift SemiBold Condensed" w:hAnsi="Bahnschrift SemiBold Condensed"/>
+          <w:b/>
+        </w:rPr>
+      </w:pPr>
+    </w:p>
+    <w:p>
+      <w:pPr>
+        <w:spacing w:after="0"/>
+        <w:rPr>
+          <w:rFonts w:ascii="Bahnschrift SemiBold Condensed" w:hAnsi="Bahnschrift SemiBold Condensed"/>
+          <w:b/>
+        </w:rPr>
+      </w:pPr>
+    </w:p>
+    <w:p>
+      <w:pPr>
+        <w:spacing w:after="0"/>
+        <w:rPr>
+          <w:rFonts w:ascii="Bahnschrift SemiBold Condensed" w:hAnsi="Bahnschrift SemiBold Condensed"/>
+          <w:b/>
+        </w:rPr>
+      </w:pPr>
+    </w:p>
+    <w:p>
+      <w:pPr>
+        <w:spacing w:after="0"/>
+        <w:rPr>
+          <w:rFonts w:ascii="Bahnschrift SemiBold Condensed" w:hAnsi="Bahnschrift SemiBold Condensed"/>
+          <w:b/>
+        </w:rPr>
+      </w:pPr>
+    </w:p>
+    <w:p>
+      <w:pPr>
+        <w:spacing w:after="0"/>
+        <w:rPr>
+          <w:rFonts w:ascii="Bahnschrift SemiBold Condensed" w:hAnsi="Bahnschrift SemiBold Condensed"/>
+          <w:b/>
+        </w:rPr>
+      </w:pPr>
+    </w:p>
+    <w:p>
+      <w:pPr>
+        <w:spacing w:after="0"/>
+        <w:rPr>
+          <w:rFonts w:ascii="Bahnschrift SemiBold Condensed" w:hAnsi="Bahnschrift SemiBold Condensed"/>
+          <w:b/>
+        </w:rPr>
+      </w:pPr>
+    </w:p>
+    <w:p>
+      <w:pPr>
+        <w:spacing w:after="0"/>
+        <w:rPr>
+          <w:rFonts w:ascii="Bahnschrift SemiBold Condensed" w:hAnsi="Bahnschrift SemiBold Condensed"/>
+          <w:b/>
+        </w:rPr>
+      </w:pPr>
+    </w:p>
+    <w:p>
+      <w:pPr>
+        <w:spacing w:after="0"/>
+        <w:rPr>
+          <w:rFonts w:ascii="Bahnschrift SemiBold Condensed" w:hAnsi="Bahnschrift SemiBold Condensed"/>
+          <w:b/>
+        </w:rPr>
+      </w:pPr>
+    </w:p>
+    <w:p>
+      <w:pPr>
+        <w:spacing w:after="0"/>
+        <w:rPr>
+          <w:rFonts w:ascii="Bahnschrift SemiBold Condensed" w:hAnsi="Bahnschrift SemiBold Condensed"/>
+          <w:b/>
+        </w:rPr>
+      </w:pPr>
+    </w:p>
+    <w:p>
+      <w:pPr>
+        <w:spacing w:after="0"/>
+        <w:rPr>
+          <w:rFonts w:ascii="Bahnschrift SemiBold Condensed" w:hAnsi="Bahnschrift SemiBold Condensed"/>
+          <w:b/>
+        </w:rPr>
+      </w:pPr>
+    </w:p>
+    <w:p>
+      <w:pPr>
+        <w:spacing w:after="0"/>
+        <w:rPr>
+          <w:rFonts w:ascii="Bahnschrift SemiBold Condensed" w:hAnsi="Bahnschrift SemiBold Condensed"/>
+          <w:b/>
+        </w:rPr>
+      </w:pPr>
+    </w:p>
+    <w:p>
+      <w:pPr>
+        <w:spacing w:after="0"/>
+        <w:rPr>
+          <w:rFonts w:ascii="Bahnschrift SemiBold Condensed" w:hAnsi="Bahnschrift SemiBold Condensed"/>
+          <w:b/>
+        </w:rPr>
+      </w:pPr>
+    </w:p>
+    <w:p>
+      <w:pPr>
+        <w:spacing w:after="0"/>
+        <w:rPr>
+          <w:rFonts w:ascii="Bahnschrift SemiBold Condensed" w:hAnsi="Bahnschrift SemiBold Condensed"/>
+          <w:b/>
+        </w:rPr>
+      </w:pPr>
+    </w:p>
+    <w:p>
+      <w:pPr>
+        <w:spacing w:after="0"/>
+        <w:rPr>
+          <w:rFonts w:ascii="Bahnschrift SemiBold Condensed" w:hAnsi="Bahnschrift SemiBold Condensed"/>
+          <w:b/>
+        </w:rPr>
+      </w:pPr>
+    </w:p>
+    <w:p>
+      <w:pPr>
+        <w:spacing w:after="0"/>
+        <w:rPr>
+          <w:rFonts w:ascii="Bahnschrift SemiBold Condensed" w:hAnsi="Bahnschrift SemiBold Condensed"/>
+          <w:b/>
+        </w:rPr>
+      </w:pPr>
+    </w:p>
+    <w:p>
+      <w:pPr>
+        <w:spacing w:after="0"/>
+        <w:rPr>
+          <w:rFonts w:ascii="Bahnschrift SemiBold Condensed" w:hAnsi="Bahnschrift SemiBold Condensed"/>
+          <w:b/>
+        </w:rPr>
+      </w:pPr>
+    </w:p>
+    <w:p>
+      <w:pPr>
+        <w:spacing w:after="0"/>
+        <w:rPr>
+          <w:rFonts w:ascii="Bahnschrift SemiBold Condensed" w:hAnsi="Bahnschrift SemiBold Condensed"/>
+          <w:b/>
+        </w:rPr>
+      </w:pPr>
+      <w:r>
+        <w:rPr>
+          <w:rFonts w:ascii="Bahnschrift SemiBold Condensed" w:hAnsi="Bahnschrift SemiBold Condensed"/>
+          <w:b/>
+        </w:rPr>
         <w:t xml:space="preserve">//Formas de armazenamento de Dados em Browers </w:t>
       </w:r>
     </w:p>

</xml_diff>

<commit_message>
[Orcamento Pessoal] - Fazendo melhoria no modal
</commit_message>
<xml_diff>
--- a/PASSO A PASSO.docx
+++ b/PASSO A PASSO.docx
@@ -5169,33 +5169,1422 @@
           <w:b/>
         </w:rPr>
       </w:pPr>
-    </w:p>
-    <w:p>
-      <w:pPr>
-        <w:spacing w:after="0"/>
-        <w:rPr>
-          <w:rFonts w:ascii="Bahnschrift SemiBold Condensed" w:hAnsi="Bahnschrift SemiBold Condensed"/>
-          <w:b/>
-        </w:rPr>
-      </w:pPr>
-    </w:p>
-    <w:p>
-      <w:pPr>
-        <w:spacing w:after="0"/>
-        <w:rPr>
-          <w:rFonts w:ascii="Bahnschrift SemiBold Condensed" w:hAnsi="Bahnschrift SemiBold Condensed"/>
-          <w:b/>
-        </w:rPr>
-      </w:pPr>
-    </w:p>
-    <w:p>
-      <w:pPr>
-        <w:spacing w:after="0"/>
-        <w:rPr>
-          <w:rFonts w:ascii="Bahnschrift SemiBold Condensed" w:hAnsi="Bahnschrift SemiBold Condensed"/>
-          <w:b/>
-        </w:rPr>
-      </w:pPr>
+      <w:r>
+        <w:rPr>
+          <w:rFonts w:ascii="Bahnschrift SemiBold Condensed" w:hAnsi="Bahnschrift SemiBold Condensed"/>
+          <w:b/>
+        </w:rPr>
+        <w:t xml:space="preserve">6º Iremos modificar os modais inseridos na página HTML </w:t>
+      </w:r>
+    </w:p>
+    <w:p>
+      <w:pPr>
+        <w:spacing w:after="0"/>
+        <w:rPr>
+          <w:rFonts w:ascii="Bahnschrift SemiBold Condensed" w:hAnsi="Bahnschrift SemiBold Condensed"/>
+          <w:b/>
+        </w:rPr>
+      </w:pPr>
+      <w:r>
+        <w:rPr>
+          <w:rFonts w:ascii="Bahnschrift SemiBold Condensed" w:hAnsi="Bahnschrift SemiBold Condensed"/>
+          <w:b/>
+        </w:rPr>
+        <w:t>O novo modal vai funcionar com uma lógica onde se a operação for sucesso terá um conteúdo especifico e se a operação der erro terá outro conteúdo.</w:t>
+      </w:r>
+    </w:p>
+    <w:p>
+      <w:pPr>
+        <w:spacing w:after="0"/>
+        <w:rPr>
+          <w:rFonts w:ascii="Bahnschrift SemiBold Condensed" w:hAnsi="Bahnschrift SemiBold Condensed"/>
+          <w:b/>
+        </w:rPr>
+      </w:pPr>
+    </w:p>
+    <w:p>
+      <w:pPr>
+        <w:spacing w:after="0"/>
+        <w:rPr>
+          <w:rFonts w:ascii="Bahnschrift SemiBold Condensed" w:hAnsi="Bahnschrift SemiBold Condensed"/>
+          <w:b/>
+        </w:rPr>
+      </w:pPr>
+      <w:r>
+        <w:rPr>
+          <w:rFonts w:ascii="Bahnschrift SemiBold Condensed" w:hAnsi="Bahnschrift SemiBold Condensed"/>
+          <w:b/>
+        </w:rPr>
+        <w:t xml:space="preserve">Foi adicionado o conceito de identificador único para que ao seguir uma lógica pré-estipulada, seja </w:t>
+      </w:r>
+      <w:proofErr w:type="gramStart"/>
+      <w:r>
+        <w:rPr>
+          <w:rFonts w:ascii="Bahnschrift SemiBold Condensed" w:hAnsi="Bahnschrift SemiBold Condensed"/>
+          <w:b/>
+        </w:rPr>
+        <w:t xml:space="preserve">inserido </w:t>
+      </w:r>
+      <w:r>
+        <w:rPr>
+          <w:rFonts w:ascii="Bahnschrift SemiBold Condensed" w:hAnsi="Bahnschrift SemiBold Condensed"/>
+          <w:b/>
+        </w:rPr>
+        <w:t>textos</w:t>
+      </w:r>
+      <w:proofErr w:type="gramEnd"/>
+      <w:r>
+        <w:rPr>
+          <w:rFonts w:ascii="Bahnschrift SemiBold Condensed" w:hAnsi="Bahnschrift SemiBold Condensed"/>
+          <w:b/>
+        </w:rPr>
+        <w:t xml:space="preserve"> ou até mesmo class especificas no elemento HTML.</w:t>
+      </w:r>
+    </w:p>
+    <w:p>
+      <w:pPr>
+        <w:spacing w:after="0"/>
+        <w:rPr>
+          <w:rFonts w:ascii="Bahnschrift SemiBold Condensed" w:hAnsi="Bahnschrift SemiBold Condensed"/>
+          <w:b/>
+        </w:rPr>
+      </w:pPr>
+    </w:p>
+    <w:p>
+      <w:pPr>
+        <w:spacing w:after="0"/>
+        <w:rPr>
+          <w:rFonts w:ascii="Bahnschrift SemiBold Condensed" w:hAnsi="Bahnschrift SemiBold Condensed"/>
+          <w:b/>
+          <w:highlight w:val="cyan"/>
+        </w:rPr>
+      </w:pPr>
+      <w:proofErr w:type="spellStart"/>
+      <w:proofErr w:type="gramStart"/>
+      <w:r>
+        <w:rPr>
+          <w:rFonts w:ascii="Bahnschrift SemiBold Condensed" w:hAnsi="Bahnschrift SemiBold Condensed"/>
+          <w:b/>
+          <w:highlight w:val="cyan"/>
+        </w:rPr>
+        <w:t>if</w:t>
+      </w:r>
+      <w:proofErr w:type="spellEnd"/>
+      <w:proofErr w:type="gramEnd"/>
+      <w:r>
+        <w:rPr>
+          <w:rFonts w:ascii="Bahnschrift SemiBold Condensed" w:hAnsi="Bahnschrift SemiBold Condensed"/>
+          <w:b/>
+          <w:highlight w:val="cyan"/>
+        </w:rPr>
+        <w:t>(despesa.</w:t>
+      </w:r>
+      <w:proofErr w:type="spellStart"/>
+      <w:r>
+        <w:rPr>
+          <w:rFonts w:ascii="Bahnschrift SemiBold Condensed" w:hAnsi="Bahnschrift SemiBold Condensed"/>
+          <w:b/>
+          <w:highlight w:val="cyan"/>
+        </w:rPr>
+        <w:t>validarDados</w:t>
+      </w:r>
+      <w:proofErr w:type="spellEnd"/>
+      <w:r>
+        <w:rPr>
+          <w:rFonts w:ascii="Bahnschrift SemiBold Condensed" w:hAnsi="Bahnschrift SemiBold Condensed"/>
+          <w:b/>
+          <w:highlight w:val="cyan"/>
+        </w:rPr>
+        <w:t>()){</w:t>
+      </w:r>
+    </w:p>
+    <w:p>
+      <w:pPr>
+        <w:spacing w:after="0"/>
+        <w:rPr>
+          <w:rFonts w:ascii="Bahnschrift SemiBold Condensed" w:hAnsi="Bahnschrift SemiBold Condensed"/>
+          <w:b/>
+          <w:highlight w:val="cyan"/>
+        </w:rPr>
+      </w:pPr>
+      <w:r>
+        <w:rPr>
+          <w:rFonts w:ascii="Bahnschrift SemiBold Condensed" w:hAnsi="Bahnschrift SemiBold Condensed"/>
+          <w:b/>
+          <w:highlight w:val="cyan"/>
+        </w:rPr>
+        <w:tab/>
+      </w:r>
+      <w:r>
+        <w:rPr>
+          <w:rFonts w:ascii="Bahnschrift SemiBold Condensed" w:hAnsi="Bahnschrift SemiBold Condensed"/>
+          <w:b/>
+          <w:highlight w:val="cyan"/>
+        </w:rPr>
+        <w:tab/>
+      </w:r>
+      <w:proofErr w:type="gramStart"/>
+      <w:r>
+        <w:rPr>
+          <w:rFonts w:ascii="Bahnschrift SemiBold Condensed" w:hAnsi="Bahnschrift SemiBold Condensed"/>
+          <w:b/>
+          <w:highlight w:val="cyan"/>
+        </w:rPr>
+        <w:t>bd</w:t>
+      </w:r>
+      <w:proofErr w:type="gramEnd"/>
+      <w:r>
+        <w:rPr>
+          <w:rFonts w:ascii="Bahnschrift SemiBold Condensed" w:hAnsi="Bahnschrift SemiBold Condensed"/>
+          <w:b/>
+          <w:highlight w:val="cyan"/>
+        </w:rPr>
+        <w:t>.gravar(despesa)</w:t>
+      </w:r>
+    </w:p>
+    <w:p>
+      <w:pPr>
+        <w:spacing w:after="0"/>
+        <w:rPr>
+          <w:rFonts w:ascii="Bahnschrift SemiBold Condensed" w:hAnsi="Bahnschrift SemiBold Condensed"/>
+          <w:b/>
+          <w:highlight w:val="cyan"/>
+        </w:rPr>
+      </w:pPr>
+    </w:p>
+    <w:p>
+      <w:pPr>
+        <w:spacing w:after="0"/>
+        <w:rPr>
+          <w:rFonts w:ascii="Bahnschrift SemiBold Condensed" w:hAnsi="Bahnschrift SemiBold Condensed"/>
+          <w:b/>
+          <w:highlight w:val="cyan"/>
+        </w:rPr>
+      </w:pPr>
+      <w:r>
+        <w:rPr>
+          <w:rFonts w:ascii="Bahnschrift SemiBold Condensed" w:hAnsi="Bahnschrift SemiBold Condensed"/>
+          <w:b/>
+          <w:highlight w:val="cyan"/>
+        </w:rPr>
+        <w:tab/>
+      </w:r>
+      <w:r>
+        <w:rPr>
+          <w:rFonts w:ascii="Bahnschrift SemiBold Condensed" w:hAnsi="Bahnschrift SemiBold Condensed"/>
+          <w:b/>
+          <w:highlight w:val="cyan"/>
+        </w:rPr>
+        <w:tab/>
+      </w:r>
+      <w:proofErr w:type="gramStart"/>
+      <w:r>
+        <w:rPr>
+          <w:rFonts w:ascii="Bahnschrift SemiBold Condensed" w:hAnsi="Bahnschrift SemiBold Condensed"/>
+          <w:b/>
+          <w:highlight w:val="cyan"/>
+        </w:rPr>
+        <w:t>document</w:t>
+      </w:r>
+      <w:proofErr w:type="gramEnd"/>
+      <w:r>
+        <w:rPr>
+          <w:rFonts w:ascii="Bahnschrift SemiBold Condensed" w:hAnsi="Bahnschrift SemiBold Condensed"/>
+          <w:b/>
+          <w:highlight w:val="cyan"/>
+        </w:rPr>
+        <w:t>.getElementById('</w:t>
+      </w:r>
+      <w:proofErr w:type="spellStart"/>
+      <w:r>
+        <w:rPr>
+          <w:rFonts w:ascii="Bahnschrift SemiBold Condensed" w:hAnsi="Bahnschrift SemiBold Condensed"/>
+          <w:b/>
+          <w:highlight w:val="cyan"/>
+        </w:rPr>
+        <w:t>modal_titulo</w:t>
+      </w:r>
+      <w:proofErr w:type="spellEnd"/>
+      <w:r>
+        <w:rPr>
+          <w:rFonts w:ascii="Bahnschrift SemiBold Condensed" w:hAnsi="Bahnschrift SemiBold Condensed"/>
+          <w:b/>
+          <w:highlight w:val="cyan"/>
+        </w:rPr>
+        <w:t>').</w:t>
+      </w:r>
+      <w:proofErr w:type="spellStart"/>
+      <w:r>
+        <w:rPr>
+          <w:rFonts w:ascii="Bahnschrift SemiBold Condensed" w:hAnsi="Bahnschrift SemiBold Condensed"/>
+          <w:b/>
+          <w:highlight w:val="cyan"/>
+        </w:rPr>
+        <w:t>innerHTML</w:t>
+      </w:r>
+      <w:proofErr w:type="spellEnd"/>
+      <w:r>
+        <w:rPr>
+          <w:rFonts w:ascii="Bahnschrift SemiBold Condensed" w:hAnsi="Bahnschrift SemiBold Condensed"/>
+          <w:b/>
+          <w:highlight w:val="cyan"/>
+        </w:rPr>
+        <w:t xml:space="preserve"> = 'Registro </w:t>
+      </w:r>
+      <w:proofErr w:type="spellStart"/>
+      <w:r>
+        <w:rPr>
+          <w:rFonts w:ascii="Bahnschrift SemiBold Condensed" w:hAnsi="Bahnschrift SemiBold Condensed"/>
+          <w:b/>
+          <w:highlight w:val="cyan"/>
+        </w:rPr>
+        <w:t>Incluido</w:t>
+      </w:r>
+      <w:proofErr w:type="spellEnd"/>
+      <w:r>
+        <w:rPr>
+          <w:rFonts w:ascii="Bahnschrift SemiBold Condensed" w:hAnsi="Bahnschrift SemiBold Condensed"/>
+          <w:b/>
+          <w:highlight w:val="cyan"/>
+        </w:rPr>
+        <w:t xml:space="preserve"> com Sucesso'</w:t>
+      </w:r>
+    </w:p>
+    <w:p>
+      <w:pPr>
+        <w:spacing w:after="0"/>
+        <w:rPr>
+          <w:rFonts w:ascii="Bahnschrift SemiBold Condensed" w:hAnsi="Bahnschrift SemiBold Condensed"/>
+          <w:b/>
+          <w:highlight w:val="cyan"/>
+        </w:rPr>
+      </w:pPr>
+      <w:r>
+        <w:rPr>
+          <w:rFonts w:ascii="Bahnschrift SemiBold Condensed" w:hAnsi="Bahnschrift SemiBold Condensed"/>
+          <w:b/>
+          <w:highlight w:val="cyan"/>
+        </w:rPr>
+        <w:tab/>
+      </w:r>
+      <w:r>
+        <w:rPr>
+          <w:rFonts w:ascii="Bahnschrift SemiBold Condensed" w:hAnsi="Bahnschrift SemiBold Condensed"/>
+          <w:b/>
+          <w:highlight w:val="cyan"/>
+        </w:rPr>
+        <w:tab/>
+      </w:r>
+      <w:proofErr w:type="gramStart"/>
+      <w:r>
+        <w:rPr>
+          <w:rFonts w:ascii="Bahnschrift SemiBold Condensed" w:hAnsi="Bahnschrift SemiBold Condensed"/>
+          <w:b/>
+          <w:highlight w:val="cyan"/>
+        </w:rPr>
+        <w:t>document</w:t>
+      </w:r>
+      <w:proofErr w:type="gramEnd"/>
+      <w:r>
+        <w:rPr>
+          <w:rFonts w:ascii="Bahnschrift SemiBold Condensed" w:hAnsi="Bahnschrift SemiBold Condensed"/>
+          <w:b/>
+          <w:highlight w:val="cyan"/>
+        </w:rPr>
+        <w:t>.getElementById('</w:t>
+      </w:r>
+      <w:proofErr w:type="spellStart"/>
+      <w:r>
+        <w:rPr>
+          <w:rFonts w:ascii="Bahnschrift SemiBold Condensed" w:hAnsi="Bahnschrift SemiBold Condensed"/>
+          <w:b/>
+          <w:highlight w:val="cyan"/>
+        </w:rPr>
+        <w:t>modal_titulo_div</w:t>
+      </w:r>
+      <w:proofErr w:type="spellEnd"/>
+      <w:r>
+        <w:rPr>
+          <w:rFonts w:ascii="Bahnschrift SemiBold Condensed" w:hAnsi="Bahnschrift SemiBold Condensed"/>
+          <w:b/>
+          <w:highlight w:val="cyan"/>
+        </w:rPr>
+        <w:t>').</w:t>
+      </w:r>
+      <w:proofErr w:type="spellStart"/>
+      <w:r>
+        <w:rPr>
+          <w:rFonts w:ascii="Bahnschrift SemiBold Condensed" w:hAnsi="Bahnschrift SemiBold Condensed"/>
+          <w:b/>
+          <w:highlight w:val="cyan"/>
+        </w:rPr>
+        <w:t>className</w:t>
+      </w:r>
+      <w:proofErr w:type="spellEnd"/>
+      <w:r>
+        <w:rPr>
+          <w:rFonts w:ascii="Bahnschrift SemiBold Condensed" w:hAnsi="Bahnschrift SemiBold Condensed"/>
+          <w:b/>
+          <w:highlight w:val="cyan"/>
+        </w:rPr>
+        <w:t xml:space="preserve"> = 'modal-header </w:t>
+      </w:r>
+      <w:proofErr w:type="spellStart"/>
+      <w:r>
+        <w:rPr>
+          <w:rFonts w:ascii="Bahnschrift SemiBold Condensed" w:hAnsi="Bahnschrift SemiBold Condensed"/>
+          <w:b/>
+          <w:highlight w:val="cyan"/>
+        </w:rPr>
+        <w:t>text-sucess</w:t>
+      </w:r>
+      <w:proofErr w:type="spellEnd"/>
+      <w:r>
+        <w:rPr>
+          <w:rFonts w:ascii="Bahnschrift SemiBold Condensed" w:hAnsi="Bahnschrift SemiBold Condensed"/>
+          <w:b/>
+          <w:highlight w:val="cyan"/>
+        </w:rPr>
+        <w:t>'</w:t>
+      </w:r>
+    </w:p>
+    <w:p>
+      <w:pPr>
+        <w:spacing w:after="0"/>
+        <w:rPr>
+          <w:rFonts w:ascii="Bahnschrift SemiBold Condensed" w:hAnsi="Bahnschrift SemiBold Condensed"/>
+          <w:b/>
+          <w:highlight w:val="cyan"/>
+        </w:rPr>
+      </w:pPr>
+      <w:r>
+        <w:rPr>
+          <w:rFonts w:ascii="Bahnschrift SemiBold Condensed" w:hAnsi="Bahnschrift SemiBold Condensed"/>
+          <w:b/>
+          <w:highlight w:val="cyan"/>
+        </w:rPr>
+        <w:tab/>
+      </w:r>
+      <w:r>
+        <w:rPr>
+          <w:rFonts w:ascii="Bahnschrift SemiBold Condensed" w:hAnsi="Bahnschrift SemiBold Condensed"/>
+          <w:b/>
+          <w:highlight w:val="cyan"/>
+        </w:rPr>
+        <w:tab/>
+      </w:r>
+      <w:proofErr w:type="gramStart"/>
+      <w:r>
+        <w:rPr>
+          <w:rFonts w:ascii="Bahnschrift SemiBold Condensed" w:hAnsi="Bahnschrift SemiBold Condensed"/>
+          <w:b/>
+          <w:highlight w:val="cyan"/>
+        </w:rPr>
+        <w:t>document</w:t>
+      </w:r>
+      <w:proofErr w:type="gramEnd"/>
+      <w:r>
+        <w:rPr>
+          <w:rFonts w:ascii="Bahnschrift SemiBold Condensed" w:hAnsi="Bahnschrift SemiBold Condensed"/>
+          <w:b/>
+          <w:highlight w:val="cyan"/>
+        </w:rPr>
+        <w:t>.getElementById('</w:t>
+      </w:r>
+      <w:proofErr w:type="spellStart"/>
+      <w:r>
+        <w:rPr>
+          <w:rFonts w:ascii="Bahnschrift SemiBold Condensed" w:hAnsi="Bahnschrift SemiBold Condensed"/>
+          <w:b/>
+          <w:highlight w:val="cyan"/>
+        </w:rPr>
+        <w:t>modal_conteudo</w:t>
+      </w:r>
+      <w:proofErr w:type="spellEnd"/>
+      <w:r>
+        <w:rPr>
+          <w:rFonts w:ascii="Bahnschrift SemiBold Condensed" w:hAnsi="Bahnschrift SemiBold Condensed"/>
+          <w:b/>
+          <w:highlight w:val="cyan"/>
+        </w:rPr>
+        <w:t>').</w:t>
+      </w:r>
+      <w:proofErr w:type="spellStart"/>
+      <w:r>
+        <w:rPr>
+          <w:rFonts w:ascii="Bahnschrift SemiBold Condensed" w:hAnsi="Bahnschrift SemiBold Condensed"/>
+          <w:b/>
+          <w:highlight w:val="cyan"/>
+        </w:rPr>
+        <w:t>innerHTML</w:t>
+      </w:r>
+      <w:proofErr w:type="spellEnd"/>
+      <w:r>
+        <w:rPr>
+          <w:rFonts w:ascii="Bahnschrift SemiBold Condensed" w:hAnsi="Bahnschrift SemiBold Condensed"/>
+          <w:b/>
+          <w:highlight w:val="cyan"/>
+        </w:rPr>
+        <w:t xml:space="preserve"> = 'Despesa foi cadastrada com sucesso'</w:t>
+      </w:r>
+    </w:p>
+    <w:p>
+      <w:pPr>
+        <w:spacing w:after="0"/>
+        <w:rPr>
+          <w:rFonts w:ascii="Bahnschrift SemiBold Condensed" w:hAnsi="Bahnschrift SemiBold Condensed"/>
+          <w:b/>
+          <w:highlight w:val="cyan"/>
+        </w:rPr>
+      </w:pPr>
+      <w:r>
+        <w:rPr>
+          <w:rFonts w:ascii="Bahnschrift SemiBold Condensed" w:hAnsi="Bahnschrift SemiBold Condensed"/>
+          <w:b/>
+          <w:highlight w:val="cyan"/>
+        </w:rPr>
+        <w:tab/>
+      </w:r>
+      <w:r>
+        <w:rPr>
+          <w:rFonts w:ascii="Bahnschrift SemiBold Condensed" w:hAnsi="Bahnschrift SemiBold Condensed"/>
+          <w:b/>
+          <w:highlight w:val="cyan"/>
+        </w:rPr>
+        <w:tab/>
+      </w:r>
+      <w:proofErr w:type="gramStart"/>
+      <w:r>
+        <w:rPr>
+          <w:rFonts w:ascii="Bahnschrift SemiBold Condensed" w:hAnsi="Bahnschrift SemiBold Condensed"/>
+          <w:b/>
+          <w:highlight w:val="cyan"/>
+        </w:rPr>
+        <w:t>document</w:t>
+      </w:r>
+      <w:proofErr w:type="gramEnd"/>
+      <w:r>
+        <w:rPr>
+          <w:rFonts w:ascii="Bahnschrift SemiBold Condensed" w:hAnsi="Bahnschrift SemiBold Condensed"/>
+          <w:b/>
+          <w:highlight w:val="cyan"/>
+        </w:rPr>
+        <w:t>.getElementById('</w:t>
+      </w:r>
+      <w:proofErr w:type="spellStart"/>
+      <w:r>
+        <w:rPr>
+          <w:rFonts w:ascii="Bahnschrift SemiBold Condensed" w:hAnsi="Bahnschrift SemiBold Condensed"/>
+          <w:b/>
+          <w:highlight w:val="cyan"/>
+        </w:rPr>
+        <w:t>modal_btn</w:t>
+      </w:r>
+      <w:proofErr w:type="spellEnd"/>
+      <w:r>
+        <w:rPr>
+          <w:rFonts w:ascii="Bahnschrift SemiBold Condensed" w:hAnsi="Bahnschrift SemiBold Condensed"/>
+          <w:b/>
+          <w:highlight w:val="cyan"/>
+        </w:rPr>
+        <w:t>').</w:t>
+      </w:r>
+      <w:proofErr w:type="spellStart"/>
+      <w:r>
+        <w:rPr>
+          <w:rFonts w:ascii="Bahnschrift SemiBold Condensed" w:hAnsi="Bahnschrift SemiBold Condensed"/>
+          <w:b/>
+          <w:highlight w:val="cyan"/>
+        </w:rPr>
+        <w:t>innerHTML</w:t>
+      </w:r>
+      <w:proofErr w:type="spellEnd"/>
+      <w:r>
+        <w:rPr>
+          <w:rFonts w:ascii="Bahnschrift SemiBold Condensed" w:hAnsi="Bahnschrift SemiBold Condensed"/>
+          <w:b/>
+          <w:highlight w:val="cyan"/>
+        </w:rPr>
+        <w:t xml:space="preserve"> = 'Voltar'</w:t>
+      </w:r>
+    </w:p>
+    <w:p>
+      <w:pPr>
+        <w:spacing w:after="0"/>
+        <w:rPr>
+          <w:rFonts w:ascii="Bahnschrift SemiBold Condensed" w:hAnsi="Bahnschrift SemiBold Condensed"/>
+          <w:b/>
+          <w:highlight w:val="cyan"/>
+        </w:rPr>
+      </w:pPr>
+      <w:r>
+        <w:rPr>
+          <w:rFonts w:ascii="Bahnschrift SemiBold Condensed" w:hAnsi="Bahnschrift SemiBold Condensed"/>
+          <w:b/>
+          <w:highlight w:val="cyan"/>
+        </w:rPr>
+        <w:tab/>
+      </w:r>
+      <w:r>
+        <w:rPr>
+          <w:rFonts w:ascii="Bahnschrift SemiBold Condensed" w:hAnsi="Bahnschrift SemiBold Condensed"/>
+          <w:b/>
+          <w:highlight w:val="cyan"/>
+        </w:rPr>
+        <w:tab/>
+      </w:r>
+      <w:proofErr w:type="gramStart"/>
+      <w:r>
+        <w:rPr>
+          <w:rFonts w:ascii="Bahnschrift SemiBold Condensed" w:hAnsi="Bahnschrift SemiBold Condensed"/>
+          <w:b/>
+          <w:highlight w:val="cyan"/>
+        </w:rPr>
+        <w:t>document</w:t>
+      </w:r>
+      <w:proofErr w:type="gramEnd"/>
+      <w:r>
+        <w:rPr>
+          <w:rFonts w:ascii="Bahnschrift SemiBold Condensed" w:hAnsi="Bahnschrift SemiBold Condensed"/>
+          <w:b/>
+          <w:highlight w:val="cyan"/>
+        </w:rPr>
+        <w:t>.getElementById('</w:t>
+      </w:r>
+      <w:proofErr w:type="spellStart"/>
+      <w:r>
+        <w:rPr>
+          <w:rFonts w:ascii="Bahnschrift SemiBold Condensed" w:hAnsi="Bahnschrift SemiBold Condensed"/>
+          <w:b/>
+          <w:highlight w:val="cyan"/>
+        </w:rPr>
+        <w:t>modal_btn</w:t>
+      </w:r>
+      <w:proofErr w:type="spellEnd"/>
+      <w:r>
+        <w:rPr>
+          <w:rFonts w:ascii="Bahnschrift SemiBold Condensed" w:hAnsi="Bahnschrift SemiBold Condensed"/>
+          <w:b/>
+          <w:highlight w:val="cyan"/>
+        </w:rPr>
+        <w:t>').</w:t>
+      </w:r>
+      <w:proofErr w:type="spellStart"/>
+      <w:r>
+        <w:rPr>
+          <w:rFonts w:ascii="Bahnschrift SemiBold Condensed" w:hAnsi="Bahnschrift SemiBold Condensed"/>
+          <w:b/>
+          <w:highlight w:val="cyan"/>
+        </w:rPr>
+        <w:t>className</w:t>
+      </w:r>
+      <w:proofErr w:type="spellEnd"/>
+      <w:r>
+        <w:rPr>
+          <w:rFonts w:ascii="Bahnschrift SemiBold Condensed" w:hAnsi="Bahnschrift SemiBold Condensed"/>
+          <w:b/>
+          <w:highlight w:val="cyan"/>
+        </w:rPr>
+        <w:t xml:space="preserve"> =  '</w:t>
+      </w:r>
+      <w:proofErr w:type="spellStart"/>
+      <w:r>
+        <w:rPr>
+          <w:rFonts w:ascii="Bahnschrift SemiBold Condensed" w:hAnsi="Bahnschrift SemiBold Condensed"/>
+          <w:b/>
+          <w:highlight w:val="cyan"/>
+        </w:rPr>
+        <w:t>btn</w:t>
+      </w:r>
+      <w:proofErr w:type="spellEnd"/>
+      <w:r>
+        <w:rPr>
+          <w:rFonts w:ascii="Bahnschrift SemiBold Condensed" w:hAnsi="Bahnschrift SemiBold Condensed"/>
+          <w:b/>
+          <w:highlight w:val="cyan"/>
+        </w:rPr>
+        <w:t xml:space="preserve"> </w:t>
+      </w:r>
+      <w:proofErr w:type="spellStart"/>
+      <w:r>
+        <w:rPr>
+          <w:rFonts w:ascii="Bahnschrift SemiBold Condensed" w:hAnsi="Bahnschrift SemiBold Condensed"/>
+          <w:b/>
+          <w:highlight w:val="cyan"/>
+        </w:rPr>
+        <w:t>btn-success</w:t>
+      </w:r>
+      <w:proofErr w:type="spellEnd"/>
+      <w:r>
+        <w:rPr>
+          <w:rFonts w:ascii="Bahnschrift SemiBold Condensed" w:hAnsi="Bahnschrift SemiBold Condensed"/>
+          <w:b/>
+          <w:highlight w:val="cyan"/>
+        </w:rPr>
+        <w:t>'</w:t>
+      </w:r>
+    </w:p>
+    <w:p>
+      <w:pPr>
+        <w:spacing w:after="0"/>
+        <w:rPr>
+          <w:rFonts w:ascii="Bahnschrift SemiBold Condensed" w:hAnsi="Bahnschrift SemiBold Condensed"/>
+          <w:b/>
+          <w:highlight w:val="cyan"/>
+        </w:rPr>
+      </w:pPr>
+    </w:p>
+    <w:p>
+      <w:pPr>
+        <w:spacing w:after="0"/>
+        <w:rPr>
+          <w:rFonts w:ascii="Bahnschrift SemiBold Condensed" w:hAnsi="Bahnschrift SemiBold Condensed"/>
+          <w:b/>
+          <w:highlight w:val="cyan"/>
+        </w:rPr>
+      </w:pPr>
+    </w:p>
+    <w:p>
+      <w:pPr>
+        <w:spacing w:after="0"/>
+        <w:rPr>
+          <w:rFonts w:ascii="Bahnschrift SemiBold Condensed" w:hAnsi="Bahnschrift SemiBold Condensed"/>
+          <w:b/>
+          <w:highlight w:val="cyan"/>
+        </w:rPr>
+      </w:pPr>
+      <w:r>
+        <w:rPr>
+          <w:rFonts w:ascii="Bahnschrift SemiBold Condensed" w:hAnsi="Bahnschrift SemiBold Condensed"/>
+          <w:b/>
+          <w:highlight w:val="cyan"/>
+        </w:rPr>
+        <w:tab/>
+      </w:r>
+      <w:r>
+        <w:rPr>
+          <w:rFonts w:ascii="Bahnschrift SemiBold Condensed" w:hAnsi="Bahnschrift SemiBold Condensed"/>
+          <w:b/>
+          <w:highlight w:val="cyan"/>
+        </w:rPr>
+        <w:tab/>
+        <w:t>$</w:t>
+      </w:r>
+      <w:proofErr w:type="gramStart"/>
+      <w:r>
+        <w:rPr>
+          <w:rFonts w:ascii="Bahnschrift SemiBold Condensed" w:hAnsi="Bahnschrift SemiBold Condensed"/>
+          <w:b/>
+          <w:highlight w:val="cyan"/>
+        </w:rPr>
+        <w:t>(</w:t>
+      </w:r>
+      <w:proofErr w:type="gramEnd"/>
+      <w:r>
+        <w:rPr>
+          <w:rFonts w:ascii="Bahnschrift SemiBold Condensed" w:hAnsi="Bahnschrift SemiBold Condensed"/>
+          <w:b/>
+          <w:highlight w:val="cyan"/>
+        </w:rPr>
+        <w:t>'#</w:t>
+      </w:r>
+      <w:proofErr w:type="spellStart"/>
+      <w:r>
+        <w:rPr>
+          <w:rFonts w:ascii="Bahnschrift SemiBold Condensed" w:hAnsi="Bahnschrift SemiBold Condensed"/>
+          <w:b/>
+          <w:highlight w:val="cyan"/>
+        </w:rPr>
+        <w:t>modalRegistraDespesa</w:t>
+      </w:r>
+      <w:proofErr w:type="spellEnd"/>
+      <w:r>
+        <w:rPr>
+          <w:rFonts w:ascii="Bahnschrift SemiBold Condensed" w:hAnsi="Bahnschrift SemiBold Condensed"/>
+          <w:b/>
+          <w:highlight w:val="cyan"/>
+        </w:rPr>
+        <w:t>').modal('show')</w:t>
+      </w:r>
+    </w:p>
+    <w:p>
+      <w:pPr>
+        <w:spacing w:after="0"/>
+        <w:rPr>
+          <w:rFonts w:ascii="Bahnschrift SemiBold Condensed" w:hAnsi="Bahnschrift SemiBold Condensed"/>
+          <w:b/>
+          <w:highlight w:val="cyan"/>
+        </w:rPr>
+      </w:pPr>
+      <w:r>
+        <w:rPr>
+          <w:rFonts w:ascii="Bahnschrift SemiBold Condensed" w:hAnsi="Bahnschrift SemiBold Condensed"/>
+          <w:b/>
+          <w:highlight w:val="cyan"/>
+        </w:rPr>
+        <w:tab/>
+      </w:r>
+      <w:proofErr w:type="gramStart"/>
+      <w:r>
+        <w:rPr>
+          <w:rFonts w:ascii="Bahnschrift SemiBold Condensed" w:hAnsi="Bahnschrift SemiBold Condensed"/>
+          <w:b/>
+          <w:highlight w:val="cyan"/>
+        </w:rPr>
+        <w:t>}</w:t>
+      </w:r>
+      <w:proofErr w:type="spellStart"/>
+      <w:proofErr w:type="gramEnd"/>
+      <w:r>
+        <w:rPr>
+          <w:rFonts w:ascii="Bahnschrift SemiBold Condensed" w:hAnsi="Bahnschrift SemiBold Condensed"/>
+          <w:b/>
+          <w:highlight w:val="cyan"/>
+        </w:rPr>
+        <w:t>else</w:t>
+      </w:r>
+      <w:proofErr w:type="spellEnd"/>
+      <w:r>
+        <w:rPr>
+          <w:rFonts w:ascii="Bahnschrift SemiBold Condensed" w:hAnsi="Bahnschrift SemiBold Condensed"/>
+          <w:b/>
+          <w:highlight w:val="cyan"/>
+        </w:rPr>
+        <w:t>{</w:t>
+      </w:r>
+    </w:p>
+    <w:p>
+      <w:pPr>
+        <w:spacing w:after="0"/>
+        <w:rPr>
+          <w:rFonts w:ascii="Bahnschrift SemiBold Condensed" w:hAnsi="Bahnschrift SemiBold Condensed"/>
+          <w:b/>
+          <w:highlight w:val="cyan"/>
+        </w:rPr>
+      </w:pPr>
+      <w:r>
+        <w:rPr>
+          <w:rFonts w:ascii="Bahnschrift SemiBold Condensed" w:hAnsi="Bahnschrift SemiBold Condensed"/>
+          <w:b/>
+          <w:highlight w:val="cyan"/>
+        </w:rPr>
+        <w:tab/>
+      </w:r>
+      <w:r>
+        <w:rPr>
+          <w:rFonts w:ascii="Bahnschrift SemiBold Condensed" w:hAnsi="Bahnschrift SemiBold Condensed"/>
+          <w:b/>
+          <w:highlight w:val="cyan"/>
+        </w:rPr>
+        <w:tab/>
+        <w:t>//Dialogo de Erro</w:t>
+      </w:r>
+    </w:p>
+    <w:p>
+      <w:pPr>
+        <w:spacing w:after="0"/>
+        <w:rPr>
+          <w:rFonts w:ascii="Bahnschrift SemiBold Condensed" w:hAnsi="Bahnschrift SemiBold Condensed"/>
+          <w:b/>
+          <w:highlight w:val="cyan"/>
+        </w:rPr>
+      </w:pPr>
+      <w:r>
+        <w:rPr>
+          <w:rFonts w:ascii="Bahnschrift SemiBold Condensed" w:hAnsi="Bahnschrift SemiBold Condensed"/>
+          <w:b/>
+          <w:highlight w:val="cyan"/>
+        </w:rPr>
+        <w:tab/>
+      </w:r>
+      <w:r>
+        <w:rPr>
+          <w:rFonts w:ascii="Bahnschrift SemiBold Condensed" w:hAnsi="Bahnschrift SemiBold Condensed"/>
+          <w:b/>
+          <w:highlight w:val="cyan"/>
+        </w:rPr>
+        <w:tab/>
+      </w:r>
+      <w:proofErr w:type="gramStart"/>
+      <w:r>
+        <w:rPr>
+          <w:rFonts w:ascii="Bahnschrift SemiBold Condensed" w:hAnsi="Bahnschrift SemiBold Condensed"/>
+          <w:b/>
+          <w:highlight w:val="cyan"/>
+        </w:rPr>
+        <w:t>document</w:t>
+      </w:r>
+      <w:proofErr w:type="gramEnd"/>
+      <w:r>
+        <w:rPr>
+          <w:rFonts w:ascii="Bahnschrift SemiBold Condensed" w:hAnsi="Bahnschrift SemiBold Condensed"/>
+          <w:b/>
+          <w:highlight w:val="cyan"/>
+        </w:rPr>
+        <w:t>.getElementById('</w:t>
+      </w:r>
+      <w:proofErr w:type="spellStart"/>
+      <w:r>
+        <w:rPr>
+          <w:rFonts w:ascii="Bahnschrift SemiBold Condensed" w:hAnsi="Bahnschrift SemiBold Condensed"/>
+          <w:b/>
+          <w:highlight w:val="cyan"/>
+        </w:rPr>
+        <w:t>modal_titulo</w:t>
+      </w:r>
+      <w:proofErr w:type="spellEnd"/>
+      <w:r>
+        <w:rPr>
+          <w:rFonts w:ascii="Bahnschrift SemiBold Condensed" w:hAnsi="Bahnschrift SemiBold Condensed"/>
+          <w:b/>
+          <w:highlight w:val="cyan"/>
+        </w:rPr>
+        <w:t>').</w:t>
+      </w:r>
+      <w:proofErr w:type="spellStart"/>
+      <w:r>
+        <w:rPr>
+          <w:rFonts w:ascii="Bahnschrift SemiBold Condensed" w:hAnsi="Bahnschrift SemiBold Condensed"/>
+          <w:b/>
+          <w:highlight w:val="cyan"/>
+        </w:rPr>
+        <w:t>innerHTML</w:t>
+      </w:r>
+      <w:proofErr w:type="spellEnd"/>
+      <w:r>
+        <w:rPr>
+          <w:rFonts w:ascii="Bahnschrift SemiBold Condensed" w:hAnsi="Bahnschrift SemiBold Condensed"/>
+          <w:b/>
+          <w:highlight w:val="cyan"/>
+        </w:rPr>
+        <w:t xml:space="preserve"> = 'Erro na inclusão do registro'</w:t>
+      </w:r>
+    </w:p>
+    <w:p>
+      <w:pPr>
+        <w:spacing w:after="0"/>
+        <w:rPr>
+          <w:rFonts w:ascii="Bahnschrift SemiBold Condensed" w:hAnsi="Bahnschrift SemiBold Condensed"/>
+          <w:b/>
+          <w:highlight w:val="cyan"/>
+        </w:rPr>
+      </w:pPr>
+      <w:r>
+        <w:rPr>
+          <w:rFonts w:ascii="Bahnschrift SemiBold Condensed" w:hAnsi="Bahnschrift SemiBold Condensed"/>
+          <w:b/>
+          <w:highlight w:val="cyan"/>
+        </w:rPr>
+        <w:tab/>
+      </w:r>
+      <w:r>
+        <w:rPr>
+          <w:rFonts w:ascii="Bahnschrift SemiBold Condensed" w:hAnsi="Bahnschrift SemiBold Condensed"/>
+          <w:b/>
+          <w:highlight w:val="cyan"/>
+        </w:rPr>
+        <w:tab/>
+      </w:r>
+      <w:proofErr w:type="gramStart"/>
+      <w:r>
+        <w:rPr>
+          <w:rFonts w:ascii="Bahnschrift SemiBold Condensed" w:hAnsi="Bahnschrift SemiBold Condensed"/>
+          <w:b/>
+          <w:highlight w:val="cyan"/>
+        </w:rPr>
+        <w:t>document</w:t>
+      </w:r>
+      <w:proofErr w:type="gramEnd"/>
+      <w:r>
+        <w:rPr>
+          <w:rFonts w:ascii="Bahnschrift SemiBold Condensed" w:hAnsi="Bahnschrift SemiBold Condensed"/>
+          <w:b/>
+          <w:highlight w:val="cyan"/>
+        </w:rPr>
+        <w:t>.getElementById('</w:t>
+      </w:r>
+      <w:proofErr w:type="spellStart"/>
+      <w:r>
+        <w:rPr>
+          <w:rFonts w:ascii="Bahnschrift SemiBold Condensed" w:hAnsi="Bahnschrift SemiBold Condensed"/>
+          <w:b/>
+          <w:highlight w:val="cyan"/>
+        </w:rPr>
+        <w:t>modal_titulo_div</w:t>
+      </w:r>
+      <w:proofErr w:type="spellEnd"/>
+      <w:r>
+        <w:rPr>
+          <w:rFonts w:ascii="Bahnschrift SemiBold Condensed" w:hAnsi="Bahnschrift SemiBold Condensed"/>
+          <w:b/>
+          <w:highlight w:val="cyan"/>
+        </w:rPr>
+        <w:t>').</w:t>
+      </w:r>
+      <w:proofErr w:type="spellStart"/>
+      <w:r>
+        <w:rPr>
+          <w:rFonts w:ascii="Bahnschrift SemiBold Condensed" w:hAnsi="Bahnschrift SemiBold Condensed"/>
+          <w:b/>
+          <w:highlight w:val="cyan"/>
+        </w:rPr>
+        <w:t>className</w:t>
+      </w:r>
+      <w:proofErr w:type="spellEnd"/>
+      <w:r>
+        <w:rPr>
+          <w:rFonts w:ascii="Bahnschrift SemiBold Condensed" w:hAnsi="Bahnschrift SemiBold Condensed"/>
+          <w:b/>
+          <w:highlight w:val="cyan"/>
+        </w:rPr>
+        <w:t xml:space="preserve"> = 'modal-header </w:t>
+      </w:r>
+      <w:proofErr w:type="spellStart"/>
+      <w:r>
+        <w:rPr>
+          <w:rFonts w:ascii="Bahnschrift SemiBold Condensed" w:hAnsi="Bahnschrift SemiBold Condensed"/>
+          <w:b/>
+          <w:highlight w:val="cyan"/>
+        </w:rPr>
+        <w:t>text-danger</w:t>
+      </w:r>
+      <w:proofErr w:type="spellEnd"/>
+      <w:r>
+        <w:rPr>
+          <w:rFonts w:ascii="Bahnschrift SemiBold Condensed" w:hAnsi="Bahnschrift SemiBold Condensed"/>
+          <w:b/>
+          <w:highlight w:val="cyan"/>
+        </w:rPr>
+        <w:t>'</w:t>
+      </w:r>
+    </w:p>
+    <w:p>
+      <w:pPr>
+        <w:spacing w:after="0"/>
+        <w:rPr>
+          <w:rFonts w:ascii="Bahnschrift SemiBold Condensed" w:hAnsi="Bahnschrift SemiBold Condensed"/>
+          <w:b/>
+          <w:highlight w:val="cyan"/>
+        </w:rPr>
+      </w:pPr>
+      <w:r>
+        <w:rPr>
+          <w:rFonts w:ascii="Bahnschrift SemiBold Condensed" w:hAnsi="Bahnschrift SemiBold Condensed"/>
+          <w:b/>
+          <w:highlight w:val="cyan"/>
+        </w:rPr>
+        <w:lastRenderedPageBreak/>
+        <w:tab/>
+      </w:r>
+      <w:r>
+        <w:rPr>
+          <w:rFonts w:ascii="Bahnschrift SemiBold Condensed" w:hAnsi="Bahnschrift SemiBold Condensed"/>
+          <w:b/>
+          <w:highlight w:val="cyan"/>
+        </w:rPr>
+        <w:tab/>
+      </w:r>
+      <w:proofErr w:type="gramStart"/>
+      <w:r>
+        <w:rPr>
+          <w:rFonts w:ascii="Bahnschrift SemiBold Condensed" w:hAnsi="Bahnschrift SemiBold Condensed"/>
+          <w:b/>
+          <w:highlight w:val="cyan"/>
+        </w:rPr>
+        <w:t>document</w:t>
+      </w:r>
+      <w:proofErr w:type="gramEnd"/>
+      <w:r>
+        <w:rPr>
+          <w:rFonts w:ascii="Bahnschrift SemiBold Condensed" w:hAnsi="Bahnschrift SemiBold Condensed"/>
+          <w:b/>
+          <w:highlight w:val="cyan"/>
+        </w:rPr>
+        <w:t>.getElementById('</w:t>
+      </w:r>
+      <w:proofErr w:type="spellStart"/>
+      <w:r>
+        <w:rPr>
+          <w:rFonts w:ascii="Bahnschrift SemiBold Condensed" w:hAnsi="Bahnschrift SemiBold Condensed"/>
+          <w:b/>
+          <w:highlight w:val="cyan"/>
+        </w:rPr>
+        <w:t>modal_conteudo</w:t>
+      </w:r>
+      <w:proofErr w:type="spellEnd"/>
+      <w:r>
+        <w:rPr>
+          <w:rFonts w:ascii="Bahnschrift SemiBold Condensed" w:hAnsi="Bahnschrift SemiBold Condensed"/>
+          <w:b/>
+          <w:highlight w:val="cyan"/>
+        </w:rPr>
+        <w:t>').</w:t>
+      </w:r>
+      <w:proofErr w:type="spellStart"/>
+      <w:r>
+        <w:rPr>
+          <w:rFonts w:ascii="Bahnschrift SemiBold Condensed" w:hAnsi="Bahnschrift SemiBold Condensed"/>
+          <w:b/>
+          <w:highlight w:val="cyan"/>
+        </w:rPr>
+        <w:t>innerHTML</w:t>
+      </w:r>
+      <w:proofErr w:type="spellEnd"/>
+      <w:r>
+        <w:rPr>
+          <w:rFonts w:ascii="Bahnschrift SemiBold Condensed" w:hAnsi="Bahnschrift SemiBold Condensed"/>
+          <w:b/>
+          <w:highlight w:val="cyan"/>
+        </w:rPr>
+        <w:t xml:space="preserve"> = 'Erro na gravação, verifique se todos os campos foram preenchidos com sucesso'</w:t>
+      </w:r>
+    </w:p>
+    <w:p>
+      <w:pPr>
+        <w:spacing w:after="0"/>
+        <w:rPr>
+          <w:rFonts w:ascii="Bahnschrift SemiBold Condensed" w:hAnsi="Bahnschrift SemiBold Condensed"/>
+          <w:b/>
+          <w:highlight w:val="cyan"/>
+        </w:rPr>
+      </w:pPr>
+      <w:r>
+        <w:rPr>
+          <w:rFonts w:ascii="Bahnschrift SemiBold Condensed" w:hAnsi="Bahnschrift SemiBold Condensed"/>
+          <w:b/>
+          <w:highlight w:val="cyan"/>
+        </w:rPr>
+        <w:tab/>
+      </w:r>
+      <w:r>
+        <w:rPr>
+          <w:rFonts w:ascii="Bahnschrift SemiBold Condensed" w:hAnsi="Bahnschrift SemiBold Condensed"/>
+          <w:b/>
+          <w:highlight w:val="cyan"/>
+        </w:rPr>
+        <w:tab/>
+      </w:r>
+      <w:proofErr w:type="gramStart"/>
+      <w:r>
+        <w:rPr>
+          <w:rFonts w:ascii="Bahnschrift SemiBold Condensed" w:hAnsi="Bahnschrift SemiBold Condensed"/>
+          <w:b/>
+          <w:highlight w:val="cyan"/>
+        </w:rPr>
+        <w:t>document</w:t>
+      </w:r>
+      <w:proofErr w:type="gramEnd"/>
+      <w:r>
+        <w:rPr>
+          <w:rFonts w:ascii="Bahnschrift SemiBold Condensed" w:hAnsi="Bahnschrift SemiBold Condensed"/>
+          <w:b/>
+          <w:highlight w:val="cyan"/>
+        </w:rPr>
+        <w:t>.getElementById('</w:t>
+      </w:r>
+      <w:proofErr w:type="spellStart"/>
+      <w:r>
+        <w:rPr>
+          <w:rFonts w:ascii="Bahnschrift SemiBold Condensed" w:hAnsi="Bahnschrift SemiBold Condensed"/>
+          <w:b/>
+          <w:highlight w:val="cyan"/>
+        </w:rPr>
+        <w:t>modal_btn</w:t>
+      </w:r>
+      <w:proofErr w:type="spellEnd"/>
+      <w:r>
+        <w:rPr>
+          <w:rFonts w:ascii="Bahnschrift SemiBold Condensed" w:hAnsi="Bahnschrift SemiBold Condensed"/>
+          <w:b/>
+          <w:highlight w:val="cyan"/>
+        </w:rPr>
+        <w:t>').</w:t>
+      </w:r>
+      <w:proofErr w:type="spellStart"/>
+      <w:r>
+        <w:rPr>
+          <w:rFonts w:ascii="Bahnschrift SemiBold Condensed" w:hAnsi="Bahnschrift SemiBold Condensed"/>
+          <w:b/>
+          <w:highlight w:val="cyan"/>
+        </w:rPr>
+        <w:t>innerHTML</w:t>
+      </w:r>
+      <w:proofErr w:type="spellEnd"/>
+      <w:r>
+        <w:rPr>
+          <w:rFonts w:ascii="Bahnschrift SemiBold Condensed" w:hAnsi="Bahnschrift SemiBold Condensed"/>
+          <w:b/>
+          <w:highlight w:val="cyan"/>
+        </w:rPr>
+        <w:t xml:space="preserve"> = 'Voltar e Corrigir'</w:t>
+      </w:r>
+    </w:p>
+    <w:p>
+      <w:pPr>
+        <w:spacing w:after="0"/>
+        <w:rPr>
+          <w:rFonts w:ascii="Bahnschrift SemiBold Condensed" w:hAnsi="Bahnschrift SemiBold Condensed"/>
+          <w:b/>
+          <w:highlight w:val="cyan"/>
+        </w:rPr>
+      </w:pPr>
+      <w:r>
+        <w:rPr>
+          <w:rFonts w:ascii="Bahnschrift SemiBold Condensed" w:hAnsi="Bahnschrift SemiBold Condensed"/>
+          <w:b/>
+          <w:highlight w:val="cyan"/>
+        </w:rPr>
+        <w:tab/>
+      </w:r>
+      <w:r>
+        <w:rPr>
+          <w:rFonts w:ascii="Bahnschrift SemiBold Condensed" w:hAnsi="Bahnschrift SemiBold Condensed"/>
+          <w:b/>
+          <w:highlight w:val="cyan"/>
+        </w:rPr>
+        <w:tab/>
+      </w:r>
+      <w:proofErr w:type="gramStart"/>
+      <w:r>
+        <w:rPr>
+          <w:rFonts w:ascii="Bahnschrift SemiBold Condensed" w:hAnsi="Bahnschrift SemiBold Condensed"/>
+          <w:b/>
+          <w:highlight w:val="cyan"/>
+        </w:rPr>
+        <w:t>document</w:t>
+      </w:r>
+      <w:proofErr w:type="gramEnd"/>
+      <w:r>
+        <w:rPr>
+          <w:rFonts w:ascii="Bahnschrift SemiBold Condensed" w:hAnsi="Bahnschrift SemiBold Condensed"/>
+          <w:b/>
+          <w:highlight w:val="cyan"/>
+        </w:rPr>
+        <w:t>.getElementById('</w:t>
+      </w:r>
+      <w:proofErr w:type="spellStart"/>
+      <w:r>
+        <w:rPr>
+          <w:rFonts w:ascii="Bahnschrift SemiBold Condensed" w:hAnsi="Bahnschrift SemiBold Condensed"/>
+          <w:b/>
+          <w:highlight w:val="cyan"/>
+        </w:rPr>
+        <w:t>modal_btn</w:t>
+      </w:r>
+      <w:proofErr w:type="spellEnd"/>
+      <w:r>
+        <w:rPr>
+          <w:rFonts w:ascii="Bahnschrift SemiBold Condensed" w:hAnsi="Bahnschrift SemiBold Condensed"/>
+          <w:b/>
+          <w:highlight w:val="cyan"/>
+        </w:rPr>
+        <w:t>').</w:t>
+      </w:r>
+      <w:proofErr w:type="spellStart"/>
+      <w:r>
+        <w:rPr>
+          <w:rFonts w:ascii="Bahnschrift SemiBold Condensed" w:hAnsi="Bahnschrift SemiBold Condensed"/>
+          <w:b/>
+          <w:highlight w:val="cyan"/>
+        </w:rPr>
+        <w:t>className</w:t>
+      </w:r>
+      <w:proofErr w:type="spellEnd"/>
+      <w:r>
+        <w:rPr>
+          <w:rFonts w:ascii="Bahnschrift SemiBold Condensed" w:hAnsi="Bahnschrift SemiBold Condensed"/>
+          <w:b/>
+          <w:highlight w:val="cyan"/>
+        </w:rPr>
+        <w:t xml:space="preserve"> =  '</w:t>
+      </w:r>
+      <w:proofErr w:type="spellStart"/>
+      <w:r>
+        <w:rPr>
+          <w:rFonts w:ascii="Bahnschrift SemiBold Condensed" w:hAnsi="Bahnschrift SemiBold Condensed"/>
+          <w:b/>
+          <w:highlight w:val="cyan"/>
+        </w:rPr>
+        <w:t>btn</w:t>
+      </w:r>
+      <w:proofErr w:type="spellEnd"/>
+      <w:r>
+        <w:rPr>
+          <w:rFonts w:ascii="Bahnschrift SemiBold Condensed" w:hAnsi="Bahnschrift SemiBold Condensed"/>
+          <w:b/>
+          <w:highlight w:val="cyan"/>
+        </w:rPr>
+        <w:t xml:space="preserve"> </w:t>
+      </w:r>
+      <w:proofErr w:type="spellStart"/>
+      <w:r>
+        <w:rPr>
+          <w:rFonts w:ascii="Bahnschrift SemiBold Condensed" w:hAnsi="Bahnschrift SemiBold Condensed"/>
+          <w:b/>
+          <w:highlight w:val="cyan"/>
+        </w:rPr>
+        <w:t>btn-danger</w:t>
+      </w:r>
+      <w:proofErr w:type="spellEnd"/>
+      <w:r>
+        <w:rPr>
+          <w:rFonts w:ascii="Bahnschrift SemiBold Condensed" w:hAnsi="Bahnschrift SemiBold Condensed"/>
+          <w:b/>
+          <w:highlight w:val="cyan"/>
+        </w:rPr>
+        <w:t>'</w:t>
+      </w:r>
+    </w:p>
+    <w:p>
+      <w:pPr>
+        <w:spacing w:after="0"/>
+        <w:rPr>
+          <w:rFonts w:ascii="Bahnschrift SemiBold Condensed" w:hAnsi="Bahnschrift SemiBold Condensed"/>
+          <w:b/>
+          <w:highlight w:val="cyan"/>
+        </w:rPr>
+      </w:pPr>
+    </w:p>
+    <w:p>
+      <w:pPr>
+        <w:spacing w:after="0"/>
+        <w:rPr>
+          <w:rFonts w:ascii="Bahnschrift SemiBold Condensed" w:hAnsi="Bahnschrift SemiBold Condensed"/>
+          <w:b/>
+          <w:highlight w:val="cyan"/>
+        </w:rPr>
+      </w:pPr>
+    </w:p>
+    <w:p>
+      <w:pPr>
+        <w:spacing w:after="0"/>
+        <w:rPr>
+          <w:rFonts w:ascii="Bahnschrift SemiBold Condensed" w:hAnsi="Bahnschrift SemiBold Condensed"/>
+          <w:b/>
+          <w:highlight w:val="cyan"/>
+        </w:rPr>
+      </w:pPr>
+      <w:r>
+        <w:rPr>
+          <w:rFonts w:ascii="Bahnschrift SemiBold Condensed" w:hAnsi="Bahnschrift SemiBold Condensed"/>
+          <w:b/>
+          <w:highlight w:val="cyan"/>
+        </w:rPr>
+        <w:tab/>
+      </w:r>
+      <w:r>
+        <w:rPr>
+          <w:rFonts w:ascii="Bahnschrift SemiBold Condensed" w:hAnsi="Bahnschrift SemiBold Condensed"/>
+          <w:b/>
+          <w:highlight w:val="cyan"/>
+        </w:rPr>
+        <w:tab/>
+        <w:t>$</w:t>
+      </w:r>
+      <w:proofErr w:type="gramStart"/>
+      <w:r>
+        <w:rPr>
+          <w:rFonts w:ascii="Bahnschrift SemiBold Condensed" w:hAnsi="Bahnschrift SemiBold Condensed"/>
+          <w:b/>
+          <w:highlight w:val="cyan"/>
+        </w:rPr>
+        <w:t>(</w:t>
+      </w:r>
+      <w:proofErr w:type="gramEnd"/>
+      <w:r>
+        <w:rPr>
+          <w:rFonts w:ascii="Bahnschrift SemiBold Condensed" w:hAnsi="Bahnschrift SemiBold Condensed"/>
+          <w:b/>
+          <w:highlight w:val="cyan"/>
+        </w:rPr>
+        <w:t>'#</w:t>
+      </w:r>
+      <w:proofErr w:type="spellStart"/>
+      <w:r>
+        <w:rPr>
+          <w:rFonts w:ascii="Bahnschrift SemiBold Condensed" w:hAnsi="Bahnschrift SemiBold Condensed"/>
+          <w:b/>
+          <w:highlight w:val="cyan"/>
+        </w:rPr>
+        <w:t>modalRegistraDespesa</w:t>
+      </w:r>
+      <w:proofErr w:type="spellEnd"/>
+      <w:r>
+        <w:rPr>
+          <w:rFonts w:ascii="Bahnschrift SemiBold Condensed" w:hAnsi="Bahnschrift SemiBold Condensed"/>
+          <w:b/>
+          <w:highlight w:val="cyan"/>
+        </w:rPr>
+        <w:t>').modal('show')</w:t>
+      </w:r>
+    </w:p>
+    <w:p>
+      <w:pPr>
+        <w:spacing w:after="0"/>
+        <w:rPr>
+          <w:rFonts w:ascii="Bahnschrift SemiBold Condensed" w:hAnsi="Bahnschrift SemiBold Condensed"/>
+          <w:b/>
+        </w:rPr>
+      </w:pPr>
+      <w:r>
+        <w:rPr>
+          <w:rFonts w:ascii="Bahnschrift SemiBold Condensed" w:hAnsi="Bahnschrift SemiBold Condensed"/>
+          <w:b/>
+          <w:highlight w:val="cyan"/>
+        </w:rPr>
+        <w:tab/>
+      </w:r>
+      <w:proofErr w:type="gramStart"/>
+      <w:r>
+        <w:rPr>
+          <w:rFonts w:ascii="Bahnschrift SemiBold Condensed" w:hAnsi="Bahnschrift SemiBold Condensed"/>
+          <w:b/>
+          <w:highlight w:val="cyan"/>
+        </w:rPr>
+        <w:t>}</w:t>
+      </w:r>
+      <w:proofErr w:type="gramEnd"/>
+    </w:p>
+    <w:p>
+      <w:pPr>
+        <w:spacing w:after="0"/>
+        <w:rPr>
+          <w:rFonts w:ascii="Bahnschrift SemiBold Condensed" w:hAnsi="Bahnschrift SemiBold Condensed"/>
+          <w:b/>
+        </w:rPr>
+      </w:pPr>
+    </w:p>
+    <w:p>
+      <w:pPr>
+        <w:spacing w:after="0"/>
+        <w:rPr>
+          <w:rFonts w:ascii="Bahnschrift SemiBold Condensed" w:hAnsi="Bahnschrift SemiBold Condensed"/>
+          <w:b/>
+        </w:rPr>
+      </w:pPr>
+      <w:r>
+        <w:rPr>
+          <w:rFonts w:ascii="Bahnschrift SemiBold Condensed" w:hAnsi="Bahnschrift SemiBold Condensed"/>
+          <w:b/>
+        </w:rPr>
+        <w:t xml:space="preserve">Foi realizado para que as modificações não sejam feitas de modo </w:t>
+      </w:r>
+      <w:proofErr w:type="spellStart"/>
+      <w:r>
+        <w:rPr>
+          <w:rFonts w:ascii="Bahnschrift SemiBold Condensed" w:hAnsi="Bahnschrift SemiBold Condensed"/>
+          <w:b/>
+        </w:rPr>
+        <w:t>hard-code</w:t>
+      </w:r>
+      <w:proofErr w:type="spellEnd"/>
+      <w:r>
+        <w:rPr>
+          <w:rFonts w:ascii="Bahnschrift SemiBold Condensed" w:hAnsi="Bahnschrift SemiBold Condensed"/>
+          <w:b/>
+        </w:rPr>
+        <w:t>, é importante que haja uma reutilização, para que não seja necessário o retrabalho.</w:t>
+      </w:r>
     </w:p>
     <w:p>
       <w:pPr>

</xml_diff>

<commit_message>
[Orcamento Pessoal] - Criando logica de visualizacao de cadastro de dividas
</commit_message>
<xml_diff>
--- a/PASSO A PASSO.docx
+++ b/PASSO A PASSO.docx
@@ -6630,69 +6630,3955 @@
           <w:b/>
         </w:rPr>
       </w:pPr>
-    </w:p>
-    <w:p>
-      <w:pPr>
-        <w:spacing w:after="0"/>
-        <w:rPr>
-          <w:rFonts w:ascii="Bahnschrift SemiBold Condensed" w:hAnsi="Bahnschrift SemiBold Condensed"/>
-          <w:b/>
-        </w:rPr>
-      </w:pPr>
-    </w:p>
-    <w:p>
-      <w:pPr>
-        <w:spacing w:after="0"/>
-        <w:rPr>
-          <w:rFonts w:ascii="Bahnschrift SemiBold Condensed" w:hAnsi="Bahnschrift SemiBold Condensed"/>
-          <w:b/>
-        </w:rPr>
-      </w:pPr>
-    </w:p>
-    <w:p>
-      <w:pPr>
-        <w:spacing w:after="0"/>
-        <w:rPr>
-          <w:rFonts w:ascii="Bahnschrift SemiBold Condensed" w:hAnsi="Bahnschrift SemiBold Condensed"/>
-          <w:b/>
-        </w:rPr>
-      </w:pPr>
-    </w:p>
-    <w:p>
-      <w:pPr>
-        <w:spacing w:after="0"/>
-        <w:rPr>
-          <w:rFonts w:ascii="Bahnschrift SemiBold Condensed" w:hAnsi="Bahnschrift SemiBold Condensed"/>
-          <w:b/>
-        </w:rPr>
-      </w:pPr>
-    </w:p>
-    <w:p>
-      <w:pPr>
-        <w:spacing w:after="0"/>
-        <w:rPr>
-          <w:rFonts w:ascii="Bahnschrift SemiBold Condensed" w:hAnsi="Bahnschrift SemiBold Condensed"/>
-          <w:b/>
-        </w:rPr>
-      </w:pPr>
-    </w:p>
-    <w:p>
-      <w:pPr>
-        <w:spacing w:after="0"/>
-        <w:rPr>
-          <w:rFonts w:ascii="Bahnschrift SemiBold Condensed" w:hAnsi="Bahnschrift SemiBold Condensed"/>
-          <w:b/>
-        </w:rPr>
-      </w:pPr>
-    </w:p>
-    <w:p>
-      <w:pPr>
-        <w:spacing w:after="0"/>
-        <w:rPr>
-          <w:rFonts w:ascii="Bahnschrift SemiBold Condensed" w:hAnsi="Bahnschrift SemiBold Condensed"/>
-          <w:b/>
-        </w:rPr>
-      </w:pPr>
+      <w:r>
+        <w:rPr>
+          <w:rFonts w:ascii="Bahnschrift SemiBold Condensed" w:hAnsi="Bahnschrift SemiBold Condensed"/>
+          <w:b/>
+        </w:rPr>
+        <w:t xml:space="preserve">7º Iremos começar a construir </w:t>
+      </w:r>
+      <w:r>
+        <w:rPr>
+          <w:rFonts w:ascii="Bahnschrift SemiBold Condensed" w:hAnsi="Bahnschrift SemiBold Condensed"/>
+          <w:b/>
+        </w:rPr>
+        <w:t xml:space="preserve">uma lógica para que possamos ver as despesas cadastradas em </w:t>
+      </w:r>
+      <w:proofErr w:type="gramStart"/>
+      <w:r>
+        <w:rPr>
+          <w:rFonts w:ascii="Bahnschrift SemiBold Condensed" w:hAnsi="Bahnschrift SemiBold Condensed"/>
+          <w:b/>
+        </w:rPr>
+        <w:t>localStorage</w:t>
+      </w:r>
+      <w:proofErr w:type="gramEnd"/>
+      <w:r>
+        <w:rPr>
+          <w:rFonts w:ascii="Bahnschrift SemiBold Condensed" w:hAnsi="Bahnschrift SemiBold Condensed"/>
+          <w:b/>
+        </w:rPr>
+        <w:t>.</w:t>
+      </w:r>
+      <w:r>
+        <w:rPr>
+          <w:rFonts w:ascii="Bahnschrift SemiBold Condensed" w:hAnsi="Bahnschrift SemiBold Condensed"/>
+          <w:b/>
+        </w:rPr>
+        <w:t xml:space="preserve"> </w:t>
+      </w:r>
+    </w:p>
+    <w:p>
+      <w:pPr>
+        <w:spacing w:after="0"/>
+        <w:rPr>
+          <w:rFonts w:ascii="Bahnschrift SemiBold Condensed" w:hAnsi="Bahnschrift SemiBold Condensed"/>
+          <w:b/>
+        </w:rPr>
+      </w:pPr>
+      <w:r>
+        <w:rPr>
+          <w:rFonts w:ascii="Bahnschrift SemiBold Condensed" w:hAnsi="Bahnschrift SemiBold Condensed"/>
+          <w:b/>
+        </w:rPr>
+        <w:t xml:space="preserve">Foi criado uma função chamada </w:t>
+      </w:r>
+      <w:r>
+        <w:rPr>
+          <w:rFonts w:ascii="Bahnschrift SemiBold Condensed" w:hAnsi="Bahnschrift SemiBold Condensed"/>
+          <w:b/>
+        </w:rPr>
+        <w:t>“</w:t>
+      </w:r>
+      <w:proofErr w:type="spellStart"/>
+      <w:proofErr w:type="gramStart"/>
+      <w:r>
+        <w:rPr>
+          <w:rFonts w:ascii="Bahnschrift SemiBold Condensed" w:hAnsi="Bahnschrift SemiBold Condensed"/>
+          <w:b/>
+        </w:rPr>
+        <w:t>carregaListaDespesas</w:t>
+      </w:r>
+      <w:proofErr w:type="spellEnd"/>
+      <w:proofErr w:type="gramEnd"/>
+      <w:r>
+        <w:rPr>
+          <w:rFonts w:ascii="Bahnschrift SemiBold Condensed" w:hAnsi="Bahnschrift SemiBold Condensed"/>
+          <w:b/>
+        </w:rPr>
+        <w:t>()</w:t>
+      </w:r>
+      <w:r>
+        <w:rPr>
+          <w:rFonts w:ascii="Bahnschrift SemiBold Condensed" w:hAnsi="Bahnschrift SemiBold Condensed"/>
+          <w:b/>
+        </w:rPr>
+        <w:t>” que é rodada toda vez que a página de consulta é rodada, essa função por sua vez chama uma outra função que se encontra dentro da class Bd.</w:t>
+      </w:r>
+    </w:p>
+    <w:p>
+      <w:pPr>
+        <w:spacing w:after="0"/>
+        <w:rPr>
+          <w:rFonts w:ascii="Bahnschrift SemiBold Condensed" w:hAnsi="Bahnschrift SemiBold Condensed"/>
+          <w:b/>
+        </w:rPr>
+      </w:pPr>
+    </w:p>
+    <w:p>
+      <w:pPr>
+        <w:spacing w:after="0"/>
+        <w:rPr>
+          <w:rFonts w:ascii="Bahnschrift SemiBold Condensed" w:hAnsi="Bahnschrift SemiBold Condensed"/>
+          <w:b/>
+          <w:highlight w:val="cyan"/>
+        </w:rPr>
+      </w:pPr>
+      <w:proofErr w:type="spellStart"/>
+      <w:proofErr w:type="gramStart"/>
+      <w:r>
+        <w:rPr>
+          <w:rFonts w:ascii="Bahnschrift SemiBold Condensed" w:hAnsi="Bahnschrift SemiBold Condensed"/>
+          <w:b/>
+          <w:highlight w:val="cyan"/>
+        </w:rPr>
+        <w:t>recuperarTodosRegistros</w:t>
+      </w:r>
+      <w:proofErr w:type="spellEnd"/>
+      <w:proofErr w:type="gramEnd"/>
+      <w:r>
+        <w:rPr>
+          <w:rFonts w:ascii="Bahnschrift SemiBold Condensed" w:hAnsi="Bahnschrift SemiBold Condensed"/>
+          <w:b/>
+          <w:highlight w:val="cyan"/>
+        </w:rPr>
+        <w:t>(){</w:t>
+      </w:r>
+    </w:p>
+    <w:p>
+      <w:pPr>
+        <w:spacing w:after="0"/>
+        <w:rPr>
+          <w:rFonts w:ascii="Bahnschrift SemiBold Condensed" w:hAnsi="Bahnschrift SemiBold Condensed"/>
+          <w:b/>
+          <w:highlight w:val="cyan"/>
+        </w:rPr>
+      </w:pPr>
+      <w:r>
+        <w:rPr>
+          <w:rFonts w:ascii="Bahnschrift SemiBold Condensed" w:hAnsi="Bahnschrift SemiBold Condensed"/>
+          <w:b/>
+          <w:highlight w:val="cyan"/>
+        </w:rPr>
+        <w:tab/>
+      </w:r>
+      <w:r>
+        <w:rPr>
+          <w:rFonts w:ascii="Bahnschrift SemiBold Condensed" w:hAnsi="Bahnschrift SemiBold Condensed"/>
+          <w:b/>
+          <w:highlight w:val="cyan"/>
+        </w:rPr>
+        <w:tab/>
+      </w:r>
+      <w:proofErr w:type="gramStart"/>
+      <w:r>
+        <w:rPr>
+          <w:rFonts w:ascii="Bahnschrift SemiBold Condensed" w:hAnsi="Bahnschrift SemiBold Condensed"/>
+          <w:b/>
+          <w:highlight w:val="cyan"/>
+        </w:rPr>
+        <w:t>let</w:t>
+      </w:r>
+      <w:proofErr w:type="gramEnd"/>
+      <w:r>
+        <w:rPr>
+          <w:rFonts w:ascii="Bahnschrift SemiBold Condensed" w:hAnsi="Bahnschrift SemiBold Condensed"/>
+          <w:b/>
+          <w:highlight w:val="cyan"/>
+        </w:rPr>
+        <w:t xml:space="preserve"> id = localStorage.getItem('id')</w:t>
+      </w:r>
+    </w:p>
+    <w:p>
+      <w:pPr>
+        <w:spacing w:after="0"/>
+        <w:rPr>
+          <w:rFonts w:ascii="Bahnschrift SemiBold Condensed" w:hAnsi="Bahnschrift SemiBold Condensed"/>
+          <w:b/>
+          <w:highlight w:val="cyan"/>
+        </w:rPr>
+      </w:pPr>
+    </w:p>
+    <w:p>
+      <w:pPr>
+        <w:spacing w:after="0"/>
+        <w:rPr>
+          <w:rFonts w:ascii="Bahnschrift SemiBold Condensed" w:hAnsi="Bahnschrift SemiBold Condensed"/>
+          <w:b/>
+          <w:highlight w:val="cyan"/>
+        </w:rPr>
+      </w:pPr>
+      <w:r>
+        <w:rPr>
+          <w:rFonts w:ascii="Bahnschrift SemiBold Condensed" w:hAnsi="Bahnschrift SemiBold Condensed"/>
+          <w:b/>
+          <w:highlight w:val="cyan"/>
+        </w:rPr>
+        <w:tab/>
+      </w:r>
+      <w:r>
+        <w:rPr>
+          <w:rFonts w:ascii="Bahnschrift SemiBold Condensed" w:hAnsi="Bahnschrift SemiBold Condensed"/>
+          <w:b/>
+          <w:highlight w:val="cyan"/>
+        </w:rPr>
+        <w:tab/>
+        <w:t xml:space="preserve">//recuperar todas as despesas cadastradas em </w:t>
+      </w:r>
+      <w:proofErr w:type="gramStart"/>
+      <w:r>
+        <w:rPr>
+          <w:rFonts w:ascii="Bahnschrift SemiBold Condensed" w:hAnsi="Bahnschrift SemiBold Condensed"/>
+          <w:b/>
+          <w:highlight w:val="cyan"/>
+        </w:rPr>
+        <w:t>localStorage</w:t>
+      </w:r>
+      <w:proofErr w:type="gramEnd"/>
+    </w:p>
+    <w:p>
+      <w:pPr>
+        <w:spacing w:after="0"/>
+        <w:rPr>
+          <w:rFonts w:ascii="Bahnschrift SemiBold Condensed" w:hAnsi="Bahnschrift SemiBold Condensed"/>
+          <w:b/>
+          <w:highlight w:val="cyan"/>
+        </w:rPr>
+      </w:pPr>
+      <w:r>
+        <w:rPr>
+          <w:rFonts w:ascii="Bahnschrift SemiBold Condensed" w:hAnsi="Bahnschrift SemiBold Condensed"/>
+          <w:b/>
+          <w:highlight w:val="cyan"/>
+        </w:rPr>
+        <w:tab/>
+      </w:r>
+      <w:r>
+        <w:rPr>
+          <w:rFonts w:ascii="Bahnschrift SemiBold Condensed" w:hAnsi="Bahnschrift SemiBold Condensed"/>
+          <w:b/>
+          <w:highlight w:val="cyan"/>
+        </w:rPr>
+        <w:tab/>
+      </w:r>
+      <w:proofErr w:type="gramStart"/>
+      <w:r>
+        <w:rPr>
+          <w:rFonts w:ascii="Bahnschrift SemiBold Condensed" w:hAnsi="Bahnschrift SemiBold Condensed"/>
+          <w:b/>
+          <w:highlight w:val="cyan"/>
+        </w:rPr>
+        <w:t>for</w:t>
+      </w:r>
+      <w:proofErr w:type="gramEnd"/>
+      <w:r>
+        <w:rPr>
+          <w:rFonts w:ascii="Bahnschrift SemiBold Condensed" w:hAnsi="Bahnschrift SemiBold Condensed"/>
+          <w:b/>
+          <w:highlight w:val="cyan"/>
+        </w:rPr>
+        <w:t>(let i = 1; i&lt;= id; i++){</w:t>
+      </w:r>
+    </w:p>
+    <w:p>
+      <w:pPr>
+        <w:spacing w:after="0"/>
+        <w:rPr>
+          <w:rFonts w:ascii="Bahnschrift SemiBold Condensed" w:hAnsi="Bahnschrift SemiBold Condensed"/>
+          <w:b/>
+          <w:highlight w:val="cyan"/>
+        </w:rPr>
+      </w:pPr>
+      <w:r>
+        <w:rPr>
+          <w:rFonts w:ascii="Bahnschrift SemiBold Condensed" w:hAnsi="Bahnschrift SemiBold Condensed"/>
+          <w:b/>
+          <w:highlight w:val="cyan"/>
+        </w:rPr>
+        <w:tab/>
+      </w:r>
+      <w:r>
+        <w:rPr>
+          <w:rFonts w:ascii="Bahnschrift SemiBold Condensed" w:hAnsi="Bahnschrift SemiBold Condensed"/>
+          <w:b/>
+          <w:highlight w:val="cyan"/>
+        </w:rPr>
+        <w:tab/>
+      </w:r>
+      <w:r>
+        <w:rPr>
+          <w:rFonts w:ascii="Bahnschrift SemiBold Condensed" w:hAnsi="Bahnschrift SemiBold Condensed"/>
+          <w:b/>
+          <w:highlight w:val="cyan"/>
+        </w:rPr>
+        <w:tab/>
+      </w:r>
+      <w:proofErr w:type="gramStart"/>
+      <w:r>
+        <w:rPr>
+          <w:rFonts w:ascii="Bahnschrift SemiBold Condensed" w:hAnsi="Bahnschrift SemiBold Condensed"/>
+          <w:b/>
+          <w:highlight w:val="cyan"/>
+        </w:rPr>
+        <w:t>let</w:t>
+      </w:r>
+      <w:proofErr w:type="gramEnd"/>
+      <w:r>
+        <w:rPr>
+          <w:rFonts w:ascii="Bahnschrift SemiBold Condensed" w:hAnsi="Bahnschrift SemiBold Condensed"/>
+          <w:b/>
+          <w:highlight w:val="cyan"/>
+        </w:rPr>
+        <w:t xml:space="preserve"> despesa = JSON.parse(localStorage.getItem(i))</w:t>
+      </w:r>
+    </w:p>
+    <w:p>
+      <w:pPr>
+        <w:spacing w:after="0"/>
+        <w:rPr>
+          <w:rFonts w:ascii="Bahnschrift SemiBold Condensed" w:hAnsi="Bahnschrift SemiBold Condensed"/>
+          <w:b/>
+          <w:highlight w:val="cyan"/>
+        </w:rPr>
+      </w:pPr>
+      <w:r>
+        <w:rPr>
+          <w:rFonts w:ascii="Bahnschrift SemiBold Condensed" w:hAnsi="Bahnschrift SemiBold Condensed"/>
+          <w:b/>
+          <w:highlight w:val="cyan"/>
+        </w:rPr>
+        <w:tab/>
+      </w:r>
+      <w:r>
+        <w:rPr>
+          <w:rFonts w:ascii="Bahnschrift SemiBold Condensed" w:hAnsi="Bahnschrift SemiBold Condensed"/>
+          <w:b/>
+          <w:highlight w:val="cyan"/>
+        </w:rPr>
+        <w:tab/>
+      </w:r>
+      <w:r>
+        <w:rPr>
+          <w:rFonts w:ascii="Bahnschrift SemiBold Condensed" w:hAnsi="Bahnschrift SemiBold Condensed"/>
+          <w:b/>
+          <w:highlight w:val="cyan"/>
+        </w:rPr>
+        <w:tab/>
+      </w:r>
+      <w:proofErr w:type="gramStart"/>
+      <w:r>
+        <w:rPr>
+          <w:rFonts w:ascii="Bahnschrift SemiBold Condensed" w:hAnsi="Bahnschrift SemiBold Condensed"/>
+          <w:b/>
+          <w:highlight w:val="cyan"/>
+        </w:rPr>
+        <w:t>console</w:t>
+      </w:r>
+      <w:proofErr w:type="gramEnd"/>
+      <w:r>
+        <w:rPr>
+          <w:rFonts w:ascii="Bahnschrift SemiBold Condensed" w:hAnsi="Bahnschrift SemiBold Condensed"/>
+          <w:b/>
+          <w:highlight w:val="cyan"/>
+        </w:rPr>
+        <w:t>.log(i, despesa)</w:t>
+      </w:r>
+    </w:p>
+    <w:p>
+      <w:pPr>
+        <w:spacing w:after="0"/>
+        <w:rPr>
+          <w:rFonts w:ascii="Bahnschrift SemiBold Condensed" w:hAnsi="Bahnschrift SemiBold Condensed"/>
+          <w:b/>
+        </w:rPr>
+      </w:pPr>
+      <w:r>
+        <w:rPr>
+          <w:rFonts w:ascii="Bahnschrift SemiBold Condensed" w:hAnsi="Bahnschrift SemiBold Condensed"/>
+          <w:b/>
+          <w:highlight w:val="cyan"/>
+        </w:rPr>
+        <w:tab/>
+      </w:r>
+      <w:r>
+        <w:rPr>
+          <w:rFonts w:ascii="Bahnschrift SemiBold Condensed" w:hAnsi="Bahnschrift SemiBold Condensed"/>
+          <w:b/>
+          <w:highlight w:val="cyan"/>
+        </w:rPr>
+        <w:tab/>
+      </w:r>
+      <w:proofErr w:type="gramStart"/>
+      <w:r>
+        <w:rPr>
+          <w:rFonts w:ascii="Bahnschrift SemiBold Condensed" w:hAnsi="Bahnschrift SemiBold Condensed"/>
+          <w:b/>
+          <w:highlight w:val="cyan"/>
+        </w:rPr>
+        <w:t>}</w:t>
+      </w:r>
+      <w:proofErr w:type="gramEnd"/>
+    </w:p>
+    <w:p>
+      <w:pPr>
+        <w:spacing w:after="0"/>
+        <w:rPr>
+          <w:rFonts w:ascii="Bahnschrift SemiBold Condensed" w:hAnsi="Bahnschrift SemiBold Condensed"/>
+          <w:b/>
+        </w:rPr>
+      </w:pPr>
+    </w:p>
+    <w:p>
+      <w:pPr>
+        <w:spacing w:after="0"/>
+        <w:rPr>
+          <w:rFonts w:ascii="Bahnschrift SemiBold Condensed" w:hAnsi="Bahnschrift SemiBold Condensed"/>
+          <w:b/>
+        </w:rPr>
+      </w:pPr>
+      <w:r>
+        <w:rPr>
+          <w:rFonts w:ascii="Bahnschrift SemiBold Condensed" w:hAnsi="Bahnschrift SemiBold Condensed"/>
+          <w:b/>
+        </w:rPr>
+        <w:t xml:space="preserve">A função ira pegar os id que contem em </w:t>
+      </w:r>
+      <w:proofErr w:type="gramStart"/>
+      <w:r>
+        <w:rPr>
+          <w:rFonts w:ascii="Bahnschrift SemiBold Condensed" w:hAnsi="Bahnschrift SemiBold Condensed"/>
+          <w:b/>
+        </w:rPr>
+        <w:t>localStorage</w:t>
+      </w:r>
+      <w:proofErr w:type="gramEnd"/>
+      <w:r>
+        <w:rPr>
+          <w:rFonts w:ascii="Bahnschrift SemiBold Condensed" w:hAnsi="Bahnschrift SemiBold Condensed"/>
+          <w:b/>
+        </w:rPr>
+        <w:t>, após ele ira usar uma estrutura de repetição para armazenar os id, dentro da mesma  estrutura de repetição é recuperados as informações do localStorage e convertidos de JSON para objetos literais.</w:t>
+      </w:r>
+      <w:r>
+        <w:rPr>
+          <w:rFonts w:ascii="Bahnschrift SemiBold Condensed" w:hAnsi="Bahnschrift SemiBold Condensed"/>
+          <w:b/>
+        </w:rPr>
+        <w:t xml:space="preserve"> Foi inserido também a criação de uma </w:t>
+      </w:r>
+      <w:proofErr w:type="spellStart"/>
+      <w:proofErr w:type="gramStart"/>
+      <w:r>
+        <w:rPr>
+          <w:rFonts w:ascii="Bahnschrift SemiBold Condensed" w:hAnsi="Bahnschrift SemiBold Condensed"/>
+          <w:b/>
+        </w:rPr>
+        <w:t>Array</w:t>
+      </w:r>
+      <w:proofErr w:type="spellEnd"/>
+      <w:r>
+        <w:rPr>
+          <w:rFonts w:ascii="Bahnschrift SemiBold Condensed" w:hAnsi="Bahnschrift SemiBold Condensed"/>
+          <w:b/>
+        </w:rPr>
+        <w:t>(</w:t>
+      </w:r>
+      <w:proofErr w:type="gramEnd"/>
+      <w:r>
+        <w:rPr>
+          <w:rFonts w:ascii="Bahnschrift SemiBold Condensed" w:hAnsi="Bahnschrift SemiBold Condensed"/>
+          <w:b/>
+        </w:rPr>
+        <w:t>) para armazenar as informações e uma lógica para que não seja armazenado índices nulos/</w:t>
+      </w:r>
+      <w:proofErr w:type="spellStart"/>
+      <w:r>
+        <w:rPr>
+          <w:rFonts w:ascii="Bahnschrift SemiBold Condensed" w:hAnsi="Bahnschrift SemiBold Condensed"/>
+          <w:b/>
+        </w:rPr>
+        <w:t>escluidos</w:t>
+      </w:r>
+      <w:proofErr w:type="spellEnd"/>
+      <w:r>
+        <w:rPr>
+          <w:rFonts w:ascii="Bahnschrift SemiBold Condensed" w:hAnsi="Bahnschrift SemiBold Condensed"/>
+          <w:b/>
+        </w:rPr>
+        <w:t>.</w:t>
+      </w:r>
+    </w:p>
+    <w:p>
+      <w:pPr>
+        <w:spacing w:after="0"/>
+        <w:rPr>
+          <w:rFonts w:ascii="Bahnschrift SemiBold Condensed" w:hAnsi="Bahnschrift SemiBold Condensed"/>
+          <w:b/>
+        </w:rPr>
+      </w:pPr>
+    </w:p>
+    <w:p>
+      <w:pPr>
+        <w:spacing w:after="0"/>
+        <w:rPr>
+          <w:rFonts w:ascii="Bahnschrift SemiBold Condensed" w:hAnsi="Bahnschrift SemiBold Condensed"/>
+          <w:b/>
+          <w:highlight w:val="cyan"/>
+        </w:rPr>
+      </w:pPr>
+      <w:proofErr w:type="spellStart"/>
+      <w:proofErr w:type="gramStart"/>
+      <w:r>
+        <w:rPr>
+          <w:rFonts w:ascii="Bahnschrift SemiBold Condensed" w:hAnsi="Bahnschrift SemiBold Condensed"/>
+          <w:b/>
+          <w:highlight w:val="cyan"/>
+        </w:rPr>
+        <w:t>recuperarTodosRegistros</w:t>
+      </w:r>
+      <w:proofErr w:type="spellEnd"/>
+      <w:proofErr w:type="gramEnd"/>
+      <w:r>
+        <w:rPr>
+          <w:rFonts w:ascii="Bahnschrift SemiBold Condensed" w:hAnsi="Bahnschrift SemiBold Condensed"/>
+          <w:b/>
+          <w:highlight w:val="cyan"/>
+        </w:rPr>
+        <w:t>(){</w:t>
+      </w:r>
+    </w:p>
+    <w:p>
+      <w:pPr>
+        <w:spacing w:after="0"/>
+        <w:rPr>
+          <w:rFonts w:ascii="Bahnschrift SemiBold Condensed" w:hAnsi="Bahnschrift SemiBold Condensed"/>
+          <w:b/>
+          <w:highlight w:val="cyan"/>
+        </w:rPr>
+      </w:pPr>
+      <w:r>
+        <w:rPr>
+          <w:rFonts w:ascii="Bahnschrift SemiBold Condensed" w:hAnsi="Bahnschrift SemiBold Condensed"/>
+          <w:b/>
+          <w:highlight w:val="cyan"/>
+        </w:rPr>
+        <w:tab/>
+      </w:r>
+      <w:r>
+        <w:rPr>
+          <w:rFonts w:ascii="Bahnschrift SemiBold Condensed" w:hAnsi="Bahnschrift SemiBold Condensed"/>
+          <w:b/>
+          <w:highlight w:val="cyan"/>
+        </w:rPr>
+        <w:tab/>
+        <w:t>//</w:t>
+      </w:r>
+      <w:proofErr w:type="spellStart"/>
+      <w:r>
+        <w:rPr>
+          <w:rFonts w:ascii="Bahnschrift SemiBold Condensed" w:hAnsi="Bahnschrift SemiBold Condensed"/>
+          <w:b/>
+          <w:highlight w:val="cyan"/>
+        </w:rPr>
+        <w:t>array</w:t>
+      </w:r>
+      <w:proofErr w:type="spellEnd"/>
+      <w:r>
+        <w:rPr>
+          <w:rFonts w:ascii="Bahnschrift SemiBold Condensed" w:hAnsi="Bahnschrift SemiBold Condensed"/>
+          <w:b/>
+          <w:highlight w:val="cyan"/>
+        </w:rPr>
+        <w:t xml:space="preserve"> de despesas</w:t>
+      </w:r>
+    </w:p>
+    <w:p>
+      <w:pPr>
+        <w:spacing w:after="0"/>
+        <w:rPr>
+          <w:rFonts w:ascii="Bahnschrift SemiBold Condensed" w:hAnsi="Bahnschrift SemiBold Condensed"/>
+          <w:b/>
+          <w:highlight w:val="cyan"/>
+        </w:rPr>
+      </w:pPr>
+      <w:r>
+        <w:rPr>
+          <w:rFonts w:ascii="Bahnschrift SemiBold Condensed" w:hAnsi="Bahnschrift SemiBold Condensed"/>
+          <w:b/>
+          <w:highlight w:val="cyan"/>
+        </w:rPr>
+        <w:tab/>
+      </w:r>
+      <w:r>
+        <w:rPr>
+          <w:rFonts w:ascii="Bahnschrift SemiBold Condensed" w:hAnsi="Bahnschrift SemiBold Condensed"/>
+          <w:b/>
+          <w:highlight w:val="cyan"/>
+        </w:rPr>
+        <w:tab/>
+      </w:r>
+      <w:proofErr w:type="gramStart"/>
+      <w:r>
+        <w:rPr>
+          <w:rFonts w:ascii="Bahnschrift SemiBold Condensed" w:hAnsi="Bahnschrift SemiBold Condensed"/>
+          <w:b/>
+          <w:highlight w:val="cyan"/>
+        </w:rPr>
+        <w:t>let</w:t>
+      </w:r>
+      <w:proofErr w:type="gramEnd"/>
+      <w:r>
+        <w:rPr>
+          <w:rFonts w:ascii="Bahnschrift SemiBold Condensed" w:hAnsi="Bahnschrift SemiBold Condensed"/>
+          <w:b/>
+          <w:highlight w:val="cyan"/>
+        </w:rPr>
+        <w:t xml:space="preserve"> despesas = </w:t>
+      </w:r>
+      <w:proofErr w:type="spellStart"/>
+      <w:r>
+        <w:rPr>
+          <w:rFonts w:ascii="Bahnschrift SemiBold Condensed" w:hAnsi="Bahnschrift SemiBold Condensed"/>
+          <w:b/>
+          <w:highlight w:val="cyan"/>
+        </w:rPr>
+        <w:t>Array</w:t>
+      </w:r>
+      <w:proofErr w:type="spellEnd"/>
+      <w:r>
+        <w:rPr>
+          <w:rFonts w:ascii="Bahnschrift SemiBold Condensed" w:hAnsi="Bahnschrift SemiBold Condensed"/>
+          <w:b/>
+          <w:highlight w:val="cyan"/>
+        </w:rPr>
+        <w:t>()</w:t>
+      </w:r>
+    </w:p>
+    <w:p>
+      <w:pPr>
+        <w:spacing w:after="0"/>
+        <w:rPr>
+          <w:rFonts w:ascii="Bahnschrift SemiBold Condensed" w:hAnsi="Bahnschrift SemiBold Condensed"/>
+          <w:b/>
+          <w:highlight w:val="cyan"/>
+        </w:rPr>
+      </w:pPr>
+    </w:p>
+    <w:p>
+      <w:pPr>
+        <w:spacing w:after="0"/>
+        <w:rPr>
+          <w:rFonts w:ascii="Bahnschrift SemiBold Condensed" w:hAnsi="Bahnschrift SemiBold Condensed"/>
+          <w:b/>
+          <w:highlight w:val="cyan"/>
+        </w:rPr>
+      </w:pPr>
+      <w:r>
+        <w:rPr>
+          <w:rFonts w:ascii="Bahnschrift SemiBold Condensed" w:hAnsi="Bahnschrift SemiBold Condensed"/>
+          <w:b/>
+          <w:highlight w:val="cyan"/>
+        </w:rPr>
+        <w:tab/>
+      </w:r>
+      <w:r>
+        <w:rPr>
+          <w:rFonts w:ascii="Bahnschrift SemiBold Condensed" w:hAnsi="Bahnschrift SemiBold Condensed"/>
+          <w:b/>
+          <w:highlight w:val="cyan"/>
+        </w:rPr>
+        <w:tab/>
+      </w:r>
+      <w:proofErr w:type="gramStart"/>
+      <w:r>
+        <w:rPr>
+          <w:rFonts w:ascii="Bahnschrift SemiBold Condensed" w:hAnsi="Bahnschrift SemiBold Condensed"/>
+          <w:b/>
+          <w:highlight w:val="cyan"/>
+        </w:rPr>
+        <w:t>let</w:t>
+      </w:r>
+      <w:proofErr w:type="gramEnd"/>
+      <w:r>
+        <w:rPr>
+          <w:rFonts w:ascii="Bahnschrift SemiBold Condensed" w:hAnsi="Bahnschrift SemiBold Condensed"/>
+          <w:b/>
+          <w:highlight w:val="cyan"/>
+        </w:rPr>
+        <w:t xml:space="preserve"> id = localStorage.getItem('id')</w:t>
+      </w:r>
+    </w:p>
+    <w:p>
+      <w:pPr>
+        <w:spacing w:after="0"/>
+        <w:rPr>
+          <w:rFonts w:ascii="Bahnschrift SemiBold Condensed" w:hAnsi="Bahnschrift SemiBold Condensed"/>
+          <w:b/>
+          <w:highlight w:val="cyan"/>
+        </w:rPr>
+      </w:pPr>
+    </w:p>
+    <w:p>
+      <w:pPr>
+        <w:spacing w:after="0"/>
+        <w:rPr>
+          <w:rFonts w:ascii="Bahnschrift SemiBold Condensed" w:hAnsi="Bahnschrift SemiBold Condensed"/>
+          <w:b/>
+          <w:highlight w:val="cyan"/>
+        </w:rPr>
+      </w:pPr>
+      <w:r>
+        <w:rPr>
+          <w:rFonts w:ascii="Bahnschrift SemiBold Condensed" w:hAnsi="Bahnschrift SemiBold Condensed"/>
+          <w:b/>
+          <w:highlight w:val="cyan"/>
+        </w:rPr>
+        <w:tab/>
+      </w:r>
+      <w:r>
+        <w:rPr>
+          <w:rFonts w:ascii="Bahnschrift SemiBold Condensed" w:hAnsi="Bahnschrift SemiBold Condensed"/>
+          <w:b/>
+          <w:highlight w:val="cyan"/>
+        </w:rPr>
+        <w:tab/>
+        <w:t xml:space="preserve">//recuperar todas as despesas cadastradas em </w:t>
+      </w:r>
+      <w:proofErr w:type="gramStart"/>
+      <w:r>
+        <w:rPr>
+          <w:rFonts w:ascii="Bahnschrift SemiBold Condensed" w:hAnsi="Bahnschrift SemiBold Condensed"/>
+          <w:b/>
+          <w:highlight w:val="cyan"/>
+        </w:rPr>
+        <w:t>localStorage</w:t>
+      </w:r>
+      <w:proofErr w:type="gramEnd"/>
+    </w:p>
+    <w:p>
+      <w:pPr>
+        <w:spacing w:after="0"/>
+        <w:rPr>
+          <w:rFonts w:ascii="Bahnschrift SemiBold Condensed" w:hAnsi="Bahnschrift SemiBold Condensed"/>
+          <w:b/>
+          <w:highlight w:val="cyan"/>
+        </w:rPr>
+      </w:pPr>
+      <w:r>
+        <w:rPr>
+          <w:rFonts w:ascii="Bahnschrift SemiBold Condensed" w:hAnsi="Bahnschrift SemiBold Condensed"/>
+          <w:b/>
+          <w:highlight w:val="cyan"/>
+        </w:rPr>
+        <w:tab/>
+      </w:r>
+      <w:r>
+        <w:rPr>
+          <w:rFonts w:ascii="Bahnschrift SemiBold Condensed" w:hAnsi="Bahnschrift SemiBold Condensed"/>
+          <w:b/>
+          <w:highlight w:val="cyan"/>
+        </w:rPr>
+        <w:tab/>
+      </w:r>
+      <w:proofErr w:type="gramStart"/>
+      <w:r>
+        <w:rPr>
+          <w:rFonts w:ascii="Bahnschrift SemiBold Condensed" w:hAnsi="Bahnschrift SemiBold Condensed"/>
+          <w:b/>
+          <w:highlight w:val="cyan"/>
+        </w:rPr>
+        <w:t>for</w:t>
+      </w:r>
+      <w:proofErr w:type="gramEnd"/>
+      <w:r>
+        <w:rPr>
+          <w:rFonts w:ascii="Bahnschrift SemiBold Condensed" w:hAnsi="Bahnschrift SemiBold Condensed"/>
+          <w:b/>
+          <w:highlight w:val="cyan"/>
+        </w:rPr>
+        <w:t>(let i = 1; i&lt;= id; i++){</w:t>
+      </w:r>
+    </w:p>
+    <w:p>
+      <w:pPr>
+        <w:spacing w:after="0"/>
+        <w:rPr>
+          <w:rFonts w:ascii="Bahnschrift SemiBold Condensed" w:hAnsi="Bahnschrift SemiBold Condensed"/>
+          <w:b/>
+          <w:highlight w:val="cyan"/>
+        </w:rPr>
+      </w:pPr>
+      <w:r>
+        <w:rPr>
+          <w:rFonts w:ascii="Bahnschrift SemiBold Condensed" w:hAnsi="Bahnschrift SemiBold Condensed"/>
+          <w:b/>
+          <w:highlight w:val="cyan"/>
+        </w:rPr>
+        <w:tab/>
+      </w:r>
+      <w:r>
+        <w:rPr>
+          <w:rFonts w:ascii="Bahnschrift SemiBold Condensed" w:hAnsi="Bahnschrift SemiBold Condensed"/>
+          <w:b/>
+          <w:highlight w:val="cyan"/>
+        </w:rPr>
+        <w:tab/>
+      </w:r>
+      <w:r>
+        <w:rPr>
+          <w:rFonts w:ascii="Bahnschrift SemiBold Condensed" w:hAnsi="Bahnschrift SemiBold Condensed"/>
+          <w:b/>
+          <w:highlight w:val="cyan"/>
+        </w:rPr>
+        <w:tab/>
+      </w:r>
+      <w:proofErr w:type="gramStart"/>
+      <w:r>
+        <w:rPr>
+          <w:rFonts w:ascii="Bahnschrift SemiBold Condensed" w:hAnsi="Bahnschrift SemiBold Condensed"/>
+          <w:b/>
+          <w:highlight w:val="cyan"/>
+        </w:rPr>
+        <w:t>let</w:t>
+      </w:r>
+      <w:proofErr w:type="gramEnd"/>
+      <w:r>
+        <w:rPr>
+          <w:rFonts w:ascii="Bahnschrift SemiBold Condensed" w:hAnsi="Bahnschrift SemiBold Condensed"/>
+          <w:b/>
+          <w:highlight w:val="cyan"/>
+        </w:rPr>
+        <w:t xml:space="preserve"> despesa = JSON.parse(localStorage.getItem(i))</w:t>
+      </w:r>
+    </w:p>
+    <w:p>
+      <w:pPr>
+        <w:spacing w:after="0"/>
+        <w:rPr>
+          <w:rFonts w:ascii="Bahnschrift SemiBold Condensed" w:hAnsi="Bahnschrift SemiBold Condensed"/>
+          <w:b/>
+          <w:highlight w:val="cyan"/>
+        </w:rPr>
+      </w:pPr>
+    </w:p>
+    <w:p>
+      <w:pPr>
+        <w:spacing w:after="0"/>
+        <w:rPr>
+          <w:rFonts w:ascii="Bahnschrift SemiBold Condensed" w:hAnsi="Bahnschrift SemiBold Condensed"/>
+          <w:b/>
+          <w:highlight w:val="cyan"/>
+        </w:rPr>
+      </w:pPr>
+      <w:r>
+        <w:rPr>
+          <w:rFonts w:ascii="Bahnschrift SemiBold Condensed" w:hAnsi="Bahnschrift SemiBold Condensed"/>
+          <w:b/>
+          <w:highlight w:val="cyan"/>
+        </w:rPr>
+        <w:tab/>
+      </w:r>
+      <w:r>
+        <w:rPr>
+          <w:rFonts w:ascii="Bahnschrift SemiBold Condensed" w:hAnsi="Bahnschrift SemiBold Condensed"/>
+          <w:b/>
+          <w:highlight w:val="cyan"/>
+        </w:rPr>
+        <w:tab/>
+      </w:r>
+      <w:r>
+        <w:rPr>
+          <w:rFonts w:ascii="Bahnschrift SemiBold Condensed" w:hAnsi="Bahnschrift SemiBold Condensed"/>
+          <w:b/>
+          <w:highlight w:val="cyan"/>
+        </w:rPr>
+        <w:tab/>
+        <w:t>//existe a possibilidades de ter itens que foram removidos</w:t>
+      </w:r>
+      <w:proofErr w:type="gramStart"/>
+      <w:r>
+        <w:rPr>
+          <w:rFonts w:ascii="Bahnschrift SemiBold Condensed" w:hAnsi="Bahnschrift SemiBold Condensed"/>
+          <w:b/>
+          <w:highlight w:val="cyan"/>
+        </w:rPr>
+        <w:t>??</w:t>
+      </w:r>
+      <w:proofErr w:type="gramEnd"/>
+    </w:p>
+    <w:p>
+      <w:pPr>
+        <w:spacing w:after="0"/>
+        <w:rPr>
+          <w:rFonts w:ascii="Bahnschrift SemiBold Condensed" w:hAnsi="Bahnschrift SemiBold Condensed"/>
+          <w:b/>
+          <w:highlight w:val="cyan"/>
+        </w:rPr>
+      </w:pPr>
+      <w:r>
+        <w:rPr>
+          <w:rFonts w:ascii="Bahnschrift SemiBold Condensed" w:hAnsi="Bahnschrift SemiBold Condensed"/>
+          <w:b/>
+          <w:highlight w:val="cyan"/>
+        </w:rPr>
+        <w:tab/>
+      </w:r>
+      <w:r>
+        <w:rPr>
+          <w:rFonts w:ascii="Bahnschrift SemiBold Condensed" w:hAnsi="Bahnschrift SemiBold Condensed"/>
+          <w:b/>
+          <w:highlight w:val="cyan"/>
+        </w:rPr>
+        <w:tab/>
+      </w:r>
+      <w:r>
+        <w:rPr>
+          <w:rFonts w:ascii="Bahnschrift SemiBold Condensed" w:hAnsi="Bahnschrift SemiBold Condensed"/>
+          <w:b/>
+          <w:highlight w:val="cyan"/>
+        </w:rPr>
+        <w:tab/>
+      </w:r>
+      <w:proofErr w:type="spellStart"/>
+      <w:proofErr w:type="gramStart"/>
+      <w:r>
+        <w:rPr>
+          <w:rFonts w:ascii="Bahnschrift SemiBold Condensed" w:hAnsi="Bahnschrift SemiBold Condensed"/>
+          <w:b/>
+          <w:highlight w:val="cyan"/>
+        </w:rPr>
+        <w:t>if</w:t>
+      </w:r>
+      <w:proofErr w:type="spellEnd"/>
+      <w:proofErr w:type="gramEnd"/>
+      <w:r>
+        <w:rPr>
+          <w:rFonts w:ascii="Bahnschrift SemiBold Condensed" w:hAnsi="Bahnschrift SemiBold Condensed"/>
+          <w:b/>
+          <w:highlight w:val="cyan"/>
+        </w:rPr>
+        <w:t>(despesa === null){</w:t>
+      </w:r>
+    </w:p>
+    <w:p>
+      <w:pPr>
+        <w:spacing w:after="0"/>
+        <w:rPr>
+          <w:rFonts w:ascii="Bahnschrift SemiBold Condensed" w:hAnsi="Bahnschrift SemiBold Condensed"/>
+          <w:b/>
+          <w:highlight w:val="cyan"/>
+        </w:rPr>
+      </w:pPr>
+      <w:r>
+        <w:rPr>
+          <w:rFonts w:ascii="Bahnschrift SemiBold Condensed" w:hAnsi="Bahnschrift SemiBold Condensed"/>
+          <w:b/>
+          <w:highlight w:val="cyan"/>
+        </w:rPr>
+        <w:tab/>
+      </w:r>
+      <w:r>
+        <w:rPr>
+          <w:rFonts w:ascii="Bahnschrift SemiBold Condensed" w:hAnsi="Bahnschrift SemiBold Condensed"/>
+          <w:b/>
+          <w:highlight w:val="cyan"/>
+        </w:rPr>
+        <w:tab/>
+      </w:r>
+      <w:r>
+        <w:rPr>
+          <w:rFonts w:ascii="Bahnschrift SemiBold Condensed" w:hAnsi="Bahnschrift SemiBold Condensed"/>
+          <w:b/>
+          <w:highlight w:val="cyan"/>
+        </w:rPr>
+        <w:tab/>
+      </w:r>
+      <w:r>
+        <w:rPr>
+          <w:rFonts w:ascii="Bahnschrift SemiBold Condensed" w:hAnsi="Bahnschrift SemiBold Condensed"/>
+          <w:b/>
+          <w:highlight w:val="cyan"/>
+        </w:rPr>
+        <w:tab/>
+      </w:r>
+      <w:proofErr w:type="gramStart"/>
+      <w:r>
+        <w:rPr>
+          <w:rFonts w:ascii="Bahnschrift SemiBold Condensed" w:hAnsi="Bahnschrift SemiBold Condensed"/>
+          <w:b/>
+          <w:highlight w:val="cyan"/>
+        </w:rPr>
+        <w:t>continue</w:t>
+      </w:r>
+      <w:proofErr w:type="gramEnd"/>
+    </w:p>
+    <w:p>
+      <w:pPr>
+        <w:spacing w:after="0"/>
+        <w:rPr>
+          <w:rFonts w:ascii="Bahnschrift SemiBold Condensed" w:hAnsi="Bahnschrift SemiBold Condensed"/>
+          <w:b/>
+          <w:highlight w:val="cyan"/>
+        </w:rPr>
+      </w:pPr>
+      <w:r>
+        <w:rPr>
+          <w:rFonts w:ascii="Bahnschrift SemiBold Condensed" w:hAnsi="Bahnschrift SemiBold Condensed"/>
+          <w:b/>
+          <w:highlight w:val="cyan"/>
+        </w:rPr>
+        <w:lastRenderedPageBreak/>
+        <w:tab/>
+      </w:r>
+      <w:r>
+        <w:rPr>
+          <w:rFonts w:ascii="Bahnschrift SemiBold Condensed" w:hAnsi="Bahnschrift SemiBold Condensed"/>
+          <w:b/>
+          <w:highlight w:val="cyan"/>
+        </w:rPr>
+        <w:tab/>
+      </w:r>
+      <w:r>
+        <w:rPr>
+          <w:rFonts w:ascii="Bahnschrift SemiBold Condensed" w:hAnsi="Bahnschrift SemiBold Condensed"/>
+          <w:b/>
+          <w:highlight w:val="cyan"/>
+        </w:rPr>
+        <w:tab/>
+      </w:r>
+      <w:proofErr w:type="gramStart"/>
+      <w:r>
+        <w:rPr>
+          <w:rFonts w:ascii="Bahnschrift SemiBold Condensed" w:hAnsi="Bahnschrift SemiBold Condensed"/>
+          <w:b/>
+          <w:highlight w:val="cyan"/>
+        </w:rPr>
+        <w:t>}</w:t>
+      </w:r>
+      <w:proofErr w:type="gramEnd"/>
+    </w:p>
+    <w:p>
+      <w:pPr>
+        <w:spacing w:after="0"/>
+        <w:rPr>
+          <w:rFonts w:ascii="Bahnschrift SemiBold Condensed" w:hAnsi="Bahnschrift SemiBold Condensed"/>
+          <w:b/>
+          <w:highlight w:val="cyan"/>
+        </w:rPr>
+      </w:pPr>
+    </w:p>
+    <w:p>
+      <w:pPr>
+        <w:spacing w:after="0"/>
+        <w:rPr>
+          <w:rFonts w:ascii="Bahnschrift SemiBold Condensed" w:hAnsi="Bahnschrift SemiBold Condensed"/>
+          <w:b/>
+          <w:highlight w:val="cyan"/>
+        </w:rPr>
+      </w:pPr>
+      <w:r>
+        <w:rPr>
+          <w:rFonts w:ascii="Bahnschrift SemiBold Condensed" w:hAnsi="Bahnschrift SemiBold Condensed"/>
+          <w:b/>
+          <w:highlight w:val="cyan"/>
+        </w:rPr>
+        <w:tab/>
+      </w:r>
+      <w:r>
+        <w:rPr>
+          <w:rFonts w:ascii="Bahnschrift SemiBold Condensed" w:hAnsi="Bahnschrift SemiBold Condensed"/>
+          <w:b/>
+          <w:highlight w:val="cyan"/>
+        </w:rPr>
+        <w:tab/>
+      </w:r>
+      <w:r>
+        <w:rPr>
+          <w:rFonts w:ascii="Bahnschrift SemiBold Condensed" w:hAnsi="Bahnschrift SemiBold Condensed"/>
+          <w:b/>
+          <w:highlight w:val="cyan"/>
+        </w:rPr>
+        <w:tab/>
+      </w:r>
+      <w:proofErr w:type="gramStart"/>
+      <w:r>
+        <w:rPr>
+          <w:rFonts w:ascii="Bahnschrift SemiBold Condensed" w:hAnsi="Bahnschrift SemiBold Condensed"/>
+          <w:b/>
+          <w:highlight w:val="cyan"/>
+        </w:rPr>
+        <w:t>despesas</w:t>
+      </w:r>
+      <w:proofErr w:type="gramEnd"/>
+      <w:r>
+        <w:rPr>
+          <w:rFonts w:ascii="Bahnschrift SemiBold Condensed" w:hAnsi="Bahnschrift SemiBold Condensed"/>
+          <w:b/>
+          <w:highlight w:val="cyan"/>
+        </w:rPr>
+        <w:t>.</w:t>
+      </w:r>
+      <w:proofErr w:type="spellStart"/>
+      <w:r>
+        <w:rPr>
+          <w:rFonts w:ascii="Bahnschrift SemiBold Condensed" w:hAnsi="Bahnschrift SemiBold Condensed"/>
+          <w:b/>
+          <w:highlight w:val="cyan"/>
+        </w:rPr>
+        <w:t>push</w:t>
+      </w:r>
+      <w:proofErr w:type="spellEnd"/>
+      <w:r>
+        <w:rPr>
+          <w:rFonts w:ascii="Bahnschrift SemiBold Condensed" w:hAnsi="Bahnschrift SemiBold Condensed"/>
+          <w:b/>
+          <w:highlight w:val="cyan"/>
+        </w:rPr>
+        <w:t>(despesa)</w:t>
+      </w:r>
+    </w:p>
+    <w:p>
+      <w:pPr>
+        <w:spacing w:after="0"/>
+        <w:rPr>
+          <w:rFonts w:ascii="Bahnschrift SemiBold Condensed" w:hAnsi="Bahnschrift SemiBold Condensed"/>
+          <w:b/>
+          <w:highlight w:val="cyan"/>
+        </w:rPr>
+      </w:pPr>
+      <w:r>
+        <w:rPr>
+          <w:rFonts w:ascii="Bahnschrift SemiBold Condensed" w:hAnsi="Bahnschrift SemiBold Condensed"/>
+          <w:b/>
+          <w:highlight w:val="cyan"/>
+        </w:rPr>
+        <w:tab/>
+      </w:r>
+      <w:r>
+        <w:rPr>
+          <w:rFonts w:ascii="Bahnschrift SemiBold Condensed" w:hAnsi="Bahnschrift SemiBold Condensed"/>
+          <w:b/>
+          <w:highlight w:val="cyan"/>
+        </w:rPr>
+        <w:tab/>
+      </w:r>
+      <w:proofErr w:type="gramStart"/>
+      <w:r>
+        <w:rPr>
+          <w:rFonts w:ascii="Bahnschrift SemiBold Condensed" w:hAnsi="Bahnschrift SemiBold Condensed"/>
+          <w:b/>
+          <w:highlight w:val="cyan"/>
+        </w:rPr>
+        <w:t>}</w:t>
+      </w:r>
+      <w:proofErr w:type="gramEnd"/>
+    </w:p>
+    <w:p>
+      <w:pPr>
+        <w:spacing w:after="0"/>
+        <w:rPr>
+          <w:rFonts w:ascii="Bahnschrift SemiBold Condensed" w:hAnsi="Bahnschrift SemiBold Condensed"/>
+          <w:b/>
+          <w:highlight w:val="cyan"/>
+        </w:rPr>
+      </w:pPr>
+      <w:r>
+        <w:rPr>
+          <w:rFonts w:ascii="Bahnschrift SemiBold Condensed" w:hAnsi="Bahnschrift SemiBold Condensed"/>
+          <w:b/>
+          <w:highlight w:val="cyan"/>
+        </w:rPr>
+        <w:tab/>
+      </w:r>
+      <w:r>
+        <w:rPr>
+          <w:rFonts w:ascii="Bahnschrift SemiBold Condensed" w:hAnsi="Bahnschrift SemiBold Condensed"/>
+          <w:b/>
+          <w:highlight w:val="cyan"/>
+        </w:rPr>
+        <w:tab/>
+      </w:r>
+      <w:r>
+        <w:rPr>
+          <w:rFonts w:ascii="Bahnschrift SemiBold Condensed" w:hAnsi="Bahnschrift SemiBold Condensed"/>
+          <w:b/>
+          <w:highlight w:val="cyan"/>
+        </w:rPr>
+        <w:tab/>
+      </w:r>
+      <w:proofErr w:type="gramStart"/>
+      <w:r>
+        <w:rPr>
+          <w:rFonts w:ascii="Bahnschrift SemiBold Condensed" w:hAnsi="Bahnschrift SemiBold Condensed"/>
+          <w:b/>
+          <w:highlight w:val="cyan"/>
+        </w:rPr>
+        <w:t>return</w:t>
+      </w:r>
+      <w:proofErr w:type="gramEnd"/>
+      <w:r>
+        <w:rPr>
+          <w:rFonts w:ascii="Bahnschrift SemiBold Condensed" w:hAnsi="Bahnschrift SemiBold Condensed"/>
+          <w:b/>
+          <w:highlight w:val="cyan"/>
+        </w:rPr>
+        <w:t xml:space="preserve"> despesas</w:t>
+      </w:r>
+    </w:p>
+    <w:p>
+      <w:pPr>
+        <w:spacing w:after="0"/>
+        <w:rPr>
+          <w:rFonts w:ascii="Bahnschrift SemiBold Condensed" w:hAnsi="Bahnschrift SemiBold Condensed"/>
+          <w:b/>
+        </w:rPr>
+      </w:pPr>
+      <w:r>
+        <w:rPr>
+          <w:rFonts w:ascii="Bahnschrift SemiBold Condensed" w:hAnsi="Bahnschrift SemiBold Condensed"/>
+          <w:b/>
+          <w:highlight w:val="cyan"/>
+        </w:rPr>
+        <w:tab/>
+      </w:r>
+      <w:proofErr w:type="gramStart"/>
+      <w:r>
+        <w:rPr>
+          <w:rFonts w:ascii="Bahnschrift SemiBold Condensed" w:hAnsi="Bahnschrift SemiBold Condensed"/>
+          <w:b/>
+          <w:highlight w:val="cyan"/>
+        </w:rPr>
+        <w:t>}</w:t>
+      </w:r>
+      <w:proofErr w:type="gramEnd"/>
+      <w:r>
+        <w:rPr>
+          <w:rFonts w:ascii="Bahnschrift SemiBold Condensed" w:hAnsi="Bahnschrift SemiBold Condensed"/>
+          <w:b/>
+        </w:rPr>
+        <w:t xml:space="preserve"> </w:t>
+      </w:r>
+    </w:p>
+    <w:p>
+      <w:pPr>
+        <w:spacing w:after="0"/>
+        <w:rPr>
+          <w:rFonts w:ascii="Bahnschrift SemiBold Condensed" w:hAnsi="Bahnschrift SemiBold Condensed"/>
+          <w:b/>
+        </w:rPr>
+      </w:pPr>
+    </w:p>
+    <w:p>
+      <w:pPr>
+        <w:spacing w:after="0"/>
+        <w:rPr>
+          <w:rFonts w:ascii="Bahnschrift SemiBold Condensed" w:hAnsi="Bahnschrift SemiBold Condensed"/>
+          <w:b/>
+        </w:rPr>
+      </w:pPr>
+    </w:p>
+    <w:p>
+      <w:pPr>
+        <w:spacing w:after="0"/>
+        <w:rPr>
+          <w:rFonts w:ascii="Bahnschrift SemiBold Condensed" w:hAnsi="Bahnschrift SemiBold Condensed"/>
+          <w:b/>
+        </w:rPr>
+      </w:pPr>
+    </w:p>
+    <w:p>
+      <w:pPr>
+        <w:spacing w:after="0"/>
+        <w:rPr>
+          <w:rFonts w:ascii="Bahnschrift SemiBold Condensed" w:hAnsi="Bahnschrift SemiBold Condensed"/>
+          <w:b/>
+          <w:highlight w:val="cyan"/>
+        </w:rPr>
+      </w:pPr>
+      <w:proofErr w:type="gramStart"/>
+      <w:r>
+        <w:rPr>
+          <w:rFonts w:ascii="Bahnschrift SemiBold Condensed" w:hAnsi="Bahnschrift SemiBold Condensed"/>
+          <w:b/>
+          <w:highlight w:val="cyan"/>
+        </w:rPr>
+        <w:t>function</w:t>
+      </w:r>
+      <w:proofErr w:type="gramEnd"/>
+      <w:r>
+        <w:rPr>
+          <w:rFonts w:ascii="Bahnschrift SemiBold Condensed" w:hAnsi="Bahnschrift SemiBold Condensed"/>
+          <w:b/>
+          <w:highlight w:val="cyan"/>
+        </w:rPr>
+        <w:t xml:space="preserve"> </w:t>
+      </w:r>
+      <w:proofErr w:type="spellStart"/>
+      <w:r>
+        <w:rPr>
+          <w:rFonts w:ascii="Bahnschrift SemiBold Condensed" w:hAnsi="Bahnschrift SemiBold Condensed"/>
+          <w:b/>
+          <w:highlight w:val="cyan"/>
+        </w:rPr>
+        <w:t>carregaListaDespesas</w:t>
+      </w:r>
+      <w:proofErr w:type="spellEnd"/>
+      <w:r>
+        <w:rPr>
+          <w:rFonts w:ascii="Bahnschrift SemiBold Condensed" w:hAnsi="Bahnschrift SemiBold Condensed"/>
+          <w:b/>
+          <w:highlight w:val="cyan"/>
+        </w:rPr>
+        <w:t>(){</w:t>
+      </w:r>
+    </w:p>
+    <w:p>
+      <w:pPr>
+        <w:spacing w:after="0"/>
+        <w:rPr>
+          <w:rFonts w:ascii="Bahnschrift SemiBold Condensed" w:hAnsi="Bahnschrift SemiBold Condensed"/>
+          <w:b/>
+          <w:highlight w:val="cyan"/>
+        </w:rPr>
+      </w:pPr>
+      <w:r>
+        <w:rPr>
+          <w:rFonts w:ascii="Bahnschrift SemiBold Condensed" w:hAnsi="Bahnschrift SemiBold Condensed"/>
+          <w:b/>
+          <w:highlight w:val="cyan"/>
+        </w:rPr>
+        <w:tab/>
+        <w:t xml:space="preserve">//Aqui criamos uma </w:t>
+      </w:r>
+      <w:proofErr w:type="spellStart"/>
+      <w:r>
+        <w:rPr>
+          <w:rFonts w:ascii="Bahnschrift SemiBold Condensed" w:hAnsi="Bahnschrift SemiBold Condensed"/>
+          <w:b/>
+          <w:highlight w:val="cyan"/>
+        </w:rPr>
+        <w:t>variavel</w:t>
+      </w:r>
+      <w:proofErr w:type="spellEnd"/>
+      <w:r>
+        <w:rPr>
+          <w:rFonts w:ascii="Bahnschrift SemiBold Condensed" w:hAnsi="Bahnschrift SemiBold Condensed"/>
+          <w:b/>
+          <w:highlight w:val="cyan"/>
+        </w:rPr>
+        <w:t xml:space="preserve"> chamada despesas que recebe as informações que vem da função</w:t>
+      </w:r>
+    </w:p>
+    <w:p>
+      <w:pPr>
+        <w:spacing w:after="0"/>
+        <w:rPr>
+          <w:rFonts w:ascii="Bahnschrift SemiBold Condensed" w:hAnsi="Bahnschrift SemiBold Condensed"/>
+          <w:b/>
+          <w:highlight w:val="cyan"/>
+        </w:rPr>
+      </w:pPr>
+      <w:r>
+        <w:rPr>
+          <w:rFonts w:ascii="Bahnschrift SemiBold Condensed" w:hAnsi="Bahnschrift SemiBold Condensed"/>
+          <w:b/>
+          <w:highlight w:val="cyan"/>
+        </w:rPr>
+        <w:tab/>
+      </w:r>
+      <w:proofErr w:type="gramStart"/>
+      <w:r>
+        <w:rPr>
+          <w:rFonts w:ascii="Bahnschrift SemiBold Condensed" w:hAnsi="Bahnschrift SemiBold Condensed"/>
+          <w:b/>
+          <w:highlight w:val="cyan"/>
+        </w:rPr>
+        <w:t>let</w:t>
+      </w:r>
+      <w:proofErr w:type="gramEnd"/>
+      <w:r>
+        <w:rPr>
+          <w:rFonts w:ascii="Bahnschrift SemiBold Condensed" w:hAnsi="Bahnschrift SemiBold Condensed"/>
+          <w:b/>
+          <w:highlight w:val="cyan"/>
+        </w:rPr>
+        <w:t xml:space="preserve"> despesas = </w:t>
+      </w:r>
+      <w:proofErr w:type="spellStart"/>
+      <w:r>
+        <w:rPr>
+          <w:rFonts w:ascii="Bahnschrift SemiBold Condensed" w:hAnsi="Bahnschrift SemiBold Condensed"/>
+          <w:b/>
+          <w:highlight w:val="cyan"/>
+        </w:rPr>
+        <w:t>Array</w:t>
+      </w:r>
+      <w:proofErr w:type="spellEnd"/>
+      <w:r>
+        <w:rPr>
+          <w:rFonts w:ascii="Bahnschrift SemiBold Condensed" w:hAnsi="Bahnschrift SemiBold Condensed"/>
+          <w:b/>
+          <w:highlight w:val="cyan"/>
+        </w:rPr>
+        <w:t>()</w:t>
+      </w:r>
+    </w:p>
+    <w:p>
+      <w:pPr>
+        <w:spacing w:after="0"/>
+        <w:rPr>
+          <w:rFonts w:ascii="Bahnschrift SemiBold Condensed" w:hAnsi="Bahnschrift SemiBold Condensed"/>
+          <w:b/>
+          <w:highlight w:val="cyan"/>
+        </w:rPr>
+      </w:pPr>
+    </w:p>
+    <w:p>
+      <w:pPr>
+        <w:spacing w:after="0"/>
+        <w:rPr>
+          <w:rFonts w:ascii="Bahnschrift SemiBold Condensed" w:hAnsi="Bahnschrift SemiBold Condensed"/>
+          <w:b/>
+          <w:highlight w:val="cyan"/>
+        </w:rPr>
+      </w:pPr>
+      <w:r>
+        <w:rPr>
+          <w:rFonts w:ascii="Bahnschrift SemiBold Condensed" w:hAnsi="Bahnschrift SemiBold Condensed"/>
+          <w:b/>
+          <w:highlight w:val="cyan"/>
+        </w:rPr>
+        <w:tab/>
+      </w:r>
+      <w:proofErr w:type="gramStart"/>
+      <w:r>
+        <w:rPr>
+          <w:rFonts w:ascii="Bahnschrift SemiBold Condensed" w:hAnsi="Bahnschrift SemiBold Condensed"/>
+          <w:b/>
+          <w:highlight w:val="cyan"/>
+        </w:rPr>
+        <w:t>despesas</w:t>
+      </w:r>
+      <w:proofErr w:type="gramEnd"/>
+      <w:r>
+        <w:rPr>
+          <w:rFonts w:ascii="Bahnschrift SemiBold Condensed" w:hAnsi="Bahnschrift SemiBold Condensed"/>
+          <w:b/>
+          <w:highlight w:val="cyan"/>
+        </w:rPr>
+        <w:t xml:space="preserve"> = bd.</w:t>
+      </w:r>
+      <w:proofErr w:type="spellStart"/>
+      <w:r>
+        <w:rPr>
+          <w:rFonts w:ascii="Bahnschrift SemiBold Condensed" w:hAnsi="Bahnschrift SemiBold Condensed"/>
+          <w:b/>
+          <w:highlight w:val="cyan"/>
+        </w:rPr>
+        <w:t>recuperarTodosRegistros</w:t>
+      </w:r>
+      <w:proofErr w:type="spellEnd"/>
+      <w:r>
+        <w:rPr>
+          <w:rFonts w:ascii="Bahnschrift SemiBold Condensed" w:hAnsi="Bahnschrift SemiBold Condensed"/>
+          <w:b/>
+          <w:highlight w:val="cyan"/>
+        </w:rPr>
+        <w:t>()</w:t>
+      </w:r>
+    </w:p>
+    <w:p>
+      <w:pPr>
+        <w:spacing w:after="0"/>
+        <w:rPr>
+          <w:rFonts w:ascii="Bahnschrift SemiBold Condensed" w:hAnsi="Bahnschrift SemiBold Condensed"/>
+          <w:b/>
+          <w:highlight w:val="cyan"/>
+        </w:rPr>
+      </w:pPr>
+    </w:p>
+    <w:p>
+      <w:pPr>
+        <w:spacing w:after="0"/>
+        <w:rPr>
+          <w:rFonts w:ascii="Bahnschrift SemiBold Condensed" w:hAnsi="Bahnschrift SemiBold Condensed"/>
+          <w:b/>
+          <w:highlight w:val="cyan"/>
+        </w:rPr>
+      </w:pPr>
+      <w:r>
+        <w:rPr>
+          <w:rFonts w:ascii="Bahnschrift SemiBold Condensed" w:hAnsi="Bahnschrift SemiBold Condensed"/>
+          <w:b/>
+          <w:highlight w:val="cyan"/>
+        </w:rPr>
+        <w:tab/>
+      </w:r>
+      <w:proofErr w:type="gramStart"/>
+      <w:r>
+        <w:rPr>
+          <w:rFonts w:ascii="Bahnschrift SemiBold Condensed" w:hAnsi="Bahnschrift SemiBold Condensed"/>
+          <w:b/>
+          <w:highlight w:val="cyan"/>
+        </w:rPr>
+        <w:t>console</w:t>
+      </w:r>
+      <w:proofErr w:type="gramEnd"/>
+      <w:r>
+        <w:rPr>
+          <w:rFonts w:ascii="Bahnschrift SemiBold Condensed" w:hAnsi="Bahnschrift SemiBold Condensed"/>
+          <w:b/>
+          <w:highlight w:val="cyan"/>
+        </w:rPr>
+        <w:t>.log(despesas)</w:t>
+      </w:r>
+    </w:p>
+    <w:p>
+      <w:pPr>
+        <w:spacing w:after="0"/>
+        <w:rPr>
+          <w:rFonts w:ascii="Bahnschrift SemiBold Condensed" w:hAnsi="Bahnschrift SemiBold Condensed"/>
+          <w:b/>
+        </w:rPr>
+      </w:pPr>
+      <w:proofErr w:type="gramStart"/>
+      <w:r>
+        <w:rPr>
+          <w:rFonts w:ascii="Bahnschrift SemiBold Condensed" w:hAnsi="Bahnschrift SemiBold Condensed"/>
+          <w:b/>
+          <w:highlight w:val="cyan"/>
+        </w:rPr>
+        <w:t>}</w:t>
+      </w:r>
+      <w:proofErr w:type="gramEnd"/>
+    </w:p>
+    <w:p>
+      <w:pPr>
+        <w:spacing w:after="0"/>
+        <w:rPr>
+          <w:rFonts w:ascii="Bahnschrift SemiBold Condensed" w:hAnsi="Bahnschrift SemiBold Condensed"/>
+          <w:b/>
+        </w:rPr>
+      </w:pPr>
+    </w:p>
+    <w:p>
+      <w:pPr>
+        <w:spacing w:after="0"/>
+        <w:rPr>
+          <w:rFonts w:ascii="Bahnschrift SemiBold Condensed" w:hAnsi="Bahnschrift SemiBold Condensed"/>
+          <w:b/>
+        </w:rPr>
+      </w:pPr>
+    </w:p>
+    <w:p>
+      <w:pPr>
+        <w:spacing w:after="0"/>
+        <w:rPr>
+          <w:rFonts w:ascii="Bahnschrift SemiBold Condensed" w:hAnsi="Bahnschrift SemiBold Condensed"/>
+          <w:b/>
+          <w:u w:val="single"/>
+        </w:rPr>
+      </w:pPr>
+      <w:r>
+        <w:rPr>
+          <w:rFonts w:ascii="Bahnschrift SemiBold Condensed" w:hAnsi="Bahnschrift SemiBold Condensed"/>
+          <w:b/>
+        </w:rPr>
+        <w:t xml:space="preserve">8º Iremos pegar as informações dos itens que já estão registrados no </w:t>
+      </w:r>
+      <w:proofErr w:type="spellStart"/>
+      <w:proofErr w:type="gramStart"/>
+      <w:r>
+        <w:rPr>
+          <w:rFonts w:ascii="Bahnschrift SemiBold Condensed" w:hAnsi="Bahnschrift SemiBold Condensed"/>
+          <w:b/>
+        </w:rPr>
+        <w:t>Array</w:t>
+      </w:r>
+      <w:proofErr w:type="spellEnd"/>
+      <w:r>
+        <w:rPr>
+          <w:rFonts w:ascii="Bahnschrift SemiBold Condensed" w:hAnsi="Bahnschrift SemiBold Condensed"/>
+          <w:b/>
+        </w:rPr>
+        <w:t>(</w:t>
+      </w:r>
+      <w:proofErr w:type="gramEnd"/>
+      <w:r>
+        <w:rPr>
+          <w:rFonts w:ascii="Bahnschrift SemiBold Condensed" w:hAnsi="Bahnschrift SemiBold Condensed"/>
+          <w:b/>
+        </w:rPr>
+        <w:t xml:space="preserve">) e vamos passar isso para a tabela HTML de forma </w:t>
+      </w:r>
+      <w:proofErr w:type="spellStart"/>
+      <w:r>
+        <w:rPr>
+          <w:rFonts w:ascii="Bahnschrift SemiBold Condensed" w:hAnsi="Bahnschrift SemiBold Condensed"/>
+          <w:b/>
+        </w:rPr>
+        <w:t>dinamica</w:t>
+      </w:r>
+      <w:proofErr w:type="spellEnd"/>
+      <w:r>
+        <w:rPr>
+          <w:rFonts w:ascii="Bahnschrift SemiBold Condensed" w:hAnsi="Bahnschrift SemiBold Condensed"/>
+          <w:b/>
+        </w:rPr>
+        <w:t>.</w:t>
+      </w:r>
+    </w:p>
+    <w:p>
+      <w:pPr>
+        <w:spacing w:after="0"/>
+        <w:rPr>
+          <w:rFonts w:ascii="Bahnschrift SemiBold Condensed" w:hAnsi="Bahnschrift SemiBold Condensed"/>
+          <w:b/>
+        </w:rPr>
+      </w:pPr>
+    </w:p>
+    <w:p>
+      <w:pPr>
+        <w:spacing w:after="0"/>
+        <w:rPr>
+          <w:rFonts w:ascii="Bahnschrift SemiBold Condensed" w:hAnsi="Bahnschrift SemiBold Condensed"/>
+          <w:b/>
+        </w:rPr>
+      </w:pPr>
+    </w:p>
+    <w:p>
+      <w:pPr>
+        <w:spacing w:after="0"/>
+        <w:rPr>
+          <w:rFonts w:ascii="Bahnschrift SemiBold Condensed" w:hAnsi="Bahnschrift SemiBold Condensed"/>
+          <w:b/>
+          <w:highlight w:val="cyan"/>
+        </w:rPr>
+      </w:pPr>
+      <w:proofErr w:type="gramStart"/>
+      <w:r>
+        <w:rPr>
+          <w:rFonts w:ascii="Bahnschrift SemiBold Condensed" w:hAnsi="Bahnschrift SemiBold Condensed"/>
+          <w:b/>
+          <w:highlight w:val="cyan"/>
+        </w:rPr>
+        <w:t>function</w:t>
+      </w:r>
+      <w:proofErr w:type="gramEnd"/>
+      <w:r>
+        <w:rPr>
+          <w:rFonts w:ascii="Bahnschrift SemiBold Condensed" w:hAnsi="Bahnschrift SemiBold Condensed"/>
+          <w:b/>
+          <w:highlight w:val="cyan"/>
+        </w:rPr>
+        <w:t xml:space="preserve"> </w:t>
+      </w:r>
+      <w:proofErr w:type="spellStart"/>
+      <w:r>
+        <w:rPr>
+          <w:rFonts w:ascii="Bahnschrift SemiBold Condensed" w:hAnsi="Bahnschrift SemiBold Condensed"/>
+          <w:b/>
+          <w:highlight w:val="cyan"/>
+        </w:rPr>
+        <w:t>carregaListaDespesas</w:t>
+      </w:r>
+      <w:proofErr w:type="spellEnd"/>
+      <w:r>
+        <w:rPr>
+          <w:rFonts w:ascii="Bahnschrift SemiBold Condensed" w:hAnsi="Bahnschrift SemiBold Condensed"/>
+          <w:b/>
+          <w:highlight w:val="cyan"/>
+        </w:rPr>
+        <w:t>(){</w:t>
+      </w:r>
+    </w:p>
+    <w:p>
+      <w:pPr>
+        <w:spacing w:after="0"/>
+        <w:rPr>
+          <w:rFonts w:ascii="Bahnschrift SemiBold Condensed" w:hAnsi="Bahnschrift SemiBold Condensed"/>
+          <w:b/>
+          <w:highlight w:val="cyan"/>
+        </w:rPr>
+      </w:pPr>
+      <w:r>
+        <w:rPr>
+          <w:rFonts w:ascii="Bahnschrift SemiBold Condensed" w:hAnsi="Bahnschrift SemiBold Condensed"/>
+          <w:b/>
+          <w:highlight w:val="cyan"/>
+        </w:rPr>
+        <w:tab/>
+        <w:t xml:space="preserve">//Aqui criamos uma </w:t>
+      </w:r>
+      <w:proofErr w:type="spellStart"/>
+      <w:r>
+        <w:rPr>
+          <w:rFonts w:ascii="Bahnschrift SemiBold Condensed" w:hAnsi="Bahnschrift SemiBold Condensed"/>
+          <w:b/>
+          <w:highlight w:val="cyan"/>
+        </w:rPr>
+        <w:t>variavel</w:t>
+      </w:r>
+      <w:proofErr w:type="spellEnd"/>
+      <w:r>
+        <w:rPr>
+          <w:rFonts w:ascii="Bahnschrift SemiBold Condensed" w:hAnsi="Bahnschrift SemiBold Condensed"/>
+          <w:b/>
+          <w:highlight w:val="cyan"/>
+        </w:rPr>
+        <w:t xml:space="preserve"> chamada despesas que recebe as informações que vem da função</w:t>
+      </w:r>
+    </w:p>
+    <w:p>
+      <w:pPr>
+        <w:spacing w:after="0"/>
+        <w:rPr>
+          <w:rFonts w:ascii="Bahnschrift SemiBold Condensed" w:hAnsi="Bahnschrift SemiBold Condensed"/>
+          <w:b/>
+          <w:highlight w:val="cyan"/>
+        </w:rPr>
+      </w:pPr>
+      <w:r>
+        <w:rPr>
+          <w:rFonts w:ascii="Bahnschrift SemiBold Condensed" w:hAnsi="Bahnschrift SemiBold Condensed"/>
+          <w:b/>
+          <w:highlight w:val="cyan"/>
+        </w:rPr>
+        <w:tab/>
+      </w:r>
+      <w:proofErr w:type="gramStart"/>
+      <w:r>
+        <w:rPr>
+          <w:rFonts w:ascii="Bahnschrift SemiBold Condensed" w:hAnsi="Bahnschrift SemiBold Condensed"/>
+          <w:b/>
+          <w:highlight w:val="cyan"/>
+        </w:rPr>
+        <w:t>let</w:t>
+      </w:r>
+      <w:proofErr w:type="gramEnd"/>
+      <w:r>
+        <w:rPr>
+          <w:rFonts w:ascii="Bahnschrift SemiBold Condensed" w:hAnsi="Bahnschrift SemiBold Condensed"/>
+          <w:b/>
+          <w:highlight w:val="cyan"/>
+        </w:rPr>
+        <w:t xml:space="preserve"> despesas = </w:t>
+      </w:r>
+      <w:proofErr w:type="spellStart"/>
+      <w:r>
+        <w:rPr>
+          <w:rFonts w:ascii="Bahnschrift SemiBold Condensed" w:hAnsi="Bahnschrift SemiBold Condensed"/>
+          <w:b/>
+          <w:highlight w:val="cyan"/>
+        </w:rPr>
+        <w:t>Array</w:t>
+      </w:r>
+      <w:proofErr w:type="spellEnd"/>
+      <w:r>
+        <w:rPr>
+          <w:rFonts w:ascii="Bahnschrift SemiBold Condensed" w:hAnsi="Bahnschrift SemiBold Condensed"/>
+          <w:b/>
+          <w:highlight w:val="cyan"/>
+        </w:rPr>
+        <w:t>()</w:t>
+      </w:r>
+    </w:p>
+    <w:p>
+      <w:pPr>
+        <w:spacing w:after="0"/>
+        <w:rPr>
+          <w:rFonts w:ascii="Bahnschrift SemiBold Condensed" w:hAnsi="Bahnschrift SemiBold Condensed"/>
+          <w:b/>
+          <w:highlight w:val="cyan"/>
+        </w:rPr>
+      </w:pPr>
+    </w:p>
+    <w:p>
+      <w:pPr>
+        <w:spacing w:after="0"/>
+        <w:rPr>
+          <w:rFonts w:ascii="Bahnschrift SemiBold Condensed" w:hAnsi="Bahnschrift SemiBold Condensed"/>
+          <w:b/>
+          <w:highlight w:val="cyan"/>
+        </w:rPr>
+      </w:pPr>
+      <w:r>
+        <w:rPr>
+          <w:rFonts w:ascii="Bahnschrift SemiBold Condensed" w:hAnsi="Bahnschrift SemiBold Condensed"/>
+          <w:b/>
+          <w:highlight w:val="cyan"/>
+        </w:rPr>
+        <w:tab/>
+      </w:r>
+      <w:proofErr w:type="gramStart"/>
+      <w:r>
+        <w:rPr>
+          <w:rFonts w:ascii="Bahnschrift SemiBold Condensed" w:hAnsi="Bahnschrift SemiBold Condensed"/>
+          <w:b/>
+          <w:highlight w:val="cyan"/>
+        </w:rPr>
+        <w:t>despesas</w:t>
+      </w:r>
+      <w:proofErr w:type="gramEnd"/>
+      <w:r>
+        <w:rPr>
+          <w:rFonts w:ascii="Bahnschrift SemiBold Condensed" w:hAnsi="Bahnschrift SemiBold Condensed"/>
+          <w:b/>
+          <w:highlight w:val="cyan"/>
+        </w:rPr>
+        <w:t xml:space="preserve"> = bd.</w:t>
+      </w:r>
+      <w:proofErr w:type="spellStart"/>
+      <w:r>
+        <w:rPr>
+          <w:rFonts w:ascii="Bahnschrift SemiBold Condensed" w:hAnsi="Bahnschrift SemiBold Condensed"/>
+          <w:b/>
+          <w:highlight w:val="cyan"/>
+        </w:rPr>
+        <w:t>recuperarTodosRegistros</w:t>
+      </w:r>
+      <w:proofErr w:type="spellEnd"/>
+      <w:r>
+        <w:rPr>
+          <w:rFonts w:ascii="Bahnschrift SemiBold Condensed" w:hAnsi="Bahnschrift SemiBold Condensed"/>
+          <w:b/>
+          <w:highlight w:val="cyan"/>
+        </w:rPr>
+        <w:t>()</w:t>
+      </w:r>
+    </w:p>
+    <w:p>
+      <w:pPr>
+        <w:spacing w:after="0"/>
+        <w:rPr>
+          <w:rFonts w:ascii="Bahnschrift SemiBold Condensed" w:hAnsi="Bahnschrift SemiBold Condensed"/>
+          <w:b/>
+          <w:highlight w:val="cyan"/>
+        </w:rPr>
+      </w:pPr>
+    </w:p>
+    <w:p>
+      <w:pPr>
+        <w:spacing w:after="0"/>
+        <w:rPr>
+          <w:rFonts w:ascii="Bahnschrift SemiBold Condensed" w:hAnsi="Bahnschrift SemiBold Condensed"/>
+          <w:b/>
+          <w:highlight w:val="cyan"/>
+        </w:rPr>
+      </w:pPr>
+      <w:r>
+        <w:rPr>
+          <w:rFonts w:ascii="Bahnschrift SemiBold Condensed" w:hAnsi="Bahnschrift SemiBold Condensed"/>
+          <w:b/>
+          <w:highlight w:val="cyan"/>
+        </w:rPr>
+        <w:tab/>
+      </w:r>
+      <w:proofErr w:type="gramStart"/>
+      <w:r>
+        <w:rPr>
+          <w:rFonts w:ascii="Bahnschrift SemiBold Condensed" w:hAnsi="Bahnschrift SemiBold Condensed"/>
+          <w:b/>
+          <w:highlight w:val="cyan"/>
+        </w:rPr>
+        <w:t>console</w:t>
+      </w:r>
+      <w:proofErr w:type="gramEnd"/>
+      <w:r>
+        <w:rPr>
+          <w:rFonts w:ascii="Bahnschrift SemiBold Condensed" w:hAnsi="Bahnschrift SemiBold Condensed"/>
+          <w:b/>
+          <w:highlight w:val="cyan"/>
+        </w:rPr>
+        <w:t>.log(despesas)</w:t>
+      </w:r>
+    </w:p>
+    <w:p>
+      <w:pPr>
+        <w:spacing w:after="0"/>
+        <w:rPr>
+          <w:rFonts w:ascii="Bahnschrift SemiBold Condensed" w:hAnsi="Bahnschrift SemiBold Condensed"/>
+          <w:b/>
+          <w:highlight w:val="cyan"/>
+        </w:rPr>
+      </w:pPr>
+    </w:p>
+    <w:p>
+      <w:pPr>
+        <w:spacing w:after="0"/>
+        <w:rPr>
+          <w:rFonts w:ascii="Bahnschrift SemiBold Condensed" w:hAnsi="Bahnschrift SemiBold Condensed"/>
+          <w:b/>
+          <w:highlight w:val="cyan"/>
+        </w:rPr>
+      </w:pPr>
+      <w:r>
+        <w:rPr>
+          <w:rFonts w:ascii="Bahnschrift SemiBold Condensed" w:hAnsi="Bahnschrift SemiBold Condensed"/>
+          <w:b/>
+          <w:highlight w:val="cyan"/>
+        </w:rPr>
+        <w:tab/>
+        <w:t xml:space="preserve">//selecionando o elemento </w:t>
+      </w:r>
+      <w:proofErr w:type="spellStart"/>
+      <w:r>
+        <w:rPr>
+          <w:rFonts w:ascii="Bahnschrift SemiBold Condensed" w:hAnsi="Bahnschrift SemiBold Condensed"/>
+          <w:b/>
+          <w:highlight w:val="cyan"/>
+        </w:rPr>
+        <w:t>Tbody</w:t>
+      </w:r>
+      <w:proofErr w:type="spellEnd"/>
+      <w:r>
+        <w:rPr>
+          <w:rFonts w:ascii="Bahnschrift SemiBold Condensed" w:hAnsi="Bahnschrift SemiBold Condensed"/>
+          <w:b/>
+          <w:highlight w:val="cyan"/>
+        </w:rPr>
+        <w:t xml:space="preserve"> da tabela</w:t>
+      </w:r>
+    </w:p>
+    <w:p>
+      <w:pPr>
+        <w:spacing w:after="0"/>
+        <w:rPr>
+          <w:rFonts w:ascii="Bahnschrift SemiBold Condensed" w:hAnsi="Bahnschrift SemiBold Condensed"/>
+          <w:b/>
+          <w:highlight w:val="cyan"/>
+        </w:rPr>
+      </w:pPr>
+      <w:r>
+        <w:rPr>
+          <w:rFonts w:ascii="Bahnschrift SemiBold Condensed" w:hAnsi="Bahnschrift SemiBold Condensed"/>
+          <w:b/>
+          <w:highlight w:val="cyan"/>
+        </w:rPr>
+        <w:tab/>
+      </w:r>
+      <w:proofErr w:type="gramStart"/>
+      <w:r>
+        <w:rPr>
+          <w:rFonts w:ascii="Bahnschrift SemiBold Condensed" w:hAnsi="Bahnschrift SemiBold Condensed"/>
+          <w:b/>
+          <w:highlight w:val="cyan"/>
+        </w:rPr>
+        <w:t>var</w:t>
+      </w:r>
+      <w:proofErr w:type="gramEnd"/>
+      <w:r>
+        <w:rPr>
+          <w:rFonts w:ascii="Bahnschrift SemiBold Condensed" w:hAnsi="Bahnschrift SemiBold Condensed"/>
+          <w:b/>
+          <w:highlight w:val="cyan"/>
+        </w:rPr>
+        <w:t xml:space="preserve"> </w:t>
+      </w:r>
+      <w:proofErr w:type="spellStart"/>
+      <w:r>
+        <w:rPr>
+          <w:rFonts w:ascii="Bahnschrift SemiBold Condensed" w:hAnsi="Bahnschrift SemiBold Condensed"/>
+          <w:b/>
+          <w:highlight w:val="cyan"/>
+        </w:rPr>
+        <w:t>listaDespesas</w:t>
+      </w:r>
+      <w:proofErr w:type="spellEnd"/>
+      <w:r>
+        <w:rPr>
+          <w:rFonts w:ascii="Bahnschrift SemiBold Condensed" w:hAnsi="Bahnschrift SemiBold Condensed"/>
+          <w:b/>
+          <w:highlight w:val="cyan"/>
+        </w:rPr>
+        <w:t xml:space="preserve"> = document.getElementById('</w:t>
+      </w:r>
+      <w:proofErr w:type="spellStart"/>
+      <w:r>
+        <w:rPr>
+          <w:rFonts w:ascii="Bahnschrift SemiBold Condensed" w:hAnsi="Bahnschrift SemiBold Condensed"/>
+          <w:b/>
+          <w:highlight w:val="cyan"/>
+        </w:rPr>
+        <w:t>listaDespesas</w:t>
+      </w:r>
+      <w:proofErr w:type="spellEnd"/>
+      <w:r>
+        <w:rPr>
+          <w:rFonts w:ascii="Bahnschrift SemiBold Condensed" w:hAnsi="Bahnschrift SemiBold Condensed"/>
+          <w:b/>
+          <w:highlight w:val="cyan"/>
+        </w:rPr>
+        <w:t>')</w:t>
+      </w:r>
+    </w:p>
+    <w:p>
+      <w:pPr>
+        <w:spacing w:after="0"/>
+        <w:rPr>
+          <w:rFonts w:ascii="Bahnschrift SemiBold Condensed" w:hAnsi="Bahnschrift SemiBold Condensed"/>
+          <w:b/>
+          <w:highlight w:val="cyan"/>
+        </w:rPr>
+      </w:pPr>
+    </w:p>
+    <w:p>
+      <w:pPr>
+        <w:spacing w:after="0"/>
+        <w:rPr>
+          <w:rFonts w:ascii="Bahnschrift SemiBold Condensed" w:hAnsi="Bahnschrift SemiBold Condensed"/>
+          <w:b/>
+          <w:highlight w:val="cyan"/>
+        </w:rPr>
+      </w:pPr>
+      <w:r>
+        <w:rPr>
+          <w:rFonts w:ascii="Bahnschrift SemiBold Condensed" w:hAnsi="Bahnschrift SemiBold Condensed"/>
+          <w:b/>
+          <w:highlight w:val="cyan"/>
+        </w:rPr>
+        <w:tab/>
+        <w:t>/*</w:t>
+      </w:r>
+    </w:p>
+    <w:p>
+      <w:pPr>
+        <w:spacing w:after="0"/>
+        <w:rPr>
+          <w:rFonts w:ascii="Bahnschrift SemiBold Condensed" w:hAnsi="Bahnschrift SemiBold Condensed"/>
+          <w:b/>
+          <w:highlight w:val="cyan"/>
+        </w:rPr>
+      </w:pPr>
+      <w:r>
+        <w:rPr>
+          <w:rFonts w:ascii="Bahnschrift SemiBold Condensed" w:hAnsi="Bahnschrift SemiBold Condensed"/>
+          <w:b/>
+          <w:highlight w:val="cyan"/>
+        </w:rPr>
+        <w:tab/>
+        <w:t>&lt;</w:t>
+      </w:r>
+      <w:proofErr w:type="spellStart"/>
+      <w:proofErr w:type="gramStart"/>
+      <w:r>
+        <w:rPr>
+          <w:rFonts w:ascii="Bahnschrift SemiBold Condensed" w:hAnsi="Bahnschrift SemiBold Condensed"/>
+          <w:b/>
+          <w:highlight w:val="cyan"/>
+        </w:rPr>
+        <w:t>tr</w:t>
+      </w:r>
+      <w:proofErr w:type="spellEnd"/>
+      <w:proofErr w:type="gramEnd"/>
+      <w:r>
+        <w:rPr>
+          <w:rFonts w:ascii="Bahnschrift SemiBold Condensed" w:hAnsi="Bahnschrift SemiBold Condensed"/>
+          <w:b/>
+          <w:highlight w:val="cyan"/>
+        </w:rPr>
+        <w:t>&gt;</w:t>
+      </w:r>
+    </w:p>
+    <w:p>
+      <w:pPr>
+        <w:spacing w:after="0"/>
+        <w:rPr>
+          <w:rFonts w:ascii="Bahnschrift SemiBold Condensed" w:hAnsi="Bahnschrift SemiBold Condensed"/>
+          <w:b/>
+          <w:highlight w:val="cyan"/>
+        </w:rPr>
+      </w:pPr>
+      <w:r>
+        <w:rPr>
+          <w:rFonts w:ascii="Bahnschrift SemiBold Condensed" w:hAnsi="Bahnschrift SemiBold Condensed"/>
+          <w:b/>
+          <w:highlight w:val="cyan"/>
+        </w:rPr>
+        <w:t xml:space="preserve">                &lt;</w:t>
+      </w:r>
+      <w:proofErr w:type="spellStart"/>
+      <w:r>
+        <w:rPr>
+          <w:rFonts w:ascii="Bahnschrift SemiBold Condensed" w:hAnsi="Bahnschrift SemiBold Condensed"/>
+          <w:b/>
+          <w:highlight w:val="cyan"/>
+        </w:rPr>
+        <w:t>td</w:t>
+      </w:r>
+      <w:proofErr w:type="spellEnd"/>
+      <w:r>
+        <w:rPr>
+          <w:rFonts w:ascii="Bahnschrift SemiBold Condensed" w:hAnsi="Bahnschrift SemiBold Condensed"/>
+          <w:b/>
+          <w:highlight w:val="cyan"/>
+        </w:rPr>
+        <w:t>&gt;15/03/2018&lt;/</w:t>
+      </w:r>
+      <w:proofErr w:type="spellStart"/>
+      <w:r>
+        <w:rPr>
+          <w:rFonts w:ascii="Bahnschrift SemiBold Condensed" w:hAnsi="Bahnschrift SemiBold Condensed"/>
+          <w:b/>
+          <w:highlight w:val="cyan"/>
+        </w:rPr>
+        <w:t>td</w:t>
+      </w:r>
+      <w:proofErr w:type="spellEnd"/>
+      <w:r>
+        <w:rPr>
+          <w:rFonts w:ascii="Bahnschrift SemiBold Condensed" w:hAnsi="Bahnschrift SemiBold Condensed"/>
+          <w:b/>
+          <w:highlight w:val="cyan"/>
+        </w:rPr>
+        <w:t>&gt;</w:t>
+      </w:r>
+    </w:p>
+    <w:p>
+      <w:pPr>
+        <w:spacing w:after="0"/>
+        <w:rPr>
+          <w:rFonts w:ascii="Bahnschrift SemiBold Condensed" w:hAnsi="Bahnschrift SemiBold Condensed"/>
+          <w:b/>
+          <w:highlight w:val="cyan"/>
+        </w:rPr>
+      </w:pPr>
+      <w:r>
+        <w:rPr>
+          <w:rFonts w:ascii="Bahnschrift SemiBold Condensed" w:hAnsi="Bahnschrift SemiBold Condensed"/>
+          <w:b/>
+          <w:highlight w:val="cyan"/>
+        </w:rPr>
+        <w:t xml:space="preserve">                &lt;</w:t>
+      </w:r>
+      <w:proofErr w:type="spellStart"/>
+      <w:r>
+        <w:rPr>
+          <w:rFonts w:ascii="Bahnschrift SemiBold Condensed" w:hAnsi="Bahnschrift SemiBold Condensed"/>
+          <w:b/>
+          <w:highlight w:val="cyan"/>
+        </w:rPr>
+        <w:t>td</w:t>
+      </w:r>
+      <w:proofErr w:type="spellEnd"/>
+      <w:r>
+        <w:rPr>
+          <w:rFonts w:ascii="Bahnschrift SemiBold Condensed" w:hAnsi="Bahnschrift SemiBold Condensed"/>
+          <w:b/>
+          <w:highlight w:val="cyan"/>
+        </w:rPr>
+        <w:t>&gt;Alimentação&lt;/</w:t>
+      </w:r>
+      <w:proofErr w:type="spellStart"/>
+      <w:r>
+        <w:rPr>
+          <w:rFonts w:ascii="Bahnschrift SemiBold Condensed" w:hAnsi="Bahnschrift SemiBold Condensed"/>
+          <w:b/>
+          <w:highlight w:val="cyan"/>
+        </w:rPr>
+        <w:t>td</w:t>
+      </w:r>
+      <w:proofErr w:type="spellEnd"/>
+      <w:r>
+        <w:rPr>
+          <w:rFonts w:ascii="Bahnschrift SemiBold Condensed" w:hAnsi="Bahnschrift SemiBold Condensed"/>
+          <w:b/>
+          <w:highlight w:val="cyan"/>
+        </w:rPr>
+        <w:t>&gt;</w:t>
+      </w:r>
+    </w:p>
+    <w:p>
+      <w:pPr>
+        <w:spacing w:after="0"/>
+        <w:rPr>
+          <w:rFonts w:ascii="Bahnschrift SemiBold Condensed" w:hAnsi="Bahnschrift SemiBold Condensed"/>
+          <w:b/>
+          <w:highlight w:val="cyan"/>
+        </w:rPr>
+      </w:pPr>
+      <w:r>
+        <w:rPr>
+          <w:rFonts w:ascii="Bahnschrift SemiBold Condensed" w:hAnsi="Bahnschrift SemiBold Condensed"/>
+          <w:b/>
+          <w:highlight w:val="cyan"/>
+        </w:rPr>
+        <w:t xml:space="preserve">                &lt;</w:t>
+      </w:r>
+      <w:proofErr w:type="spellStart"/>
+      <w:r>
+        <w:rPr>
+          <w:rFonts w:ascii="Bahnschrift SemiBold Condensed" w:hAnsi="Bahnschrift SemiBold Condensed"/>
+          <w:b/>
+          <w:highlight w:val="cyan"/>
+        </w:rPr>
+        <w:t>td</w:t>
+      </w:r>
+      <w:proofErr w:type="spellEnd"/>
+      <w:r>
+        <w:rPr>
+          <w:rFonts w:ascii="Bahnschrift SemiBold Condensed" w:hAnsi="Bahnschrift SemiBold Condensed"/>
+          <w:b/>
+          <w:highlight w:val="cyan"/>
+        </w:rPr>
+        <w:t>&gt;Compras&lt;/</w:t>
+      </w:r>
+      <w:proofErr w:type="spellStart"/>
+      <w:r>
+        <w:rPr>
+          <w:rFonts w:ascii="Bahnschrift SemiBold Condensed" w:hAnsi="Bahnschrift SemiBold Condensed"/>
+          <w:b/>
+          <w:highlight w:val="cyan"/>
+        </w:rPr>
+        <w:t>td</w:t>
+      </w:r>
+      <w:proofErr w:type="spellEnd"/>
+      <w:r>
+        <w:rPr>
+          <w:rFonts w:ascii="Bahnschrift SemiBold Condensed" w:hAnsi="Bahnschrift SemiBold Condensed"/>
+          <w:b/>
+          <w:highlight w:val="cyan"/>
+        </w:rPr>
+        <w:t>&gt;</w:t>
+      </w:r>
+    </w:p>
+    <w:p>
+      <w:pPr>
+        <w:spacing w:after="0"/>
+        <w:rPr>
+          <w:rFonts w:ascii="Bahnschrift SemiBold Condensed" w:hAnsi="Bahnschrift SemiBold Condensed"/>
+          <w:b/>
+          <w:highlight w:val="cyan"/>
+        </w:rPr>
+      </w:pPr>
+      <w:r>
+        <w:rPr>
+          <w:rFonts w:ascii="Bahnschrift SemiBold Condensed" w:hAnsi="Bahnschrift SemiBold Condensed"/>
+          <w:b/>
+          <w:highlight w:val="cyan"/>
+        </w:rPr>
+        <w:t xml:space="preserve">                &lt;</w:t>
+      </w:r>
+      <w:proofErr w:type="spellStart"/>
+      <w:r>
+        <w:rPr>
+          <w:rFonts w:ascii="Bahnschrift SemiBold Condensed" w:hAnsi="Bahnschrift SemiBold Condensed"/>
+          <w:b/>
+          <w:highlight w:val="cyan"/>
+        </w:rPr>
+        <w:t>td</w:t>
+      </w:r>
+      <w:proofErr w:type="spellEnd"/>
+      <w:r>
+        <w:rPr>
+          <w:rFonts w:ascii="Bahnschrift SemiBold Condensed" w:hAnsi="Bahnschrift SemiBold Condensed"/>
+          <w:b/>
+          <w:highlight w:val="cyan"/>
+        </w:rPr>
+        <w:t>&gt;500&lt;/</w:t>
+      </w:r>
+      <w:proofErr w:type="spellStart"/>
+      <w:r>
+        <w:rPr>
+          <w:rFonts w:ascii="Bahnschrift SemiBold Condensed" w:hAnsi="Bahnschrift SemiBold Condensed"/>
+          <w:b/>
+          <w:highlight w:val="cyan"/>
+        </w:rPr>
+        <w:t>td</w:t>
+      </w:r>
+      <w:proofErr w:type="spellEnd"/>
+      <w:r>
+        <w:rPr>
+          <w:rFonts w:ascii="Bahnschrift SemiBold Condensed" w:hAnsi="Bahnschrift SemiBold Condensed"/>
+          <w:b/>
+          <w:highlight w:val="cyan"/>
+        </w:rPr>
+        <w:t>&gt;</w:t>
+      </w:r>
+    </w:p>
+    <w:p>
+      <w:pPr>
+        <w:spacing w:after="0"/>
+        <w:rPr>
+          <w:rFonts w:ascii="Bahnschrift SemiBold Condensed" w:hAnsi="Bahnschrift SemiBold Condensed"/>
+          <w:b/>
+          <w:highlight w:val="cyan"/>
+        </w:rPr>
+      </w:pPr>
+      <w:r>
+        <w:rPr>
+          <w:rFonts w:ascii="Bahnschrift SemiBold Condensed" w:hAnsi="Bahnschrift SemiBold Condensed"/>
+          <w:b/>
+          <w:highlight w:val="cyan"/>
+        </w:rPr>
+        <w:t xml:space="preserve">              &lt;/</w:t>
+      </w:r>
+      <w:proofErr w:type="spellStart"/>
+      <w:proofErr w:type="gramStart"/>
+      <w:r>
+        <w:rPr>
+          <w:rFonts w:ascii="Bahnschrift SemiBold Condensed" w:hAnsi="Bahnschrift SemiBold Condensed"/>
+          <w:b/>
+          <w:highlight w:val="cyan"/>
+        </w:rPr>
+        <w:t>tr</w:t>
+      </w:r>
+      <w:proofErr w:type="spellEnd"/>
+      <w:proofErr w:type="gramEnd"/>
+      <w:r>
+        <w:rPr>
+          <w:rFonts w:ascii="Bahnschrift SemiBold Condensed" w:hAnsi="Bahnschrift SemiBold Condensed"/>
+          <w:b/>
+          <w:highlight w:val="cyan"/>
+        </w:rPr>
+        <w:t>&gt;</w:t>
+      </w:r>
+    </w:p>
+    <w:p>
+      <w:pPr>
+        <w:spacing w:after="0"/>
+        <w:rPr>
+          <w:rFonts w:ascii="Bahnschrift SemiBold Condensed" w:hAnsi="Bahnschrift SemiBold Condensed"/>
+          <w:b/>
+          <w:highlight w:val="cyan"/>
+        </w:rPr>
+      </w:pPr>
+      <w:r>
+        <w:rPr>
+          <w:rFonts w:ascii="Bahnschrift SemiBold Condensed" w:hAnsi="Bahnschrift SemiBold Condensed"/>
+          <w:b/>
+          <w:highlight w:val="cyan"/>
+        </w:rPr>
+        <w:tab/>
+        <w:t>*/</w:t>
+      </w:r>
+    </w:p>
+    <w:p>
+      <w:pPr>
+        <w:spacing w:after="0"/>
+        <w:rPr>
+          <w:rFonts w:ascii="Bahnschrift SemiBold Condensed" w:hAnsi="Bahnschrift SemiBold Condensed"/>
+          <w:b/>
+          <w:highlight w:val="cyan"/>
+        </w:rPr>
+      </w:pPr>
+    </w:p>
+    <w:p>
+      <w:pPr>
+        <w:spacing w:after="0"/>
+        <w:rPr>
+          <w:rFonts w:ascii="Bahnschrift SemiBold Condensed" w:hAnsi="Bahnschrift SemiBold Condensed"/>
+          <w:b/>
+          <w:highlight w:val="cyan"/>
+        </w:rPr>
+      </w:pPr>
+    </w:p>
+    <w:p>
+      <w:pPr>
+        <w:spacing w:after="0"/>
+        <w:rPr>
+          <w:rFonts w:ascii="Bahnschrift SemiBold Condensed" w:hAnsi="Bahnschrift SemiBold Condensed"/>
+          <w:b/>
+          <w:highlight w:val="cyan"/>
+        </w:rPr>
+      </w:pPr>
+      <w:r>
+        <w:rPr>
+          <w:rFonts w:ascii="Bahnschrift SemiBold Condensed" w:hAnsi="Bahnschrift SemiBold Condensed"/>
+          <w:b/>
+          <w:highlight w:val="cyan"/>
+        </w:rPr>
+        <w:tab/>
+        <w:t xml:space="preserve">//percorrer o </w:t>
+      </w:r>
+      <w:proofErr w:type="spellStart"/>
+      <w:proofErr w:type="gramStart"/>
+      <w:r>
+        <w:rPr>
+          <w:rFonts w:ascii="Bahnschrift SemiBold Condensed" w:hAnsi="Bahnschrift SemiBold Condensed"/>
+          <w:b/>
+          <w:highlight w:val="cyan"/>
+        </w:rPr>
+        <w:t>Array</w:t>
+      </w:r>
+      <w:proofErr w:type="spellEnd"/>
+      <w:r>
+        <w:rPr>
+          <w:rFonts w:ascii="Bahnschrift SemiBold Condensed" w:hAnsi="Bahnschrift SemiBold Condensed"/>
+          <w:b/>
+          <w:highlight w:val="cyan"/>
+        </w:rPr>
+        <w:t>(</w:t>
+      </w:r>
+      <w:proofErr w:type="gramEnd"/>
+      <w:r>
+        <w:rPr>
+          <w:rFonts w:ascii="Bahnschrift SemiBold Condensed" w:hAnsi="Bahnschrift SemiBold Condensed"/>
+          <w:b/>
+          <w:highlight w:val="cyan"/>
+        </w:rPr>
+        <w:t xml:space="preserve">) despesas, listando cada despesa de forma </w:t>
+      </w:r>
+      <w:proofErr w:type="spellStart"/>
+      <w:r>
+        <w:rPr>
+          <w:rFonts w:ascii="Bahnschrift SemiBold Condensed" w:hAnsi="Bahnschrift SemiBold Condensed"/>
+          <w:b/>
+          <w:highlight w:val="cyan"/>
+        </w:rPr>
+        <w:t>dinamica</w:t>
+      </w:r>
+      <w:proofErr w:type="spellEnd"/>
+    </w:p>
+    <w:p>
+      <w:pPr>
+        <w:spacing w:after="0"/>
+        <w:rPr>
+          <w:rFonts w:ascii="Bahnschrift SemiBold Condensed" w:hAnsi="Bahnschrift SemiBold Condensed"/>
+          <w:b/>
+          <w:highlight w:val="cyan"/>
+        </w:rPr>
+      </w:pPr>
+      <w:r>
+        <w:rPr>
+          <w:rFonts w:ascii="Bahnschrift SemiBold Condensed" w:hAnsi="Bahnschrift SemiBold Condensed"/>
+          <w:b/>
+          <w:highlight w:val="cyan"/>
+        </w:rPr>
+        <w:tab/>
+      </w:r>
+      <w:proofErr w:type="gramStart"/>
+      <w:r>
+        <w:rPr>
+          <w:rFonts w:ascii="Bahnschrift SemiBold Condensed" w:hAnsi="Bahnschrift SemiBold Condensed"/>
+          <w:b/>
+          <w:highlight w:val="cyan"/>
+        </w:rPr>
+        <w:t>despesas</w:t>
+      </w:r>
+      <w:proofErr w:type="gramEnd"/>
+      <w:r>
+        <w:rPr>
+          <w:rFonts w:ascii="Bahnschrift SemiBold Condensed" w:hAnsi="Bahnschrift SemiBold Condensed"/>
+          <w:b/>
+          <w:highlight w:val="cyan"/>
+        </w:rPr>
+        <w:t>.</w:t>
+      </w:r>
+      <w:proofErr w:type="spellStart"/>
+      <w:r>
+        <w:rPr>
+          <w:rFonts w:ascii="Bahnschrift SemiBold Condensed" w:hAnsi="Bahnschrift SemiBold Condensed"/>
+          <w:b/>
+          <w:highlight w:val="cyan"/>
+        </w:rPr>
+        <w:t>forEach</w:t>
+      </w:r>
+      <w:proofErr w:type="spellEnd"/>
+      <w:r>
+        <w:rPr>
+          <w:rFonts w:ascii="Bahnschrift SemiBold Condensed" w:hAnsi="Bahnschrift SemiBold Condensed"/>
+          <w:b/>
+          <w:highlight w:val="cyan"/>
+        </w:rPr>
+        <w:t>(function(d){</w:t>
+      </w:r>
+    </w:p>
+    <w:p>
+      <w:pPr>
+        <w:spacing w:after="0"/>
+        <w:rPr>
+          <w:rFonts w:ascii="Bahnschrift SemiBold Condensed" w:hAnsi="Bahnschrift SemiBold Condensed"/>
+          <w:b/>
+          <w:highlight w:val="cyan"/>
+        </w:rPr>
+      </w:pPr>
+    </w:p>
+    <w:p>
+      <w:pPr>
+        <w:spacing w:after="0"/>
+        <w:rPr>
+          <w:rFonts w:ascii="Bahnschrift SemiBold Condensed" w:hAnsi="Bahnschrift SemiBold Condensed"/>
+          <w:b/>
+          <w:highlight w:val="cyan"/>
+        </w:rPr>
+      </w:pPr>
+      <w:r>
+        <w:rPr>
+          <w:rFonts w:ascii="Bahnschrift SemiBold Condensed" w:hAnsi="Bahnschrift SemiBold Condensed"/>
+          <w:b/>
+          <w:highlight w:val="cyan"/>
+        </w:rPr>
+        <w:tab/>
+      </w:r>
+      <w:r>
+        <w:rPr>
+          <w:rFonts w:ascii="Bahnschrift SemiBold Condensed" w:hAnsi="Bahnschrift SemiBold Condensed"/>
+          <w:b/>
+          <w:highlight w:val="cyan"/>
+        </w:rPr>
+        <w:tab/>
+      </w:r>
+      <w:proofErr w:type="gramStart"/>
+      <w:r>
+        <w:rPr>
+          <w:rFonts w:ascii="Bahnschrift SemiBold Condensed" w:hAnsi="Bahnschrift SemiBold Condensed"/>
+          <w:b/>
+          <w:highlight w:val="cyan"/>
+        </w:rPr>
+        <w:t>console</w:t>
+      </w:r>
+      <w:proofErr w:type="gramEnd"/>
+      <w:r>
+        <w:rPr>
+          <w:rFonts w:ascii="Bahnschrift SemiBold Condensed" w:hAnsi="Bahnschrift SemiBold Condensed"/>
+          <w:b/>
+          <w:highlight w:val="cyan"/>
+        </w:rPr>
+        <w:t>.log(d)</w:t>
+      </w:r>
+    </w:p>
+    <w:p>
+      <w:pPr>
+        <w:spacing w:after="0"/>
+        <w:rPr>
+          <w:rFonts w:ascii="Bahnschrift SemiBold Condensed" w:hAnsi="Bahnschrift SemiBold Condensed"/>
+          <w:b/>
+          <w:highlight w:val="cyan"/>
+        </w:rPr>
+      </w:pPr>
+    </w:p>
+    <w:p>
+      <w:pPr>
+        <w:spacing w:after="0"/>
+        <w:rPr>
+          <w:rFonts w:ascii="Bahnschrift SemiBold Condensed" w:hAnsi="Bahnschrift SemiBold Condensed"/>
+          <w:b/>
+          <w:highlight w:val="cyan"/>
+        </w:rPr>
+      </w:pPr>
+      <w:r>
+        <w:rPr>
+          <w:rFonts w:ascii="Bahnschrift SemiBold Condensed" w:hAnsi="Bahnschrift SemiBold Condensed"/>
+          <w:b/>
+          <w:highlight w:val="cyan"/>
+        </w:rPr>
+        <w:tab/>
+      </w:r>
+      <w:r>
+        <w:rPr>
+          <w:rFonts w:ascii="Bahnschrift SemiBold Condensed" w:hAnsi="Bahnschrift SemiBold Condensed"/>
+          <w:b/>
+          <w:highlight w:val="cyan"/>
+        </w:rPr>
+        <w:tab/>
+        <w:t>//criando as linhas &lt;</w:t>
+      </w:r>
+      <w:proofErr w:type="spellStart"/>
+      <w:proofErr w:type="gramStart"/>
+      <w:r>
+        <w:rPr>
+          <w:rFonts w:ascii="Bahnschrift SemiBold Condensed" w:hAnsi="Bahnschrift SemiBold Condensed"/>
+          <w:b/>
+          <w:highlight w:val="cyan"/>
+        </w:rPr>
+        <w:t>tr</w:t>
+      </w:r>
+      <w:proofErr w:type="spellEnd"/>
+      <w:proofErr w:type="gramEnd"/>
+      <w:r>
+        <w:rPr>
+          <w:rFonts w:ascii="Bahnschrift SemiBold Condensed" w:hAnsi="Bahnschrift SemiBold Condensed"/>
+          <w:b/>
+          <w:highlight w:val="cyan"/>
+        </w:rPr>
+        <w:t>&gt;</w:t>
+      </w:r>
+    </w:p>
+    <w:p>
+      <w:pPr>
+        <w:spacing w:after="0"/>
+        <w:rPr>
+          <w:rFonts w:ascii="Bahnschrift SemiBold Condensed" w:hAnsi="Bahnschrift SemiBold Condensed"/>
+          <w:b/>
+          <w:highlight w:val="cyan"/>
+        </w:rPr>
+      </w:pPr>
+      <w:r>
+        <w:rPr>
+          <w:rFonts w:ascii="Bahnschrift SemiBold Condensed" w:hAnsi="Bahnschrift SemiBold Condensed"/>
+          <w:b/>
+          <w:highlight w:val="cyan"/>
+        </w:rPr>
+        <w:tab/>
+      </w:r>
+      <w:r>
+        <w:rPr>
+          <w:rFonts w:ascii="Bahnschrift SemiBold Condensed" w:hAnsi="Bahnschrift SemiBold Condensed"/>
+          <w:b/>
+          <w:highlight w:val="cyan"/>
+        </w:rPr>
+        <w:tab/>
+      </w:r>
+      <w:proofErr w:type="gramStart"/>
+      <w:r>
+        <w:rPr>
+          <w:rFonts w:ascii="Bahnschrift SemiBold Condensed" w:hAnsi="Bahnschrift SemiBold Condensed"/>
+          <w:b/>
+          <w:highlight w:val="cyan"/>
+        </w:rPr>
+        <w:t>let</w:t>
+      </w:r>
+      <w:proofErr w:type="gramEnd"/>
+      <w:r>
+        <w:rPr>
+          <w:rFonts w:ascii="Bahnschrift SemiBold Condensed" w:hAnsi="Bahnschrift SemiBold Condensed"/>
+          <w:b/>
+          <w:highlight w:val="cyan"/>
+        </w:rPr>
+        <w:t xml:space="preserve"> linha = </w:t>
+      </w:r>
+      <w:proofErr w:type="spellStart"/>
+      <w:r>
+        <w:rPr>
+          <w:rFonts w:ascii="Bahnschrift SemiBold Condensed" w:hAnsi="Bahnschrift SemiBold Condensed"/>
+          <w:b/>
+          <w:highlight w:val="cyan"/>
+        </w:rPr>
+        <w:t>listaDespesas</w:t>
+      </w:r>
+      <w:proofErr w:type="spellEnd"/>
+      <w:r>
+        <w:rPr>
+          <w:rFonts w:ascii="Bahnschrift SemiBold Condensed" w:hAnsi="Bahnschrift SemiBold Condensed"/>
+          <w:b/>
+          <w:highlight w:val="cyan"/>
+        </w:rPr>
+        <w:t>.</w:t>
+      </w:r>
+      <w:proofErr w:type="spellStart"/>
+      <w:r>
+        <w:rPr>
+          <w:rFonts w:ascii="Bahnschrift SemiBold Condensed" w:hAnsi="Bahnschrift SemiBold Condensed"/>
+          <w:b/>
+          <w:highlight w:val="cyan"/>
+        </w:rPr>
+        <w:t>insertRow</w:t>
+      </w:r>
+      <w:proofErr w:type="spellEnd"/>
+      <w:r>
+        <w:rPr>
+          <w:rFonts w:ascii="Bahnschrift SemiBold Condensed" w:hAnsi="Bahnschrift SemiBold Condensed"/>
+          <w:b/>
+          <w:highlight w:val="cyan"/>
+        </w:rPr>
+        <w:t>()</w:t>
+      </w:r>
+    </w:p>
+    <w:p>
+      <w:pPr>
+        <w:spacing w:after="0"/>
+        <w:rPr>
+          <w:rFonts w:ascii="Bahnschrift SemiBold Condensed" w:hAnsi="Bahnschrift SemiBold Condensed"/>
+          <w:b/>
+          <w:highlight w:val="cyan"/>
+        </w:rPr>
+      </w:pPr>
+    </w:p>
+    <w:p>
+      <w:pPr>
+        <w:spacing w:after="0"/>
+        <w:rPr>
+          <w:rFonts w:ascii="Bahnschrift SemiBold Condensed" w:hAnsi="Bahnschrift SemiBold Condensed"/>
+          <w:b/>
+          <w:highlight w:val="cyan"/>
+        </w:rPr>
+      </w:pPr>
+      <w:r>
+        <w:rPr>
+          <w:rFonts w:ascii="Bahnschrift SemiBold Condensed" w:hAnsi="Bahnschrift SemiBold Condensed"/>
+          <w:b/>
+          <w:highlight w:val="cyan"/>
+        </w:rPr>
+        <w:tab/>
+      </w:r>
+      <w:r>
+        <w:rPr>
+          <w:rFonts w:ascii="Bahnschrift SemiBold Condensed" w:hAnsi="Bahnschrift SemiBold Condensed"/>
+          <w:b/>
+          <w:highlight w:val="cyan"/>
+        </w:rPr>
+        <w:tab/>
+        <w:t>//cria as colunas &lt;</w:t>
+      </w:r>
+      <w:proofErr w:type="spellStart"/>
+      <w:r>
+        <w:rPr>
+          <w:rFonts w:ascii="Bahnschrift SemiBold Condensed" w:hAnsi="Bahnschrift SemiBold Condensed"/>
+          <w:b/>
+          <w:highlight w:val="cyan"/>
+        </w:rPr>
+        <w:t>td</w:t>
+      </w:r>
+      <w:proofErr w:type="spellEnd"/>
+      <w:r>
+        <w:rPr>
+          <w:rFonts w:ascii="Bahnschrift SemiBold Condensed" w:hAnsi="Bahnschrift SemiBold Condensed"/>
+          <w:b/>
+          <w:highlight w:val="cyan"/>
+        </w:rPr>
+        <w:t>&gt;</w:t>
+      </w:r>
+    </w:p>
+    <w:p>
+      <w:pPr>
+        <w:spacing w:after="0"/>
+        <w:rPr>
+          <w:rFonts w:ascii="Bahnschrift SemiBold Condensed" w:hAnsi="Bahnschrift SemiBold Condensed"/>
+          <w:b/>
+          <w:highlight w:val="cyan"/>
+        </w:rPr>
+      </w:pPr>
+      <w:r>
+        <w:rPr>
+          <w:rFonts w:ascii="Bahnschrift SemiBold Condensed" w:hAnsi="Bahnschrift SemiBold Condensed"/>
+          <w:b/>
+          <w:highlight w:val="cyan"/>
+        </w:rPr>
+        <w:tab/>
+      </w:r>
+      <w:r>
+        <w:rPr>
+          <w:rFonts w:ascii="Bahnschrift SemiBold Condensed" w:hAnsi="Bahnschrift SemiBold Condensed"/>
+          <w:b/>
+          <w:highlight w:val="cyan"/>
+        </w:rPr>
+        <w:tab/>
+      </w:r>
+      <w:proofErr w:type="gramStart"/>
+      <w:r>
+        <w:rPr>
+          <w:rFonts w:ascii="Bahnschrift SemiBold Condensed" w:hAnsi="Bahnschrift SemiBold Condensed"/>
+          <w:b/>
+          <w:highlight w:val="cyan"/>
+        </w:rPr>
+        <w:t>linha</w:t>
+      </w:r>
+      <w:proofErr w:type="gramEnd"/>
+      <w:r>
+        <w:rPr>
+          <w:rFonts w:ascii="Bahnschrift SemiBold Condensed" w:hAnsi="Bahnschrift SemiBold Condensed"/>
+          <w:b/>
+          <w:highlight w:val="cyan"/>
+        </w:rPr>
+        <w:t>.</w:t>
+      </w:r>
+      <w:proofErr w:type="spellStart"/>
+      <w:r>
+        <w:rPr>
+          <w:rFonts w:ascii="Bahnschrift SemiBold Condensed" w:hAnsi="Bahnschrift SemiBold Condensed"/>
+          <w:b/>
+          <w:highlight w:val="cyan"/>
+        </w:rPr>
+        <w:t>insertCell</w:t>
+      </w:r>
+      <w:proofErr w:type="spellEnd"/>
+      <w:r>
+        <w:rPr>
+          <w:rFonts w:ascii="Bahnschrift SemiBold Condensed" w:hAnsi="Bahnschrift SemiBold Condensed"/>
+          <w:b/>
+          <w:highlight w:val="cyan"/>
+        </w:rPr>
+        <w:t>(0).</w:t>
+      </w:r>
+      <w:proofErr w:type="spellStart"/>
+      <w:r>
+        <w:rPr>
+          <w:rFonts w:ascii="Bahnschrift SemiBold Condensed" w:hAnsi="Bahnschrift SemiBold Condensed"/>
+          <w:b/>
+          <w:highlight w:val="cyan"/>
+        </w:rPr>
+        <w:t>innerHTML</w:t>
+      </w:r>
+      <w:proofErr w:type="spellEnd"/>
+      <w:r>
+        <w:rPr>
+          <w:rFonts w:ascii="Bahnschrift SemiBold Condensed" w:hAnsi="Bahnschrift SemiBold Condensed"/>
+          <w:b/>
+          <w:highlight w:val="cyan"/>
+        </w:rPr>
+        <w:t xml:space="preserve"> = `${</w:t>
+      </w:r>
+      <w:proofErr w:type="spellStart"/>
+      <w:r>
+        <w:rPr>
+          <w:rFonts w:ascii="Bahnschrift SemiBold Condensed" w:hAnsi="Bahnschrift SemiBold Condensed"/>
+          <w:b/>
+          <w:highlight w:val="cyan"/>
+        </w:rPr>
+        <w:t>d.dia</w:t>
+      </w:r>
+      <w:proofErr w:type="spellEnd"/>
+      <w:r>
+        <w:rPr>
+          <w:rFonts w:ascii="Bahnschrift SemiBold Condensed" w:hAnsi="Bahnschrift SemiBold Condensed"/>
+          <w:b/>
+          <w:highlight w:val="cyan"/>
+        </w:rPr>
+        <w:t>}/${</w:t>
+      </w:r>
+      <w:proofErr w:type="spellStart"/>
+      <w:r>
+        <w:rPr>
+          <w:rFonts w:ascii="Bahnschrift SemiBold Condensed" w:hAnsi="Bahnschrift SemiBold Condensed"/>
+          <w:b/>
+          <w:highlight w:val="cyan"/>
+        </w:rPr>
+        <w:t>d.mes</w:t>
+      </w:r>
+      <w:proofErr w:type="spellEnd"/>
+      <w:r>
+        <w:rPr>
+          <w:rFonts w:ascii="Bahnschrift SemiBold Condensed" w:hAnsi="Bahnschrift SemiBold Condensed"/>
+          <w:b/>
+          <w:highlight w:val="cyan"/>
+        </w:rPr>
+        <w:t>}/${</w:t>
+      </w:r>
+      <w:proofErr w:type="spellStart"/>
+      <w:r>
+        <w:rPr>
+          <w:rFonts w:ascii="Bahnschrift SemiBold Condensed" w:hAnsi="Bahnschrift SemiBold Condensed"/>
+          <w:b/>
+          <w:highlight w:val="cyan"/>
+        </w:rPr>
+        <w:t>d.ano</w:t>
+      </w:r>
+      <w:proofErr w:type="spellEnd"/>
+      <w:r>
+        <w:rPr>
+          <w:rFonts w:ascii="Bahnschrift SemiBold Condensed" w:hAnsi="Bahnschrift SemiBold Condensed"/>
+          <w:b/>
+          <w:highlight w:val="cyan"/>
+        </w:rPr>
+        <w:t>}`</w:t>
+      </w:r>
+    </w:p>
+    <w:p>
+      <w:pPr>
+        <w:spacing w:after="0"/>
+        <w:rPr>
+          <w:rFonts w:ascii="Bahnschrift SemiBold Condensed" w:hAnsi="Bahnschrift SemiBold Condensed"/>
+          <w:b/>
+          <w:highlight w:val="cyan"/>
+        </w:rPr>
+      </w:pPr>
+    </w:p>
+    <w:p>
+      <w:pPr>
+        <w:spacing w:after="0"/>
+        <w:rPr>
+          <w:rFonts w:ascii="Bahnschrift SemiBold Condensed" w:hAnsi="Bahnschrift SemiBold Condensed"/>
+          <w:b/>
+          <w:highlight w:val="cyan"/>
+        </w:rPr>
+      </w:pPr>
+      <w:r>
+        <w:rPr>
+          <w:rFonts w:ascii="Bahnschrift SemiBold Condensed" w:hAnsi="Bahnschrift SemiBold Condensed"/>
+          <w:b/>
+          <w:highlight w:val="cyan"/>
+        </w:rPr>
+        <w:tab/>
+      </w:r>
+      <w:r>
+        <w:rPr>
+          <w:rFonts w:ascii="Bahnschrift SemiBold Condensed" w:hAnsi="Bahnschrift SemiBold Condensed"/>
+          <w:b/>
+          <w:highlight w:val="cyan"/>
+        </w:rPr>
+        <w:tab/>
+        <w:t>//ajustar o tipo</w:t>
+      </w:r>
+    </w:p>
+    <w:p>
+      <w:pPr>
+        <w:spacing w:after="0"/>
+        <w:rPr>
+          <w:rFonts w:ascii="Bahnschrift SemiBold Condensed" w:hAnsi="Bahnschrift SemiBold Condensed"/>
+          <w:b/>
+          <w:highlight w:val="cyan"/>
+        </w:rPr>
+      </w:pPr>
+      <w:r>
+        <w:rPr>
+          <w:rFonts w:ascii="Bahnschrift SemiBold Condensed" w:hAnsi="Bahnschrift SemiBold Condensed"/>
+          <w:b/>
+          <w:highlight w:val="cyan"/>
+        </w:rPr>
+        <w:tab/>
+      </w:r>
+      <w:r>
+        <w:rPr>
+          <w:rFonts w:ascii="Bahnschrift SemiBold Condensed" w:hAnsi="Bahnschrift SemiBold Condensed"/>
+          <w:b/>
+          <w:highlight w:val="cyan"/>
+        </w:rPr>
+        <w:tab/>
+      </w:r>
+      <w:proofErr w:type="gramStart"/>
+      <w:r>
+        <w:rPr>
+          <w:rFonts w:ascii="Bahnschrift SemiBold Condensed" w:hAnsi="Bahnschrift SemiBold Condensed"/>
+          <w:b/>
+          <w:highlight w:val="cyan"/>
+        </w:rPr>
+        <w:t>switch</w:t>
+      </w:r>
+      <w:proofErr w:type="gramEnd"/>
+      <w:r>
+        <w:rPr>
+          <w:rFonts w:ascii="Bahnschrift SemiBold Condensed" w:hAnsi="Bahnschrift SemiBold Condensed"/>
+          <w:b/>
+          <w:highlight w:val="cyan"/>
+        </w:rPr>
+        <w:t>(</w:t>
+      </w:r>
+      <w:proofErr w:type="spellStart"/>
+      <w:r>
+        <w:rPr>
+          <w:rFonts w:ascii="Bahnschrift SemiBold Condensed" w:hAnsi="Bahnschrift SemiBold Condensed"/>
+          <w:b/>
+          <w:highlight w:val="cyan"/>
+        </w:rPr>
+        <w:t>d.tipo</w:t>
+      </w:r>
+      <w:proofErr w:type="spellEnd"/>
+      <w:r>
+        <w:rPr>
+          <w:rFonts w:ascii="Bahnschrift SemiBold Condensed" w:hAnsi="Bahnschrift SemiBold Condensed"/>
+          <w:b/>
+          <w:highlight w:val="cyan"/>
+        </w:rPr>
+        <w:t>){</w:t>
+      </w:r>
+    </w:p>
+    <w:p>
+      <w:pPr>
+        <w:spacing w:after="0"/>
+        <w:rPr>
+          <w:rFonts w:ascii="Bahnschrift SemiBold Condensed" w:hAnsi="Bahnschrift SemiBold Condensed"/>
+          <w:b/>
+          <w:highlight w:val="cyan"/>
+        </w:rPr>
+      </w:pPr>
+      <w:r>
+        <w:rPr>
+          <w:rFonts w:ascii="Bahnschrift SemiBold Condensed" w:hAnsi="Bahnschrift SemiBold Condensed"/>
+          <w:b/>
+          <w:highlight w:val="cyan"/>
+        </w:rPr>
+        <w:tab/>
+      </w:r>
+      <w:r>
+        <w:rPr>
+          <w:rFonts w:ascii="Bahnschrift SemiBold Condensed" w:hAnsi="Bahnschrift SemiBold Condensed"/>
+          <w:b/>
+          <w:highlight w:val="cyan"/>
+        </w:rPr>
+        <w:tab/>
+      </w:r>
+      <w:r>
+        <w:rPr>
+          <w:rFonts w:ascii="Bahnschrift SemiBold Condensed" w:hAnsi="Bahnschrift SemiBold Condensed"/>
+          <w:b/>
+          <w:highlight w:val="cyan"/>
+        </w:rPr>
+        <w:tab/>
+      </w:r>
+      <w:proofErr w:type="gramStart"/>
+      <w:r>
+        <w:rPr>
+          <w:rFonts w:ascii="Bahnschrift SemiBold Condensed" w:hAnsi="Bahnschrift SemiBold Condensed"/>
+          <w:b/>
+          <w:highlight w:val="cyan"/>
+        </w:rPr>
+        <w:t>case</w:t>
+      </w:r>
+      <w:proofErr w:type="gramEnd"/>
+      <w:r>
+        <w:rPr>
+          <w:rFonts w:ascii="Bahnschrift SemiBold Condensed" w:hAnsi="Bahnschrift SemiBold Condensed"/>
+          <w:b/>
+          <w:highlight w:val="cyan"/>
+        </w:rPr>
+        <w:t xml:space="preserve"> '1': </w:t>
+      </w:r>
+      <w:proofErr w:type="spellStart"/>
+      <w:r>
+        <w:rPr>
+          <w:rFonts w:ascii="Bahnschrift SemiBold Condensed" w:hAnsi="Bahnschrift SemiBold Condensed"/>
+          <w:b/>
+          <w:highlight w:val="cyan"/>
+        </w:rPr>
+        <w:t>d.tipo</w:t>
+      </w:r>
+      <w:proofErr w:type="spellEnd"/>
+      <w:r>
+        <w:rPr>
+          <w:rFonts w:ascii="Bahnschrift SemiBold Condensed" w:hAnsi="Bahnschrift SemiBold Condensed"/>
+          <w:b/>
+          <w:highlight w:val="cyan"/>
+        </w:rPr>
+        <w:t xml:space="preserve"> = 'Alimentação'</w:t>
+      </w:r>
+    </w:p>
+    <w:p>
+      <w:pPr>
+        <w:spacing w:after="0"/>
+        <w:rPr>
+          <w:rFonts w:ascii="Bahnschrift SemiBold Condensed" w:hAnsi="Bahnschrift SemiBold Condensed"/>
+          <w:b/>
+          <w:highlight w:val="cyan"/>
+        </w:rPr>
+      </w:pPr>
+      <w:r>
+        <w:rPr>
+          <w:rFonts w:ascii="Bahnschrift SemiBold Condensed" w:hAnsi="Bahnschrift SemiBold Condensed"/>
+          <w:b/>
+          <w:highlight w:val="cyan"/>
+        </w:rPr>
+        <w:tab/>
+      </w:r>
+      <w:r>
+        <w:rPr>
+          <w:rFonts w:ascii="Bahnschrift SemiBold Condensed" w:hAnsi="Bahnschrift SemiBold Condensed"/>
+          <w:b/>
+          <w:highlight w:val="cyan"/>
+        </w:rPr>
+        <w:tab/>
+      </w:r>
+      <w:r>
+        <w:rPr>
+          <w:rFonts w:ascii="Bahnschrift SemiBold Condensed" w:hAnsi="Bahnschrift SemiBold Condensed"/>
+          <w:b/>
+          <w:highlight w:val="cyan"/>
+        </w:rPr>
+        <w:tab/>
+      </w:r>
+      <w:r>
+        <w:rPr>
+          <w:rFonts w:ascii="Bahnschrift SemiBold Condensed" w:hAnsi="Bahnschrift SemiBold Condensed"/>
+          <w:b/>
+          <w:highlight w:val="cyan"/>
+        </w:rPr>
+        <w:tab/>
+      </w:r>
+      <w:proofErr w:type="spellStart"/>
+      <w:proofErr w:type="gramStart"/>
+      <w:r>
+        <w:rPr>
+          <w:rFonts w:ascii="Bahnschrift SemiBold Condensed" w:hAnsi="Bahnschrift SemiBold Condensed"/>
+          <w:b/>
+          <w:highlight w:val="cyan"/>
+        </w:rPr>
+        <w:t>break</w:t>
+      </w:r>
+      <w:proofErr w:type="spellEnd"/>
+      <w:proofErr w:type="gramEnd"/>
+    </w:p>
+    <w:p>
+      <w:pPr>
+        <w:spacing w:after="0"/>
+        <w:rPr>
+          <w:rFonts w:ascii="Bahnschrift SemiBold Condensed" w:hAnsi="Bahnschrift SemiBold Condensed"/>
+          <w:b/>
+          <w:highlight w:val="cyan"/>
+        </w:rPr>
+      </w:pPr>
+      <w:r>
+        <w:rPr>
+          <w:rFonts w:ascii="Bahnschrift SemiBold Condensed" w:hAnsi="Bahnschrift SemiBold Condensed"/>
+          <w:b/>
+          <w:highlight w:val="cyan"/>
+        </w:rPr>
+        <w:tab/>
+      </w:r>
+      <w:r>
+        <w:rPr>
+          <w:rFonts w:ascii="Bahnschrift SemiBold Condensed" w:hAnsi="Bahnschrift SemiBold Condensed"/>
+          <w:b/>
+          <w:highlight w:val="cyan"/>
+        </w:rPr>
+        <w:tab/>
+      </w:r>
+      <w:r>
+        <w:rPr>
+          <w:rFonts w:ascii="Bahnschrift SemiBold Condensed" w:hAnsi="Bahnschrift SemiBold Condensed"/>
+          <w:b/>
+          <w:highlight w:val="cyan"/>
+        </w:rPr>
+        <w:tab/>
+      </w:r>
+      <w:proofErr w:type="gramStart"/>
+      <w:r>
+        <w:rPr>
+          <w:rFonts w:ascii="Bahnschrift SemiBold Condensed" w:hAnsi="Bahnschrift SemiBold Condensed"/>
+          <w:b/>
+          <w:highlight w:val="cyan"/>
+        </w:rPr>
+        <w:t>case</w:t>
+      </w:r>
+      <w:proofErr w:type="gramEnd"/>
+      <w:r>
+        <w:rPr>
+          <w:rFonts w:ascii="Bahnschrift SemiBold Condensed" w:hAnsi="Bahnschrift SemiBold Condensed"/>
+          <w:b/>
+          <w:highlight w:val="cyan"/>
+        </w:rPr>
+        <w:t xml:space="preserve"> '2': </w:t>
+      </w:r>
+      <w:proofErr w:type="spellStart"/>
+      <w:r>
+        <w:rPr>
+          <w:rFonts w:ascii="Bahnschrift SemiBold Condensed" w:hAnsi="Bahnschrift SemiBold Condensed"/>
+          <w:b/>
+          <w:highlight w:val="cyan"/>
+        </w:rPr>
+        <w:t>d.tipo</w:t>
+      </w:r>
+      <w:proofErr w:type="spellEnd"/>
+      <w:r>
+        <w:rPr>
+          <w:rFonts w:ascii="Bahnschrift SemiBold Condensed" w:hAnsi="Bahnschrift SemiBold Condensed"/>
+          <w:b/>
+          <w:highlight w:val="cyan"/>
+        </w:rPr>
+        <w:t xml:space="preserve"> = 'Educação'</w:t>
+      </w:r>
+    </w:p>
+    <w:p>
+      <w:pPr>
+        <w:spacing w:after="0"/>
+        <w:rPr>
+          <w:rFonts w:ascii="Bahnschrift SemiBold Condensed" w:hAnsi="Bahnschrift SemiBold Condensed"/>
+          <w:b/>
+          <w:highlight w:val="cyan"/>
+        </w:rPr>
+      </w:pPr>
+      <w:r>
+        <w:rPr>
+          <w:rFonts w:ascii="Bahnschrift SemiBold Condensed" w:hAnsi="Bahnschrift SemiBold Condensed"/>
+          <w:b/>
+          <w:highlight w:val="cyan"/>
+        </w:rPr>
+        <w:tab/>
+      </w:r>
+      <w:r>
+        <w:rPr>
+          <w:rFonts w:ascii="Bahnschrift SemiBold Condensed" w:hAnsi="Bahnschrift SemiBold Condensed"/>
+          <w:b/>
+          <w:highlight w:val="cyan"/>
+        </w:rPr>
+        <w:tab/>
+      </w:r>
+      <w:r>
+        <w:rPr>
+          <w:rFonts w:ascii="Bahnschrift SemiBold Condensed" w:hAnsi="Bahnschrift SemiBold Condensed"/>
+          <w:b/>
+          <w:highlight w:val="cyan"/>
+        </w:rPr>
+        <w:tab/>
+      </w:r>
+      <w:r>
+        <w:rPr>
+          <w:rFonts w:ascii="Bahnschrift SemiBold Condensed" w:hAnsi="Bahnschrift SemiBold Condensed"/>
+          <w:b/>
+          <w:highlight w:val="cyan"/>
+        </w:rPr>
+        <w:tab/>
+      </w:r>
+      <w:proofErr w:type="spellStart"/>
+      <w:proofErr w:type="gramStart"/>
+      <w:r>
+        <w:rPr>
+          <w:rFonts w:ascii="Bahnschrift SemiBold Condensed" w:hAnsi="Bahnschrift SemiBold Condensed"/>
+          <w:b/>
+          <w:highlight w:val="cyan"/>
+        </w:rPr>
+        <w:t>break</w:t>
+      </w:r>
+      <w:proofErr w:type="spellEnd"/>
+      <w:proofErr w:type="gramEnd"/>
+    </w:p>
+    <w:p>
+      <w:pPr>
+        <w:spacing w:after="0"/>
+        <w:rPr>
+          <w:rFonts w:ascii="Bahnschrift SemiBold Condensed" w:hAnsi="Bahnschrift SemiBold Condensed"/>
+          <w:b/>
+          <w:highlight w:val="cyan"/>
+        </w:rPr>
+      </w:pPr>
+      <w:r>
+        <w:rPr>
+          <w:rFonts w:ascii="Bahnschrift SemiBold Condensed" w:hAnsi="Bahnschrift SemiBold Condensed"/>
+          <w:b/>
+          <w:highlight w:val="cyan"/>
+        </w:rPr>
+        <w:tab/>
+      </w:r>
+      <w:r>
+        <w:rPr>
+          <w:rFonts w:ascii="Bahnschrift SemiBold Condensed" w:hAnsi="Bahnschrift SemiBold Condensed"/>
+          <w:b/>
+          <w:highlight w:val="cyan"/>
+        </w:rPr>
+        <w:tab/>
+      </w:r>
+      <w:r>
+        <w:rPr>
+          <w:rFonts w:ascii="Bahnschrift SemiBold Condensed" w:hAnsi="Bahnschrift SemiBold Condensed"/>
+          <w:b/>
+          <w:highlight w:val="cyan"/>
+        </w:rPr>
+        <w:tab/>
+      </w:r>
+      <w:proofErr w:type="gramStart"/>
+      <w:r>
+        <w:rPr>
+          <w:rFonts w:ascii="Bahnschrift SemiBold Condensed" w:hAnsi="Bahnschrift SemiBold Condensed"/>
+          <w:b/>
+          <w:highlight w:val="cyan"/>
+        </w:rPr>
+        <w:t>case</w:t>
+      </w:r>
+      <w:proofErr w:type="gramEnd"/>
+      <w:r>
+        <w:rPr>
+          <w:rFonts w:ascii="Bahnschrift SemiBold Condensed" w:hAnsi="Bahnschrift SemiBold Condensed"/>
+          <w:b/>
+          <w:highlight w:val="cyan"/>
+        </w:rPr>
+        <w:t xml:space="preserve"> '3': </w:t>
+      </w:r>
+      <w:proofErr w:type="spellStart"/>
+      <w:r>
+        <w:rPr>
+          <w:rFonts w:ascii="Bahnschrift SemiBold Condensed" w:hAnsi="Bahnschrift SemiBold Condensed"/>
+          <w:b/>
+          <w:highlight w:val="cyan"/>
+        </w:rPr>
+        <w:t>d.tipo</w:t>
+      </w:r>
+      <w:proofErr w:type="spellEnd"/>
+      <w:r>
+        <w:rPr>
+          <w:rFonts w:ascii="Bahnschrift SemiBold Condensed" w:hAnsi="Bahnschrift SemiBold Condensed"/>
+          <w:b/>
+          <w:highlight w:val="cyan"/>
+        </w:rPr>
+        <w:t xml:space="preserve"> = 'Lazer'</w:t>
+      </w:r>
+    </w:p>
+    <w:p>
+      <w:pPr>
+        <w:spacing w:after="0"/>
+        <w:rPr>
+          <w:rFonts w:ascii="Bahnschrift SemiBold Condensed" w:hAnsi="Bahnschrift SemiBold Condensed"/>
+          <w:b/>
+          <w:highlight w:val="cyan"/>
+        </w:rPr>
+      </w:pPr>
+      <w:r>
+        <w:rPr>
+          <w:rFonts w:ascii="Bahnschrift SemiBold Condensed" w:hAnsi="Bahnschrift SemiBold Condensed"/>
+          <w:b/>
+          <w:highlight w:val="cyan"/>
+        </w:rPr>
+        <w:tab/>
+      </w:r>
+      <w:r>
+        <w:rPr>
+          <w:rFonts w:ascii="Bahnschrift SemiBold Condensed" w:hAnsi="Bahnschrift SemiBold Condensed"/>
+          <w:b/>
+          <w:highlight w:val="cyan"/>
+        </w:rPr>
+        <w:tab/>
+      </w:r>
+      <w:r>
+        <w:rPr>
+          <w:rFonts w:ascii="Bahnschrift SemiBold Condensed" w:hAnsi="Bahnschrift SemiBold Condensed"/>
+          <w:b/>
+          <w:highlight w:val="cyan"/>
+        </w:rPr>
+        <w:tab/>
+      </w:r>
+      <w:r>
+        <w:rPr>
+          <w:rFonts w:ascii="Bahnschrift SemiBold Condensed" w:hAnsi="Bahnschrift SemiBold Condensed"/>
+          <w:b/>
+          <w:highlight w:val="cyan"/>
+        </w:rPr>
+        <w:tab/>
+      </w:r>
+      <w:proofErr w:type="spellStart"/>
+      <w:proofErr w:type="gramStart"/>
+      <w:r>
+        <w:rPr>
+          <w:rFonts w:ascii="Bahnschrift SemiBold Condensed" w:hAnsi="Bahnschrift SemiBold Condensed"/>
+          <w:b/>
+          <w:highlight w:val="cyan"/>
+        </w:rPr>
+        <w:t>break</w:t>
+      </w:r>
+      <w:proofErr w:type="spellEnd"/>
+      <w:proofErr w:type="gramEnd"/>
+    </w:p>
+    <w:p>
+      <w:pPr>
+        <w:spacing w:after="0"/>
+        <w:rPr>
+          <w:rFonts w:ascii="Bahnschrift SemiBold Condensed" w:hAnsi="Bahnschrift SemiBold Condensed"/>
+          <w:b/>
+          <w:highlight w:val="cyan"/>
+        </w:rPr>
+      </w:pPr>
+      <w:r>
+        <w:rPr>
+          <w:rFonts w:ascii="Bahnschrift SemiBold Condensed" w:hAnsi="Bahnschrift SemiBold Condensed"/>
+          <w:b/>
+          <w:highlight w:val="cyan"/>
+        </w:rPr>
+        <w:tab/>
+      </w:r>
+      <w:r>
+        <w:rPr>
+          <w:rFonts w:ascii="Bahnschrift SemiBold Condensed" w:hAnsi="Bahnschrift SemiBold Condensed"/>
+          <w:b/>
+          <w:highlight w:val="cyan"/>
+        </w:rPr>
+        <w:tab/>
+      </w:r>
+      <w:r>
+        <w:rPr>
+          <w:rFonts w:ascii="Bahnschrift SemiBold Condensed" w:hAnsi="Bahnschrift SemiBold Condensed"/>
+          <w:b/>
+          <w:highlight w:val="cyan"/>
+        </w:rPr>
+        <w:tab/>
+      </w:r>
+      <w:proofErr w:type="gramStart"/>
+      <w:r>
+        <w:rPr>
+          <w:rFonts w:ascii="Bahnschrift SemiBold Condensed" w:hAnsi="Bahnschrift SemiBold Condensed"/>
+          <w:b/>
+          <w:highlight w:val="cyan"/>
+        </w:rPr>
+        <w:t>case</w:t>
+      </w:r>
+      <w:proofErr w:type="gramEnd"/>
+      <w:r>
+        <w:rPr>
+          <w:rFonts w:ascii="Bahnschrift SemiBold Condensed" w:hAnsi="Bahnschrift SemiBold Condensed"/>
+          <w:b/>
+          <w:highlight w:val="cyan"/>
+        </w:rPr>
+        <w:t xml:space="preserve"> '4': </w:t>
+      </w:r>
+      <w:proofErr w:type="spellStart"/>
+      <w:r>
+        <w:rPr>
+          <w:rFonts w:ascii="Bahnschrift SemiBold Condensed" w:hAnsi="Bahnschrift SemiBold Condensed"/>
+          <w:b/>
+          <w:highlight w:val="cyan"/>
+        </w:rPr>
+        <w:t>d.tipo</w:t>
+      </w:r>
+      <w:proofErr w:type="spellEnd"/>
+      <w:r>
+        <w:rPr>
+          <w:rFonts w:ascii="Bahnschrift SemiBold Condensed" w:hAnsi="Bahnschrift SemiBold Condensed"/>
+          <w:b/>
+          <w:highlight w:val="cyan"/>
+        </w:rPr>
+        <w:t xml:space="preserve"> = 'Saúde'</w:t>
+      </w:r>
+    </w:p>
+    <w:p>
+      <w:pPr>
+        <w:spacing w:after="0"/>
+        <w:rPr>
+          <w:rFonts w:ascii="Bahnschrift SemiBold Condensed" w:hAnsi="Bahnschrift SemiBold Condensed"/>
+          <w:b/>
+          <w:highlight w:val="cyan"/>
+        </w:rPr>
+      </w:pPr>
+      <w:r>
+        <w:rPr>
+          <w:rFonts w:ascii="Bahnschrift SemiBold Condensed" w:hAnsi="Bahnschrift SemiBold Condensed"/>
+          <w:b/>
+          <w:highlight w:val="cyan"/>
+        </w:rPr>
+        <w:tab/>
+      </w:r>
+      <w:r>
+        <w:rPr>
+          <w:rFonts w:ascii="Bahnschrift SemiBold Condensed" w:hAnsi="Bahnschrift SemiBold Condensed"/>
+          <w:b/>
+          <w:highlight w:val="cyan"/>
+        </w:rPr>
+        <w:tab/>
+      </w:r>
+      <w:r>
+        <w:rPr>
+          <w:rFonts w:ascii="Bahnschrift SemiBold Condensed" w:hAnsi="Bahnschrift SemiBold Condensed"/>
+          <w:b/>
+          <w:highlight w:val="cyan"/>
+        </w:rPr>
+        <w:tab/>
+      </w:r>
+      <w:r>
+        <w:rPr>
+          <w:rFonts w:ascii="Bahnschrift SemiBold Condensed" w:hAnsi="Bahnschrift SemiBold Condensed"/>
+          <w:b/>
+          <w:highlight w:val="cyan"/>
+        </w:rPr>
+        <w:tab/>
+      </w:r>
+      <w:proofErr w:type="spellStart"/>
+      <w:proofErr w:type="gramStart"/>
+      <w:r>
+        <w:rPr>
+          <w:rFonts w:ascii="Bahnschrift SemiBold Condensed" w:hAnsi="Bahnschrift SemiBold Condensed"/>
+          <w:b/>
+          <w:highlight w:val="cyan"/>
+        </w:rPr>
+        <w:t>break</w:t>
+      </w:r>
+      <w:proofErr w:type="spellEnd"/>
+      <w:proofErr w:type="gramEnd"/>
+    </w:p>
+    <w:p>
+      <w:pPr>
+        <w:spacing w:after="0"/>
+        <w:rPr>
+          <w:rFonts w:ascii="Bahnschrift SemiBold Condensed" w:hAnsi="Bahnschrift SemiBold Condensed"/>
+          <w:b/>
+          <w:highlight w:val="cyan"/>
+        </w:rPr>
+      </w:pPr>
+      <w:r>
+        <w:rPr>
+          <w:rFonts w:ascii="Bahnschrift SemiBold Condensed" w:hAnsi="Bahnschrift SemiBold Condensed"/>
+          <w:b/>
+          <w:highlight w:val="cyan"/>
+        </w:rPr>
+        <w:tab/>
+      </w:r>
+      <w:r>
+        <w:rPr>
+          <w:rFonts w:ascii="Bahnschrift SemiBold Condensed" w:hAnsi="Bahnschrift SemiBold Condensed"/>
+          <w:b/>
+          <w:highlight w:val="cyan"/>
+        </w:rPr>
+        <w:tab/>
+      </w:r>
+      <w:r>
+        <w:rPr>
+          <w:rFonts w:ascii="Bahnschrift SemiBold Condensed" w:hAnsi="Bahnschrift SemiBold Condensed"/>
+          <w:b/>
+          <w:highlight w:val="cyan"/>
+        </w:rPr>
+        <w:tab/>
+      </w:r>
+      <w:proofErr w:type="gramStart"/>
+      <w:r>
+        <w:rPr>
+          <w:rFonts w:ascii="Bahnschrift SemiBold Condensed" w:hAnsi="Bahnschrift SemiBold Condensed"/>
+          <w:b/>
+          <w:highlight w:val="cyan"/>
+        </w:rPr>
+        <w:t>case</w:t>
+      </w:r>
+      <w:proofErr w:type="gramEnd"/>
+      <w:r>
+        <w:rPr>
+          <w:rFonts w:ascii="Bahnschrift SemiBold Condensed" w:hAnsi="Bahnschrift SemiBold Condensed"/>
+          <w:b/>
+          <w:highlight w:val="cyan"/>
+        </w:rPr>
+        <w:t xml:space="preserve"> '5': </w:t>
+      </w:r>
+      <w:proofErr w:type="spellStart"/>
+      <w:r>
+        <w:rPr>
+          <w:rFonts w:ascii="Bahnschrift SemiBold Condensed" w:hAnsi="Bahnschrift SemiBold Condensed"/>
+          <w:b/>
+          <w:highlight w:val="cyan"/>
+        </w:rPr>
+        <w:t>d.tipo</w:t>
+      </w:r>
+      <w:proofErr w:type="spellEnd"/>
+      <w:r>
+        <w:rPr>
+          <w:rFonts w:ascii="Bahnschrift SemiBold Condensed" w:hAnsi="Bahnschrift SemiBold Condensed"/>
+          <w:b/>
+          <w:highlight w:val="cyan"/>
+        </w:rPr>
+        <w:t xml:space="preserve"> = 'Transporte'</w:t>
+      </w:r>
+    </w:p>
+    <w:p>
+      <w:pPr>
+        <w:spacing w:after="0"/>
+        <w:rPr>
+          <w:rFonts w:ascii="Bahnschrift SemiBold Condensed" w:hAnsi="Bahnschrift SemiBold Condensed"/>
+          <w:b/>
+          <w:highlight w:val="cyan"/>
+        </w:rPr>
+      </w:pPr>
+      <w:r>
+        <w:rPr>
+          <w:rFonts w:ascii="Bahnschrift SemiBold Condensed" w:hAnsi="Bahnschrift SemiBold Condensed"/>
+          <w:b/>
+          <w:highlight w:val="cyan"/>
+        </w:rPr>
+        <w:tab/>
+      </w:r>
+      <w:r>
+        <w:rPr>
+          <w:rFonts w:ascii="Bahnschrift SemiBold Condensed" w:hAnsi="Bahnschrift SemiBold Condensed"/>
+          <w:b/>
+          <w:highlight w:val="cyan"/>
+        </w:rPr>
+        <w:tab/>
+      </w:r>
+      <w:r>
+        <w:rPr>
+          <w:rFonts w:ascii="Bahnschrift SemiBold Condensed" w:hAnsi="Bahnschrift SemiBold Condensed"/>
+          <w:b/>
+          <w:highlight w:val="cyan"/>
+        </w:rPr>
+        <w:tab/>
+      </w:r>
+      <w:r>
+        <w:rPr>
+          <w:rFonts w:ascii="Bahnschrift SemiBold Condensed" w:hAnsi="Bahnschrift SemiBold Condensed"/>
+          <w:b/>
+          <w:highlight w:val="cyan"/>
+        </w:rPr>
+        <w:tab/>
+      </w:r>
+      <w:proofErr w:type="spellStart"/>
+      <w:proofErr w:type="gramStart"/>
+      <w:r>
+        <w:rPr>
+          <w:rFonts w:ascii="Bahnschrift SemiBold Condensed" w:hAnsi="Bahnschrift SemiBold Condensed"/>
+          <w:b/>
+          <w:highlight w:val="cyan"/>
+        </w:rPr>
+        <w:t>break</w:t>
+      </w:r>
+      <w:proofErr w:type="spellEnd"/>
+      <w:proofErr w:type="gramEnd"/>
+    </w:p>
+    <w:p>
+      <w:pPr>
+        <w:spacing w:after="0"/>
+        <w:rPr>
+          <w:rFonts w:ascii="Bahnschrift SemiBold Condensed" w:hAnsi="Bahnschrift SemiBold Condensed"/>
+          <w:b/>
+          <w:highlight w:val="cyan"/>
+        </w:rPr>
+      </w:pPr>
+      <w:r>
+        <w:rPr>
+          <w:rFonts w:ascii="Bahnschrift SemiBold Condensed" w:hAnsi="Bahnschrift SemiBold Condensed"/>
+          <w:b/>
+          <w:highlight w:val="cyan"/>
+        </w:rPr>
+        <w:tab/>
+      </w:r>
+      <w:r>
+        <w:rPr>
+          <w:rFonts w:ascii="Bahnschrift SemiBold Condensed" w:hAnsi="Bahnschrift SemiBold Condensed"/>
+          <w:b/>
+          <w:highlight w:val="cyan"/>
+        </w:rPr>
+        <w:tab/>
+      </w:r>
+      <w:proofErr w:type="gramStart"/>
+      <w:r>
+        <w:rPr>
+          <w:rFonts w:ascii="Bahnschrift SemiBold Condensed" w:hAnsi="Bahnschrift SemiBold Condensed"/>
+          <w:b/>
+          <w:highlight w:val="cyan"/>
+        </w:rPr>
+        <w:t>}</w:t>
+      </w:r>
+      <w:proofErr w:type="gramEnd"/>
+    </w:p>
+    <w:p>
+      <w:pPr>
+        <w:spacing w:after="0"/>
+        <w:rPr>
+          <w:rFonts w:ascii="Bahnschrift SemiBold Condensed" w:hAnsi="Bahnschrift SemiBold Condensed"/>
+          <w:b/>
+          <w:highlight w:val="cyan"/>
+        </w:rPr>
+      </w:pPr>
+      <w:r>
+        <w:rPr>
+          <w:rFonts w:ascii="Bahnschrift SemiBold Condensed" w:hAnsi="Bahnschrift SemiBold Condensed"/>
+          <w:b/>
+          <w:highlight w:val="cyan"/>
+        </w:rPr>
+        <w:tab/>
+      </w:r>
+      <w:r>
+        <w:rPr>
+          <w:rFonts w:ascii="Bahnschrift SemiBold Condensed" w:hAnsi="Bahnschrift SemiBold Condensed"/>
+          <w:b/>
+          <w:highlight w:val="cyan"/>
+        </w:rPr>
+        <w:tab/>
+      </w:r>
+      <w:proofErr w:type="gramStart"/>
+      <w:r>
+        <w:rPr>
+          <w:rFonts w:ascii="Bahnschrift SemiBold Condensed" w:hAnsi="Bahnschrift SemiBold Condensed"/>
+          <w:b/>
+          <w:highlight w:val="cyan"/>
+        </w:rPr>
+        <w:t>linha</w:t>
+      </w:r>
+      <w:proofErr w:type="gramEnd"/>
+      <w:r>
+        <w:rPr>
+          <w:rFonts w:ascii="Bahnschrift SemiBold Condensed" w:hAnsi="Bahnschrift SemiBold Condensed"/>
+          <w:b/>
+          <w:highlight w:val="cyan"/>
+        </w:rPr>
+        <w:t>.</w:t>
+      </w:r>
+      <w:proofErr w:type="spellStart"/>
+      <w:r>
+        <w:rPr>
+          <w:rFonts w:ascii="Bahnschrift SemiBold Condensed" w:hAnsi="Bahnschrift SemiBold Condensed"/>
+          <w:b/>
+          <w:highlight w:val="cyan"/>
+        </w:rPr>
+        <w:t>insertCell</w:t>
+      </w:r>
+      <w:proofErr w:type="spellEnd"/>
+      <w:r>
+        <w:rPr>
+          <w:rFonts w:ascii="Bahnschrift SemiBold Condensed" w:hAnsi="Bahnschrift SemiBold Condensed"/>
+          <w:b/>
+          <w:highlight w:val="cyan"/>
+        </w:rPr>
+        <w:t>(1).</w:t>
+      </w:r>
+      <w:proofErr w:type="spellStart"/>
+      <w:r>
+        <w:rPr>
+          <w:rFonts w:ascii="Bahnschrift SemiBold Condensed" w:hAnsi="Bahnschrift SemiBold Condensed"/>
+          <w:b/>
+          <w:highlight w:val="cyan"/>
+        </w:rPr>
+        <w:t>innerHTML</w:t>
+      </w:r>
+      <w:proofErr w:type="spellEnd"/>
+      <w:r>
+        <w:rPr>
+          <w:rFonts w:ascii="Bahnschrift SemiBold Condensed" w:hAnsi="Bahnschrift SemiBold Condensed"/>
+          <w:b/>
+          <w:highlight w:val="cyan"/>
+        </w:rPr>
+        <w:t xml:space="preserve"> = </w:t>
+      </w:r>
+      <w:proofErr w:type="spellStart"/>
+      <w:r>
+        <w:rPr>
+          <w:rFonts w:ascii="Bahnschrift SemiBold Condensed" w:hAnsi="Bahnschrift SemiBold Condensed"/>
+          <w:b/>
+          <w:highlight w:val="cyan"/>
+        </w:rPr>
+        <w:t>d.tipo</w:t>
+      </w:r>
+      <w:proofErr w:type="spellEnd"/>
+    </w:p>
+    <w:p>
+      <w:pPr>
+        <w:spacing w:after="0"/>
+        <w:rPr>
+          <w:rFonts w:ascii="Bahnschrift SemiBold Condensed" w:hAnsi="Bahnschrift SemiBold Condensed"/>
+          <w:b/>
+          <w:highlight w:val="cyan"/>
+        </w:rPr>
+      </w:pPr>
+      <w:r>
+        <w:rPr>
+          <w:rFonts w:ascii="Bahnschrift SemiBold Condensed" w:hAnsi="Bahnschrift SemiBold Condensed"/>
+          <w:b/>
+          <w:highlight w:val="cyan"/>
+        </w:rPr>
+        <w:tab/>
+      </w:r>
+      <w:r>
+        <w:rPr>
+          <w:rFonts w:ascii="Bahnschrift SemiBold Condensed" w:hAnsi="Bahnschrift SemiBold Condensed"/>
+          <w:b/>
+          <w:highlight w:val="cyan"/>
+        </w:rPr>
+        <w:tab/>
+      </w:r>
+    </w:p>
+    <w:p>
+      <w:pPr>
+        <w:spacing w:after="0"/>
+        <w:rPr>
+          <w:rFonts w:ascii="Bahnschrift SemiBold Condensed" w:hAnsi="Bahnschrift SemiBold Condensed"/>
+          <w:b/>
+          <w:highlight w:val="cyan"/>
+        </w:rPr>
+      </w:pPr>
+      <w:r>
+        <w:rPr>
+          <w:rFonts w:ascii="Bahnschrift SemiBold Condensed" w:hAnsi="Bahnschrift SemiBold Condensed"/>
+          <w:b/>
+          <w:highlight w:val="cyan"/>
+        </w:rPr>
+        <w:tab/>
+      </w:r>
+      <w:r>
+        <w:rPr>
+          <w:rFonts w:ascii="Bahnschrift SemiBold Condensed" w:hAnsi="Bahnschrift SemiBold Condensed"/>
+          <w:b/>
+          <w:highlight w:val="cyan"/>
+        </w:rPr>
+        <w:tab/>
+      </w:r>
+      <w:proofErr w:type="gramStart"/>
+      <w:r>
+        <w:rPr>
+          <w:rFonts w:ascii="Bahnschrift SemiBold Condensed" w:hAnsi="Bahnschrift SemiBold Condensed"/>
+          <w:b/>
+          <w:highlight w:val="cyan"/>
+        </w:rPr>
+        <w:t>linha</w:t>
+      </w:r>
+      <w:proofErr w:type="gramEnd"/>
+      <w:r>
+        <w:rPr>
+          <w:rFonts w:ascii="Bahnschrift SemiBold Condensed" w:hAnsi="Bahnschrift SemiBold Condensed"/>
+          <w:b/>
+          <w:highlight w:val="cyan"/>
+        </w:rPr>
+        <w:t>.</w:t>
+      </w:r>
+      <w:proofErr w:type="spellStart"/>
+      <w:r>
+        <w:rPr>
+          <w:rFonts w:ascii="Bahnschrift SemiBold Condensed" w:hAnsi="Bahnschrift SemiBold Condensed"/>
+          <w:b/>
+          <w:highlight w:val="cyan"/>
+        </w:rPr>
+        <w:t>insertCell</w:t>
+      </w:r>
+      <w:proofErr w:type="spellEnd"/>
+      <w:r>
+        <w:rPr>
+          <w:rFonts w:ascii="Bahnschrift SemiBold Condensed" w:hAnsi="Bahnschrift SemiBold Condensed"/>
+          <w:b/>
+          <w:highlight w:val="cyan"/>
+        </w:rPr>
+        <w:t>(2).</w:t>
+      </w:r>
+      <w:proofErr w:type="spellStart"/>
+      <w:r>
+        <w:rPr>
+          <w:rFonts w:ascii="Bahnschrift SemiBold Condensed" w:hAnsi="Bahnschrift SemiBold Condensed"/>
+          <w:b/>
+          <w:highlight w:val="cyan"/>
+        </w:rPr>
+        <w:t>innerHTML</w:t>
+      </w:r>
+      <w:proofErr w:type="spellEnd"/>
+      <w:r>
+        <w:rPr>
+          <w:rFonts w:ascii="Bahnschrift SemiBold Condensed" w:hAnsi="Bahnschrift SemiBold Condensed"/>
+          <w:b/>
+          <w:highlight w:val="cyan"/>
+        </w:rPr>
+        <w:t xml:space="preserve"> = </w:t>
+      </w:r>
+      <w:proofErr w:type="spellStart"/>
+      <w:r>
+        <w:rPr>
+          <w:rFonts w:ascii="Bahnschrift SemiBold Condensed" w:hAnsi="Bahnschrift SemiBold Condensed"/>
+          <w:b/>
+          <w:highlight w:val="cyan"/>
+        </w:rPr>
+        <w:t>d.descricao</w:t>
+      </w:r>
+      <w:proofErr w:type="spellEnd"/>
+    </w:p>
+    <w:p>
+      <w:pPr>
+        <w:spacing w:after="0"/>
+        <w:rPr>
+          <w:rFonts w:ascii="Bahnschrift SemiBold Condensed" w:hAnsi="Bahnschrift SemiBold Condensed"/>
+          <w:b/>
+          <w:highlight w:val="cyan"/>
+        </w:rPr>
+      </w:pPr>
+      <w:r>
+        <w:rPr>
+          <w:rFonts w:ascii="Bahnschrift SemiBold Condensed" w:hAnsi="Bahnschrift SemiBold Condensed"/>
+          <w:b/>
+          <w:highlight w:val="cyan"/>
+        </w:rPr>
+        <w:tab/>
+      </w:r>
+      <w:r>
+        <w:rPr>
+          <w:rFonts w:ascii="Bahnschrift SemiBold Condensed" w:hAnsi="Bahnschrift SemiBold Condensed"/>
+          <w:b/>
+          <w:highlight w:val="cyan"/>
+        </w:rPr>
+        <w:tab/>
+      </w:r>
+      <w:proofErr w:type="gramStart"/>
+      <w:r>
+        <w:rPr>
+          <w:rFonts w:ascii="Bahnschrift SemiBold Condensed" w:hAnsi="Bahnschrift SemiBold Condensed"/>
+          <w:b/>
+          <w:highlight w:val="cyan"/>
+        </w:rPr>
+        <w:t>linha</w:t>
+      </w:r>
+      <w:proofErr w:type="gramEnd"/>
+      <w:r>
+        <w:rPr>
+          <w:rFonts w:ascii="Bahnschrift SemiBold Condensed" w:hAnsi="Bahnschrift SemiBold Condensed"/>
+          <w:b/>
+          <w:highlight w:val="cyan"/>
+        </w:rPr>
+        <w:t>.</w:t>
+      </w:r>
+      <w:proofErr w:type="spellStart"/>
+      <w:r>
+        <w:rPr>
+          <w:rFonts w:ascii="Bahnschrift SemiBold Condensed" w:hAnsi="Bahnschrift SemiBold Condensed"/>
+          <w:b/>
+          <w:highlight w:val="cyan"/>
+        </w:rPr>
+        <w:t>insertCell</w:t>
+      </w:r>
+      <w:proofErr w:type="spellEnd"/>
+      <w:r>
+        <w:rPr>
+          <w:rFonts w:ascii="Bahnschrift SemiBold Condensed" w:hAnsi="Bahnschrift SemiBold Condensed"/>
+          <w:b/>
+          <w:highlight w:val="cyan"/>
+        </w:rPr>
+        <w:t>(3).</w:t>
+      </w:r>
+      <w:proofErr w:type="spellStart"/>
+      <w:r>
+        <w:rPr>
+          <w:rFonts w:ascii="Bahnschrift SemiBold Condensed" w:hAnsi="Bahnschrift SemiBold Condensed"/>
+          <w:b/>
+          <w:highlight w:val="cyan"/>
+        </w:rPr>
+        <w:t>innerHTML</w:t>
+      </w:r>
+      <w:proofErr w:type="spellEnd"/>
+      <w:r>
+        <w:rPr>
+          <w:rFonts w:ascii="Bahnschrift SemiBold Condensed" w:hAnsi="Bahnschrift SemiBold Condensed"/>
+          <w:b/>
+          <w:highlight w:val="cyan"/>
+        </w:rPr>
+        <w:t xml:space="preserve"> = </w:t>
+      </w:r>
+      <w:proofErr w:type="spellStart"/>
+      <w:r>
+        <w:rPr>
+          <w:rFonts w:ascii="Bahnschrift SemiBold Condensed" w:hAnsi="Bahnschrift SemiBold Condensed"/>
+          <w:b/>
+          <w:highlight w:val="cyan"/>
+        </w:rPr>
+        <w:t>d.valor</w:t>
+      </w:r>
+      <w:proofErr w:type="spellEnd"/>
+    </w:p>
+    <w:p>
+      <w:pPr>
+        <w:spacing w:after="0"/>
+        <w:rPr>
+          <w:rFonts w:ascii="Bahnschrift SemiBold Condensed" w:hAnsi="Bahnschrift SemiBold Condensed"/>
+          <w:b/>
+          <w:highlight w:val="cyan"/>
+        </w:rPr>
+      </w:pPr>
+      <w:r>
+        <w:rPr>
+          <w:rFonts w:ascii="Bahnschrift SemiBold Condensed" w:hAnsi="Bahnschrift SemiBold Condensed"/>
+          <w:b/>
+          <w:highlight w:val="cyan"/>
+        </w:rPr>
+        <w:tab/>
+      </w:r>
+      <w:proofErr w:type="gramStart"/>
+      <w:r>
+        <w:rPr>
+          <w:rFonts w:ascii="Bahnschrift SemiBold Condensed" w:hAnsi="Bahnschrift SemiBold Condensed"/>
+          <w:b/>
+          <w:highlight w:val="cyan"/>
+        </w:rPr>
+        <w:t>}</w:t>
+      </w:r>
+      <w:proofErr w:type="gramEnd"/>
+      <w:r>
+        <w:rPr>
+          <w:rFonts w:ascii="Bahnschrift SemiBold Condensed" w:hAnsi="Bahnschrift SemiBold Condensed"/>
+          <w:b/>
+          <w:highlight w:val="cyan"/>
+        </w:rPr>
+        <w:t>)</w:t>
+      </w:r>
+    </w:p>
+    <w:p>
+      <w:pPr>
+        <w:spacing w:after="0"/>
+        <w:rPr>
+          <w:rFonts w:ascii="Bahnschrift SemiBold Condensed" w:hAnsi="Bahnschrift SemiBold Condensed"/>
+          <w:b/>
+        </w:rPr>
+      </w:pPr>
+      <w:proofErr w:type="gramStart"/>
+      <w:r>
+        <w:rPr>
+          <w:rFonts w:ascii="Bahnschrift SemiBold Condensed" w:hAnsi="Bahnschrift SemiBold Condensed"/>
+          <w:b/>
+          <w:highlight w:val="cyan"/>
+        </w:rPr>
+        <w:t>}</w:t>
+      </w:r>
+      <w:proofErr w:type="gramEnd"/>
     </w:p>
     <w:p>
       <w:pPr>
@@ -7096,7 +10982,126 @@
           <w:rFonts w:ascii="Bahnschrift SemiBold Condensed" w:hAnsi="Bahnschrift SemiBold Condensed"/>
           <w:b/>
         </w:rPr>
-        <w:t>-Cookies  -  funcionam como dados que são armazenados do lado do cliente, de modo que o servidor possa extrair e trabalhar com esses dados;</w:t>
+        <w:t>-Cookies</w:t>
+      </w:r>
+      <w:proofErr w:type="gramStart"/>
+      <w:r>
+        <w:rPr>
+          <w:rFonts w:ascii="Bahnschrift SemiBold Condensed" w:hAnsi="Bahnschrift SemiBold Condensed"/>
+          <w:b/>
+        </w:rPr>
+        <w:t xml:space="preserve">  </w:t>
+      </w:r>
+      <w:proofErr w:type="gramEnd"/>
+      <w:r>
+        <w:rPr>
+          <w:rFonts w:ascii="Bahnschrift SemiBold Condensed" w:hAnsi="Bahnschrift SemiBold Condensed"/>
+          <w:b/>
+        </w:rPr>
+        <w:t>-  funcionam como dados que são armazenados do lado do cliente, de modo que o servidor possa extrair e trabalhar com esses dados;</w:t>
+      </w:r>
+    </w:p>
+    <w:p>
+      <w:pPr>
+        <w:spacing w:after="0"/>
+        <w:rPr>
+          <w:rFonts w:ascii="Bahnschrift SemiBold Condensed" w:hAnsi="Bahnschrift SemiBold Condensed"/>
+          <w:b/>
+        </w:rPr>
+      </w:pPr>
+      <w:r>
+        <w:rPr>
+          <w:rFonts w:ascii="Bahnschrift SemiBold Condensed" w:hAnsi="Bahnschrift SemiBold Condensed"/>
+          <w:b/>
+        </w:rPr>
+        <w:t>-</w:t>
+      </w:r>
+      <w:proofErr w:type="gramStart"/>
+      <w:r>
+        <w:rPr>
+          <w:rFonts w:ascii="Bahnschrift SemiBold Condensed" w:hAnsi="Bahnschrift SemiBold Condensed"/>
+          <w:b/>
+        </w:rPr>
+        <w:t>JSON.</w:t>
+      </w:r>
+      <w:proofErr w:type="gramEnd"/>
+      <w:r>
+        <w:rPr>
+          <w:rFonts w:ascii="Bahnschrift SemiBold Condensed" w:hAnsi="Bahnschrift SemiBold Condensed"/>
+          <w:b/>
+        </w:rPr>
+        <w:t xml:space="preserve">parse() – converte de </w:t>
+      </w:r>
+      <w:proofErr w:type="spellStart"/>
+      <w:r>
+        <w:rPr>
+          <w:rFonts w:ascii="Bahnschrift SemiBold Condensed" w:hAnsi="Bahnschrift SemiBold Condensed"/>
+          <w:b/>
+        </w:rPr>
+        <w:t>Json</w:t>
+      </w:r>
+      <w:proofErr w:type="spellEnd"/>
+      <w:r>
+        <w:rPr>
+          <w:rFonts w:ascii="Bahnschrift SemiBold Condensed" w:hAnsi="Bahnschrift SemiBold Condensed"/>
+          <w:b/>
+        </w:rPr>
+        <w:t xml:space="preserve"> para objeto literal</w:t>
+      </w:r>
+    </w:p>
+    <w:p>
+      <w:pPr>
+        <w:spacing w:after="0"/>
+        <w:rPr>
+          <w:rFonts w:ascii="Bahnschrift SemiBold Condensed" w:hAnsi="Bahnschrift SemiBold Condensed"/>
+          <w:b/>
+        </w:rPr>
+      </w:pPr>
+      <w:r>
+        <w:rPr>
+          <w:rFonts w:ascii="Bahnschrift SemiBold Condensed" w:hAnsi="Bahnschrift SemiBold Condensed"/>
+          <w:b/>
+        </w:rPr>
+        <w:t>-</w:t>
+      </w:r>
+      <w:proofErr w:type="gramStart"/>
+      <w:r>
+        <w:rPr>
+          <w:rFonts w:ascii="Bahnschrift SemiBold Condensed" w:hAnsi="Bahnschrift SemiBold Condensed"/>
+          <w:b/>
+        </w:rPr>
+        <w:t>JSON.</w:t>
+      </w:r>
+      <w:proofErr w:type="spellStart"/>
+      <w:proofErr w:type="gramEnd"/>
+      <w:r>
+        <w:rPr>
+          <w:rFonts w:ascii="Bahnschrift SemiBold Condensed" w:hAnsi="Bahnschrift SemiBold Condensed"/>
+          <w:b/>
+        </w:rPr>
+        <w:t>stringify</w:t>
+      </w:r>
+      <w:proofErr w:type="spellEnd"/>
+      <w:r>
+        <w:rPr>
+          <w:rFonts w:ascii="Bahnschrift SemiBold Condensed" w:hAnsi="Bahnschrift SemiBold Condensed"/>
+          <w:b/>
+        </w:rPr>
+        <w:t>(</w:t>
+      </w:r>
+      <w:r>
+        <w:rPr>
+          <w:rFonts w:ascii="Bahnschrift SemiBold Condensed" w:hAnsi="Bahnschrift SemiBold Condensed"/>
+          <w:b/>
+        </w:rPr>
+        <w:t>)</w:t>
+      </w:r>
+      <w:r>
+        <w:rPr>
+          <w:rFonts w:ascii="Bahnschrift SemiBold Condensed" w:hAnsi="Bahnschrift SemiBold Condensed"/>
+          <w:b/>
+        </w:rPr>
+        <w:t xml:space="preserve"> – converte de objeto literal para JSON</w:t>
       </w:r>
     </w:p>
     <w:sectPr>

</xml_diff>

<commit_message>
[Orcamento Pessoal] - Implementando uma limpeza dos campos caso os dados sejam gravados com sucesso
</commit_message>
<xml_diff>
--- a/PASSO A PASSO.docx
+++ b/PASSO A PASSO.docx
@@ -10597,6 +10597,294 @@
           <w:b/>
         </w:rPr>
       </w:pPr>
+    </w:p>
+    <w:p>
+      <w:pPr>
+        <w:spacing w:after="0"/>
+        <w:rPr>
+          <w:rFonts w:ascii="Bahnschrift SemiBold Condensed" w:hAnsi="Bahnschrift SemiBold Condensed"/>
+          <w:b/>
+        </w:rPr>
+      </w:pPr>
+      <w:r>
+        <w:rPr>
+          <w:rFonts w:ascii="Bahnschrift SemiBold Condensed" w:hAnsi="Bahnschrift SemiBold Condensed"/>
+          <w:b/>
+        </w:rPr>
+        <w:t>9º Iremos complementar a lógica de registro de sucesso para que ao armazenar com êxito, as caixas de inserção se limpem sozinhas para que não haja necessidade de fazer manualmente.</w:t>
+      </w:r>
+    </w:p>
+    <w:p>
+      <w:pPr>
+        <w:spacing w:after="0"/>
+        <w:rPr>
+          <w:rFonts w:ascii="Bahnschrift SemiBold Condensed" w:hAnsi="Bahnschrift SemiBold Condensed"/>
+          <w:b/>
+        </w:rPr>
+      </w:pPr>
+      <w:r>
+        <w:rPr>
+          <w:rFonts w:ascii="Bahnschrift SemiBold Condensed" w:hAnsi="Bahnschrift SemiBold Condensed"/>
+          <w:b/>
+        </w:rPr>
+        <w:tab/>
+      </w:r>
+      <w:r>
+        <w:rPr>
+          <w:rFonts w:ascii="Bahnschrift SemiBold Condensed" w:hAnsi="Bahnschrift SemiBold Condensed"/>
+          <w:b/>
+        </w:rPr>
+        <w:tab/>
+      </w:r>
+    </w:p>
+    <w:p>
+      <w:pPr>
+        <w:spacing w:after="0"/>
+        <w:ind w:left="708" w:firstLine="708"/>
+        <w:rPr>
+          <w:rFonts w:ascii="Bahnschrift SemiBold Condensed" w:hAnsi="Bahnschrift SemiBold Condensed"/>
+          <w:b/>
+          <w:highlight w:val="cyan"/>
+        </w:rPr>
+      </w:pPr>
+      <w:proofErr w:type="gramStart"/>
+      <w:r>
+        <w:rPr>
+          <w:rFonts w:ascii="Bahnschrift SemiBold Condensed" w:hAnsi="Bahnschrift SemiBold Condensed"/>
+          <w:b/>
+          <w:highlight w:val="cyan"/>
+        </w:rPr>
+        <w:t>ano</w:t>
+      </w:r>
+      <w:proofErr w:type="gramEnd"/>
+      <w:r>
+        <w:rPr>
+          <w:rFonts w:ascii="Bahnschrift SemiBold Condensed" w:hAnsi="Bahnschrift SemiBold Condensed"/>
+          <w:b/>
+          <w:highlight w:val="cyan"/>
+        </w:rPr>
+        <w:t>.value = ''</w:t>
+      </w:r>
+    </w:p>
+    <w:p>
+      <w:pPr>
+        <w:spacing w:after="0"/>
+        <w:rPr>
+          <w:rFonts w:ascii="Bahnschrift SemiBold Condensed" w:hAnsi="Bahnschrift SemiBold Condensed"/>
+          <w:b/>
+          <w:highlight w:val="cyan"/>
+        </w:rPr>
+      </w:pPr>
+      <w:r>
+        <w:rPr>
+          <w:rFonts w:ascii="Bahnschrift SemiBold Condensed" w:hAnsi="Bahnschrift SemiBold Condensed"/>
+          <w:b/>
+          <w:highlight w:val="cyan"/>
+        </w:rPr>
+        <w:tab/>
+      </w:r>
+      <w:r>
+        <w:rPr>
+          <w:rFonts w:ascii="Bahnschrift SemiBold Condensed" w:hAnsi="Bahnschrift SemiBold Condensed"/>
+          <w:b/>
+          <w:highlight w:val="cyan"/>
+        </w:rPr>
+        <w:tab/>
+      </w:r>
+      <w:proofErr w:type="gramStart"/>
+      <w:r>
+        <w:rPr>
+          <w:rFonts w:ascii="Bahnschrift SemiBold Condensed" w:hAnsi="Bahnschrift SemiBold Condensed"/>
+          <w:b/>
+          <w:highlight w:val="cyan"/>
+        </w:rPr>
+        <w:t>mes</w:t>
+      </w:r>
+      <w:proofErr w:type="gramEnd"/>
+      <w:r>
+        <w:rPr>
+          <w:rFonts w:ascii="Bahnschrift SemiBold Condensed" w:hAnsi="Bahnschrift SemiBold Condensed"/>
+          <w:b/>
+          <w:highlight w:val="cyan"/>
+        </w:rPr>
+        <w:t>.value = ''</w:t>
+      </w:r>
+    </w:p>
+    <w:p>
+      <w:pPr>
+        <w:spacing w:after="0"/>
+        <w:rPr>
+          <w:rFonts w:ascii="Bahnschrift SemiBold Condensed" w:hAnsi="Bahnschrift SemiBold Condensed"/>
+          <w:b/>
+          <w:highlight w:val="cyan"/>
+        </w:rPr>
+      </w:pPr>
+      <w:r>
+        <w:rPr>
+          <w:rFonts w:ascii="Bahnschrift SemiBold Condensed" w:hAnsi="Bahnschrift SemiBold Condensed"/>
+          <w:b/>
+          <w:highlight w:val="cyan"/>
+        </w:rPr>
+        <w:tab/>
+      </w:r>
+      <w:r>
+        <w:rPr>
+          <w:rFonts w:ascii="Bahnschrift SemiBold Condensed" w:hAnsi="Bahnschrift SemiBold Condensed"/>
+          <w:b/>
+          <w:highlight w:val="cyan"/>
+        </w:rPr>
+        <w:tab/>
+      </w:r>
+      <w:proofErr w:type="gramStart"/>
+      <w:r>
+        <w:rPr>
+          <w:rFonts w:ascii="Bahnschrift SemiBold Condensed" w:hAnsi="Bahnschrift SemiBold Condensed"/>
+          <w:b/>
+          <w:highlight w:val="cyan"/>
+        </w:rPr>
+        <w:t>dia</w:t>
+      </w:r>
+      <w:proofErr w:type="gramEnd"/>
+      <w:r>
+        <w:rPr>
+          <w:rFonts w:ascii="Bahnschrift SemiBold Condensed" w:hAnsi="Bahnschrift SemiBold Condensed"/>
+          <w:b/>
+          <w:highlight w:val="cyan"/>
+        </w:rPr>
+        <w:t xml:space="preserve"> .value = ''</w:t>
+      </w:r>
+    </w:p>
+    <w:p>
+      <w:pPr>
+        <w:spacing w:after="0"/>
+        <w:rPr>
+          <w:rFonts w:ascii="Bahnschrift SemiBold Condensed" w:hAnsi="Bahnschrift SemiBold Condensed"/>
+          <w:b/>
+          <w:highlight w:val="cyan"/>
+        </w:rPr>
+      </w:pPr>
+      <w:r>
+        <w:rPr>
+          <w:rFonts w:ascii="Bahnschrift SemiBold Condensed" w:hAnsi="Bahnschrift SemiBold Condensed"/>
+          <w:b/>
+          <w:highlight w:val="cyan"/>
+        </w:rPr>
+        <w:tab/>
+      </w:r>
+      <w:r>
+        <w:rPr>
+          <w:rFonts w:ascii="Bahnschrift SemiBold Condensed" w:hAnsi="Bahnschrift SemiBold Condensed"/>
+          <w:b/>
+          <w:highlight w:val="cyan"/>
+        </w:rPr>
+        <w:tab/>
+      </w:r>
+      <w:proofErr w:type="gramStart"/>
+      <w:r>
+        <w:rPr>
+          <w:rFonts w:ascii="Bahnschrift SemiBold Condensed" w:hAnsi="Bahnschrift SemiBold Condensed"/>
+          <w:b/>
+          <w:highlight w:val="cyan"/>
+        </w:rPr>
+        <w:t>tipo</w:t>
+      </w:r>
+      <w:proofErr w:type="gramEnd"/>
+      <w:r>
+        <w:rPr>
+          <w:rFonts w:ascii="Bahnschrift SemiBold Condensed" w:hAnsi="Bahnschrift SemiBold Condensed"/>
+          <w:b/>
+          <w:highlight w:val="cyan"/>
+        </w:rPr>
+        <w:t>.value = ''</w:t>
+      </w:r>
+    </w:p>
+    <w:p>
+      <w:pPr>
+        <w:spacing w:after="0"/>
+        <w:rPr>
+          <w:rFonts w:ascii="Bahnschrift SemiBold Condensed" w:hAnsi="Bahnschrift SemiBold Condensed"/>
+          <w:b/>
+          <w:highlight w:val="cyan"/>
+        </w:rPr>
+      </w:pPr>
+      <w:r>
+        <w:rPr>
+          <w:rFonts w:ascii="Bahnschrift SemiBold Condensed" w:hAnsi="Bahnschrift SemiBold Condensed"/>
+          <w:b/>
+          <w:highlight w:val="cyan"/>
+        </w:rPr>
+        <w:tab/>
+      </w:r>
+      <w:r>
+        <w:rPr>
+          <w:rFonts w:ascii="Bahnschrift SemiBold Condensed" w:hAnsi="Bahnschrift SemiBold Condensed"/>
+          <w:b/>
+          <w:highlight w:val="cyan"/>
+        </w:rPr>
+        <w:tab/>
+      </w:r>
+      <w:proofErr w:type="gramStart"/>
+      <w:r>
+        <w:rPr>
+          <w:rFonts w:ascii="Bahnschrift SemiBold Condensed" w:hAnsi="Bahnschrift SemiBold Condensed"/>
+          <w:b/>
+          <w:highlight w:val="cyan"/>
+        </w:rPr>
+        <w:t>descricao</w:t>
+      </w:r>
+      <w:proofErr w:type="gramEnd"/>
+      <w:r>
+        <w:rPr>
+          <w:rFonts w:ascii="Bahnschrift SemiBold Condensed" w:hAnsi="Bahnschrift SemiBold Condensed"/>
+          <w:b/>
+          <w:highlight w:val="cyan"/>
+        </w:rPr>
+        <w:t>.value = ''</w:t>
+      </w:r>
+    </w:p>
+    <w:p>
+      <w:pPr>
+        <w:spacing w:after="0"/>
+        <w:rPr>
+          <w:rFonts w:ascii="Bahnschrift SemiBold Condensed" w:hAnsi="Bahnschrift SemiBold Condensed"/>
+          <w:b/>
+          <w:u w:val="single"/>
+        </w:rPr>
+      </w:pPr>
+      <w:r>
+        <w:rPr>
+          <w:rFonts w:ascii="Bahnschrift SemiBold Condensed" w:hAnsi="Bahnschrift SemiBold Condensed"/>
+          <w:b/>
+          <w:highlight w:val="cyan"/>
+        </w:rPr>
+        <w:tab/>
+      </w:r>
+      <w:r>
+        <w:rPr>
+          <w:rFonts w:ascii="Bahnschrift SemiBold Condensed" w:hAnsi="Bahnschrift SemiBold Condensed"/>
+          <w:b/>
+          <w:highlight w:val="cyan"/>
+        </w:rPr>
+        <w:tab/>
+      </w:r>
+      <w:proofErr w:type="gramStart"/>
+      <w:r>
+        <w:rPr>
+          <w:rFonts w:ascii="Bahnschrift SemiBold Condensed" w:hAnsi="Bahnschrift SemiBold Condensed"/>
+          <w:b/>
+          <w:highlight w:val="cyan"/>
+        </w:rPr>
+        <w:t>valor</w:t>
+      </w:r>
+      <w:proofErr w:type="gramEnd"/>
+      <w:r>
+        <w:rPr>
+          <w:rFonts w:ascii="Bahnschrift SemiBold Condensed" w:hAnsi="Bahnschrift SemiBold Condensed"/>
+          <w:b/>
+          <w:highlight w:val="cyan"/>
+        </w:rPr>
+        <w:t>.value = ''</w:t>
+      </w:r>
     </w:p>
     <w:p>
       <w:pPr>

</xml_diff>